<commit_message>
moving things from manuscript to supplement
</commit_message>
<xml_diff>
--- a/_complexity-manuscript.docx
+++ b/_complexity-manuscript.docx
@@ -242,7 +242,7 @@
         <w:pStyle w:val="Textkrper"/>
       </w:pPr>
       <w:r>
-        <w:t xml:space="preserve">This paper will 1) outline the sometimes-overlooked complexity of behaviours and behaviour change interventions, 2) introduce readers to some key features of complex systems and how these relate to human behaviour change, and 3) provide suggestions for how researchers can better account for implications of complexity in analysing change mechanisms. We focus on three common features of complex systems (i.e. interconnectedness, non-ergodicity and non-linearity), and introduce Recurrence Quantification Analysis, a method able to deal with data data stemming from a system with these features. The supplemental website [link xxx] provides exemplifying code and data for practical analysis applications. The complex adaptive systems approach offers a host of novel computational methods and opens novel avenues for understanding and theorising about the dynamics of behaviour change.</w:t>
+        <w:t xml:space="preserve">This paper will 1) outline the sometimes-overlooked complexity of behaviours and behaviour change interventions, 2) introduce readers to some key features of complex systems and how these relate to human behaviour change, and 3) provide suggestions for how researchers can better account for implications of complexity in analysing change mechanisms. We focus on three common features of complex systems (i.e. interconnectedness, non-ergodicity and non-linearity), and introduce Recurrence Quantification Analysis, a method able to deal with data stemming from a system with these features. The supplemental website [link xxx] provides exemplifying code and data for practical analysis applications. The complex adaptive systems approach offers a host of novel computational methods and opens novel avenues for understanding and theorising about the dynamics of behaviour change.</w:t>
       </w:r>
     </w:p>
     <w:p>
@@ -457,7 +457,7 @@
         <w:t xml:space="preserve"> </w:t>
       </w:r>
       <w:r>
-        <w:t xml:space="preserve">(Taleb, 2013, 2012)</w:t>
+        <w:t xml:space="preserve">(Taleb, 2013; Nassim Nicholas Taleb, 2012)</w:t>
       </w:r>
       <w:r>
         <w:t xml:space="preserve">. Or that eating twice the size of a normal meal rarely results in twice the pleasure. Human behaviour is complex, and while we have formulated theoretical constructs to be as amenable as possible to linear methods of analysis, this may obscure important characteristics of behaviour change. This paper will 1) outline the sometimes-overlooked complexity of behaviours and behaviour change interventions, 2) introduce readers to some key features of complex systems and how these can be applied to human behaviour, and 3) provide concrete suggestions for how researchers can better account for the implications of complexity in analysing behaviour change mechanisms.</w:t>
@@ -595,16 +595,16 @@
         <w:t xml:space="preserve">(Dishman et al., 1985)</w:t>
       </w:r>
       <w:r>
-        <w:t xml:space="preserve">. While any influence (e.g. intention, attitude) could have a direct relationship with physical activity, some rely on interactions with other influences to affect behaviour (e.g. preventive behaviours being dependent on fear only in the presence of sufficient efficacy beliefs;</w:t>
-      </w:r>
-      <w:r>
-        <w:t xml:space="preserve"> </w:t>
-      </w:r>
-      <w:r>
-        <w:t xml:space="preserve">(Kok et al., 2018; Peters et al., 2018)</w:t>
-      </w:r>
-      <w:r>
-        <w:t xml:space="preserve">. Furthermore, these interactions may be moderated by additional factors, and by other variables which themselves have no direct relationship with physical activity, with synergistic and opposing effects which may themselves depend on whether some threshold is exceeded. The extent to which all known (and unknown) influences on physical activity interact with one another presents a map of practically infinite, intertwined</w:t>
+        <w:t xml:space="preserve">. While any influence (e.g. intention, attitude) could have a direct relationship with physical activity, some rely on interactions with other influences to affect behaviour (e.g. preventive behaviours being dependent on fear only in the presence of sufficient efficacy beliefs; kokIgnoringTheoryMisinterpreting2018;</w:t>
+      </w:r>
+      <w:r>
+        <w:t xml:space="preserve"> </w:t>
+      </w:r>
+      <w:r>
+        <w:t xml:space="preserve">Peters et al. (2018)</w:t>
+      </w:r>
+      <w:r>
+        <w:t xml:space="preserve">). Furthermore, these interactions may be moderated by additional factors, and by other variables which themselves have no direct relationship with physical activity, with synergistic and opposing effects which may themselves depend on whether some threshold is exceeded. The extent to which all known (and unknown) influences on physical activity interact with one another presents a map of practically infinite, intertwined</w:t>
       </w:r>
       <w:r>
         <w:t xml:space="preserve"> </w:t>
@@ -665,7 +665,7 @@
         <w:pStyle w:val="Textkrper"/>
       </w:pPr>
       <w:r>
-        <w:t xml:space="preserve">While we know something about how physical activity fluctuates over time, we know considerably less about how influences of behaviour change over time, and next to nothing about how the interactions of the influences fluctuate over time. We therefore also do not know how the fluctuations of interactions of influences interact with naturally occurring fluctuations in behaviour, or about the necessary preconditions for interactions between fluctuations in either influences or behaviour. It seems reasonable that, in addition to being dependent on their own past values, influences on behaviour are also affected by the past values of other variables, likely over various distances in times (i.e. time lags). Furthermore, while much of our knowledge about the behavioural world was built on the assumption that relationships between variables are reasonably approximated as linear, we cannot rule out that relationships amongst these variables could be substantially better described as e.g. curvilinear, sigmoid or chaotic.</w:t>
+        <w:t xml:space="preserve">While we know something about how many behaviours fluctuate over time, we know considerably less about how factors which influence behaviour fluctuate over time, and next to nothing about how the interactions of these influences fluctuate over time. We therefore also do not know how the fluctuations of interactions of influences interact with naturally occurring fluctuations in behaviour, or about the necessary preconditions for interactions between fluctuations in either influences or behaviour. It seems reasonable that, in addition to being dependent on their own past values, influences on behaviour are also affected by the past values of other variables, likely over various distances in times (i.e. time lags). Furthermore, while much of our knowledge about the behavioural world was built on the assumption that relationships between variables are reasonably approximated as linear, we cannot rule out that relationships amongst these variables could be substantially better described as e.g. curvilinear, sigmoid or chaotic.</w:t>
       </w:r>
     </w:p>
     <w:p>
@@ -1576,7 +1576,7 @@
         <w:pStyle w:val="Textkrper"/>
       </w:pPr>
       <w:r>
-        <w:t xml:space="preserve">A way of looking at mutually interacting processes with reciprocal causality is to consider the system as a network. Network science is a well-established field with applications ranging from physiology to the organisation of cities</w:t>
+        <w:t xml:space="preserve">One way of looking at mutually interacting processes with reciprocal causality is to consider the system as a network. Network science is a well-established field with applications ranging from physiology to the organisation of cities</w:t>
       </w:r>
       <w:r>
         <w:t xml:space="preserve"> </w:t>
@@ -1591,16 +1591,7 @@
         <w:t xml:space="preserve"> </w:t>
       </w:r>
       <w:r>
-        <w:t xml:space="preserve">(</w:t>
-      </w:r>
-      <w:r>
-        <w:rPr>
-          <w:b/>
-        </w:rPr>
-        <w:t xml:space="preserve">???</w:t>
-      </w:r>
-      <w:r>
-        <w:t xml:space="preserve">; Zhang &amp; Centola, 2019)</w:t>
+        <w:t xml:space="preserve">(Centola, 2018; Zhang &amp; Centola, 2019)</w:t>
       </w:r>
       <w:r>
         <w:t xml:space="preserve">. An illustrative example comes from the study of depression, where the traditional latent variable thinking assumes that a latent factor—depression—causes the symptoms. On the contrary, a network science perspective leads to an alternative view, where the network of mutually interacting symptoms constitutes the phenomenon</w:t>
@@ -1686,7 +1677,7 @@
         <w:t xml:space="preserve"> </w:t>
       </w:r>
       <w:r>
-        <w:t xml:space="preserve">in the case example of section Empical solutions.</w:t>
+        <w:t xml:space="preserve">as the case example in the later section on empirical solutions.</w:t>
       </w:r>
     </w:p>
     <w:p>
@@ -1813,16 +1804,7 @@
         <w:t xml:space="preserve"> </w:t>
       </w:r>
       <w:r>
-        <w:t xml:space="preserve">(</w:t>
-      </w:r>
-      <w:r>
-        <w:rPr>
-          <w:b/>
-        </w:rPr>
-        <w:t xml:space="preserve">???</w:t>
-      </w:r>
-      <w:r>
-        <w:t xml:space="preserve">)</w:t>
+        <w:t xml:space="preserve">(Hall &amp; Fong, 2015)</w:t>
       </w:r>
       <w:r>
         <w:t xml:space="preserve">. However, the tools most often used in research for thinking about and analysing behaviour change, such as linear regression, do not account for these kinds of temporal dynamics. This is because temporal cognitive change is a fundamental violation of the assumption of stationarity.</w:t>
@@ -1872,2078 +1854,6 @@
       </w:r>
       <w:r>
         <w:t xml:space="preserve">illustrates non-stationarity in the case of work motivation, a key feature of occupational health psychology. Data is from one participant in an observational study of motivation self-management (Heino et al., in prep; see supplement, section xxx). We can observe that the relationships vary drastically, as the study progresses.</w:t>
-      </w:r>
-    </w:p>
-    <w:p>
-      <w:pPr>
-        <w:pStyle w:val="SourceCode"/>
-      </w:pPr>
-      <w:r>
-        <w:rPr>
-          <w:rStyle w:val="VerbatimChar"/>
-        </w:rPr>
-        <w:t xml:space="preserve">## </w:t>
-      </w:r>
-      <w:r>
-        <w:br/>
-      </w:r>
-      <w:r>
-        <w:rPr>
-          <w:rStyle w:val="VerbatimChar"/>
-        </w:rPr>
-        <w:t xml:space="preserve">  |                                                                                                                       </w:t>
-      </w:r>
-      <w:r>
-        <w:br/>
-      </w:r>
-      <w:r>
-        <w:rPr>
-          <w:rStyle w:val="VerbatimChar"/>
-        </w:rPr>
-        <w:t xml:space="preserve">  |                                                                                                                 |   0%</w:t>
-      </w:r>
-      <w:r>
-        <w:br/>
-      </w:r>
-      <w:r>
-        <w:rPr>
-          <w:rStyle w:val="VerbatimChar"/>
-        </w:rPr>
-        <w:t xml:space="preserve">  |                                                                                                                       </w:t>
-      </w:r>
-      <w:r>
-        <w:br/>
-      </w:r>
-      <w:r>
-        <w:rPr>
-          <w:rStyle w:val="VerbatimChar"/>
-        </w:rPr>
-        <w:t xml:space="preserve">  |-----------                                                                                                      |  10%</w:t>
-      </w:r>
-      <w:r>
-        <w:br/>
-      </w:r>
-      <w:r>
-        <w:rPr>
-          <w:rStyle w:val="VerbatimChar"/>
-        </w:rPr>
-        <w:t xml:space="preserve">  |                                                                                                                       </w:t>
-      </w:r>
-      <w:r>
-        <w:br/>
-      </w:r>
-      <w:r>
-        <w:rPr>
-          <w:rStyle w:val="VerbatimChar"/>
-        </w:rPr>
-        <w:t xml:space="preserve">  |-----------------------                                                                                          |  20%</w:t>
-      </w:r>
-      <w:r>
-        <w:br/>
-      </w:r>
-      <w:r>
-        <w:rPr>
-          <w:rStyle w:val="VerbatimChar"/>
-        </w:rPr>
-        <w:t xml:space="preserve">  |                                                                                                                       </w:t>
-      </w:r>
-      <w:r>
-        <w:br/>
-      </w:r>
-      <w:r>
-        <w:rPr>
-          <w:rStyle w:val="VerbatimChar"/>
-        </w:rPr>
-        <w:t xml:space="preserve">  |----------------------------------                                                                               |  30%</w:t>
-      </w:r>
-      <w:r>
-        <w:br/>
-      </w:r>
-      <w:r>
-        <w:rPr>
-          <w:rStyle w:val="VerbatimChar"/>
-        </w:rPr>
-        <w:t xml:space="preserve">  |                                                                                                                       </w:t>
-      </w:r>
-      <w:r>
-        <w:br/>
-      </w:r>
-      <w:r>
-        <w:rPr>
-          <w:rStyle w:val="VerbatimChar"/>
-        </w:rPr>
-        <w:t xml:space="preserve">  |---------------------------------------------                                                                    |  40%</w:t>
-      </w:r>
-      <w:r>
-        <w:br/>
-      </w:r>
-      <w:r>
-        <w:rPr>
-          <w:rStyle w:val="VerbatimChar"/>
-        </w:rPr>
-        <w:t xml:space="preserve">  |                                                                                                                       </w:t>
-      </w:r>
-      <w:r>
-        <w:br/>
-      </w:r>
-      <w:r>
-        <w:rPr>
-          <w:rStyle w:val="VerbatimChar"/>
-        </w:rPr>
-        <w:t xml:space="preserve">  |--------------------------------------------------------                                                         |  50%</w:t>
-      </w:r>
-      <w:r>
-        <w:br/>
-      </w:r>
-      <w:r>
-        <w:rPr>
-          <w:rStyle w:val="VerbatimChar"/>
-        </w:rPr>
-        <w:t xml:space="preserve">  |                                                                                                                       </w:t>
-      </w:r>
-      <w:r>
-        <w:br/>
-      </w:r>
-      <w:r>
-        <w:rPr>
-          <w:rStyle w:val="VerbatimChar"/>
-        </w:rPr>
-        <w:t xml:space="preserve">  |--------------------------------------------------------------------                                             |  60%</w:t>
-      </w:r>
-      <w:r>
-        <w:br/>
-      </w:r>
-      <w:r>
-        <w:rPr>
-          <w:rStyle w:val="VerbatimChar"/>
-        </w:rPr>
-        <w:t xml:space="preserve">  |                                                                                                                       </w:t>
-      </w:r>
-      <w:r>
-        <w:br/>
-      </w:r>
-      <w:r>
-        <w:rPr>
-          <w:rStyle w:val="VerbatimChar"/>
-        </w:rPr>
-        <w:t xml:space="preserve">  |-------------------------------------------------------------------------------                                  |  70%</w:t>
-      </w:r>
-      <w:r>
-        <w:br/>
-      </w:r>
-      <w:r>
-        <w:rPr>
-          <w:rStyle w:val="VerbatimChar"/>
-        </w:rPr>
-        <w:t xml:space="preserve">  |                                                                                                                       </w:t>
-      </w:r>
-      <w:r>
-        <w:br/>
-      </w:r>
-      <w:r>
-        <w:rPr>
-          <w:rStyle w:val="VerbatimChar"/>
-        </w:rPr>
-        <w:t xml:space="preserve">  |------------------------------------------------------------------------------------------                       |  80%</w:t>
-      </w:r>
-      <w:r>
-        <w:br/>
-      </w:r>
-      <w:r>
-        <w:rPr>
-          <w:rStyle w:val="VerbatimChar"/>
-        </w:rPr>
-        <w:t xml:space="preserve">  |                                                                                                                       </w:t>
-      </w:r>
-      <w:r>
-        <w:br/>
-      </w:r>
-      <w:r>
-        <w:rPr>
-          <w:rStyle w:val="VerbatimChar"/>
-        </w:rPr>
-        <w:t xml:space="preserve">  |------------------------------------------------------------------------------------------------------           |  90%</w:t>
-      </w:r>
-      <w:r>
-        <w:br/>
-      </w:r>
-      <w:r>
-        <w:rPr>
-          <w:rStyle w:val="VerbatimChar"/>
-        </w:rPr>
-        <w:t xml:space="preserve">  |                                                                                                                       </w:t>
-      </w:r>
-      <w:r>
-        <w:br/>
-      </w:r>
-      <w:r>
-        <w:rPr>
-          <w:rStyle w:val="VerbatimChar"/>
-        </w:rPr>
-        <w:t xml:space="preserve">  |-----------------------------------------------------------------------------------------------------------------| 100%</w:t>
-      </w:r>
-      <w:r>
-        <w:br/>
-      </w:r>
-      <w:r>
-        <w:rPr>
-          <w:rStyle w:val="VerbatimChar"/>
-        </w:rPr>
-        <w:t xml:space="preserve">## </w:t>
-      </w:r>
-      <w:r>
-        <w:br/>
-      </w:r>
-      <w:r>
-        <w:rPr>
-          <w:rStyle w:val="VerbatimChar"/>
-        </w:rPr>
-        <w:t xml:space="preserve">  |                                                                                                                       </w:t>
-      </w:r>
-      <w:r>
-        <w:br/>
-      </w:r>
-      <w:r>
-        <w:rPr>
-          <w:rStyle w:val="VerbatimChar"/>
-        </w:rPr>
-        <w:t xml:space="preserve">  |                                                                                                                 |   0%</w:t>
-      </w:r>
-      <w:r>
-        <w:br/>
-      </w:r>
-      <w:r>
-        <w:rPr>
-          <w:rStyle w:val="VerbatimChar"/>
-        </w:rPr>
-        <w:t xml:space="preserve">  |                                                                                                                       </w:t>
-      </w:r>
-      <w:r>
-        <w:br/>
-      </w:r>
-      <w:r>
-        <w:rPr>
-          <w:rStyle w:val="VerbatimChar"/>
-        </w:rPr>
-        <w:t xml:space="preserve">  |--                                                                                                               |   2%</w:t>
-      </w:r>
-      <w:r>
-        <w:br/>
-      </w:r>
-      <w:r>
-        <w:rPr>
-          <w:rStyle w:val="VerbatimChar"/>
-        </w:rPr>
-        <w:t xml:space="preserve">  |                                                                                                                       </w:t>
-      </w:r>
-      <w:r>
-        <w:br/>
-      </w:r>
-      <w:r>
-        <w:rPr>
-          <w:rStyle w:val="VerbatimChar"/>
-        </w:rPr>
-        <w:t xml:space="preserve">  |-----                                                                                                            |   4%</w:t>
-      </w:r>
-      <w:r>
-        <w:br/>
-      </w:r>
-      <w:r>
-        <w:rPr>
-          <w:rStyle w:val="VerbatimChar"/>
-        </w:rPr>
-        <w:t xml:space="preserve">  |                                                                                                                       </w:t>
-      </w:r>
-      <w:r>
-        <w:br/>
-      </w:r>
-      <w:r>
-        <w:rPr>
-          <w:rStyle w:val="VerbatimChar"/>
-        </w:rPr>
-        <w:t xml:space="preserve">  |-------                                                                                                          |   6%</w:t>
-      </w:r>
-      <w:r>
-        <w:br/>
-      </w:r>
-      <w:r>
-        <w:rPr>
-          <w:rStyle w:val="VerbatimChar"/>
-        </w:rPr>
-        <w:t xml:space="preserve">  |                                                                                                                       </w:t>
-      </w:r>
-      <w:r>
-        <w:br/>
-      </w:r>
-      <w:r>
-        <w:rPr>
-          <w:rStyle w:val="VerbatimChar"/>
-        </w:rPr>
-        <w:t xml:space="preserve">  |---------                                                                                                        |   8%</w:t>
-      </w:r>
-      <w:r>
-        <w:br/>
-      </w:r>
-      <w:r>
-        <w:rPr>
-          <w:rStyle w:val="VerbatimChar"/>
-        </w:rPr>
-        <w:t xml:space="preserve">  |                                                                                                                       </w:t>
-      </w:r>
-      <w:r>
-        <w:br/>
-      </w:r>
-      <w:r>
-        <w:rPr>
-          <w:rStyle w:val="VerbatimChar"/>
-        </w:rPr>
-        <w:t xml:space="preserve">  |-----------                                                                                                      |  10%</w:t>
-      </w:r>
-      <w:r>
-        <w:br/>
-      </w:r>
-      <w:r>
-        <w:rPr>
-          <w:rStyle w:val="VerbatimChar"/>
-        </w:rPr>
-        <w:t xml:space="preserve">  |                                                                                                                       </w:t>
-      </w:r>
-      <w:r>
-        <w:br/>
-      </w:r>
-      <w:r>
-        <w:rPr>
-          <w:rStyle w:val="VerbatimChar"/>
-        </w:rPr>
-        <w:t xml:space="preserve">  |--------------                                                                                                   |  12%</w:t>
-      </w:r>
-      <w:r>
-        <w:br/>
-      </w:r>
-      <w:r>
-        <w:rPr>
-          <w:rStyle w:val="VerbatimChar"/>
-        </w:rPr>
-        <w:t xml:space="preserve">  |                                                                                                                       </w:t>
-      </w:r>
-      <w:r>
-        <w:br/>
-      </w:r>
-      <w:r>
-        <w:rPr>
-          <w:rStyle w:val="VerbatimChar"/>
-        </w:rPr>
-        <w:t xml:space="preserve">  |----------------                                                                                                 |  14%</w:t>
-      </w:r>
-      <w:r>
-        <w:br/>
-      </w:r>
-      <w:r>
-        <w:rPr>
-          <w:rStyle w:val="VerbatimChar"/>
-        </w:rPr>
-        <w:t xml:space="preserve">  |                                                                                                                       </w:t>
-      </w:r>
-      <w:r>
-        <w:br/>
-      </w:r>
-      <w:r>
-        <w:rPr>
-          <w:rStyle w:val="VerbatimChar"/>
-        </w:rPr>
-        <w:t xml:space="preserve">  |------------------                                                                                               |  16%</w:t>
-      </w:r>
-      <w:r>
-        <w:br/>
-      </w:r>
-      <w:r>
-        <w:rPr>
-          <w:rStyle w:val="VerbatimChar"/>
-        </w:rPr>
-        <w:t xml:space="preserve">  |                                                                                                                       </w:t>
-      </w:r>
-      <w:r>
-        <w:br/>
-      </w:r>
-      <w:r>
-        <w:rPr>
-          <w:rStyle w:val="VerbatimChar"/>
-        </w:rPr>
-        <w:t xml:space="preserve">  |--------------------                                                                                             |  18%</w:t>
-      </w:r>
-      <w:r>
-        <w:br/>
-      </w:r>
-      <w:r>
-        <w:rPr>
-          <w:rStyle w:val="VerbatimChar"/>
-        </w:rPr>
-        <w:t xml:space="preserve">  |                                                                                                                       </w:t>
-      </w:r>
-      <w:r>
-        <w:br/>
-      </w:r>
-      <w:r>
-        <w:rPr>
-          <w:rStyle w:val="VerbatimChar"/>
-        </w:rPr>
-        <w:t xml:space="preserve">  |-----------------------                                                                                          |  20%</w:t>
-      </w:r>
-      <w:r>
-        <w:br/>
-      </w:r>
-      <w:r>
-        <w:rPr>
-          <w:rStyle w:val="VerbatimChar"/>
-        </w:rPr>
-        <w:t xml:space="preserve">  |                                                                                                                       </w:t>
-      </w:r>
-      <w:r>
-        <w:br/>
-      </w:r>
-      <w:r>
-        <w:rPr>
-          <w:rStyle w:val="VerbatimChar"/>
-        </w:rPr>
-        <w:t xml:space="preserve">  |-------------------------                                                                                        |  22%</w:t>
-      </w:r>
-      <w:r>
-        <w:br/>
-      </w:r>
-      <w:r>
-        <w:rPr>
-          <w:rStyle w:val="VerbatimChar"/>
-        </w:rPr>
-        <w:t xml:space="preserve">  |                                                                                                                       </w:t>
-      </w:r>
-      <w:r>
-        <w:br/>
-      </w:r>
-      <w:r>
-        <w:rPr>
-          <w:rStyle w:val="VerbatimChar"/>
-        </w:rPr>
-        <w:t xml:space="preserve">  |---------------------------                                                                                      |  24%</w:t>
-      </w:r>
-      <w:r>
-        <w:br/>
-      </w:r>
-      <w:r>
-        <w:rPr>
-          <w:rStyle w:val="VerbatimChar"/>
-        </w:rPr>
-        <w:t xml:space="preserve">  |                                                                                                                       </w:t>
-      </w:r>
-      <w:r>
-        <w:br/>
-      </w:r>
-      <w:r>
-        <w:rPr>
-          <w:rStyle w:val="VerbatimChar"/>
-        </w:rPr>
-        <w:t xml:space="preserve">  |-----------------------------                                                                                    |  26%</w:t>
-      </w:r>
-      <w:r>
-        <w:br/>
-      </w:r>
-      <w:r>
-        <w:rPr>
-          <w:rStyle w:val="VerbatimChar"/>
-        </w:rPr>
-        <w:t xml:space="preserve">  |                                                                                                                       </w:t>
-      </w:r>
-      <w:r>
-        <w:br/>
-      </w:r>
-      <w:r>
-        <w:rPr>
-          <w:rStyle w:val="VerbatimChar"/>
-        </w:rPr>
-        <w:t xml:space="preserve">  |--------------------------------                                                                                 |  28%</w:t>
-      </w:r>
-      <w:r>
-        <w:br/>
-      </w:r>
-      <w:r>
-        <w:rPr>
-          <w:rStyle w:val="VerbatimChar"/>
-        </w:rPr>
-        <w:t xml:space="preserve">  |                                                                                                                       </w:t>
-      </w:r>
-      <w:r>
-        <w:br/>
-      </w:r>
-      <w:r>
-        <w:rPr>
-          <w:rStyle w:val="VerbatimChar"/>
-        </w:rPr>
-        <w:t xml:space="preserve">  |----------------------------------                                                                               |  30%</w:t>
-      </w:r>
-      <w:r>
-        <w:br/>
-      </w:r>
-      <w:r>
-        <w:rPr>
-          <w:rStyle w:val="VerbatimChar"/>
-        </w:rPr>
-        <w:t xml:space="preserve">  |                                                                                                                       </w:t>
-      </w:r>
-      <w:r>
-        <w:br/>
-      </w:r>
-      <w:r>
-        <w:rPr>
-          <w:rStyle w:val="VerbatimChar"/>
-        </w:rPr>
-        <w:t xml:space="preserve">  |------------------------------------                                                                             |  32%</w:t>
-      </w:r>
-      <w:r>
-        <w:br/>
-      </w:r>
-      <w:r>
-        <w:rPr>
-          <w:rStyle w:val="VerbatimChar"/>
-        </w:rPr>
-        <w:t xml:space="preserve">  |                                                                                                                       </w:t>
-      </w:r>
-      <w:r>
-        <w:br/>
-      </w:r>
-      <w:r>
-        <w:rPr>
-          <w:rStyle w:val="VerbatimChar"/>
-        </w:rPr>
-        <w:t xml:space="preserve">  |--------------------------------------                                                                           |  34%</w:t>
-      </w:r>
-      <w:r>
-        <w:br/>
-      </w:r>
-      <w:r>
-        <w:rPr>
-          <w:rStyle w:val="VerbatimChar"/>
-        </w:rPr>
-        <w:t xml:space="preserve">  |                                                                                                                       </w:t>
-      </w:r>
-      <w:r>
-        <w:br/>
-      </w:r>
-      <w:r>
-        <w:rPr>
-          <w:rStyle w:val="VerbatimChar"/>
-        </w:rPr>
-        <w:t xml:space="preserve">  |-----------------------------------------                                                                        |  36%</w:t>
-      </w:r>
-      <w:r>
-        <w:br/>
-      </w:r>
-      <w:r>
-        <w:rPr>
-          <w:rStyle w:val="VerbatimChar"/>
-        </w:rPr>
-        <w:t xml:space="preserve">  |                                                                                                                       </w:t>
-      </w:r>
-      <w:r>
-        <w:br/>
-      </w:r>
-      <w:r>
-        <w:rPr>
-          <w:rStyle w:val="VerbatimChar"/>
-        </w:rPr>
-        <w:t xml:space="preserve">  |-------------------------------------------                                                                      |  38%</w:t>
-      </w:r>
-      <w:r>
-        <w:br/>
-      </w:r>
-      <w:r>
-        <w:rPr>
-          <w:rStyle w:val="VerbatimChar"/>
-        </w:rPr>
-        <w:t xml:space="preserve">  |                                                                                                                       </w:t>
-      </w:r>
-      <w:r>
-        <w:br/>
-      </w:r>
-      <w:r>
-        <w:rPr>
-          <w:rStyle w:val="VerbatimChar"/>
-        </w:rPr>
-        <w:t xml:space="preserve">  |---------------------------------------------                                                                    |  40%</w:t>
-      </w:r>
-      <w:r>
-        <w:br/>
-      </w:r>
-      <w:r>
-        <w:rPr>
-          <w:rStyle w:val="VerbatimChar"/>
-        </w:rPr>
-        <w:t xml:space="preserve">  |                                                                                                                       </w:t>
-      </w:r>
-      <w:r>
-        <w:br/>
-      </w:r>
-      <w:r>
-        <w:rPr>
-          <w:rStyle w:val="VerbatimChar"/>
-        </w:rPr>
-        <w:t xml:space="preserve">  |-----------------------------------------------                                                                  |  42%</w:t>
-      </w:r>
-      <w:r>
-        <w:br/>
-      </w:r>
-      <w:r>
-        <w:rPr>
-          <w:rStyle w:val="VerbatimChar"/>
-        </w:rPr>
-        <w:t xml:space="preserve">  |                                                                                                                       </w:t>
-      </w:r>
-      <w:r>
-        <w:br/>
-      </w:r>
-      <w:r>
-        <w:rPr>
-          <w:rStyle w:val="VerbatimChar"/>
-        </w:rPr>
-        <w:t xml:space="preserve">  |--------------------------------------------------                                                               |  44%</w:t>
-      </w:r>
-      <w:r>
-        <w:br/>
-      </w:r>
-      <w:r>
-        <w:rPr>
-          <w:rStyle w:val="VerbatimChar"/>
-        </w:rPr>
-        <w:t xml:space="preserve">  |                                                                                                                       </w:t>
-      </w:r>
-      <w:r>
-        <w:br/>
-      </w:r>
-      <w:r>
-        <w:rPr>
-          <w:rStyle w:val="VerbatimChar"/>
-        </w:rPr>
-        <w:t xml:space="preserve">  |----------------------------------------------------                                                             |  46%</w:t>
-      </w:r>
-      <w:r>
-        <w:br/>
-      </w:r>
-      <w:r>
-        <w:rPr>
-          <w:rStyle w:val="VerbatimChar"/>
-        </w:rPr>
-        <w:t xml:space="preserve">  |                                                                                                                       </w:t>
-      </w:r>
-      <w:r>
-        <w:br/>
-      </w:r>
-      <w:r>
-        <w:rPr>
-          <w:rStyle w:val="VerbatimChar"/>
-        </w:rPr>
-        <w:t xml:space="preserve">  |------------------------------------------------------                                                           |  48%</w:t>
-      </w:r>
-      <w:r>
-        <w:br/>
-      </w:r>
-      <w:r>
-        <w:rPr>
-          <w:rStyle w:val="VerbatimChar"/>
-        </w:rPr>
-        <w:t xml:space="preserve">  |                                                                                                                       </w:t>
-      </w:r>
-      <w:r>
-        <w:br/>
-      </w:r>
-      <w:r>
-        <w:rPr>
-          <w:rStyle w:val="VerbatimChar"/>
-        </w:rPr>
-        <w:t xml:space="preserve">  |--------------------------------------------------------                                                         |  50%</w:t>
-      </w:r>
-      <w:r>
-        <w:br/>
-      </w:r>
-      <w:r>
-        <w:rPr>
-          <w:rStyle w:val="VerbatimChar"/>
-        </w:rPr>
-        <w:t xml:space="preserve">  |                                                                                                                       </w:t>
-      </w:r>
-      <w:r>
-        <w:br/>
-      </w:r>
-      <w:r>
-        <w:rPr>
-          <w:rStyle w:val="VerbatimChar"/>
-        </w:rPr>
-        <w:t xml:space="preserve">  |-----------------------------------------------------------                                                      |  52%</w:t>
-      </w:r>
-      <w:r>
-        <w:br/>
-      </w:r>
-      <w:r>
-        <w:rPr>
-          <w:rStyle w:val="VerbatimChar"/>
-        </w:rPr>
-        <w:t xml:space="preserve">  |                                                                                                                       </w:t>
-      </w:r>
-      <w:r>
-        <w:br/>
-      </w:r>
-      <w:r>
-        <w:rPr>
-          <w:rStyle w:val="VerbatimChar"/>
-        </w:rPr>
-        <w:t xml:space="preserve">  |-------------------------------------------------------------                                                    |  54%</w:t>
-      </w:r>
-      <w:r>
-        <w:br/>
-      </w:r>
-      <w:r>
-        <w:rPr>
-          <w:rStyle w:val="VerbatimChar"/>
-        </w:rPr>
-        <w:t xml:space="preserve">  |                                                                                                                       </w:t>
-      </w:r>
-      <w:r>
-        <w:br/>
-      </w:r>
-      <w:r>
-        <w:rPr>
-          <w:rStyle w:val="VerbatimChar"/>
-        </w:rPr>
-        <w:t xml:space="preserve">  |---------------------------------------------------------------                                                  |  56%</w:t>
-      </w:r>
-      <w:r>
-        <w:br/>
-      </w:r>
-      <w:r>
-        <w:rPr>
-          <w:rStyle w:val="VerbatimChar"/>
-        </w:rPr>
-        <w:t xml:space="preserve">  |                                                                                                                       </w:t>
-      </w:r>
-      <w:r>
-        <w:br/>
-      </w:r>
-      <w:r>
-        <w:rPr>
-          <w:rStyle w:val="VerbatimChar"/>
-        </w:rPr>
-        <w:t xml:space="preserve">  |------------------------------------------------------------------                                               |  58%</w:t>
-      </w:r>
-      <w:r>
-        <w:br/>
-      </w:r>
-      <w:r>
-        <w:rPr>
-          <w:rStyle w:val="VerbatimChar"/>
-        </w:rPr>
-        <w:t xml:space="preserve">  |                                                                                                                       </w:t>
-      </w:r>
-      <w:r>
-        <w:br/>
-      </w:r>
-      <w:r>
-        <w:rPr>
-          <w:rStyle w:val="VerbatimChar"/>
-        </w:rPr>
-        <w:t xml:space="preserve">  |--------------------------------------------------------------------                                             |  60%</w:t>
-      </w:r>
-      <w:r>
-        <w:br/>
-      </w:r>
-      <w:r>
-        <w:rPr>
-          <w:rStyle w:val="VerbatimChar"/>
-        </w:rPr>
-        <w:t xml:space="preserve">  |                                                                                                                       </w:t>
-      </w:r>
-      <w:r>
-        <w:br/>
-      </w:r>
-      <w:r>
-        <w:rPr>
-          <w:rStyle w:val="VerbatimChar"/>
-        </w:rPr>
-        <w:t xml:space="preserve">  |----------------------------------------------------------------------                                           |  62%</w:t>
-      </w:r>
-      <w:r>
-        <w:br/>
-      </w:r>
-      <w:r>
-        <w:rPr>
-          <w:rStyle w:val="VerbatimChar"/>
-        </w:rPr>
-        <w:t xml:space="preserve">  |                                                                                                                       </w:t>
-      </w:r>
-      <w:r>
-        <w:br/>
-      </w:r>
-      <w:r>
-        <w:rPr>
-          <w:rStyle w:val="VerbatimChar"/>
-        </w:rPr>
-        <w:t xml:space="preserve">  |------------------------------------------------------------------------                                         |  64%</w:t>
-      </w:r>
-      <w:r>
-        <w:br/>
-      </w:r>
-      <w:r>
-        <w:rPr>
-          <w:rStyle w:val="VerbatimChar"/>
-        </w:rPr>
-        <w:t xml:space="preserve">  |                                                                                                                       </w:t>
-      </w:r>
-      <w:r>
-        <w:br/>
-      </w:r>
-      <w:r>
-        <w:rPr>
-          <w:rStyle w:val="VerbatimChar"/>
-        </w:rPr>
-        <w:t xml:space="preserve">  |---------------------------------------------------------------------------                                      |  66%</w:t>
-      </w:r>
-      <w:r>
-        <w:br/>
-      </w:r>
-      <w:r>
-        <w:rPr>
-          <w:rStyle w:val="VerbatimChar"/>
-        </w:rPr>
-        <w:t xml:space="preserve">  |                                                                                                                       </w:t>
-      </w:r>
-      <w:r>
-        <w:br/>
-      </w:r>
-      <w:r>
-        <w:rPr>
-          <w:rStyle w:val="VerbatimChar"/>
-        </w:rPr>
-        <w:t xml:space="preserve">  |-----------------------------------------------------------------------------                                    |  68%</w:t>
-      </w:r>
-      <w:r>
-        <w:br/>
-      </w:r>
-      <w:r>
-        <w:rPr>
-          <w:rStyle w:val="VerbatimChar"/>
-        </w:rPr>
-        <w:t xml:space="preserve">  |                                                                                                                       </w:t>
-      </w:r>
-      <w:r>
-        <w:br/>
-      </w:r>
-      <w:r>
-        <w:rPr>
-          <w:rStyle w:val="VerbatimChar"/>
-        </w:rPr>
-        <w:t xml:space="preserve">  |-------------------------------------------------------------------------------                                  |  70%</w:t>
-      </w:r>
-      <w:r>
-        <w:br/>
-      </w:r>
-      <w:r>
-        <w:rPr>
-          <w:rStyle w:val="VerbatimChar"/>
-        </w:rPr>
-        <w:t xml:space="preserve">  |                                                                                                                       </w:t>
-      </w:r>
-      <w:r>
-        <w:br/>
-      </w:r>
-      <w:r>
-        <w:rPr>
-          <w:rStyle w:val="VerbatimChar"/>
-        </w:rPr>
-        <w:t xml:space="preserve">  |---------------------------------------------------------------------------------                                |  72%</w:t>
-      </w:r>
-      <w:r>
-        <w:br/>
-      </w:r>
-      <w:r>
-        <w:rPr>
-          <w:rStyle w:val="VerbatimChar"/>
-        </w:rPr>
-        <w:t xml:space="preserve">  |                                                                                                                       </w:t>
-      </w:r>
-      <w:r>
-        <w:br/>
-      </w:r>
-      <w:r>
-        <w:rPr>
-          <w:rStyle w:val="VerbatimChar"/>
-        </w:rPr>
-        <w:t xml:space="preserve">  |------------------------------------------------------------------------------------                             |  74%</w:t>
-      </w:r>
-      <w:r>
-        <w:br/>
-      </w:r>
-      <w:r>
-        <w:rPr>
-          <w:rStyle w:val="VerbatimChar"/>
-        </w:rPr>
-        <w:t xml:space="preserve">  |                                                                                                                       </w:t>
-      </w:r>
-      <w:r>
-        <w:br/>
-      </w:r>
-      <w:r>
-        <w:rPr>
-          <w:rStyle w:val="VerbatimChar"/>
-        </w:rPr>
-        <w:t xml:space="preserve">  |--------------------------------------------------------------------------------------                           |  76%</w:t>
-      </w:r>
-      <w:r>
-        <w:br/>
-      </w:r>
-      <w:r>
-        <w:rPr>
-          <w:rStyle w:val="VerbatimChar"/>
-        </w:rPr>
-        <w:t xml:space="preserve">  |                                                                                                                       </w:t>
-      </w:r>
-      <w:r>
-        <w:br/>
-      </w:r>
-      <w:r>
-        <w:rPr>
-          <w:rStyle w:val="VerbatimChar"/>
-        </w:rPr>
-        <w:t xml:space="preserve">  |----------------------------------------------------------------------------------------                         |  78%</w:t>
-      </w:r>
-      <w:r>
-        <w:br/>
-      </w:r>
-      <w:r>
-        <w:rPr>
-          <w:rStyle w:val="VerbatimChar"/>
-        </w:rPr>
-        <w:t xml:space="preserve">  |                                                                                                                       </w:t>
-      </w:r>
-      <w:r>
-        <w:br/>
-      </w:r>
-      <w:r>
-        <w:rPr>
-          <w:rStyle w:val="VerbatimChar"/>
-        </w:rPr>
-        <w:t xml:space="preserve">  |------------------------------------------------------------------------------------------                       |  80%</w:t>
-      </w:r>
-      <w:r>
-        <w:br/>
-      </w:r>
-      <w:r>
-        <w:rPr>
-          <w:rStyle w:val="VerbatimChar"/>
-        </w:rPr>
-        <w:t xml:space="preserve">  |                                                                                                                       </w:t>
-      </w:r>
-      <w:r>
-        <w:br/>
-      </w:r>
-      <w:r>
-        <w:rPr>
-          <w:rStyle w:val="VerbatimChar"/>
-        </w:rPr>
-        <w:t xml:space="preserve">  |---------------------------------------------------------------------------------------------                    |  82%</w:t>
-      </w:r>
-      <w:r>
-        <w:br/>
-      </w:r>
-      <w:r>
-        <w:rPr>
-          <w:rStyle w:val="VerbatimChar"/>
-        </w:rPr>
-        <w:t xml:space="preserve">  |                                                                                                                       </w:t>
-      </w:r>
-      <w:r>
-        <w:br/>
-      </w:r>
-      <w:r>
-        <w:rPr>
-          <w:rStyle w:val="VerbatimChar"/>
-        </w:rPr>
-        <w:t xml:space="preserve">  |-----------------------------------------------------------------------------------------------                  |  84%</w:t>
-      </w:r>
-      <w:r>
-        <w:br/>
-      </w:r>
-      <w:r>
-        <w:rPr>
-          <w:rStyle w:val="VerbatimChar"/>
-        </w:rPr>
-        <w:t xml:space="preserve">  |                                                                                                                       </w:t>
-      </w:r>
-      <w:r>
-        <w:br/>
-      </w:r>
-      <w:r>
-        <w:rPr>
-          <w:rStyle w:val="VerbatimChar"/>
-        </w:rPr>
-        <w:t xml:space="preserve">  |-------------------------------------------------------------------------------------------------                |  86%</w:t>
-      </w:r>
-      <w:r>
-        <w:br/>
-      </w:r>
-      <w:r>
-        <w:rPr>
-          <w:rStyle w:val="VerbatimChar"/>
-        </w:rPr>
-        <w:t xml:space="preserve">  |                                                                                                                       </w:t>
-      </w:r>
-      <w:r>
-        <w:br/>
-      </w:r>
-      <w:r>
-        <w:rPr>
-          <w:rStyle w:val="VerbatimChar"/>
-        </w:rPr>
-        <w:t xml:space="preserve">  |---------------------------------------------------------------------------------------------------              |  88%</w:t>
-      </w:r>
-      <w:r>
-        <w:br/>
-      </w:r>
-      <w:r>
-        <w:rPr>
-          <w:rStyle w:val="VerbatimChar"/>
-        </w:rPr>
-        <w:t xml:space="preserve">  |                                                                                                                       </w:t>
-      </w:r>
-      <w:r>
-        <w:br/>
-      </w:r>
-      <w:r>
-        <w:rPr>
-          <w:rStyle w:val="VerbatimChar"/>
-        </w:rPr>
-        <w:t xml:space="preserve">  |------------------------------------------------------------------------------------------------------           |  90%</w:t>
-      </w:r>
-      <w:r>
-        <w:br/>
-      </w:r>
-      <w:r>
-        <w:rPr>
-          <w:rStyle w:val="VerbatimChar"/>
-        </w:rPr>
-        <w:t xml:space="preserve">  |                                                                                                                       </w:t>
-      </w:r>
-      <w:r>
-        <w:br/>
-      </w:r>
-      <w:r>
-        <w:rPr>
-          <w:rStyle w:val="VerbatimChar"/>
-        </w:rPr>
-        <w:t xml:space="preserve">  |--------------------------------------------------------------------------------------------------------         |  92%</w:t>
-      </w:r>
-      <w:r>
-        <w:br/>
-      </w:r>
-      <w:r>
-        <w:rPr>
-          <w:rStyle w:val="VerbatimChar"/>
-        </w:rPr>
-        <w:t xml:space="preserve">  |                                                                                                                       </w:t>
-      </w:r>
-      <w:r>
-        <w:br/>
-      </w:r>
-      <w:r>
-        <w:rPr>
-          <w:rStyle w:val="VerbatimChar"/>
-        </w:rPr>
-        <w:t xml:space="preserve">  |----------------------------------------------------------------------------------------------------------       |  94%</w:t>
-      </w:r>
-      <w:r>
-        <w:br/>
-      </w:r>
-      <w:r>
-        <w:rPr>
-          <w:rStyle w:val="VerbatimChar"/>
-        </w:rPr>
-        <w:t xml:space="preserve">  |                                                                                                                       </w:t>
-      </w:r>
-      <w:r>
-        <w:br/>
-      </w:r>
-      <w:r>
-        <w:rPr>
-          <w:rStyle w:val="VerbatimChar"/>
-        </w:rPr>
-        <w:t xml:space="preserve">  |------------------------------------------------------------------------------------------------------------     |  96%</w:t>
-      </w:r>
-      <w:r>
-        <w:br/>
-      </w:r>
-      <w:r>
-        <w:rPr>
-          <w:rStyle w:val="VerbatimChar"/>
-        </w:rPr>
-        <w:t xml:space="preserve">  |                                                                                                                       </w:t>
-      </w:r>
-      <w:r>
-        <w:br/>
-      </w:r>
-      <w:r>
-        <w:rPr>
-          <w:rStyle w:val="VerbatimChar"/>
-        </w:rPr>
-        <w:t xml:space="preserve">  |---------------------------------------------------------------------------------------------------------------  |  98%</w:t>
-      </w:r>
-      <w:r>
-        <w:br/>
-      </w:r>
-      <w:r>
-        <w:rPr>
-          <w:rStyle w:val="VerbatimChar"/>
-        </w:rPr>
-        <w:t xml:space="preserve">  |                                                                                                                       </w:t>
-      </w:r>
-      <w:r>
-        <w:br/>
-      </w:r>
-      <w:r>
-        <w:rPr>
-          <w:rStyle w:val="VerbatimChar"/>
-        </w:rPr>
-        <w:t xml:space="preserve">  |-----------------------------------------------------------------------------------------------------------------| 100%</w:t>
-      </w:r>
-      <w:r>
-        <w:br/>
-      </w:r>
-      <w:r>
-        <w:rPr>
-          <w:rStyle w:val="VerbatimChar"/>
-        </w:rPr>
-        <w:t xml:space="preserve">## Note that the sign of parameter estimates is stored separately; see ?tvmvar</w:t>
-      </w:r>
-      <w:r>
-        <w:br/>
-      </w:r>
-      <w:r>
-        <w:rPr>
-          <w:rStyle w:val="VerbatimChar"/>
-        </w:rPr>
-        <w:t xml:space="preserve">## </w:t>
-      </w:r>
-      <w:r>
-        <w:br/>
-      </w:r>
-      <w:r>
-        <w:rPr>
-          <w:rStyle w:val="VerbatimChar"/>
-        </w:rPr>
-        <w:t xml:space="preserve">  |                                                                                                                       </w:t>
-      </w:r>
-      <w:r>
-        <w:br/>
-      </w:r>
-      <w:r>
-        <w:rPr>
-          <w:rStyle w:val="VerbatimChar"/>
-        </w:rPr>
-        <w:t xml:space="preserve">  |                                                                                                                 |   0%</w:t>
-      </w:r>
-      <w:r>
-        <w:br/>
-      </w:r>
-      <w:r>
-        <w:rPr>
-          <w:rStyle w:val="VerbatimChar"/>
-        </w:rPr>
-        <w:t xml:space="preserve">  |                                                                                                                       </w:t>
-      </w:r>
-      <w:r>
-        <w:br/>
-      </w:r>
-      <w:r>
-        <w:rPr>
-          <w:rStyle w:val="VerbatimChar"/>
-        </w:rPr>
-        <w:t xml:space="preserve">  |--                                                                                                               |   2%</w:t>
-      </w:r>
-      <w:r>
-        <w:br/>
-      </w:r>
-      <w:r>
-        <w:rPr>
-          <w:rStyle w:val="VerbatimChar"/>
-        </w:rPr>
-        <w:t xml:space="preserve">  |                                                                                                                       </w:t>
-      </w:r>
-      <w:r>
-        <w:br/>
-      </w:r>
-      <w:r>
-        <w:rPr>
-          <w:rStyle w:val="VerbatimChar"/>
-        </w:rPr>
-        <w:t xml:space="preserve">  |-----                                                                                                            |   4%</w:t>
-      </w:r>
-      <w:r>
-        <w:br/>
-      </w:r>
-      <w:r>
-        <w:rPr>
-          <w:rStyle w:val="VerbatimChar"/>
-        </w:rPr>
-        <w:t xml:space="preserve">  |                                                                                                                       </w:t>
-      </w:r>
-      <w:r>
-        <w:br/>
-      </w:r>
-      <w:r>
-        <w:rPr>
-          <w:rStyle w:val="VerbatimChar"/>
-        </w:rPr>
-        <w:t xml:space="preserve">  |-------                                                                                                          |   6%</w:t>
-      </w:r>
-      <w:r>
-        <w:br/>
-      </w:r>
-      <w:r>
-        <w:rPr>
-          <w:rStyle w:val="VerbatimChar"/>
-        </w:rPr>
-        <w:t xml:space="preserve">  |                                                                                                                       </w:t>
-      </w:r>
-      <w:r>
-        <w:br/>
-      </w:r>
-      <w:r>
-        <w:rPr>
-          <w:rStyle w:val="VerbatimChar"/>
-        </w:rPr>
-        <w:t xml:space="preserve">  |---------                                                                                                        |   8%</w:t>
-      </w:r>
-      <w:r>
-        <w:br/>
-      </w:r>
-      <w:r>
-        <w:rPr>
-          <w:rStyle w:val="VerbatimChar"/>
-        </w:rPr>
-        <w:t xml:space="preserve">  |                                                                                                                       </w:t>
-      </w:r>
-      <w:r>
-        <w:br/>
-      </w:r>
-      <w:r>
-        <w:rPr>
-          <w:rStyle w:val="VerbatimChar"/>
-        </w:rPr>
-        <w:t xml:space="preserve">  |-----------                                                                                                      |  10%</w:t>
-      </w:r>
-      <w:r>
-        <w:br/>
-      </w:r>
-      <w:r>
-        <w:rPr>
-          <w:rStyle w:val="VerbatimChar"/>
-        </w:rPr>
-        <w:t xml:space="preserve">  |                                                                                                                       </w:t>
-      </w:r>
-      <w:r>
-        <w:br/>
-      </w:r>
-      <w:r>
-        <w:rPr>
-          <w:rStyle w:val="VerbatimChar"/>
-        </w:rPr>
-        <w:t xml:space="preserve">  |--------------                                                                                                   |  12%</w:t>
-      </w:r>
-      <w:r>
-        <w:br/>
-      </w:r>
-      <w:r>
-        <w:rPr>
-          <w:rStyle w:val="VerbatimChar"/>
-        </w:rPr>
-        <w:t xml:space="preserve">  |                                                                                                                       </w:t>
-      </w:r>
-      <w:r>
-        <w:br/>
-      </w:r>
-      <w:r>
-        <w:rPr>
-          <w:rStyle w:val="VerbatimChar"/>
-        </w:rPr>
-        <w:t xml:space="preserve">  |----------------                                                                                                 |  14%</w:t>
-      </w:r>
-      <w:r>
-        <w:br/>
-      </w:r>
-      <w:r>
-        <w:rPr>
-          <w:rStyle w:val="VerbatimChar"/>
-        </w:rPr>
-        <w:t xml:space="preserve">  |                                                                                                                       </w:t>
-      </w:r>
-      <w:r>
-        <w:br/>
-      </w:r>
-      <w:r>
-        <w:rPr>
-          <w:rStyle w:val="VerbatimChar"/>
-        </w:rPr>
-        <w:t xml:space="preserve">  |------------------                                                                                               |  16%</w:t>
-      </w:r>
-      <w:r>
-        <w:br/>
-      </w:r>
-      <w:r>
-        <w:rPr>
-          <w:rStyle w:val="VerbatimChar"/>
-        </w:rPr>
-        <w:t xml:space="preserve">  |                                                                                                                       </w:t>
-      </w:r>
-      <w:r>
-        <w:br/>
-      </w:r>
-      <w:r>
-        <w:rPr>
-          <w:rStyle w:val="VerbatimChar"/>
-        </w:rPr>
-        <w:t xml:space="preserve">  |--------------------                                                                                             |  18%</w:t>
-      </w:r>
-      <w:r>
-        <w:br/>
-      </w:r>
-      <w:r>
-        <w:rPr>
-          <w:rStyle w:val="VerbatimChar"/>
-        </w:rPr>
-        <w:t xml:space="preserve">  |                                                                                                                       </w:t>
-      </w:r>
-      <w:r>
-        <w:br/>
-      </w:r>
-      <w:r>
-        <w:rPr>
-          <w:rStyle w:val="VerbatimChar"/>
-        </w:rPr>
-        <w:t xml:space="preserve">  |-----------------------                                                                                          |  20%</w:t>
-      </w:r>
-      <w:r>
-        <w:br/>
-      </w:r>
-      <w:r>
-        <w:rPr>
-          <w:rStyle w:val="VerbatimChar"/>
-        </w:rPr>
-        <w:t xml:space="preserve">  |                                                                                                                       </w:t>
-      </w:r>
-      <w:r>
-        <w:br/>
-      </w:r>
-      <w:r>
-        <w:rPr>
-          <w:rStyle w:val="VerbatimChar"/>
-        </w:rPr>
-        <w:t xml:space="preserve">  |-------------------------                                                                                        |  22%</w:t>
-      </w:r>
-      <w:r>
-        <w:br/>
-      </w:r>
-      <w:r>
-        <w:rPr>
-          <w:rStyle w:val="VerbatimChar"/>
-        </w:rPr>
-        <w:t xml:space="preserve">  |                                                                                                                       </w:t>
-      </w:r>
-      <w:r>
-        <w:br/>
-      </w:r>
-      <w:r>
-        <w:rPr>
-          <w:rStyle w:val="VerbatimChar"/>
-        </w:rPr>
-        <w:t xml:space="preserve">  |---------------------------                                                                                      |  24%</w:t>
-      </w:r>
-      <w:r>
-        <w:br/>
-      </w:r>
-      <w:r>
-        <w:rPr>
-          <w:rStyle w:val="VerbatimChar"/>
-        </w:rPr>
-        <w:t xml:space="preserve">  |                                                                                                                       </w:t>
-      </w:r>
-      <w:r>
-        <w:br/>
-      </w:r>
-      <w:r>
-        <w:rPr>
-          <w:rStyle w:val="VerbatimChar"/>
-        </w:rPr>
-        <w:t xml:space="preserve">  |-----------------------------                                                                                    |  26%</w:t>
-      </w:r>
-      <w:r>
-        <w:br/>
-      </w:r>
-      <w:r>
-        <w:rPr>
-          <w:rStyle w:val="VerbatimChar"/>
-        </w:rPr>
-        <w:t xml:space="preserve">  |                                                                                                                       </w:t>
-      </w:r>
-      <w:r>
-        <w:br/>
-      </w:r>
-      <w:r>
-        <w:rPr>
-          <w:rStyle w:val="VerbatimChar"/>
-        </w:rPr>
-        <w:t xml:space="preserve">  |--------------------------------                                                                                 |  28%</w:t>
-      </w:r>
-      <w:r>
-        <w:br/>
-      </w:r>
-      <w:r>
-        <w:rPr>
-          <w:rStyle w:val="VerbatimChar"/>
-        </w:rPr>
-        <w:t xml:space="preserve">  |                                                                                                                       </w:t>
-      </w:r>
-      <w:r>
-        <w:br/>
-      </w:r>
-      <w:r>
-        <w:rPr>
-          <w:rStyle w:val="VerbatimChar"/>
-        </w:rPr>
-        <w:t xml:space="preserve">  |----------------------------------                                                                               |  30%</w:t>
-      </w:r>
-      <w:r>
-        <w:br/>
-      </w:r>
-      <w:r>
-        <w:rPr>
-          <w:rStyle w:val="VerbatimChar"/>
-        </w:rPr>
-        <w:t xml:space="preserve">  |                                                                                                                       </w:t>
-      </w:r>
-      <w:r>
-        <w:br/>
-      </w:r>
-      <w:r>
-        <w:rPr>
-          <w:rStyle w:val="VerbatimChar"/>
-        </w:rPr>
-        <w:t xml:space="preserve">  |------------------------------------                                                                             |  32%</w:t>
-      </w:r>
-      <w:r>
-        <w:br/>
-      </w:r>
-      <w:r>
-        <w:rPr>
-          <w:rStyle w:val="VerbatimChar"/>
-        </w:rPr>
-        <w:t xml:space="preserve">  |                                                                                                                       </w:t>
-      </w:r>
-      <w:r>
-        <w:br/>
-      </w:r>
-      <w:r>
-        <w:rPr>
-          <w:rStyle w:val="VerbatimChar"/>
-        </w:rPr>
-        <w:t xml:space="preserve">  |--------------------------------------                                                                           |  34%</w:t>
-      </w:r>
-      <w:r>
-        <w:br/>
-      </w:r>
-      <w:r>
-        <w:rPr>
-          <w:rStyle w:val="VerbatimChar"/>
-        </w:rPr>
-        <w:t xml:space="preserve">  |                                                                                                                       </w:t>
-      </w:r>
-      <w:r>
-        <w:br/>
-      </w:r>
-      <w:r>
-        <w:rPr>
-          <w:rStyle w:val="VerbatimChar"/>
-        </w:rPr>
-        <w:t xml:space="preserve">  |-----------------------------------------                                                                        |  36%</w:t>
-      </w:r>
-      <w:r>
-        <w:br/>
-      </w:r>
-      <w:r>
-        <w:rPr>
-          <w:rStyle w:val="VerbatimChar"/>
-        </w:rPr>
-        <w:t xml:space="preserve">  |                                                                                                                       </w:t>
-      </w:r>
-      <w:r>
-        <w:br/>
-      </w:r>
-      <w:r>
-        <w:rPr>
-          <w:rStyle w:val="VerbatimChar"/>
-        </w:rPr>
-        <w:t xml:space="preserve">  |-------------------------------------------                                                                      |  38%</w:t>
-      </w:r>
-      <w:r>
-        <w:br/>
-      </w:r>
-      <w:r>
-        <w:rPr>
-          <w:rStyle w:val="VerbatimChar"/>
-        </w:rPr>
-        <w:t xml:space="preserve">  |                                                                                                                       </w:t>
-      </w:r>
-      <w:r>
-        <w:br/>
-      </w:r>
-      <w:r>
-        <w:rPr>
-          <w:rStyle w:val="VerbatimChar"/>
-        </w:rPr>
-        <w:t xml:space="preserve">  |---------------------------------------------                                                                    |  40%</w:t>
-      </w:r>
-      <w:r>
-        <w:br/>
-      </w:r>
-      <w:r>
-        <w:rPr>
-          <w:rStyle w:val="VerbatimChar"/>
-        </w:rPr>
-        <w:t xml:space="preserve">  |                                                                                                                       </w:t>
-      </w:r>
-      <w:r>
-        <w:br/>
-      </w:r>
-      <w:r>
-        <w:rPr>
-          <w:rStyle w:val="VerbatimChar"/>
-        </w:rPr>
-        <w:t xml:space="preserve">  |-----------------------------------------------                                                                  |  42%</w:t>
-      </w:r>
-      <w:r>
-        <w:br/>
-      </w:r>
-      <w:r>
-        <w:rPr>
-          <w:rStyle w:val="VerbatimChar"/>
-        </w:rPr>
-        <w:t xml:space="preserve">  |                                                                                                                       </w:t>
-      </w:r>
-      <w:r>
-        <w:br/>
-      </w:r>
-      <w:r>
-        <w:rPr>
-          <w:rStyle w:val="VerbatimChar"/>
-        </w:rPr>
-        <w:t xml:space="preserve">  |--------------------------------------------------                                                               |  44%</w:t>
-      </w:r>
-      <w:r>
-        <w:br/>
-      </w:r>
-      <w:r>
-        <w:rPr>
-          <w:rStyle w:val="VerbatimChar"/>
-        </w:rPr>
-        <w:t xml:space="preserve">  |                                                                                                                       </w:t>
-      </w:r>
-      <w:r>
-        <w:br/>
-      </w:r>
-      <w:r>
-        <w:rPr>
-          <w:rStyle w:val="VerbatimChar"/>
-        </w:rPr>
-        <w:t xml:space="preserve">  |----------------------------------------------------                                                             |  46%</w:t>
-      </w:r>
-      <w:r>
-        <w:br/>
-      </w:r>
-      <w:r>
-        <w:rPr>
-          <w:rStyle w:val="VerbatimChar"/>
-        </w:rPr>
-        <w:t xml:space="preserve">  |                                                                                                                       </w:t>
-      </w:r>
-      <w:r>
-        <w:br/>
-      </w:r>
-      <w:r>
-        <w:rPr>
-          <w:rStyle w:val="VerbatimChar"/>
-        </w:rPr>
-        <w:t xml:space="preserve">  |------------------------------------------------------                                                           |  48%</w:t>
-      </w:r>
-      <w:r>
-        <w:br/>
-      </w:r>
-      <w:r>
-        <w:rPr>
-          <w:rStyle w:val="VerbatimChar"/>
-        </w:rPr>
-        <w:t xml:space="preserve">  |                                                                                                                       </w:t>
-      </w:r>
-      <w:r>
-        <w:br/>
-      </w:r>
-      <w:r>
-        <w:rPr>
-          <w:rStyle w:val="VerbatimChar"/>
-        </w:rPr>
-        <w:t xml:space="preserve">  |--------------------------------------------------------                                                         |  50%</w:t>
-      </w:r>
-      <w:r>
-        <w:br/>
-      </w:r>
-      <w:r>
-        <w:rPr>
-          <w:rStyle w:val="VerbatimChar"/>
-        </w:rPr>
-        <w:t xml:space="preserve">  |                                                                                                                       </w:t>
-      </w:r>
-      <w:r>
-        <w:br/>
-      </w:r>
-      <w:r>
-        <w:rPr>
-          <w:rStyle w:val="VerbatimChar"/>
-        </w:rPr>
-        <w:t xml:space="preserve">  |-----------------------------------------------------------                                                      |  52%</w:t>
-      </w:r>
-      <w:r>
-        <w:br/>
-      </w:r>
-      <w:r>
-        <w:rPr>
-          <w:rStyle w:val="VerbatimChar"/>
-        </w:rPr>
-        <w:t xml:space="preserve">  |                                                                                                                       </w:t>
-      </w:r>
-      <w:r>
-        <w:br/>
-      </w:r>
-      <w:r>
-        <w:rPr>
-          <w:rStyle w:val="VerbatimChar"/>
-        </w:rPr>
-        <w:t xml:space="preserve">  |-------------------------------------------------------------                                                    |  54%</w:t>
-      </w:r>
-      <w:r>
-        <w:br/>
-      </w:r>
-      <w:r>
-        <w:rPr>
-          <w:rStyle w:val="VerbatimChar"/>
-        </w:rPr>
-        <w:t xml:space="preserve">  |                                                                                                                       </w:t>
-      </w:r>
-      <w:r>
-        <w:br/>
-      </w:r>
-      <w:r>
-        <w:rPr>
-          <w:rStyle w:val="VerbatimChar"/>
-        </w:rPr>
-        <w:t xml:space="preserve">  |---------------------------------------------------------------                                                  |  56%</w:t>
-      </w:r>
-      <w:r>
-        <w:br/>
-      </w:r>
-      <w:r>
-        <w:rPr>
-          <w:rStyle w:val="VerbatimChar"/>
-        </w:rPr>
-        <w:t xml:space="preserve">  |                                                                                                                       </w:t>
-      </w:r>
-      <w:r>
-        <w:br/>
-      </w:r>
-      <w:r>
-        <w:rPr>
-          <w:rStyle w:val="VerbatimChar"/>
-        </w:rPr>
-        <w:t xml:space="preserve">  |------------------------------------------------------------------                                               |  58%</w:t>
-      </w:r>
-      <w:r>
-        <w:br/>
-      </w:r>
-      <w:r>
-        <w:rPr>
-          <w:rStyle w:val="VerbatimChar"/>
-        </w:rPr>
-        <w:t xml:space="preserve">  |                                                                                                                       </w:t>
-      </w:r>
-      <w:r>
-        <w:br/>
-      </w:r>
-      <w:r>
-        <w:rPr>
-          <w:rStyle w:val="VerbatimChar"/>
-        </w:rPr>
-        <w:t xml:space="preserve">  |--------------------------------------------------------------------                                             |  60%</w:t>
-      </w:r>
-      <w:r>
-        <w:br/>
-      </w:r>
-      <w:r>
-        <w:rPr>
-          <w:rStyle w:val="VerbatimChar"/>
-        </w:rPr>
-        <w:t xml:space="preserve">  |                                                                                                                       </w:t>
-      </w:r>
-      <w:r>
-        <w:br/>
-      </w:r>
-      <w:r>
-        <w:rPr>
-          <w:rStyle w:val="VerbatimChar"/>
-        </w:rPr>
-        <w:t xml:space="preserve">  |----------------------------------------------------------------------                                           |  62%</w:t>
-      </w:r>
-      <w:r>
-        <w:br/>
-      </w:r>
-      <w:r>
-        <w:rPr>
-          <w:rStyle w:val="VerbatimChar"/>
-        </w:rPr>
-        <w:t xml:space="preserve">  |                                                                                                                       </w:t>
-      </w:r>
-      <w:r>
-        <w:br/>
-      </w:r>
-      <w:r>
-        <w:rPr>
-          <w:rStyle w:val="VerbatimChar"/>
-        </w:rPr>
-        <w:t xml:space="preserve">  |------------------------------------------------------------------------                                         |  64%</w:t>
-      </w:r>
-      <w:r>
-        <w:br/>
-      </w:r>
-      <w:r>
-        <w:rPr>
-          <w:rStyle w:val="VerbatimChar"/>
-        </w:rPr>
-        <w:t xml:space="preserve">  |                                                                                                                       </w:t>
-      </w:r>
-      <w:r>
-        <w:br/>
-      </w:r>
-      <w:r>
-        <w:rPr>
-          <w:rStyle w:val="VerbatimChar"/>
-        </w:rPr>
-        <w:t xml:space="preserve">  |---------------------------------------------------------------------------                                      |  66%</w:t>
-      </w:r>
-      <w:r>
-        <w:br/>
-      </w:r>
-      <w:r>
-        <w:rPr>
-          <w:rStyle w:val="VerbatimChar"/>
-        </w:rPr>
-        <w:t xml:space="preserve">  |                                                                                                                       </w:t>
-      </w:r>
-      <w:r>
-        <w:br/>
-      </w:r>
-      <w:r>
-        <w:rPr>
-          <w:rStyle w:val="VerbatimChar"/>
-        </w:rPr>
-        <w:t xml:space="preserve">  |-----------------------------------------------------------------------------                                    |  68%</w:t>
-      </w:r>
-      <w:r>
-        <w:br/>
-      </w:r>
-      <w:r>
-        <w:rPr>
-          <w:rStyle w:val="VerbatimChar"/>
-        </w:rPr>
-        <w:t xml:space="preserve">  |                                                                                                                       </w:t>
-      </w:r>
-      <w:r>
-        <w:br/>
-      </w:r>
-      <w:r>
-        <w:rPr>
-          <w:rStyle w:val="VerbatimChar"/>
-        </w:rPr>
-        <w:t xml:space="preserve">  |-------------------------------------------------------------------------------                                  |  70%</w:t>
-      </w:r>
-      <w:r>
-        <w:br/>
-      </w:r>
-      <w:r>
-        <w:rPr>
-          <w:rStyle w:val="VerbatimChar"/>
-        </w:rPr>
-        <w:t xml:space="preserve">  |                                                                                                                       </w:t>
-      </w:r>
-      <w:r>
-        <w:br/>
-      </w:r>
-      <w:r>
-        <w:rPr>
-          <w:rStyle w:val="VerbatimChar"/>
-        </w:rPr>
-        <w:t xml:space="preserve">  |---------------------------------------------------------------------------------                                |  72%</w:t>
-      </w:r>
-      <w:r>
-        <w:br/>
-      </w:r>
-      <w:r>
-        <w:rPr>
-          <w:rStyle w:val="VerbatimChar"/>
-        </w:rPr>
-        <w:t xml:space="preserve">  |                                                                                                                       </w:t>
-      </w:r>
-      <w:r>
-        <w:br/>
-      </w:r>
-      <w:r>
-        <w:rPr>
-          <w:rStyle w:val="VerbatimChar"/>
-        </w:rPr>
-        <w:t xml:space="preserve">  |------------------------------------------------------------------------------------                             |  74%</w:t>
-      </w:r>
-      <w:r>
-        <w:br/>
-      </w:r>
-      <w:r>
-        <w:rPr>
-          <w:rStyle w:val="VerbatimChar"/>
-        </w:rPr>
-        <w:t xml:space="preserve">  |                                                                                                                       </w:t>
-      </w:r>
-      <w:r>
-        <w:br/>
-      </w:r>
-      <w:r>
-        <w:rPr>
-          <w:rStyle w:val="VerbatimChar"/>
-        </w:rPr>
-        <w:t xml:space="preserve">  |--------------------------------------------------------------------------------------                           |  76%</w:t>
-      </w:r>
-      <w:r>
-        <w:br/>
-      </w:r>
-      <w:r>
-        <w:rPr>
-          <w:rStyle w:val="VerbatimChar"/>
-        </w:rPr>
-        <w:t xml:space="preserve">  |                                                                                                                       </w:t>
-      </w:r>
-      <w:r>
-        <w:br/>
-      </w:r>
-      <w:r>
-        <w:rPr>
-          <w:rStyle w:val="VerbatimChar"/>
-        </w:rPr>
-        <w:t xml:space="preserve">  |----------------------------------------------------------------------------------------                         |  78%</w:t>
-      </w:r>
-      <w:r>
-        <w:br/>
-      </w:r>
-      <w:r>
-        <w:rPr>
-          <w:rStyle w:val="VerbatimChar"/>
-        </w:rPr>
-        <w:t xml:space="preserve">  |                                                                                                                       </w:t>
-      </w:r>
-      <w:r>
-        <w:br/>
-      </w:r>
-      <w:r>
-        <w:rPr>
-          <w:rStyle w:val="VerbatimChar"/>
-        </w:rPr>
-        <w:t xml:space="preserve">  |------------------------------------------------------------------------------------------                       |  80%</w:t>
-      </w:r>
-      <w:r>
-        <w:br/>
-      </w:r>
-      <w:r>
-        <w:rPr>
-          <w:rStyle w:val="VerbatimChar"/>
-        </w:rPr>
-        <w:t xml:space="preserve">  |                                                                                                                       </w:t>
-      </w:r>
-      <w:r>
-        <w:br/>
-      </w:r>
-      <w:r>
-        <w:rPr>
-          <w:rStyle w:val="VerbatimChar"/>
-        </w:rPr>
-        <w:t xml:space="preserve">  |---------------------------------------------------------------------------------------------                    |  82%</w:t>
-      </w:r>
-      <w:r>
-        <w:br/>
-      </w:r>
-      <w:r>
-        <w:rPr>
-          <w:rStyle w:val="VerbatimChar"/>
-        </w:rPr>
-        <w:t xml:space="preserve">  |                                                                                                                       </w:t>
-      </w:r>
-      <w:r>
-        <w:br/>
-      </w:r>
-      <w:r>
-        <w:rPr>
-          <w:rStyle w:val="VerbatimChar"/>
-        </w:rPr>
-        <w:t xml:space="preserve">  |-----------------------------------------------------------------------------------------------                  |  84%</w:t>
-      </w:r>
-      <w:r>
-        <w:br/>
-      </w:r>
-      <w:r>
-        <w:rPr>
-          <w:rStyle w:val="VerbatimChar"/>
-        </w:rPr>
-        <w:t xml:space="preserve">  |                                                                                                                       </w:t>
-      </w:r>
-      <w:r>
-        <w:br/>
-      </w:r>
-      <w:r>
-        <w:rPr>
-          <w:rStyle w:val="VerbatimChar"/>
-        </w:rPr>
-        <w:t xml:space="preserve">  |-------------------------------------------------------------------------------------------------                |  86%</w:t>
-      </w:r>
-      <w:r>
-        <w:br/>
-      </w:r>
-      <w:r>
-        <w:rPr>
-          <w:rStyle w:val="VerbatimChar"/>
-        </w:rPr>
-        <w:t xml:space="preserve">  |                                                                                                                       </w:t>
-      </w:r>
-      <w:r>
-        <w:br/>
-      </w:r>
-      <w:r>
-        <w:rPr>
-          <w:rStyle w:val="VerbatimChar"/>
-        </w:rPr>
-        <w:t xml:space="preserve">  |---------------------------------------------------------------------------------------------------              |  88%</w:t>
-      </w:r>
-      <w:r>
-        <w:br/>
-      </w:r>
-      <w:r>
-        <w:rPr>
-          <w:rStyle w:val="VerbatimChar"/>
-        </w:rPr>
-        <w:t xml:space="preserve">  |                                                                                                                       </w:t>
-      </w:r>
-      <w:r>
-        <w:br/>
-      </w:r>
-      <w:r>
-        <w:rPr>
-          <w:rStyle w:val="VerbatimChar"/>
-        </w:rPr>
-        <w:t xml:space="preserve">  |------------------------------------------------------------------------------------------------------           |  90%</w:t>
-      </w:r>
-      <w:r>
-        <w:br/>
-      </w:r>
-      <w:r>
-        <w:rPr>
-          <w:rStyle w:val="VerbatimChar"/>
-        </w:rPr>
-        <w:t xml:space="preserve">  |                                                                                                                       </w:t>
-      </w:r>
-      <w:r>
-        <w:br/>
-      </w:r>
-      <w:r>
-        <w:rPr>
-          <w:rStyle w:val="VerbatimChar"/>
-        </w:rPr>
-        <w:t xml:space="preserve">  |--------------------------------------------------------------------------------------------------------         |  92%</w:t>
-      </w:r>
-      <w:r>
-        <w:br/>
-      </w:r>
-      <w:r>
-        <w:rPr>
-          <w:rStyle w:val="VerbatimChar"/>
-        </w:rPr>
-        <w:t xml:space="preserve">  |                                                                                                                       </w:t>
-      </w:r>
-      <w:r>
-        <w:br/>
-      </w:r>
-      <w:r>
-        <w:rPr>
-          <w:rStyle w:val="VerbatimChar"/>
-        </w:rPr>
-        <w:t xml:space="preserve">  |----------------------------------------------------------------------------------------------------------       |  94%</w:t>
-      </w:r>
-      <w:r>
-        <w:br/>
-      </w:r>
-      <w:r>
-        <w:rPr>
-          <w:rStyle w:val="VerbatimChar"/>
-        </w:rPr>
-        <w:t xml:space="preserve">  |                                                                                                                       </w:t>
-      </w:r>
-      <w:r>
-        <w:br/>
-      </w:r>
-      <w:r>
-        <w:rPr>
-          <w:rStyle w:val="VerbatimChar"/>
-        </w:rPr>
-        <w:t xml:space="preserve">  |------------------------------------------------------------------------------------------------------------     |  96%</w:t>
-      </w:r>
-      <w:r>
-        <w:br/>
-      </w:r>
-      <w:r>
-        <w:rPr>
-          <w:rStyle w:val="VerbatimChar"/>
-        </w:rPr>
-        <w:t xml:space="preserve">  |                                                                                                                       </w:t>
-      </w:r>
-      <w:r>
-        <w:br/>
-      </w:r>
-      <w:r>
-        <w:rPr>
-          <w:rStyle w:val="VerbatimChar"/>
-        </w:rPr>
-        <w:t xml:space="preserve">  |---------------------------------------------------------------------------------------------------------------  |  98%</w:t>
-      </w:r>
-      <w:r>
-        <w:br/>
-      </w:r>
-      <w:r>
-        <w:rPr>
-          <w:rStyle w:val="VerbatimChar"/>
-        </w:rPr>
-        <w:t xml:space="preserve">  |                                                                                                                       </w:t>
-      </w:r>
-      <w:r>
-        <w:br/>
-      </w:r>
-      <w:r>
-        <w:rPr>
-          <w:rStyle w:val="VerbatimChar"/>
-        </w:rPr>
-        <w:t xml:space="preserve">  |-----------------------------------------------------------------------------------------------------------------| 100%</w:t>
       </w:r>
     </w:p>
     <w:p>
@@ -4039,28 +1949,37 @@
         <w:t xml:space="preserve">(Hamaker et al., 2016)</w:t>
       </w:r>
       <w:r>
-        <w:t xml:space="preserve">. The basic solution is to not average individuals and then model the behaviour of the averages, but to first model individuals, then aggregate those models to search for commonalities (Wright &amp; Woods, 2020). Recent work has made use of methods such as ecological momentary assessment (e.g. </w:t>
-      </w:r>
-      <w:r>
-        <w:t xml:space="preserve">Burke et al. (2017)</w:t>
-      </w:r>
-      <w:r>
-        <w:t xml:space="preserve">) to gather time-series data on behaviour and determinants from one or more individuals over time. In the case of smoking, analyses of such idiographic data have yielded individualized models which can predict behaviour with stunning accuracy (for some individuals at least;</w:t>
-      </w:r>
-      <w:r>
-        <w:t xml:space="preserve"> </w:t>
-      </w:r>
-      <w:r>
-        <w:t xml:space="preserve">Fisher and Soyster (2019)</w:t>
-      </w:r>
-      <w:r>
-        <w:t xml:space="preserve">;</w:t>
-      </w:r>
-      <w:r>
-        <w:t xml:space="preserve"> </w:t>
-      </w:r>
-      <w:r>
-        <w:t xml:space="preserve">Soyster and Fisher (2019)</w:t>
+        <w:t xml:space="preserve">. The basic solution is to not average individuals and then model the behaviour of the averages, but to first model individuals, then aggregate those models to search for commonalities</w:t>
+      </w:r>
+      <w:r>
+        <w:t xml:space="preserve"> </w:t>
+      </w:r>
+      <w:r>
+        <w:t xml:space="preserve">(Wright &amp; Woods, 2020)</w:t>
+      </w:r>
+      <w:r>
+        <w:t xml:space="preserve">. Recent work has made use of methods such as ecological momentary assessment (e.g. Burke et al. </w:t>
+      </w:r>
+      <w:r>
+        <w:t xml:space="preserve">(2017)</w:t>
+      </w:r>
+      <w:r>
+        <w:t xml:space="preserve">) to gather intensive longitudinal data on behaviour and determinants from one or more individuals which can then be represented as time-series. In the case of smoking, analyses of such idiographic data have yielded individualized models which can predict behaviour with stunning accuracy (for some individuals at least; Fisher and Soyster,</w:t>
+      </w:r>
+      <w:r>
+        <w:t xml:space="preserve"> </w:t>
+      </w:r>
+      <w:r>
+        <w:t xml:space="preserve">(2019)</w:t>
+      </w:r>
+      <w:r>
+        <w:t xml:space="preserve">; Soyster and Fisher,</w:t>
+      </w:r>
+      <w:r>
+        <w:t xml:space="preserve"> </w:t>
+      </w:r>
+      <w:r>
+        <w:t xml:space="preserve">(2019)</w:t>
       </w:r>
       <w:r>
         <w:t xml:space="preserve">).</w:t>
@@ -4224,7 +2143,7 @@
         <w:t xml:space="preserve">hysterisis</w:t>
       </w:r>
       <w:r>
-        <w:t xml:space="preserve">, when the temporal direction of a relationship matters for its impact (e.g. prevention is important precisely because it takes more effort to exit the state of having a lifestyle disease, than to enter it). Nonlinear growth can be very useful but unintuitive to grasp, as the world disovered during the COVID-19 pandemic: A multiplicative process with a doubling time of 3 days, starting from 10 cases, can lead to 10k cases by day 30 and well over 300 000 cases by day 45.</w:t>
+        <w:t xml:space="preserve">, when the temporal direction of a relationship matters for its impact (e.g. prevention is important precisely because it takes more effort to exit the state of having a lifestyle disease, than to enter it). Nonlinear growth can be very useful, but unintuitive, to grasp, as the world discovered during the COVID-19 pandemic: A multiplicative process with a doubling time of 3 days, starting from 10 cases, can lead to 10k cases by day 30 and well over 300 000 cases by day 45.</w:t>
       </w:r>
     </w:p>
     <w:p>
@@ -4232,31 +2151,22 @@
         <w:pStyle w:val="Textkrper"/>
       </w:pPr>
       <w:r>
-        <w:t xml:space="preserve">Theories and methods to understand non-linear change phenomena can provide to different types of answers than linear analyses. The most important factors in predicting behaviour change may not be the strength of a variable’s relationship with behaviour (e.g. regression weights), but rather the type of fluctuation that the variable exhibits in response to intervention (e.g. so-called fractal, power-law, or 1/f noise;</w:t>
-      </w:r>
-      <w:r>
-        <w:t xml:space="preserve"> </w:t>
-      </w:r>
-      <w:r>
-        <w:t xml:space="preserve">Bak et al. (1987)</w:t>
-      </w:r>
-      <w:r>
-        <w:t xml:space="preserve">,</w:t>
-      </w:r>
-      <w:r>
-        <w:t xml:space="preserve"> </w:t>
-      </w:r>
-      <w:r>
-        <w:t xml:space="preserve">Almurad et al. (2018)</w:t>
-      </w:r>
-      <w:r>
-        <w:t xml:space="preserve">, and</w:t>
-      </w:r>
-      <w:r>
-        <w:t xml:space="preserve"> </w:t>
-      </w:r>
-      <w:r>
-        <w:t xml:space="preserve">Delignieres et al. (2004)</w:t>
+        <w:t xml:space="preserve">Theories and methods to understand non-linear change phenomena can provide to different types of answers than linear analyses. The most important factors in predicting behaviour change may not be the strength of a variable’s relationship with behaviour (e.g. regression weights), but rather the type of fluctuation that the variable exhibits in response to intervention (e.g. so-called fractal, power-law, or 1/f noise; Almurad et al. </w:t>
+      </w:r>
+      <w:r>
+        <w:t xml:space="preserve">(2018)</w:t>
+      </w:r>
+      <w:r>
+        <w:t xml:space="preserve">, Bak et al. </w:t>
+      </w:r>
+      <w:r>
+        <w:t xml:space="preserve">(1987)</w:t>
+      </w:r>
+      <w:r>
+        <w:t xml:space="preserve">, and Delignieres et al. </w:t>
+      </w:r>
+      <w:r>
+        <w:t xml:space="preserve">(2004)</w:t>
       </w:r>
       <w:r>
         <w:t xml:space="preserve">), or how fast it recovers from shocks</w:t>
@@ -4332,7 +2242,7 @@
         <w:t xml:space="preserve">phase transition</w:t>
       </w:r>
       <w:r>
-        <w:t xml:space="preserve">. Obviously, in such situations, the consequences of an incident (i.e. breaking of the camel’s back) do not relate linearly to the intensity of the event (i.e. loading the last straw on the camel). This is a common dynamic in complex systems (Taleb &amp; Blyth, 2011), but it is extremely difficult to evaluate if information regarding the system is only available for a few points in time.</w:t>
+        <w:t xml:space="preserve">. Obviously, in such situations, the consequences of an incident (i.e. breaking of the camel’s back) do not relate linearly to the intensity of the event (i.e. loading the last straw on the camel). This is a common dynamic in complex systems (Taleb &amp; Blyth, 2011), but it is extremely difficult to evaluate if information regarding the system is only available for a few points in time. Intensive longitudinal data is needed.</w:t>
       </w:r>
     </w:p>
     <w:p>
@@ -4470,16 +2380,7 @@
         <w:t xml:space="preserve"> </w:t>
       </w:r>
       <w:r>
-        <w:t xml:space="preserve">(</w:t>
-      </w:r>
-      <w:r>
-        <w:rPr>
-          <w:b/>
-        </w:rPr>
-        <w:t xml:space="preserve">???</w:t>
-      </w:r>
-      <w:r>
-        <w:t xml:space="preserve">; Olthof, Hasselman, Strunk, Aas, et al., 2019; Olthof, Hasselman, Strunk, van Rooij, et al., 2019)</w:t>
+        <w:t xml:space="preserve">(Jeronimus, 2019; Olthof, Hasselman, Strunk, Aas, et al., 2019; Olthof, Hasselman, Strunk, van Rooij, et al., 2019)</w:t>
       </w:r>
       <w:r>
         <w:t xml:space="preserve">. For example, Olthof et al. </w:t>
@@ -4528,26 +2429,6 @@
       </w:r>
       <w:r>
         <w:t xml:space="preserve">.</w:t>
-      </w:r>
-    </w:p>
-    <w:p>
-      <w:pPr>
-        <w:pStyle w:val="Textkrper"/>
-      </w:pPr>
-      <w:r>
-        <w:t xml:space="preserve">The first step of the analysis involves creating recurrence plots. In recurrence plots, the re-occurrence of values is visualised by plotting a time series against another time series (to explore cross-recurrence) or itself (to explore auto-recurrence). Figure</w:t>
-      </w:r>
-      <w:r>
-        <w:t xml:space="preserve"> </w:t>
-      </w:r>
-      <w:r>
-        <w:t xml:space="preserve">4</w:t>
-      </w:r>
-      <w:r>
-        <w:t xml:space="preserve"> </w:t>
-      </w:r>
-      <w:r>
-        <w:t xml:space="preserve">depicts a cross-recurrence plot of two hypothetical time series with discrete states coded as 1 to 6: Yellow (1, 5, 4, 3, 2, 6) and Blue (5, 4, 3, 4, 3, 2). Black cells indicate places where the same value occurs in both series. These data show a switch in the system state: the blue series precedes the yellow one until time 3-4, after which the yellow series precedes the blue one. While this is merely a pedagogical example (a time series of only six observations would rarely be sufficient to reliably identify patterns), it illustrates the utility of the method in identifying patterns in time series data.</w:t>
       </w:r>
     </w:p>
     <w:p>
@@ -4559,12 +2440,12 @@
           <wp:inline>
             <wp:extent cx="3033728" cy="3033728"/>
             <wp:effectExtent b="0" l="0" r="0" t="0"/>
-            <wp:docPr descr="Figure 4:.  A recurrence plot of two hypothetical time series (blue and yellow) of length 6. We can observe, for example, that the blue series happens before the yellow one until a switch at time points 3-4, after which the yellow series leads." title="" id="1" name="Picture"/>
+            <wp:docPr descr="Figure 4:.  A distance matrix of a hypothetical time series of length 6. Red cells indicate highly similar values, white cells intermediate ones, and blue cells highly dissimilar values" title="" id="1" name="Picture"/>
             <a:graphic>
               <a:graphicData uri="http://schemas.openxmlformats.org/drawingml/2006/picture">
                 <pic:pic>
                   <pic:nvPicPr>
-                    <pic:cNvPr descr="_complexity-manuscript_files/figure-docx/rqa-pedagogical-1.png" id="0" name="Picture"/>
+                    <pic:cNvPr descr="_complexity-manuscript_files/figure-docx/rqa-pedagogical-distance-1.png" id="0" name="Picture"/>
                     <pic:cNvPicPr>
                       <a:picLocks noChangeArrowheads="1" noChangeAspect="1"/>
                     </pic:cNvPicPr>
@@ -4617,7 +2498,7 @@
         <w:t xml:space="preserve">4:</w:t>
       </w:r>
       <w:r>
-        <w:t xml:space="preserve">.  A recurrence plot of two hypothetical time series (blue and yellow) of length 6. We can observe, for example, that the blue series happens before the yellow one until a switch at time points 3-4, after which the yellow series leads.</w:t>
+        <w:t xml:space="preserve">.  A distance matrix of a hypothetical time series of length 6. Red cells indicate highly similar values, white cells intermediate ones, and blue cells highly dissimilar values</w:t>
       </w:r>
     </w:p>
     <w:p>
@@ -4637,16 +2518,7 @@
         <w:t xml:space="preserve"> </w:t>
       </w:r>
       <w:r>
-        <w:t xml:space="preserve">shows several auto-recurrence plots that depict longer time series of continuous data. Plots in the upper row colour cells based on the Euclidean distance between points of the underlying time series, with red colours indicating more similar values, blue colours less similar values, and white implying intermediate distance. For plots in the bottom row, a radius has been set to dichotomise each cell into recurrent (black), or not (white), with the goal of creating a sparse matrix from which recurrences can be quantified (similar to that in Figure</w:t>
-      </w:r>
-      <w:r>
-        <w:t xml:space="preserve"> </w:t>
-      </w:r>
-      <w:r>
-        <w:t xml:space="preserve">4</w:t>
-      </w:r>
-      <w:r>
-        <w:t xml:space="preserve">). This quantification is done by extracting complexity measures the patterns in the recurrence plot; the detailed process is beyond the scope of this paper, but fully described in Marwan, Romano, Thiel, &amp; Kurths (</w:t>
+        <w:t xml:space="preserve">shows auto-recurrence plots that depict longer time series of continuous data. Plots in the upper row colour cells based on the Euclidean distance between points of the underlying time series, with red colours indicating more similar values, blue colours less similar values, and white implying intermediate distance. For plots in the bottom row, a radius has been set to dichotomise each cell into recurrent (black), or not (white), with the goal of creating a sparse matrix from which recurrences can be quantified. This quantification is done by extracting complexity measures the patterns in the recurrence plot; the detailed process is beyond the scope of this paper, but fully described in Marwan, Romano, Thiel, &amp; Kurths (</w:t>
       </w:r>
       <w:r>
         <w:t xml:space="preserve">(2007)</w:t>
@@ -4677,7 +2549,7 @@
         <w:pStyle w:val="Textkrper"/>
       </w:pPr>
       <w:r>
-        <w:t xml:space="preserve">In behaviour change research thus far, intensive longitudinal data have usually consisted of several variables, but not many (e.g. &lt;40) observations per variable. This is why we have omitted from describing a technique known as phase space reconstruction, which is commonly applied in Recurrence Quantification Analysis, as it allows one to infer (topologically equivalent) dynamics of the multivariate system, from tracking one variable only (by what’s known as Takens’ theorem; Takens, 1981). The technique is explained in recurrence quantification primers</w:t>
+        <w:t xml:space="preserve">In behaviour change research thus far, intensive longitudinal data have usually consisted of several variables, but not many (e.g. &lt;40) observations per variable. This is why we have omitted the description of a technique known as phase space reconstruction, which is commonly applied in Recurrence Quantification Analysis, as it allows one to infer (topologically equivalent) dynamics of the multivariate system, from tracking one variable only (by what’s known as Takens’ theorem; Takens, 1981). The technique is explained in recurrence quantification primers</w:t>
       </w:r>
       <w:r>
         <w:t xml:space="preserve"> </w:t>
@@ -4696,14 +2568,14 @@
       <w:r>
         <w:drawing>
           <wp:inline>
-            <wp:extent cx="5969000" cy="4217515"/>
+            <wp:extent cx="4587290" cy="3669832"/>
             <wp:effectExtent b="0" l="0" r="0" t="0"/>
-            <wp:docPr descr="Figure 5:.  Recurrence plots. Columns, from left to right: Recurrence plots of uniformly distributed noise (A-B), a 6-dimensional motivation system of a single participant (C-D), and the same system with shuffled values (E-F). Panels A, C and E show unthresholded plots, where each cell (or pixel) represents a measurement occasion, with red colours indicating the value is close to the corresponding time point on the other axis, while blue colours indicate the contrary. Panels B, D and F show matrices where these unthresholded plots have been binarised—leaving only 5% of the closest points—leading to thresholded plots from which quantitative indicators can be calculated. Black points indicate the same or a similar value (in case of B) or configuration “profile” (in case of D and F) occurring. Drawn with R package casnet, code available at the supplementary website (section xxx)." title="" id="1" name="Picture"/>
+            <wp:docPr descr="Figure 5:.  A 6-dimensional motivation system of a single participant. Panel A depicts an unthresholded distance matrix, where each cell (or pixel) represents a measurement occasion, with red colours indicating the value is close to the corresponding time point on the other axis, while blue colours indicate the contrary. Panel B is a recurrence plot, where this unthresholded plot has been binarised—leaving only 5% of the closest points—leading to thresholded plots from which quantitative indicators can be calculated. Black points indicate the same or a similar configuration “profile” occurring. Drawn with R package casnet, code available at the supplementary website (section xxx)." title="" id="1" name="Picture"/>
             <a:graphic>
               <a:graphicData uri="http://schemas.openxmlformats.org/drawingml/2006/picture">
                 <pic:pic>
                   <pic:nvPicPr>
-                    <pic:cNvPr descr="_complexity-manuscript_files/figure-docx/rqa-multiplot-1.png" id="0" name="Picture"/>
+                    <pic:cNvPr descr="_complexity-manuscript_files/figure-docx/rqa-biplot-1.png" id="0" name="Picture"/>
                     <pic:cNvPicPr>
                       <a:picLocks noChangeArrowheads="1" noChangeAspect="1"/>
                     </pic:cNvPicPr>
@@ -4717,7 +2589,7 @@
                   <pic:spPr bwMode="auto">
                     <a:xfrm>
                       <a:off x="0" y="0"/>
-                      <a:ext cx="5969000" cy="4217515"/>
+                      <a:ext cx="4587290" cy="3669832"/>
                     </a:xfrm>
                     <a:prstGeom prst="rect">
                       <a:avLst/>
@@ -4756,7 +2628,7 @@
         <w:t xml:space="preserve">5:</w:t>
       </w:r>
       <w:r>
-        <w:t xml:space="preserve">.  Recurrence plots. Columns, from left to right: Recurrence plots of uniformly distributed noise (A-B), a 6-dimensional motivation system of a single participant (C-D), and the same system with shuffled values (E-F). Panels A, C and E show unthresholded plots, where each cell (or pixel) represents a measurement occasion, with red colours indicating the value is close to the corresponding time point on the other axis, while blue colours indicate the contrary. Panels B, D and F show matrices where these unthresholded plots have been binarised—leaving only 5% of the closest points—leading to thresholded plots from which quantitative indicators can be calculated. Black points indicate the same or a similar value (in case of B) or configuration</w:t>
+        <w:t xml:space="preserve">.  A 6-dimensional motivation system of a single participant. Panel A depicts an unthresholded distance matrix, where each cell (or pixel) represents a measurement occasion, with red colours indicating the value is close to the corresponding time point on the other axis, while blue colours indicate the contrary. Panel B is a recurrence plot, where this unthresholded plot has been binarised—leaving only 5% of the closest points—leading to thresholded plots from which quantitative indicators can be calculated. Black points indicate the same or a similar configuration</w:t>
       </w:r>
       <w:r>
         <w:t xml:space="preserve"> </w:t>
@@ -4774,7 +2646,7 @@
         <w:t xml:space="preserve"> </w:t>
       </w:r>
       <w:r>
-        <w:t xml:space="preserve">(in case of D and F) occurring. Drawn with R package casnet, code available at the supplementary website (section xxx).</w:t>
+        <w:t xml:space="preserve">occurring. Drawn with R package casnet, code available at the supplementary website (section xxx).</w:t>
       </w:r>
     </w:p>
     <w:p>
@@ -4782,7 +2654,7 @@
         <w:pStyle w:val="Textkrper"/>
       </w:pPr>
       <w:r>
-        <w:t xml:space="preserve">It can be visually distinguished, that the middle column (panels C-D) of Figure</w:t>
+        <w:t xml:space="preserve">It can be visually distinguished from</w:t>
       </w:r>
       <w:r>
         <w:t xml:space="preserve"> </w:t>
@@ -4791,36 +2663,16 @@
         <w:t xml:space="preserve">5</w:t>
       </w:r>
       <w:r>
-        <w:t xml:space="preserve"> </w:t>
-      </w:r>
-      <w:r>
-        <w:t xml:space="preserve">has more structure than either the series of random numbers, or the series with shuffled numbers; the recurrent states mostly happen in the second half of the study period.</w:t>
-      </w:r>
-    </w:p>
-    <w:p>
-      <w:pPr>
-        <w:pStyle w:val="Textkrper"/>
-      </w:pPr>
-      <w:r>
-        <w:t xml:space="preserve">Recurrence plots are, in essence, visualisations of (Euclidean) distance matrices, and as such can also be represented as networks</w:t>
-      </w:r>
-      <w:r>
-        <w:t xml:space="preserve"> </w:t>
-      </w:r>
-      <w:r>
-        <w:t xml:space="preserve">(</w:t>
-      </w:r>
-      <w:r>
-        <w:rPr>
-          <w:b/>
-        </w:rPr>
-        <w:t xml:space="preserve">???</w:t>
-      </w:r>
-      <w:r>
-        <w:t xml:space="preserve">; Hasselman &amp; Bosman, 2020)</w:t>
-      </w:r>
-      <w:r>
-        <w:t xml:space="preserve">. This allows for displaying relationships between observations in the time series in an intuitive way, which in the case of multidimensional Recurrence Quantification Analysis can be thought of as displaying a type of multivariate</w:t>
+        <w:t xml:space="preserve">, that the recurrent states mostly happen in the second half of the study period. These plots are, in essence, visualisations of (Euclidean) distance matrices, and as such can also be represented as networks</w:t>
+      </w:r>
+      <w:r>
+        <w:t xml:space="preserve"> </w:t>
+      </w:r>
+      <w:r>
+        <w:t xml:space="preserve">(Hasselman &amp; Bosman, 2020; Zou et al., 2019)</w:t>
+      </w:r>
+      <w:r>
+        <w:t xml:space="preserve">, with time points as nodes. This allows for displaying relationships between observations in the time series in an intuitive way, which in the case of multidimensional Recurrence Quantification Analysis can be thought of as displaying a type of multivariate</w:t>
       </w:r>
       <w:r>
         <w:t xml:space="preserve"> </w:t>
@@ -4847,16 +2699,7 @@
         <w:t xml:space="preserve"> </w:t>
       </w:r>
       <w:r>
-        <w:t xml:space="preserve">demonstrates a multidimensional recurrence network. We can see that most of the recurrences take place in the second half of the data, as already shown in panels C and D of</w:t>
-      </w:r>
-      <w:r>
-        <w:t xml:space="preserve"> </w:t>
-      </w:r>
-      <w:r>
-        <w:t xml:space="preserve">5</w:t>
-      </w:r>
-      <w:r>
-        <w:t xml:space="preserve">. In addition, all the patters (or, equivalently: attractors, profiles, configurations) which occur only once, take place in the first half of data collection.</w:t>
+        <w:t xml:space="preserve">demonstrates a multidimensional recurrence network.</w:t>
       </w:r>
     </w:p>
     <w:p>
@@ -4868,7 +2711,7 @@
           <wp:inline>
             <wp:extent cx="3792160" cy="3792160"/>
             <wp:effectExtent b="0" l="0" r="0" t="0"/>
-            <wp:docPr descr="Figure 6:.  Recurrence network. Numbers indicate measurement occasions, and colors represent different motivation profiles, consisting of six variables, configurations of which can be conceived of as attractors. Lines indicate the same attractor reoccurring at a later time point. Yellow nodes indicate the strongest attractor, red nodes the second strongest, followed by purple and blue. Grey nodes depict uncategorised configurations which occur at least twice, and white ones the configurations, which only occur once. Nodes that are larger, are connected to more other nodes, especially those farther in time. Drawn with R package casnet, code available at the supplementary website (section xxx)." title="" id="1" name="Picture"/>
+            <wp:docPr descr="Figure 6:.  Weighted recurrence network. Numbers indicate measurement occasions, and colors represent different motivation profiles, consisting of six variables, configurations of which can be conceived of as attractors. Lines indicate the same attractor reoccurring at a later time point. Yellow nodes indicate the strongest attractor, red nodes the second strongest, followed by purple and blue. Grey nodes depict uncategorised configurations which occur at least twice, and white ones the configurations, which only occur once. Nodes that are larger, are connected to more other nodes. Drawn with R package casnet, code available at the supplementary website (section xxx)." title="" id="1" name="Picture"/>
             <a:graphic>
               <a:graphicData uri="http://schemas.openxmlformats.org/drawingml/2006/picture">
                 <pic:pic>
@@ -4926,7 +2769,24 @@
         <w:t xml:space="preserve">6:</w:t>
       </w:r>
       <w:r>
-        <w:t xml:space="preserve">.  Recurrence network. Numbers indicate measurement occasions, and colors represent different motivation profiles, consisting of six variables, configurations of which can be conceived of as attractors. Lines indicate the same attractor reoccurring at a later time point. Yellow nodes indicate the strongest attractor, red nodes the second strongest, followed by purple and blue. Grey nodes depict uncategorised configurations which occur at least twice, and white ones the configurations, which only occur once. Nodes that are larger, are connected to more other nodes, especially those farther in time. Drawn with R package casnet, code available at the supplementary website (section xxx).</w:t>
+        <w:t xml:space="preserve">.  Weighted recurrence network. Numbers indicate measurement occasions, and colors represent different motivation profiles, consisting of six variables, configurations of which can be conceived of as attractors. Lines indicate the same attractor reoccurring at a later time point. Yellow nodes indicate the strongest attractor, red nodes the second strongest, followed by purple and blue. Grey nodes depict uncategorised configurations which occur at least twice, and white ones the configurations, which only occur once. Nodes that are larger, are connected to more other nodes. Drawn with R package casnet, code available at the supplementary website (section xxx).</w:t>
+      </w:r>
+    </w:p>
+    <w:p>
+      <w:pPr>
+        <w:pStyle w:val="Textkrper"/>
+      </w:pPr>
+      <w:r>
+        <w:t xml:space="preserve">We can see that most of the recurrences take place in the second half of the data, as already shown in</w:t>
+      </w:r>
+      <w:r>
+        <w:t xml:space="preserve"> </w:t>
+      </w:r>
+      <w:r>
+        <w:t xml:space="preserve">5</w:t>
+      </w:r>
+      <w:r>
+        <w:t xml:space="preserve">. In addition, all the patterns (or, equivalently: attractors, profiles, configurations) which occur only once, take place in the first half of data collection. This suggests the … .. . .. . .</w:t>
       </w:r>
     </w:p>
     <w:p>
@@ -4950,16 +2810,7 @@
         <w:t xml:space="preserve"> </w:t>
       </w:r>
       <w:r>
-        <w:t xml:space="preserve">(</w:t>
-      </w:r>
-      <w:r>
-        <w:rPr>
-          <w:b/>
-        </w:rPr>
-        <w:t xml:space="preserve">???</w:t>
-      </w:r>
-      <w:r>
-        <w:t xml:space="preserve">)</w:t>
+        <w:t xml:space="preserve">(Bronfenbrenner &amp; Morris, 1998)</w:t>
       </w:r>
       <w:r>
         <w:t xml:space="preserve">, but in the majority of cases we have tried to understand these phenomena using linear models, when the tools of complexity science would be more appropriate</w:t>
@@ -5001,16 +2852,7 @@
         <w:t xml:space="preserve"> </w:t>
       </w:r>
       <w:r>
-        <w:t xml:space="preserve">(</w:t>
-      </w:r>
-      <w:r>
-        <w:rPr>
-          <w:b/>
-        </w:rPr>
-        <w:t xml:space="preserve">???</w:t>
-      </w:r>
-      <w:r>
-        <w:t xml:space="preserve">)</w:t>
+        <w:t xml:space="preserve">(Hasselman, 2020)</w:t>
       </w:r>
       <w:r>
         <w:t xml:space="preserve">.</w:t>
@@ -5060,16 +2902,7 @@
         <w:t xml:space="preserve"> </w:t>
       </w:r>
       <w:r>
-        <w:t xml:space="preserve">(</w:t>
-      </w:r>
-      <w:r>
-        <w:rPr>
-          <w:b/>
-        </w:rPr>
-        <w:t xml:space="preserve">???</w:t>
-      </w:r>
-      <w:r>
-        <w:t xml:space="preserve">)</w:t>
+        <w:t xml:space="preserve">(Trull &amp; Ebner-Priemer, 2020)</w:t>
       </w:r>
       <w:r>
         <w:t xml:space="preserve">. Ensuring good adherence to these forms of data collection can be a challenge for researchers. For participants, adapting to intensive assessment is a behaviour change in itself – particularly if they are required to use a specific device or smartphone application.</w:t>
@@ -5115,16 +2948,7 @@
         <w:t xml:space="preserve"> </w:t>
       </w:r>
       <w:r>
-        <w:t xml:space="preserve">(</w:t>
-      </w:r>
-      <w:r>
-        <w:rPr>
-          <w:b/>
-        </w:rPr>
-        <w:t xml:space="preserve">???</w:t>
-      </w:r>
-      <w:r>
-        <w:t xml:space="preserve">)</w:t>
+        <w:t xml:space="preserve">(2012)</w:t>
       </w:r>
       <w:r>
         <w:t xml:space="preserve">;</w:t>
@@ -5196,7 +3020,7 @@
         <w:t xml:space="preserve">(Mathews et al., 1999, p. 453)</w:t>
       </w:r>
       <w:r>
-        <w:t xml:space="preserve">. But if the result stems from a model that makes unfounded assumptions regarding independence, ergodicity and linearity, is it any wonder that it fails to satisfactorily describe reality? In this paper, we have attempted to show that many real-world dynamics of behaviour change are inadequately captured by our seminal modelling strategies, and that changes are needed to advance our understanding of behaviour and behaviour change processes.</w:t>
+        <w:t xml:space="preserve">. But if the result stems from a model that makes unfounded assumptions regarding independence, ergodicity and linearity, is it any wonder that it fails to satisfactorily describe reality? In this paper, we have attempted to show that many real-world dynamics of behaviour change are inadequately captured by our seminal modelling strategies, and that changes are needed to advance our understanding of behaviour and behaviour change processes. In our view, these changes should move research on behaviour change towards the embrace of complexity science and its methods.</w:t>
       </w:r>
     </w:p>
     <w:p>
@@ -5391,7 +3215,7 @@
       </w:r>
       <w:bookmarkEnd w:id="50"/>
     </w:p>
-    <w:bookmarkStart w:id="202" w:name="refs"/>
+    <w:bookmarkStart w:id="215" w:name="refs"/>
     <w:bookmarkStart w:id="52" w:name="Xc1111206009367c461a280c294f52e42c52a71c"/>
     <w:p>
       <w:pPr>
@@ -5773,12 +3597,37 @@
       </w:hyperlink>
     </w:p>
     <w:bookmarkEnd w:id="66"/>
-    <w:bookmarkStart w:id="68" w:name="Xaaa00f09a8c4631dbc1b1230307f715228f0e69"/>
+    <w:bookmarkStart w:id="67" w:name="X2df5f2552f0aa41a924c82d1acad796707cc041"/>
     <w:p>
       <w:pPr>
         <w:pStyle w:val="Literaturverzeichnis"/>
       </w:pPr>
       <w:r>
+        <w:t xml:space="preserve">Bronfenbrenner, U., &amp; Morris, P. A. (1998). The ecology of developmental processes. In</w:t>
+      </w:r>
+      <w:r>
+        <w:t xml:space="preserve"> </w:t>
+      </w:r>
+      <w:r>
+        <w:rPr>
+          <w:i/>
+        </w:rPr>
+        <w:t xml:space="preserve">Handbook of child psychology: Theoretical models of human development, Volume 1, 5th ed</w:t>
+      </w:r>
+      <w:r>
+        <w:t xml:space="preserve"> </w:t>
+      </w:r>
+      <w:r>
+        <w:t xml:space="preserve">(pp. 993–1028). John Wiley &amp; Sons Inc.</w:t>
+      </w:r>
+    </w:p>
+    <w:bookmarkEnd w:id="67"/>
+    <w:bookmarkStart w:id="69" w:name="Xaaa00f09a8c4631dbc1b1230307f715228f0e69"/>
+    <w:p>
+      <w:pPr>
+        <w:pStyle w:val="Literaturverzeichnis"/>
+      </w:pPr>
+      <w:r>
         <w:t xml:space="preserve">Burke, L. E., Shiffman, S., Music, E., Styn, M. A., Kriska, A., Smailagic, A., Siewiorek, D., Ewing, L. J., Chasens, E., French, B., Mancino, J., Mendez, D., Strollo, P., &amp; Rathbun, S. L. (2017). Ecological Momentary Assessment in Behavioral Research: Addressing Technological and Human Participant Challenges.</w:t>
       </w:r>
       <w:r>
@@ -5808,7 +3657,7 @@
       <w:r>
         <w:t xml:space="preserve"> </w:t>
       </w:r>
-      <w:hyperlink r:id="rId67">
+      <w:hyperlink r:id="rId68">
         <w:r>
           <w:rPr>
             <w:rStyle w:val="Hyperlink"/>
@@ -5817,8 +3666,8 @@
         </w:r>
       </w:hyperlink>
     </w:p>
-    <w:bookmarkEnd w:id="68"/>
-    <w:bookmarkStart w:id="70" w:name="Xf173dae39393781e5b0b9a8cf852ab25c67c555"/>
+    <w:bookmarkEnd w:id="69"/>
+    <w:bookmarkStart w:id="71" w:name="Xf173dae39393781e5b0b9a8cf852ab25c67c555"/>
     <w:p>
       <w:pPr>
         <w:pStyle w:val="Literaturverzeichnis"/>
@@ -5853,7 +3702,7 @@
       <w:r>
         <w:t xml:space="preserve"> </w:t>
       </w:r>
-      <w:hyperlink r:id="rId69">
+      <w:hyperlink r:id="rId70">
         <w:r>
           <w:rPr>
             <w:rStyle w:val="Hyperlink"/>
@@ -5862,8 +3711,8 @@
         </w:r>
       </w:hyperlink>
     </w:p>
-    <w:bookmarkEnd w:id="70"/>
-    <w:bookmarkStart w:id="71" w:name="ref-carelloWhyNonlinearMethods2005"/>
+    <w:bookmarkEnd w:id="71"/>
+    <w:bookmarkStart w:id="72" w:name="ref-carelloWhyNonlinearMethods2005"/>
     <w:p>
       <w:pPr>
         <w:pStyle w:val="Literaturverzeichnis"/>
@@ -5887,8 +3736,8 @@
         <w:t xml:space="preserve">(pp. 1–25).</w:t>
       </w:r>
     </w:p>
-    <w:bookmarkEnd w:id="71"/>
-    <w:bookmarkStart w:id="73" w:name="ref-careyBehaviorChangeTechniques2019"/>
+    <w:bookmarkEnd w:id="72"/>
+    <w:bookmarkStart w:id="74" w:name="ref-careyBehaviorChangeTechniques2019"/>
     <w:p>
       <w:pPr>
         <w:pStyle w:val="Literaturverzeichnis"/>
@@ -5923,7 +3772,7 @@
       <w:r>
         <w:t xml:space="preserve"> </w:t>
       </w:r>
-      <w:hyperlink r:id="rId72">
+      <w:hyperlink r:id="rId73">
         <w:r>
           <w:rPr>
             <w:rStyle w:val="Hyperlink"/>
@@ -5932,13 +3781,35 @@
         </w:r>
       </w:hyperlink>
     </w:p>
-    <w:bookmarkEnd w:id="73"/>
-    <w:bookmarkStart w:id="75" w:name="Xa320cb38ddecf174ac827350445abc5f88eb02c"/>
+    <w:bookmarkEnd w:id="74"/>
+    <w:bookmarkStart w:id="75" w:name="ref-centolaTruthBehavioralChange2018"/>
     <w:p>
       <w:pPr>
         <w:pStyle w:val="Literaturverzeichnis"/>
       </w:pPr>
       <w:r>
+        <w:t xml:space="preserve">Centola, D. (2018). The Truth About Behavioral Change.</w:t>
+      </w:r>
+      <w:r>
+        <w:t xml:space="preserve"> </w:t>
+      </w:r>
+      <w:r>
+        <w:rPr>
+          <w:i/>
+        </w:rPr>
+        <w:t xml:space="preserve">MIT Sloan Managment Review</w:t>
+      </w:r>
+      <w:r>
+        <w:t xml:space="preserve">, 10.</w:t>
+      </w:r>
+    </w:p>
+    <w:bookmarkEnd w:id="75"/>
+    <w:bookmarkStart w:id="77" w:name="Xa320cb38ddecf174ac827350445abc5f88eb02c"/>
+    <w:p>
+      <w:pPr>
+        <w:pStyle w:val="Literaturverzeichnis"/>
+      </w:pPr>
+      <w:r>
         <w:t xml:space="preserve">Cepeda, M., Koolhaas, C. M., van Rooij, F. J. A., Tiemeier, H., Guxens, M., Franco, O. H., &amp; Schoufour, J. D. (2018). Seasonality of physical activity, sedentary behavior, and sleep in a middle-aged and elderly population: The Rotterdam study.</w:t>
       </w:r>
       <w:r>
@@ -5968,7 +3839,7 @@
       <w:r>
         <w:t xml:space="preserve"> </w:t>
       </w:r>
-      <w:hyperlink r:id="rId74">
+      <w:hyperlink r:id="rId76">
         <w:r>
           <w:rPr>
             <w:rStyle w:val="Hyperlink"/>
@@ -5977,8 +3848,8 @@
         </w:r>
       </w:hyperlink>
     </w:p>
-    <w:bookmarkEnd w:id="75"/>
-    <w:bookmarkStart w:id="77" w:name="X5d14c432d10034b317ead77ceec819ebeaaaafd"/>
+    <w:bookmarkEnd w:id="77"/>
+    <w:bookmarkStart w:id="79" w:name="X5d14c432d10034b317ead77ceec819ebeaaaafd"/>
     <w:p>
       <w:pPr>
         <w:pStyle w:val="Literaturverzeichnis"/>
@@ -6013,7 +3884,7 @@
       <w:r>
         <w:t xml:space="preserve"> </w:t>
       </w:r>
-      <w:hyperlink r:id="rId76">
+      <w:hyperlink r:id="rId78">
         <w:r>
           <w:rPr>
             <w:rStyle w:val="Hyperlink"/>
@@ -6022,8 +3893,8 @@
         </w:r>
       </w:hyperlink>
     </w:p>
-    <w:bookmarkEnd w:id="77"/>
-    <w:bookmarkStart w:id="79" w:name="Xba44c95fe7ee441cb0ff224dea84ff467f21718"/>
+    <w:bookmarkEnd w:id="79"/>
+    <w:bookmarkStart w:id="81" w:name="Xba44c95fe7ee441cb0ff224dea84ff467f21718"/>
     <w:p>
       <w:pPr>
         <w:pStyle w:val="Literaturverzeichnis"/>
@@ -6058,7 +3929,7 @@
       <w:r>
         <w:t xml:space="preserve"> </w:t>
       </w:r>
-      <w:hyperlink r:id="rId78">
+      <w:hyperlink r:id="rId80">
         <w:r>
           <w:rPr>
             <w:rStyle w:val="Hyperlink"/>
@@ -6067,8 +3938,8 @@
         </w:r>
       </w:hyperlink>
     </w:p>
-    <w:bookmarkEnd w:id="79"/>
-    <w:bookmarkStart w:id="81" w:name="ref-coleTestingMediationalModels2003"/>
+    <w:bookmarkEnd w:id="81"/>
+    <w:bookmarkStart w:id="83" w:name="ref-coleTestingMediationalModels2003"/>
     <w:p>
       <w:pPr>
         <w:pStyle w:val="Literaturverzeichnis"/>
@@ -6103,7 +3974,7 @@
       <w:r>
         <w:t xml:space="preserve"> </w:t>
       </w:r>
-      <w:hyperlink r:id="rId80">
+      <w:hyperlink r:id="rId82">
         <w:r>
           <w:rPr>
             <w:rStyle w:val="Hyperlink"/>
@@ -6112,8 +3983,8 @@
         </w:r>
       </w:hyperlink>
     </w:p>
-    <w:bookmarkEnd w:id="81"/>
-    <w:bookmarkStart w:id="82" w:name="ref-craigTakingAccountContext2018"/>
+    <w:bookmarkEnd w:id="83"/>
+    <w:bookmarkStart w:id="84" w:name="ref-craigTakingAccountContext2018"/>
     <w:p>
       <w:pPr>
         <w:pStyle w:val="Literaturverzeichnis"/>
@@ -6134,8 +4005,8 @@
         <w:t xml:space="preserve">.</w:t>
       </w:r>
     </w:p>
-    <w:bookmarkEnd w:id="82"/>
-    <w:bookmarkStart w:id="84" w:name="ref-cramerMajorDepressionComplex2016"/>
+    <w:bookmarkEnd w:id="84"/>
+    <w:bookmarkStart w:id="86" w:name="ref-cramerMajorDepressionComplex2016"/>
     <w:p>
       <w:pPr>
         <w:pStyle w:val="Literaturverzeichnis"/>
@@ -6170,7 +4041,7 @@
       <w:r>
         <w:t xml:space="preserve"> </w:t>
       </w:r>
-      <w:hyperlink r:id="rId83">
+      <w:hyperlink r:id="rId85">
         <w:r>
           <w:rPr>
             <w:rStyle w:val="Hyperlink"/>
@@ -6179,8 +4050,8 @@
         </w:r>
       </w:hyperlink>
     </w:p>
-    <w:bookmarkEnd w:id="84"/>
-    <w:bookmarkStart w:id="85" w:name="Xbc1f59fb74901c8846278630ca22a6e24e60497"/>
+    <w:bookmarkEnd w:id="86"/>
+    <w:bookmarkStart w:id="87" w:name="Xbc1f59fb74901c8846278630ca22a6e24e60497"/>
     <w:p>
       <w:pPr>
         <w:pStyle w:val="Literaturverzeichnis"/>
@@ -6213,8 +4084,8 @@
         <w:t xml:space="preserve">, 479–510.</w:t>
       </w:r>
     </w:p>
-    <w:bookmarkEnd w:id="85"/>
-    <w:bookmarkStart w:id="86" w:name="Xbcf5332c10c4d5021a3997250dd8d578eb14e7b"/>
+    <w:bookmarkEnd w:id="87"/>
+    <w:bookmarkStart w:id="88" w:name="Xbcf5332c10c4d5021a3997250dd8d578eb14e7b"/>
     <w:p>
       <w:pPr>
         <w:pStyle w:val="Literaturverzeichnis"/>
@@ -6247,8 +4118,8 @@
         <w:t xml:space="preserve">(2), 158–171.</w:t>
       </w:r>
     </w:p>
-    <w:bookmarkEnd w:id="86"/>
-    <w:bookmarkStart w:id="88" w:name="ref-dumithPhysicalActivityChange2011"/>
+    <w:bookmarkEnd w:id="88"/>
+    <w:bookmarkStart w:id="90" w:name="ref-dumithPhysicalActivityChange2011"/>
     <w:p>
       <w:pPr>
         <w:pStyle w:val="Literaturverzeichnis"/>
@@ -6283,7 +4154,7 @@
       <w:r>
         <w:t xml:space="preserve"> </w:t>
       </w:r>
-      <w:hyperlink r:id="rId87">
+      <w:hyperlink r:id="rId89">
         <w:r>
           <w:rPr>
             <w:rStyle w:val="Hyperlink"/>
@@ -6292,8 +4163,8 @@
         </w:r>
       </w:hyperlink>
     </w:p>
-    <w:bookmarkEnd w:id="88"/>
-    <w:bookmarkStart w:id="90" w:name="ref-finkSocialDeterminantsPopulation2016"/>
+    <w:bookmarkEnd w:id="90"/>
+    <w:bookmarkStart w:id="92" w:name="ref-finkSocialDeterminantsPopulation2016"/>
     <w:p>
       <w:pPr>
         <w:pStyle w:val="Literaturverzeichnis"/>
@@ -6328,7 +4199,7 @@
       <w:r>
         <w:t xml:space="preserve"> </w:t>
       </w:r>
-      <w:hyperlink r:id="rId89">
+      <w:hyperlink r:id="rId91">
         <w:r>
           <w:rPr>
             <w:rStyle w:val="Hyperlink"/>
@@ -6337,8 +4208,8 @@
         </w:r>
       </w:hyperlink>
     </w:p>
-    <w:bookmarkEnd w:id="90"/>
-    <w:bookmarkStart w:id="92" w:name="Xadd6a0089e01a96003026b7e0726bd44b1855a1"/>
+    <w:bookmarkEnd w:id="92"/>
+    <w:bookmarkStart w:id="94" w:name="Xadd6a0089e01a96003026b7e0726bd44b1855a1"/>
     <w:p>
       <w:pPr>
         <w:pStyle w:val="Literaturverzeichnis"/>
@@ -6361,7 +4232,7 @@
       <w:r>
         <w:t xml:space="preserve"> </w:t>
       </w:r>
-      <w:hyperlink r:id="rId91">
+      <w:hyperlink r:id="rId93">
         <w:r>
           <w:rPr>
             <w:rStyle w:val="Hyperlink"/>
@@ -6370,8 +4241,8 @@
         </w:r>
       </w:hyperlink>
     </w:p>
-    <w:bookmarkEnd w:id="92"/>
-    <w:bookmarkStart w:id="94" w:name="X1f6b3f9b300d677fd8c22f3d585b5edec90c299"/>
+    <w:bookmarkEnd w:id="94"/>
+    <w:bookmarkStart w:id="96" w:name="X1f6b3f9b300d677fd8c22f3d585b5edec90c299"/>
     <w:p>
       <w:pPr>
         <w:pStyle w:val="Literaturverzeichnis"/>
@@ -6397,7 +4268,7 @@
       <w:r>
         <w:t xml:space="preserve"> </w:t>
       </w:r>
-      <w:hyperlink r:id="rId93">
+      <w:hyperlink r:id="rId95">
         <w:r>
           <w:rPr>
             <w:rStyle w:val="Hyperlink"/>
@@ -6406,8 +4277,8 @@
         </w:r>
       </w:hyperlink>
     </w:p>
-    <w:bookmarkEnd w:id="94"/>
-    <w:bookmarkStart w:id="96" w:name="X9ec60b81f24fa2e34f148c53cc70fbef6db9e3e"/>
+    <w:bookmarkEnd w:id="96"/>
+    <w:bookmarkStart w:id="98" w:name="X9ec60b81f24fa2e34f148c53cc70fbef6db9e3e"/>
     <w:p>
       <w:pPr>
         <w:pStyle w:val="Literaturverzeichnis"/>
@@ -6442,7 +4313,7 @@
       <w:r>
         <w:t xml:space="preserve"> </w:t>
       </w:r>
-      <w:hyperlink r:id="rId95">
+      <w:hyperlink r:id="rId97">
         <w:r>
           <w:rPr>
             <w:rStyle w:val="Hyperlink"/>
@@ -6451,8 +4322,8 @@
         </w:r>
       </w:hyperlink>
     </w:p>
-    <w:bookmarkEnd w:id="96"/>
-    <w:bookmarkStart w:id="98" w:name="ref-gomersallComplexAdaptiveSystems2018"/>
+    <w:bookmarkEnd w:id="98"/>
+    <w:bookmarkStart w:id="100" w:name="ref-gomersallComplexAdaptiveSystems2018"/>
     <w:p>
       <w:pPr>
         <w:pStyle w:val="Literaturverzeichnis"/>
@@ -6487,7 +4358,7 @@
       <w:r>
         <w:t xml:space="preserve"> </w:t>
       </w:r>
-      <w:hyperlink r:id="rId97">
+      <w:hyperlink r:id="rId99">
         <w:r>
           <w:rPr>
             <w:rStyle w:val="Hyperlink"/>
@@ -6496,13 +4367,58 @@
         </w:r>
       </w:hyperlink>
     </w:p>
-    <w:bookmarkEnd w:id="98"/>
-    <w:bookmarkStart w:id="100" w:name="ref-hamakerModelingBASDysregulation2016"/>
+    <w:bookmarkEnd w:id="100"/>
+    <w:bookmarkStart w:id="102" w:name="ref-hallTemporalSelfregulationTheory2015"/>
     <w:p>
       <w:pPr>
         <w:pStyle w:val="Literaturverzeichnis"/>
       </w:pPr>
       <w:r>
+        <w:t xml:space="preserve">Hall, P. A., &amp; Fong, G. T. (2015). Temporal self-regulation theory: A neurobiologically informed model for physical activity behavior.</w:t>
+      </w:r>
+      <w:r>
+        <w:t xml:space="preserve"> </w:t>
+      </w:r>
+      <w:r>
+        <w:rPr>
+          <w:i/>
+        </w:rPr>
+        <w:t xml:space="preserve">Frontiers in Human Neuroscience</w:t>
+      </w:r>
+      <w:r>
+        <w:t xml:space="preserve">,</w:t>
+      </w:r>
+      <w:r>
+        <w:t xml:space="preserve"> </w:t>
+      </w:r>
+      <w:r>
+        <w:rPr>
+          <w:i/>
+        </w:rPr>
+        <w:t xml:space="preserve">9</w:t>
+      </w:r>
+      <w:r>
+        <w:t xml:space="preserve">.</w:t>
+      </w:r>
+      <w:r>
+        <w:t xml:space="preserve"> </w:t>
+      </w:r>
+      <w:hyperlink r:id="rId101">
+        <w:r>
+          <w:rPr>
+            <w:rStyle w:val="Hyperlink"/>
+          </w:rPr>
+          <w:t xml:space="preserve">https://doi.org/10.3389/fnhum.2015.00117</w:t>
+        </w:r>
+      </w:hyperlink>
+    </w:p>
+    <w:bookmarkEnd w:id="102"/>
+    <w:bookmarkStart w:id="104" w:name="ref-hamakerModelingBASDysregulation2016"/>
+    <w:p>
+      <w:pPr>
+        <w:pStyle w:val="Literaturverzeichnis"/>
+      </w:pPr>
+      <w:r>
         <w:t xml:space="preserve">Hamaker, E. L., Grasman, R. P. P. P., &amp; Kamphuis, J. H. (2016). Modeling BAS Dysregulation in Bipolar Disorder: Illustrating the Potential of Time Series Analysis.</w:t>
       </w:r>
       <w:r>
@@ -6532,7 +4448,7 @@
       <w:r>
         <w:t xml:space="preserve"> </w:t>
       </w:r>
-      <w:hyperlink r:id="rId99">
+      <w:hyperlink r:id="rId103">
         <w:r>
           <w:rPr>
             <w:rStyle w:val="Hyperlink"/>
@@ -6541,8 +4457,8 @@
         </w:r>
       </w:hyperlink>
     </w:p>
-    <w:bookmarkEnd w:id="100"/>
-    <w:bookmarkStart w:id="102" w:name="ref-hamakerNoTimePresent2017"/>
+    <w:bookmarkEnd w:id="104"/>
+    <w:bookmarkStart w:id="106" w:name="ref-hamakerNoTimePresent2017"/>
     <w:p>
       <w:pPr>
         <w:pStyle w:val="Literaturverzeichnis"/>
@@ -6577,7 +4493,7 @@
       <w:r>
         <w:t xml:space="preserve"> </w:t>
       </w:r>
-      <w:hyperlink r:id="rId101">
+      <w:hyperlink r:id="rId105">
         <w:r>
           <w:rPr>
             <w:rStyle w:val="Hyperlink"/>
@@ -6586,13 +4502,35 @@
         </w:r>
       </w:hyperlink>
     </w:p>
-    <w:bookmarkEnd w:id="102"/>
-    <w:bookmarkStart w:id="104" w:name="ref-hasselmanStudyingComplexAdaptive2020"/>
+    <w:bookmarkEnd w:id="106"/>
+    <w:bookmarkStart w:id="107" w:name="ref-hasselmanFredHasselmanCasnet2020"/>
     <w:p>
       <w:pPr>
         <w:pStyle w:val="Literaturverzeichnis"/>
       </w:pPr>
       <w:r>
+        <w:t xml:space="preserve">Hasselman, F. (2020).</w:t>
+      </w:r>
+      <w:r>
+        <w:t xml:space="preserve"> </w:t>
+      </w:r>
+      <w:r>
+        <w:rPr>
+          <w:i/>
+        </w:rPr>
+        <w:t xml:space="preserve">FredHasselman/casnet</w:t>
+      </w:r>
+      <w:r>
+        <w:t xml:space="preserve">.</w:t>
+      </w:r>
+    </w:p>
+    <w:bookmarkEnd w:id="107"/>
+    <w:bookmarkStart w:id="109" w:name="ref-hasselmanStudyingComplexAdaptive2020"/>
+    <w:p>
+      <w:pPr>
+        <w:pStyle w:val="Literaturverzeichnis"/>
+      </w:pPr>
+      <w:r>
         <w:t xml:space="preserve">Hasselman, F., &amp; Bosman, A. M. T. (2020). Studying Complex Adaptive Systems with Internal States: A Recurrence Network Approach to the Analysis of Multivariate Time Series Data Representing Self-Reports of Human Experience.</w:t>
       </w:r>
       <w:r>
@@ -6622,7 +4560,7 @@
       <w:r>
         <w:t xml:space="preserve"> </w:t>
       </w:r>
-      <w:hyperlink r:id="rId103">
+      <w:hyperlink r:id="rId108">
         <w:r>
           <w:rPr>
             <w:rStyle w:val="Hyperlink"/>
@@ -6631,8 +4569,8 @@
         </w:r>
       </w:hyperlink>
     </w:p>
-    <w:bookmarkEnd w:id="104"/>
-    <w:bookmarkStart w:id="106" w:name="X52554cb8a9418a409c0e5b218c1710f6f23e5a5"/>
+    <w:bookmarkEnd w:id="109"/>
+    <w:bookmarkStart w:id="111" w:name="X52554cb8a9418a409c0e5b218c1710f6f23e5a5"/>
     <w:p>
       <w:pPr>
         <w:pStyle w:val="Literaturverzeichnis"/>
@@ -6667,7 +4605,7 @@
       <w:r>
         <w:t xml:space="preserve"> </w:t>
       </w:r>
-      <w:hyperlink r:id="rId105">
+      <w:hyperlink r:id="rId110">
         <w:r>
           <w:rPr>
             <w:rStyle w:val="Hyperlink"/>
@@ -6676,8 +4614,8 @@
         </w:r>
       </w:hyperlink>
     </w:p>
-    <w:bookmarkEnd w:id="106"/>
-    <w:bookmarkStart w:id="108" w:name="X21cdb472202d231010f179654ba9dad38557364"/>
+    <w:bookmarkEnd w:id="111"/>
+    <w:bookmarkStart w:id="113" w:name="X21cdb472202d231010f179654ba9dad38557364"/>
     <w:p>
       <w:pPr>
         <w:pStyle w:val="Literaturverzeichnis"/>
@@ -6712,7 +4650,7 @@
       <w:r>
         <w:t xml:space="preserve"> </w:t>
       </w:r>
-      <w:hyperlink r:id="rId107">
+      <w:hyperlink r:id="rId112">
         <w:r>
           <w:rPr>
             <w:rStyle w:val="Hyperlink"/>
@@ -6721,8 +4659,8 @@
         </w:r>
       </w:hyperlink>
     </w:p>
-    <w:bookmarkEnd w:id="108"/>
-    <w:bookmarkStart w:id="110" w:name="ref-helmichSuddenGainsDaytoday2020"/>
+    <w:bookmarkEnd w:id="113"/>
+    <w:bookmarkStart w:id="115" w:name="ref-helmichSuddenGainsDaytoday2020"/>
     <w:p>
       <w:pPr>
         <w:pStyle w:val="Literaturverzeichnis"/>
@@ -6757,7 +4695,7 @@
       <w:r>
         <w:t xml:space="preserve"> </w:t>
       </w:r>
-      <w:hyperlink r:id="rId109">
+      <w:hyperlink r:id="rId114">
         <w:r>
           <w:rPr>
             <w:rStyle w:val="Hyperlink"/>
@@ -6766,8 +4704,8 @@
         </w:r>
       </w:hyperlink>
     </w:p>
-    <w:bookmarkEnd w:id="110"/>
-    <w:bookmarkStart w:id="112" w:name="X7161cb0b18610929db6f6767611480992575233"/>
+    <w:bookmarkEnd w:id="115"/>
+    <w:bookmarkStart w:id="117" w:name="X7161cb0b18610929db6f6767611480992575233"/>
     <w:p>
       <w:pPr>
         <w:pStyle w:val="Literaturverzeichnis"/>
@@ -6790,7 +4728,7 @@
       <w:r>
         <w:t xml:space="preserve"> </w:t>
       </w:r>
-      <w:hyperlink r:id="rId111">
+      <w:hyperlink r:id="rId116">
         <w:r>
           <w:rPr>
             <w:rStyle w:val="Hyperlink"/>
@@ -6799,13 +4737,49 @@
         </w:r>
       </w:hyperlink>
     </w:p>
-    <w:bookmarkEnd w:id="112"/>
-    <w:bookmarkStart w:id="114" w:name="ref-johnstonUsefulTheoriesShould2013"/>
+    <w:bookmarkEnd w:id="117"/>
+    <w:bookmarkStart w:id="119" w:name="X28809eab21aeb651d70205647062d9fce2bfe32"/>
     <w:p>
       <w:pPr>
         <w:pStyle w:val="Literaturverzeichnis"/>
       </w:pPr>
       <w:r>
+        <w:t xml:space="preserve">Jeronimus, B. F. (2019). Dynamic system perspectives on anxiety and depression. In E. S. Kunnen, N. M. P. de Ruiter, B. F. Jeronimus, &amp; M. A. E. van der Gaag (Eds.),</w:t>
+      </w:r>
+      <w:r>
+        <w:t xml:space="preserve"> </w:t>
+      </w:r>
+      <w:r>
+        <w:rPr>
+          <w:i/>
+        </w:rPr>
+        <w:t xml:space="preserve">Psychosocial Development in Adolescence</w:t>
+      </w:r>
+      <w:r>
+        <w:t xml:space="preserve"> </w:t>
+      </w:r>
+      <w:r>
+        <w:t xml:space="preserve">(First, pp. 100–126). Routledge.</w:t>
+      </w:r>
+      <w:r>
+        <w:t xml:space="preserve"> </w:t>
+      </w:r>
+      <w:hyperlink r:id="rId118">
+        <w:r>
+          <w:rPr>
+            <w:rStyle w:val="Hyperlink"/>
+          </w:rPr>
+          <w:t xml:space="preserve">https://doi.org/10.4324/9781315165844-7</w:t>
+        </w:r>
+      </w:hyperlink>
+    </w:p>
+    <w:bookmarkEnd w:id="119"/>
+    <w:bookmarkStart w:id="121" w:name="ref-johnstonUsefulTheoriesShould2013"/>
+    <w:p>
+      <w:pPr>
+        <w:pStyle w:val="Literaturverzeichnis"/>
+      </w:pPr>
+      <w:r>
         <w:t xml:space="preserve">Johnston, D. W., &amp; Johnston, M. (2013). Useful theories should apply to individuals.</w:t>
       </w:r>
       <w:r>
@@ -6835,7 +4809,7 @@
       <w:r>
         <w:t xml:space="preserve"> </w:t>
       </w:r>
-      <w:hyperlink r:id="rId113">
+      <w:hyperlink r:id="rId120">
         <w:r>
           <w:rPr>
             <w:rStyle w:val="Hyperlink"/>
@@ -6844,8 +4818,8 @@
         </w:r>
       </w:hyperlink>
     </w:p>
-    <w:bookmarkEnd w:id="114"/>
-    <w:bookmarkStart w:id="116" w:name="Xa9e8bcb5448d6fa89ddaa8ee083c2ace09904aa"/>
+    <w:bookmarkEnd w:id="121"/>
+    <w:bookmarkStart w:id="123" w:name="Xa9e8bcb5448d6fa89ddaa8ee083c2ace09904aa"/>
     <w:p>
       <w:pPr>
         <w:pStyle w:val="Literaturverzeichnis"/>
@@ -6880,7 +4854,7 @@
       <w:r>
         <w:t xml:space="preserve"> </w:t>
       </w:r>
-      <w:hyperlink r:id="rId115">
+      <w:hyperlink r:id="rId122">
         <w:r>
           <w:rPr>
             <w:rStyle w:val="Hyperlink"/>
@@ -6889,14 +4863,14 @@
         </w:r>
       </w:hyperlink>
     </w:p>
-    <w:bookmarkEnd w:id="116"/>
-    <w:bookmarkStart w:id="117" w:name="ref-kokIgnoringTheoryMisinterpreting2018"/>
+    <w:bookmarkEnd w:id="123"/>
+    <w:bookmarkStart w:id="125" w:name="X31b753e7d5dd007bef67c18fa42c00c1035baa7"/>
     <w:p>
       <w:pPr>
         <w:pStyle w:val="Literaturverzeichnis"/>
       </w:pPr>
       <w:r>
-        <w:t xml:space="preserve">Kok, G., Peters, G.-J. Y., Kessels, L. T., Ten Hoor, G. A., &amp; Ruiter, R. A. (2018). Ignoring theory and misinterpreting evidence: The false belief in fear appeals.</w:t>
+        <w:t xml:space="preserve">Kwasnicka, D., Dombrowski, S. U., White, M., &amp; Sniehotta, F. (2016). Theoretical explanations for maintenance of behaviour change: A systematic review of behaviour theories.</w:t>
       </w:r>
       <w:r>
         <w:t xml:space="preserve"> </w:t>
@@ -6917,40 +4891,6 @@
         <w:rPr>
           <w:i/>
         </w:rPr>
-        <w:t xml:space="preserve">12</w:t>
-      </w:r>
-      <w:r>
-        <w:t xml:space="preserve">(2), 111–125.</w:t>
-      </w:r>
-    </w:p>
-    <w:bookmarkEnd w:id="117"/>
-    <w:bookmarkStart w:id="119" w:name="X31b753e7d5dd007bef67c18fa42c00c1035baa7"/>
-    <w:p>
-      <w:pPr>
-        <w:pStyle w:val="Literaturverzeichnis"/>
-      </w:pPr>
-      <w:r>
-        <w:t xml:space="preserve">Kwasnicka, D., Dombrowski, S. U., White, M., &amp; Sniehotta, F. (2016). Theoretical explanations for maintenance of behaviour change: A systematic review of behaviour theories.</w:t>
-      </w:r>
-      <w:r>
-        <w:t xml:space="preserve"> </w:t>
-      </w:r>
-      <w:r>
-        <w:rPr>
-          <w:i/>
-        </w:rPr>
-        <w:t xml:space="preserve">Health Psychology Review</w:t>
-      </w:r>
-      <w:r>
-        <w:t xml:space="preserve">,</w:t>
-      </w:r>
-      <w:r>
-        <w:t xml:space="preserve"> </w:t>
-      </w:r>
-      <w:r>
-        <w:rPr>
-          <w:i/>
-        </w:rPr>
         <w:t xml:space="preserve">10</w:t>
       </w:r>
       <w:r>
@@ -6959,7 +4899,7 @@
       <w:r>
         <w:t xml:space="preserve"> </w:t>
       </w:r>
-      <w:hyperlink r:id="rId118">
+      <w:hyperlink r:id="rId124">
         <w:r>
           <w:rPr>
             <w:rStyle w:val="Hyperlink"/>
@@ -6968,8 +4908,8 @@
         </w:r>
       </w:hyperlink>
     </w:p>
-    <w:bookmarkEnd w:id="119"/>
-    <w:bookmarkStart w:id="121" w:name="ref-leemputCriticalSlowingEarly2014"/>
+    <w:bookmarkEnd w:id="125"/>
+    <w:bookmarkStart w:id="127" w:name="ref-leemputCriticalSlowingEarly2014"/>
     <w:p>
       <w:pPr>
         <w:pStyle w:val="Literaturverzeichnis"/>
@@ -7004,7 +4944,7 @@
       <w:r>
         <w:t xml:space="preserve"> </w:t>
       </w:r>
-      <w:hyperlink r:id="rId120">
+      <w:hyperlink r:id="rId126">
         <w:r>
           <w:rPr>
             <w:rStyle w:val="Hyperlink"/>
@@ -7013,8 +4953,8 @@
         </w:r>
       </w:hyperlink>
     </w:p>
-    <w:bookmarkEnd w:id="121"/>
-    <w:bookmarkStart w:id="123" w:name="X4ffea5b99f7786905f75af980d844e52ede9e0a"/>
+    <w:bookmarkEnd w:id="127"/>
+    <w:bookmarkStart w:id="129" w:name="X4ffea5b99f7786905f75af980d844e52ede9e0a"/>
     <w:p>
       <w:pPr>
         <w:pStyle w:val="Literaturverzeichnis"/>
@@ -7037,7 +4977,7 @@
       <w:r>
         <w:t xml:space="preserve"> </w:t>
       </w:r>
-      <w:hyperlink r:id="rId122">
+      <w:hyperlink r:id="rId128">
         <w:r>
           <w:rPr>
             <w:rStyle w:val="Hyperlink"/>
@@ -7046,8 +4986,8 @@
         </w:r>
       </w:hyperlink>
     </w:p>
-    <w:bookmarkEnd w:id="123"/>
-    <w:bookmarkStart w:id="125" w:name="ref-makridakisDecisionMakingPlanning2009"/>
+    <w:bookmarkEnd w:id="129"/>
+    <w:bookmarkStart w:id="131" w:name="ref-makridakisDecisionMakingPlanning2009"/>
     <w:p>
       <w:pPr>
         <w:pStyle w:val="Literaturverzeichnis"/>
@@ -7082,7 +5022,7 @@
       <w:r>
         <w:t xml:space="preserve"> </w:t>
       </w:r>
-      <w:hyperlink r:id="rId124">
+      <w:hyperlink r:id="rId130">
         <w:r>
           <w:rPr>
             <w:rStyle w:val="Hyperlink"/>
@@ -7091,8 +5031,8 @@
         </w:r>
       </w:hyperlink>
     </w:p>
-    <w:bookmarkEnd w:id="125"/>
-    <w:bookmarkStart w:id="127" w:name="ref-marwanRecurrencePlotsAnalysis2007"/>
+    <w:bookmarkEnd w:id="131"/>
+    <w:bookmarkStart w:id="133" w:name="ref-marwanRecurrencePlotsAnalysis2007"/>
     <w:p>
       <w:pPr>
         <w:pStyle w:val="Literaturverzeichnis"/>
@@ -7127,7 +5067,7 @@
       <w:r>
         <w:t xml:space="preserve"> </w:t>
       </w:r>
-      <w:hyperlink r:id="rId126">
+      <w:hyperlink r:id="rId132">
         <w:r>
           <w:rPr>
             <w:rStyle w:val="Hyperlink"/>
@@ -7136,8 +5076,8 @@
         </w:r>
       </w:hyperlink>
     </w:p>
-    <w:bookmarkEnd w:id="127"/>
-    <w:bookmarkStart w:id="129" w:name="ref-mathewsWhyStudyComplexity1999"/>
+    <w:bookmarkEnd w:id="133"/>
+    <w:bookmarkStart w:id="135" w:name="ref-mathewsWhyStudyComplexity1999"/>
     <w:p>
       <w:pPr>
         <w:pStyle w:val="Literaturverzeichnis"/>
@@ -7172,7 +5112,7 @@
       <w:r>
         <w:t xml:space="preserve"> </w:t>
       </w:r>
-      <w:hyperlink r:id="rId128">
+      <w:hyperlink r:id="rId134">
         <w:r>
           <w:rPr>
             <w:rStyle w:val="Hyperlink"/>
@@ -7181,8 +5121,8 @@
         </w:r>
       </w:hyperlink>
     </w:p>
-    <w:bookmarkEnd w:id="129"/>
-    <w:bookmarkStart w:id="130" w:name="ref-matthewsSourcesVarianceDaily2002"/>
+    <w:bookmarkEnd w:id="135"/>
+    <w:bookmarkStart w:id="136" w:name="ref-matthewsSourcesVarianceDaily2002"/>
     <w:p>
       <w:pPr>
         <w:pStyle w:val="Literaturverzeichnis"/>
@@ -7215,8 +5155,8 @@
         <w:t xml:space="preserve">(8), 1376–1381.</w:t>
       </w:r>
     </w:p>
-    <w:bookmarkEnd w:id="130"/>
-    <w:bookmarkStart w:id="132" w:name="ref-maySimpleMathematicalModels1976"/>
+    <w:bookmarkEnd w:id="136"/>
+    <w:bookmarkStart w:id="138" w:name="ref-maySimpleMathematicalModels1976"/>
     <w:p>
       <w:pPr>
         <w:pStyle w:val="Literaturverzeichnis"/>
@@ -7251,7 +5191,7 @@
       <w:r>
         <w:t xml:space="preserve"> </w:t>
       </w:r>
-      <w:hyperlink r:id="rId131">
+      <w:hyperlink r:id="rId137">
         <w:r>
           <w:rPr>
             <w:rStyle w:val="Hyperlink"/>
@@ -7260,8 +5200,8 @@
         </w:r>
       </w:hyperlink>
     </w:p>
-    <w:bookmarkEnd w:id="132"/>
-    <w:bookmarkStart w:id="134" w:name="ref-meehlWhySummariesResearch1990"/>
+    <w:bookmarkEnd w:id="138"/>
+    <w:bookmarkStart w:id="140" w:name="ref-meehlWhySummariesResearch1990"/>
     <w:p>
       <w:pPr>
         <w:pStyle w:val="Literaturverzeichnis"/>
@@ -7296,7 +5236,7 @@
       <w:r>
         <w:t xml:space="preserve"> </w:t>
       </w:r>
-      <w:hyperlink r:id="rId133">
+      <w:hyperlink r:id="rId139">
         <w:r>
           <w:rPr>
             <w:rStyle w:val="Hyperlink"/>
@@ -7305,8 +5245,8 @@
         </w:r>
       </w:hyperlink>
     </w:p>
-    <w:bookmarkEnd w:id="134"/>
-    <w:bookmarkStart w:id="135" w:name="ref-michieABCBehaviourChange2014"/>
+    <w:bookmarkEnd w:id="140"/>
+    <w:bookmarkStart w:id="141" w:name="ref-michieABCBehaviourChange2014"/>
     <w:p>
       <w:pPr>
         <w:pStyle w:val="Literaturverzeichnis"/>
@@ -7327,8 +5267,8 @@
         <w:t xml:space="preserve">.</w:t>
       </w:r>
     </w:p>
-    <w:bookmarkEnd w:id="135"/>
-    <w:bookmarkStart w:id="136" w:name="ref-mitchellComplexityGuidedTour2009"/>
+    <w:bookmarkEnd w:id="141"/>
+    <w:bookmarkStart w:id="142" w:name="ref-mitchellComplexityGuidedTour2009"/>
     <w:p>
       <w:pPr>
         <w:pStyle w:val="Literaturverzeichnis"/>
@@ -7349,13 +5289,58 @@
         <w:t xml:space="preserve">. Oxford University Press.</w:t>
       </w:r>
     </w:p>
-    <w:bookmarkEnd w:id="136"/>
-    <w:bookmarkStart w:id="137" w:name="X1ea74ce7cf4b2e3059d48bfb5b627d57c97855c"/>
+    <w:bookmarkEnd w:id="142"/>
+    <w:bookmarkStart w:id="144" w:name="ref-mkhitaryanNetworkApproachHealth2019"/>
     <w:p>
       <w:pPr>
         <w:pStyle w:val="Literaturverzeichnis"/>
       </w:pPr>
       <w:r>
+        <w:t xml:space="preserve">Mkhitaryan, S., Crutzen, R., Steenaart, E., &amp; de Vries, N. K. (2019). Network approach in health behavior research: How can we explore new questions?</w:t>
+      </w:r>
+      <w:r>
+        <w:t xml:space="preserve"> </w:t>
+      </w:r>
+      <w:r>
+        <w:rPr>
+          <w:i/>
+        </w:rPr>
+        <w:t xml:space="preserve">Health Psychology and Behavioral Medicine</w:t>
+      </w:r>
+      <w:r>
+        <w:t xml:space="preserve">,</w:t>
+      </w:r>
+      <w:r>
+        <w:t xml:space="preserve"> </w:t>
+      </w:r>
+      <w:r>
+        <w:rPr>
+          <w:i/>
+        </w:rPr>
+        <w:t xml:space="preserve">7</w:t>
+      </w:r>
+      <w:r>
+        <w:t xml:space="preserve">(1), 362–384.</w:t>
+      </w:r>
+      <w:r>
+        <w:t xml:space="preserve"> </w:t>
+      </w:r>
+      <w:hyperlink r:id="rId143">
+        <w:r>
+          <w:rPr>
+            <w:rStyle w:val="Hyperlink"/>
+          </w:rPr>
+          <w:t xml:space="preserve">https://doi.org/10.1080/21642850.2019.1682587</w:t>
+        </w:r>
+      </w:hyperlink>
+    </w:p>
+    <w:bookmarkEnd w:id="144"/>
+    <w:bookmarkStart w:id="145" w:name="X1ea74ce7cf4b2e3059d48bfb5b627d57c97855c"/>
+    <w:p>
+      <w:pPr>
+        <w:pStyle w:val="Literaturverzeichnis"/>
+      </w:pPr>
+      <w:r>
         <w:t xml:space="preserve">Molenaar, P. C., &amp; Campbell, C. G. (2009). The new person-specific paradigm in psychology.</w:t>
       </w:r>
       <w:r>
@@ -7383,8 +5368,8 @@
         <w:t xml:space="preserve">(2), 112–117.</w:t>
       </w:r>
     </w:p>
-    <w:bookmarkEnd w:id="137"/>
-    <w:bookmarkStart w:id="139" w:name="X5738f8f883a84b230e815dbb4da104389004d98"/>
+    <w:bookmarkEnd w:id="145"/>
+    <w:bookmarkStart w:id="147" w:name="X5738f8f883a84b230e815dbb4da104389004d98"/>
     <w:p>
       <w:pPr>
         <w:pStyle w:val="Literaturverzeichnis"/>
@@ -7419,7 +5404,7 @@
       <w:r>
         <w:t xml:space="preserve"> </w:t>
       </w:r>
-      <w:hyperlink r:id="rId138">
+      <w:hyperlink r:id="rId146">
         <w:r>
           <w:rPr>
             <w:rStyle w:val="Hyperlink"/>
@@ -7428,8 +5413,8 @@
         </w:r>
       </w:hyperlink>
     </w:p>
-    <w:bookmarkEnd w:id="139"/>
-    <w:bookmarkStart w:id="140" w:name="X61e50432ebf6020911fad4fc401cd2f9a37ab27"/>
+    <w:bookmarkEnd w:id="147"/>
+    <w:bookmarkStart w:id="148" w:name="X61e50432ebf6020911fad4fc401cd2f9a37ab27"/>
     <w:p>
       <w:pPr>
         <w:pStyle w:val="Literaturverzeichnis"/>
@@ -7462,8 +5447,8 @@
         <w:t xml:space="preserve">(4), 201–218.</w:t>
       </w:r>
     </w:p>
-    <w:bookmarkEnd w:id="140"/>
-    <w:bookmarkStart w:id="141" w:name="ref-navarroChaosHumanBehavior2010"/>
+    <w:bookmarkEnd w:id="148"/>
+    <w:bookmarkStart w:id="149" w:name="ref-navarroChaosHumanBehavior2010"/>
     <w:p>
       <w:pPr>
         <w:pStyle w:val="Literaturverzeichnis"/>
@@ -7496,8 +5481,8 @@
         <w:t xml:space="preserve">(1), 244–256.</w:t>
       </w:r>
     </w:p>
-    <w:bookmarkEnd w:id="141"/>
-    <w:bookmarkStart w:id="143" w:name="ref-navarroTakingTimeSeriously2015"/>
+    <w:bookmarkEnd w:id="149"/>
+    <w:bookmarkStart w:id="151" w:name="ref-navarroTakingTimeSeriously2015"/>
     <w:p>
       <w:pPr>
         <w:pStyle w:val="Literaturverzeichnis"/>
@@ -7532,7 +5517,7 @@
       <w:r>
         <w:t xml:space="preserve"> </w:t>
       </w:r>
-      <w:hyperlink r:id="rId142">
+      <w:hyperlink r:id="rId150">
         <w:r>
           <w:rPr>
             <w:rStyle w:val="Hyperlink"/>
@@ -7541,8 +5526,8 @@
         </w:r>
       </w:hyperlink>
     </w:p>
-    <w:bookmarkEnd w:id="143"/>
-    <w:bookmarkStart w:id="144" w:name="X8a646fbd8c75fea986d21a458840543be87c5f8"/>
+    <w:bookmarkEnd w:id="151"/>
+    <w:bookmarkStart w:id="152" w:name="X8a646fbd8c75fea986d21a458840543be87c5f8"/>
     <w:p>
       <w:pPr>
         <w:pStyle w:val="Literaturverzeichnis"/>
@@ -7575,8 +5560,8 @@
         <w:t xml:space="preserve">(4), 529–552.</w:t>
       </w:r>
     </w:p>
-    <w:bookmarkEnd w:id="144"/>
-    <w:bookmarkStart w:id="146" w:name="X4a36478b051b2f432fcdf50f052d16edbba9d92"/>
+    <w:bookmarkEnd w:id="152"/>
+    <w:bookmarkStart w:id="154" w:name="X4a36478b051b2f432fcdf50f052d16edbba9d92"/>
     <w:p>
       <w:pPr>
         <w:pStyle w:val="Literaturverzeichnis"/>
@@ -7611,7 +5596,7 @@
       <w:r>
         <w:t xml:space="preserve"> </w:t>
       </w:r>
-      <w:hyperlink r:id="rId145">
+      <w:hyperlink r:id="rId153">
         <w:r>
           <w:rPr>
             <w:rStyle w:val="Hyperlink"/>
@@ -7620,8 +5605,8 @@
         </w:r>
       </w:hyperlink>
     </w:p>
-    <w:bookmarkEnd w:id="146"/>
-    <w:bookmarkStart w:id="148" w:name="Xebc4bc786707f86e80a264fd67743a85ac9ece1"/>
+    <w:bookmarkEnd w:id="154"/>
+    <w:bookmarkStart w:id="156" w:name="Xebc4bc786707f86e80a264fd67743a85ac9ece1"/>
     <w:p>
       <w:pPr>
         <w:pStyle w:val="Literaturverzeichnis"/>
@@ -7644,7 +5629,7 @@
       <w:r>
         <w:t xml:space="preserve"> </w:t>
       </w:r>
-      <w:hyperlink r:id="rId147">
+      <w:hyperlink r:id="rId155">
         <w:r>
           <w:rPr>
             <w:rStyle w:val="Hyperlink"/>
@@ -7653,8 +5638,8 @@
         </w:r>
       </w:hyperlink>
     </w:p>
-    <w:bookmarkEnd w:id="148"/>
-    <w:bookmarkStart w:id="150" w:name="ref-petersPragmaticNihilismHow2017"/>
+    <w:bookmarkEnd w:id="156"/>
+    <w:bookmarkStart w:id="158" w:name="ref-petersPragmaticNihilismHow2017"/>
     <w:p>
       <w:pPr>
         <w:pStyle w:val="Literaturverzeichnis"/>
@@ -7689,7 +5674,7 @@
       <w:r>
         <w:t xml:space="preserve"> </w:t>
       </w:r>
-      <w:hyperlink r:id="rId149">
+      <w:hyperlink r:id="rId157">
         <w:r>
           <w:rPr>
             <w:rStyle w:val="Hyperlink"/>
@@ -7698,8 +5683,8 @@
         </w:r>
       </w:hyperlink>
     </w:p>
-    <w:bookmarkEnd w:id="150"/>
-    <w:bookmarkStart w:id="151" w:name="ref-petersConsensusFearAppeals2018"/>
+    <w:bookmarkEnd w:id="158"/>
+    <w:bookmarkStart w:id="159" w:name="ref-petersConsensusFearAppeals2018"/>
     <w:p>
       <w:pPr>
         <w:pStyle w:val="Literaturverzeichnis"/>
@@ -7732,8 +5717,8 @@
         <w:t xml:space="preserve">(2), 151–156.</w:t>
       </w:r>
     </w:p>
-    <w:bookmarkEnd w:id="151"/>
-    <w:bookmarkStart w:id="153" w:name="ref-petersErgodicityProblemEconomics2019"/>
+    <w:bookmarkEnd w:id="159"/>
+    <w:bookmarkStart w:id="161" w:name="ref-petersErgodicityProblemEconomics2019"/>
     <w:p>
       <w:pPr>
         <w:pStyle w:val="Literaturverzeichnis"/>
@@ -7768,7 +5753,7 @@
       <w:r>
         <w:t xml:space="preserve"> </w:t>
       </w:r>
-      <w:hyperlink r:id="rId152">
+      <w:hyperlink r:id="rId160">
         <w:r>
           <w:rPr>
             <w:rStyle w:val="Hyperlink"/>
@@ -7777,8 +5762,8 @@
         </w:r>
       </w:hyperlink>
     </w:p>
-    <w:bookmarkEnd w:id="153"/>
-    <w:bookmarkStart w:id="155" w:name="ref-resnicowChaoticViewBehavior2006"/>
+    <w:bookmarkEnd w:id="161"/>
+    <w:bookmarkStart w:id="163" w:name="ref-resnicowChaoticViewBehavior2006"/>
     <w:p>
       <w:pPr>
         <w:pStyle w:val="Literaturverzeichnis"/>
@@ -7813,7 +5798,7 @@
       <w:r>
         <w:t xml:space="preserve"> </w:t>
       </w:r>
-      <w:hyperlink r:id="rId154">
+      <w:hyperlink r:id="rId162">
         <w:r>
           <w:rPr>
             <w:rStyle w:val="Hyperlink"/>
@@ -7822,8 +5807,8 @@
         </w:r>
       </w:hyperlink>
     </w:p>
-    <w:bookmarkEnd w:id="155"/>
-    <w:bookmarkStart w:id="156" w:name="X8b0bee3e8db89d413bbe10b4f99ed6127767fec"/>
+    <w:bookmarkEnd w:id="163"/>
+    <w:bookmarkStart w:id="164" w:name="X8b0bee3e8db89d413bbe10b4f99ed6127767fec"/>
     <w:p>
       <w:pPr>
         <w:pStyle w:val="Literaturverzeichnis"/>
@@ -7847,8 +5832,8 @@
         <w:t xml:space="preserve">(pp. 121–142). Routledge.</w:t>
       </w:r>
     </w:p>
-    <w:bookmarkEnd w:id="156"/>
-    <w:bookmarkStart w:id="158" w:name="Xf532b15967a7cfa27c78a041c455736116ef412"/>
+    <w:bookmarkEnd w:id="164"/>
+    <w:bookmarkStart w:id="166" w:name="Xf532b15967a7cfa27c78a041c455736116ef412"/>
     <w:p>
       <w:pPr>
         <w:pStyle w:val="Literaturverzeichnis"/>
@@ -7883,7 +5868,7 @@
       <w:r>
         <w:t xml:space="preserve"> </w:t>
       </w:r>
-      <w:hyperlink r:id="rId157">
+      <w:hyperlink r:id="rId165">
         <w:r>
           <w:rPr>
             <w:rStyle w:val="Hyperlink"/>
@@ -7892,8 +5877,8 @@
         </w:r>
       </w:hyperlink>
     </w:p>
-    <w:bookmarkEnd w:id="158"/>
-    <w:bookmarkStart w:id="160" w:name="ref-ricklesSimpleGuideChaos2007"/>
+    <w:bookmarkEnd w:id="166"/>
+    <w:bookmarkStart w:id="168" w:name="ref-ricklesSimpleGuideChaos2007"/>
     <w:p>
       <w:pPr>
         <w:pStyle w:val="Literaturverzeichnis"/>
@@ -7928,7 +5913,7 @@
       <w:r>
         <w:t xml:space="preserve"> </w:t>
       </w:r>
-      <w:hyperlink r:id="rId159">
+      <w:hyperlink r:id="rId167">
         <w:r>
           <w:rPr>
             <w:rStyle w:val="Hyperlink"/>
@@ -7937,8 +5922,8 @@
         </w:r>
       </w:hyperlink>
     </w:p>
-    <w:bookmarkEnd w:id="160"/>
-    <w:bookmarkStart w:id="162" w:name="ref-rosenKnowItWhen2013"/>
+    <w:bookmarkEnd w:id="168"/>
+    <w:bookmarkStart w:id="170" w:name="ref-rosenKnowItWhen2013"/>
     <w:p>
       <w:pPr>
         <w:pStyle w:val="Literaturverzeichnis"/>
@@ -7973,7 +5958,7 @@
       <w:r>
         <w:t xml:space="preserve"> </w:t>
       </w:r>
-      <w:hyperlink r:id="rId161">
+      <w:hyperlink r:id="rId169">
         <w:r>
           <w:rPr>
             <w:rStyle w:val="Hyperlink"/>
@@ -7982,8 +5967,8 @@
         </w:r>
       </w:hyperlink>
     </w:p>
-    <w:bookmarkEnd w:id="162"/>
-    <w:bookmarkStart w:id="163" w:name="X7922daf5c3248f1b8b9a842c892fb128ecda0c5"/>
+    <w:bookmarkEnd w:id="170"/>
+    <w:bookmarkStart w:id="171" w:name="X7922daf5c3248f1b8b9a842c892fb128ecda0c5"/>
     <w:p>
       <w:pPr>
         <w:pStyle w:val="Literaturverzeichnis"/>
@@ -8016,8 +6001,8 @@
         <w:t xml:space="preserve">, 604.</w:t>
       </w:r>
     </w:p>
-    <w:bookmarkEnd w:id="163"/>
-    <w:bookmarkStart w:id="165" w:name="Xdb53b0f694ca8ee588dc98a1c3b341aab39ad2e"/>
+    <w:bookmarkEnd w:id="171"/>
+    <w:bookmarkStart w:id="173" w:name="Xdb53b0f694ca8ee588dc98a1c3b341aab39ad2e"/>
     <w:p>
       <w:pPr>
         <w:pStyle w:val="Literaturverzeichnis"/>
@@ -8052,7 +6037,7 @@
       <w:r>
         <w:t xml:space="preserve"> </w:t>
       </w:r>
-      <w:hyperlink r:id="rId164">
+      <w:hyperlink r:id="rId172">
         <w:r>
           <w:rPr>
             <w:rStyle w:val="Hyperlink"/>
@@ -8061,8 +6046,8 @@
         </w:r>
       </w:hyperlink>
     </w:p>
-    <w:bookmarkEnd w:id="165"/>
-    <w:bookmarkStart w:id="167" w:name="Xf543c966649c67dd938dfc9b91e3a8d32aca4c6"/>
+    <w:bookmarkEnd w:id="173"/>
+    <w:bookmarkStart w:id="175" w:name="Xf543c966649c67dd938dfc9b91e3a8d32aca4c6"/>
     <w:p>
       <w:pPr>
         <w:pStyle w:val="Literaturverzeichnis"/>
@@ -8085,7 +6070,7 @@
       <w:r>
         <w:t xml:space="preserve"> </w:t>
       </w:r>
-      <w:hyperlink r:id="rId166">
+      <w:hyperlink r:id="rId174">
         <w:r>
           <w:rPr>
             <w:rStyle w:val="Hyperlink"/>
@@ -8094,8 +6079,8 @@
         </w:r>
       </w:hyperlink>
     </w:p>
-    <w:bookmarkEnd w:id="167"/>
-    <w:bookmarkStart w:id="169" w:name="X5e5faf30a2f0f031b8fbad43b9efab6dc5c612d"/>
+    <w:bookmarkEnd w:id="175"/>
+    <w:bookmarkStart w:id="177" w:name="X5e5faf30a2f0f031b8fbad43b9efab6dc5c612d"/>
     <w:p>
       <w:pPr>
         <w:pStyle w:val="Literaturverzeichnis"/>
@@ -8130,7 +6115,7 @@
       <w:r>
         <w:t xml:space="preserve"> </w:t>
       </w:r>
-      <w:hyperlink r:id="rId168">
+      <w:hyperlink r:id="rId176">
         <w:r>
           <w:rPr>
             <w:rStyle w:val="Hyperlink"/>
@@ -8139,8 +6124,8 @@
         </w:r>
       </w:hyperlink>
     </w:p>
-    <w:bookmarkEnd w:id="169"/>
-    <w:bookmarkStart w:id="171" w:name="X1af4ca802439594e618a11fdc3d5bf757009ff3"/>
+    <w:bookmarkEnd w:id="177"/>
+    <w:bookmarkStart w:id="179" w:name="X1af4ca802439594e618a11fdc3d5bf757009ff3"/>
     <w:p>
       <w:pPr>
         <w:pStyle w:val="Literaturverzeichnis"/>
@@ -8175,7 +6160,7 @@
       <w:r>
         <w:t xml:space="preserve"> </w:t>
       </w:r>
-      <w:hyperlink r:id="rId170">
+      <w:hyperlink r:id="rId178">
         <w:r>
           <w:rPr>
             <w:rStyle w:val="Hyperlink"/>
@@ -8184,8 +6169,8 @@
         </w:r>
       </w:hyperlink>
     </w:p>
-    <w:bookmarkEnd w:id="171"/>
-    <w:bookmarkStart w:id="172" w:name="ref-strogatzNonlinearDynamicsChaos2018"/>
+    <w:bookmarkEnd w:id="179"/>
+    <w:bookmarkStart w:id="180" w:name="ref-strogatzNonlinearDynamicsChaos2018"/>
     <w:p>
       <w:pPr>
         <w:pStyle w:val="Literaturverzeichnis"/>
@@ -8206,8 +6191,8 @@
         <w:t xml:space="preserve">.</w:t>
       </w:r>
     </w:p>
-    <w:bookmarkEnd w:id="172"/>
-    <w:bookmarkStart w:id="174" w:name="X45b358aa1f972bb556419387540365358d63ed5"/>
+    <w:bookmarkEnd w:id="180"/>
+    <w:bookmarkStart w:id="182" w:name="X45b358aa1f972bb556419387540365358d63ed5"/>
     <w:p>
       <w:pPr>
         <w:pStyle w:val="Literaturverzeichnis"/>
@@ -8242,7 +6227,7 @@
       <w:r>
         <w:t xml:space="preserve"> </w:t>
       </w:r>
-      <w:hyperlink r:id="rId173">
+      <w:hyperlink r:id="rId181">
         <w:r>
           <w:rPr>
             <w:rStyle w:val="Hyperlink"/>
@@ -8251,8 +6236,8 @@
         </w:r>
       </w:hyperlink>
     </w:p>
-    <w:bookmarkEnd w:id="174"/>
-    <w:bookmarkStart w:id="175" w:name="ref-talebAntifragileThingsThat2012"/>
+    <w:bookmarkEnd w:id="182"/>
+    <w:bookmarkStart w:id="183" w:name="ref-talebAntifragileThingsThat2012"/>
     <w:p>
       <w:pPr>
         <w:pStyle w:val="Literaturverzeichnis"/>
@@ -8276,8 +6261,8 @@
         <w:t xml:space="preserve">(1st ed). Random House.</w:t>
       </w:r>
     </w:p>
-    <w:bookmarkEnd w:id="175"/>
-    <w:bookmarkStart w:id="176" w:name="ref-talebBlackSwanCairo2011"/>
+    <w:bookmarkEnd w:id="183"/>
+    <w:bookmarkStart w:id="184" w:name="ref-talebBlackSwanCairo2011"/>
     <w:p>
       <w:pPr>
         <w:pStyle w:val="Literaturverzeichnis"/>
@@ -8298,13 +6283,35 @@
         <w:t xml:space="preserve">.</w:t>
       </w:r>
     </w:p>
-    <w:bookmarkEnd w:id="176"/>
-    <w:bookmarkStart w:id="178" w:name="ref-trafimowMeansStandardDeviations2018"/>
+    <w:bookmarkEnd w:id="184"/>
+    <w:bookmarkStart w:id="185" w:name="ref-talebNewHeuristicMeasure2012"/>
     <w:p>
       <w:pPr>
         <w:pStyle w:val="Literaturverzeichnis"/>
       </w:pPr>
       <w:r>
+        <w:t xml:space="preserve">Taleb, N. N., Canetti, E., Kinda, T., Loukoianova, E., &amp; Schmieder, C. (2012). A New Heuristic Measure of Fragility and Tail Risks: Application to Stress Testing.</w:t>
+      </w:r>
+      <w:r>
+        <w:t xml:space="preserve"> </w:t>
+      </w:r>
+      <w:r>
+        <w:rPr>
+          <w:i/>
+        </w:rPr>
+        <w:t xml:space="preserve">IMF Working Papers</w:t>
+      </w:r>
+      <w:r>
+        <w:t xml:space="preserve">, 24.</w:t>
+      </w:r>
+    </w:p>
+    <w:bookmarkEnd w:id="185"/>
+    <w:bookmarkStart w:id="187" w:name="ref-trafimowMeansStandardDeviations2018"/>
+    <w:p>
+      <w:pPr>
+        <w:pStyle w:val="Literaturverzeichnis"/>
+      </w:pPr>
+      <w:r>
         <w:t xml:space="preserve">Trafimow, D., Wang, T., &amp; Wang, C. (2018). Means and standard deviations, or locations and scales? That is the question!</w:t>
       </w:r>
       <w:r>
@@ -8334,7 +6341,7 @@
       <w:r>
         <w:t xml:space="preserve"> </w:t>
       </w:r>
-      <w:hyperlink r:id="rId177">
+      <w:hyperlink r:id="rId186">
         <w:r>
           <w:rPr>
             <w:rStyle w:val="Hyperlink"/>
@@ -8343,13 +6350,58 @@
         </w:r>
       </w:hyperlink>
     </w:p>
-    <w:bookmarkEnd w:id="178"/>
-    <w:bookmarkStart w:id="180" w:name="ref-vanordenLivingPinkIntentionality2011"/>
+    <w:bookmarkEnd w:id="187"/>
+    <w:bookmarkStart w:id="189" w:name="X692ade3d6612cfc83ea6e72cc296b102e8d6aa2"/>
     <w:p>
       <w:pPr>
         <w:pStyle w:val="Literaturverzeichnis"/>
       </w:pPr>
       <w:r>
+        <w:t xml:space="preserve">Trull, T. J., &amp; Ebner-Priemer, U. W. (2020). Ambulatory assessment in psychopathology research: A review of recommended reporting guidelines and current practices.</w:t>
+      </w:r>
+      <w:r>
+        <w:t xml:space="preserve"> </w:t>
+      </w:r>
+      <w:r>
+        <w:rPr>
+          <w:i/>
+        </w:rPr>
+        <w:t xml:space="preserve">Journal of Abnormal Psychology</w:t>
+      </w:r>
+      <w:r>
+        <w:t xml:space="preserve">,</w:t>
+      </w:r>
+      <w:r>
+        <w:t xml:space="preserve"> </w:t>
+      </w:r>
+      <w:r>
+        <w:rPr>
+          <w:i/>
+        </w:rPr>
+        <w:t xml:space="preserve">129</w:t>
+      </w:r>
+      <w:r>
+        <w:t xml:space="preserve">(1), 56–63.</w:t>
+      </w:r>
+      <w:r>
+        <w:t xml:space="preserve"> </w:t>
+      </w:r>
+      <w:hyperlink r:id="rId188">
+        <w:r>
+          <w:rPr>
+            <w:rStyle w:val="Hyperlink"/>
+          </w:rPr>
+          <w:t xml:space="preserve">https://doi.org/10.1037/abn0000473</w:t>
+        </w:r>
+      </w:hyperlink>
+    </w:p>
+    <w:bookmarkEnd w:id="189"/>
+    <w:bookmarkStart w:id="191" w:name="ref-vanordenLivingPinkIntentionality2011"/>
+    <w:p>
+      <w:pPr>
+        <w:pStyle w:val="Literaturverzeichnis"/>
+      </w:pPr>
+      <w:r>
         <w:t xml:space="preserve">Van Orden, G. C., Kloos, H., &amp; Wallot, S. (2011). Living in the Pink: Intentionality, Wellbeing, and Complexity. In C. Hooker (Ed.),</w:t>
       </w:r>
       <w:r>
@@ -8370,7 +6422,7 @@
       <w:r>
         <w:t xml:space="preserve"> </w:t>
       </w:r>
-      <w:hyperlink r:id="rId179">
+      <w:hyperlink r:id="rId190">
         <w:r>
           <w:rPr>
             <w:rStyle w:val="Hyperlink"/>
@@ -8379,8 +6431,8 @@
         </w:r>
       </w:hyperlink>
     </w:p>
-    <w:bookmarkEnd w:id="180"/>
-    <w:bookmarkStart w:id="182" w:name="ref-vanrooijFractalApproachDynamic2013"/>
+    <w:bookmarkEnd w:id="191"/>
+    <w:bookmarkStart w:id="193" w:name="ref-vanrooijFractalApproachDynamic2013"/>
     <w:p>
       <w:pPr>
         <w:pStyle w:val="Literaturverzeichnis"/>
@@ -8415,7 +6467,7 @@
       <w:r>
         <w:t xml:space="preserve"> </w:t>
       </w:r>
-      <w:hyperlink r:id="rId181">
+      <w:hyperlink r:id="rId192">
         <w:r>
           <w:rPr>
             <w:rStyle w:val="Hyperlink"/>
@@ -8424,8 +6476,8 @@
         </w:r>
       </w:hyperlink>
     </w:p>
-    <w:bookmarkEnd w:id="182"/>
-    <w:bookmarkStart w:id="184" w:name="Xf07c66cd0d42fc2a650594bb34c004f9f73fd51"/>
+    <w:bookmarkEnd w:id="193"/>
+    <w:bookmarkStart w:id="195" w:name="Xf07c66cd0d42fc2a650594bb34c004f9f73fd51"/>
     <w:p>
       <w:pPr>
         <w:pStyle w:val="Literaturverzeichnis"/>
@@ -8460,7 +6512,7 @@
       <w:r>
         <w:t xml:space="preserve"> </w:t>
       </w:r>
-      <w:hyperlink r:id="rId183">
+      <w:hyperlink r:id="rId194">
         <w:r>
           <w:rPr>
             <w:rStyle w:val="Hyperlink"/>
@@ -8469,8 +6521,8 @@
         </w:r>
       </w:hyperlink>
     </w:p>
-    <w:bookmarkEnd w:id="184"/>
-    <w:bookmarkStart w:id="186" w:name="X5094a7a7f21caba2fb228cec2a236107edb2be5"/>
+    <w:bookmarkEnd w:id="195"/>
+    <w:bookmarkStart w:id="197" w:name="X5094a7a7f21caba2fb228cec2a236107edb2be5"/>
     <w:p>
       <w:pPr>
         <w:pStyle w:val="Literaturverzeichnis"/>
@@ -8493,7 +6545,7 @@
       <w:r>
         <w:t xml:space="preserve"> </w:t>
       </w:r>
-      <w:hyperlink r:id="rId185">
+      <w:hyperlink r:id="rId196">
         <w:r>
           <w:rPr>
             <w:rStyle w:val="Hyperlink"/>
@@ -8502,8 +6554,8 @@
         </w:r>
       </w:hyperlink>
     </w:p>
-    <w:bookmarkEnd w:id="186"/>
-    <w:bookmarkStart w:id="188" w:name="X42f89ebe8305ff9974766a5803d7d00787a43c3"/>
+    <w:bookmarkEnd w:id="197"/>
+    <w:bookmarkStart w:id="199" w:name="X42f89ebe8305ff9974766a5803d7d00787a43c3"/>
     <w:p>
       <w:pPr>
         <w:pStyle w:val="Literaturverzeichnis"/>
@@ -8538,7 +6590,7 @@
       <w:r>
         <w:t xml:space="preserve"> </w:t>
       </w:r>
-      <w:hyperlink r:id="rId187">
+      <w:hyperlink r:id="rId198">
         <w:r>
           <w:rPr>
             <w:rStyle w:val="Hyperlink"/>
@@ -8547,8 +6599,8 @@
         </w:r>
       </w:hyperlink>
     </w:p>
-    <w:bookmarkEnd w:id="188"/>
-    <w:bookmarkStart w:id="190" w:name="X445dc7789e7c100713708020b654a6f96004810"/>
+    <w:bookmarkEnd w:id="199"/>
+    <w:bookmarkStart w:id="201" w:name="X445dc7789e7c100713708020b654a6f96004810"/>
     <w:p>
       <w:pPr>
         <w:pStyle w:val="Literaturverzeichnis"/>
@@ -8583,7 +6635,7 @@
       <w:r>
         <w:t xml:space="preserve"> </w:t>
       </w:r>
-      <w:hyperlink r:id="rId189">
+      <w:hyperlink r:id="rId200">
         <w:r>
           <w:rPr>
             <w:rStyle w:val="Hyperlink"/>
@@ -8592,8 +6644,8 @@
         </w:r>
       </w:hyperlink>
     </w:p>
-    <w:bookmarkEnd w:id="190"/>
-    <w:bookmarkStart w:id="191" w:name="Xdd8241ef61892bcf90aaf768566e76df6470531"/>
+    <w:bookmarkEnd w:id="201"/>
+    <w:bookmarkStart w:id="202" w:name="Xdd8241ef61892bcf90aaf768566e76df6470531"/>
     <w:p>
       <w:pPr>
         <w:pStyle w:val="Literaturverzeichnis"/>
@@ -8617,8 +6669,8 @@
         <w:t xml:space="preserve">(pp. 26–94).</w:t>
       </w:r>
     </w:p>
-    <w:bookmarkEnd w:id="191"/>
-    <w:bookmarkStart w:id="193" w:name="ref-westHomeostasisGaussStatistics2010"/>
+    <w:bookmarkEnd w:id="202"/>
+    <w:bookmarkStart w:id="204" w:name="ref-westHomeostasisGaussStatistics2010"/>
     <w:p>
       <w:pPr>
         <w:pStyle w:val="Literaturverzeichnis"/>
@@ -8653,7 +6705,7 @@
       <w:r>
         <w:t xml:space="preserve"> </w:t>
       </w:r>
-      <w:hyperlink r:id="rId192">
+      <w:hyperlink r:id="rId203">
         <w:r>
           <w:rPr>
             <w:rStyle w:val="Hyperlink"/>
@@ -8662,8 +6714,8 @@
         </w:r>
       </w:hyperlink>
     </w:p>
-    <w:bookmarkEnd w:id="193"/>
-    <w:bookmarkStart w:id="194" w:name="ref-westScaleUniversalLaws2017"/>
+    <w:bookmarkEnd w:id="204"/>
+    <w:bookmarkStart w:id="205" w:name="ref-westScaleUniversalLaws2017"/>
     <w:p>
       <w:pPr>
         <w:pStyle w:val="Literaturverzeichnis"/>
@@ -8687,8 +6739,8 @@
         <w:t xml:space="preserve">(1st ed.). Penguin Press.</w:t>
       </w:r>
     </w:p>
-    <w:bookmarkEnd w:id="194"/>
-    <w:bookmarkStart w:id="196" w:name="X7dd5d97c2d4847d07f4315124d87c9b4d496de1"/>
+    <w:bookmarkEnd w:id="205"/>
+    <w:bookmarkStart w:id="207" w:name="X7dd5d97c2d4847d07f4315124d87c9b4d496de1"/>
     <w:p>
       <w:pPr>
         <w:pStyle w:val="Literaturverzeichnis"/>
@@ -8723,7 +6775,7 @@
       <w:r>
         <w:t xml:space="preserve"> </w:t>
       </w:r>
-      <w:hyperlink r:id="rId195">
+      <w:hyperlink r:id="rId206">
         <w:r>
           <w:rPr>
             <w:rStyle w:val="Hyperlink"/>
@@ -8732,8 +6784,8 @@
         </w:r>
       </w:hyperlink>
     </w:p>
-    <w:bookmarkEnd w:id="196"/>
-    <w:bookmarkStart w:id="198" w:name="X1bda8ad4a4f8bbc879df8403c57f3d94ca21318"/>
+    <w:bookmarkEnd w:id="207"/>
+    <w:bookmarkStart w:id="209" w:name="X1bda8ad4a4f8bbc879df8403c57f3d94ca21318"/>
     <w:p>
       <w:pPr>
         <w:pStyle w:val="Literaturverzeichnis"/>
@@ -8768,7 +6820,7 @@
       <w:r>
         <w:t xml:space="preserve"> </w:t>
       </w:r>
-      <w:hyperlink r:id="rId197">
+      <w:hyperlink r:id="rId208">
         <w:r>
           <w:rPr>
             <w:rStyle w:val="Hyperlink"/>
@@ -8777,8 +6829,8 @@
         </w:r>
       </w:hyperlink>
     </w:p>
-    <w:bookmarkEnd w:id="198"/>
-    <w:bookmarkStart w:id="199" w:name="ref-wrightThinkingSystemsPrimer2009"/>
+    <w:bookmarkEnd w:id="209"/>
+    <w:bookmarkStart w:id="210" w:name="ref-wrightThinkingSystemsPrimer2009"/>
     <w:p>
       <w:pPr>
         <w:pStyle w:val="Literaturverzeichnis"/>
@@ -8802,8 +6854,8 @@
         <w:t xml:space="preserve">(First edition). Routledge.</w:t>
       </w:r>
     </w:p>
-    <w:bookmarkEnd w:id="199"/>
-    <w:bookmarkStart w:id="201" w:name="ref-zhangSocialNetworksHealth2019"/>
+    <w:bookmarkEnd w:id="210"/>
+    <w:bookmarkStart w:id="212" w:name="ref-zhangSocialNetworksHealth2019"/>
     <w:p>
       <w:pPr>
         <w:pStyle w:val="Literaturverzeichnis"/>
@@ -8838,7 +6890,7 @@
       <w:r>
         <w:t xml:space="preserve"> </w:t>
       </w:r>
-      <w:hyperlink r:id="rId200">
+      <w:hyperlink r:id="rId211">
         <w:r>
           <w:rPr>
             <w:rStyle w:val="Hyperlink"/>
@@ -8847,8 +6899,53 @@
         </w:r>
       </w:hyperlink>
     </w:p>
-    <w:bookmarkEnd w:id="201"/>
-    <w:bookmarkEnd w:id="202"/>
+    <w:bookmarkEnd w:id="212"/>
+    <w:bookmarkStart w:id="214" w:name="ref-zouComplexNetworkApproaches2019"/>
+    <w:p>
+      <w:pPr>
+        <w:pStyle w:val="Literaturverzeichnis"/>
+      </w:pPr>
+      <w:r>
+        <w:t xml:space="preserve">Zou, Y., Donner, R. V., Marwan, N., Donges, J. F., &amp; Kurths, J. (2019). Complex network approaches to nonlinear time series analysis.</w:t>
+      </w:r>
+      <w:r>
+        <w:t xml:space="preserve"> </w:t>
+      </w:r>
+      <w:r>
+        <w:rPr>
+          <w:i/>
+        </w:rPr>
+        <w:t xml:space="preserve">Physics Reports</w:t>
+      </w:r>
+      <w:r>
+        <w:t xml:space="preserve">,</w:t>
+      </w:r>
+      <w:r>
+        <w:t xml:space="preserve"> </w:t>
+      </w:r>
+      <w:r>
+        <w:rPr>
+          <w:i/>
+        </w:rPr>
+        <w:t xml:space="preserve">787</w:t>
+      </w:r>
+      <w:r>
+        <w:t xml:space="preserve">, 1–97.</w:t>
+      </w:r>
+      <w:r>
+        <w:t xml:space="preserve"> </w:t>
+      </w:r>
+      <w:hyperlink r:id="rId213">
+        <w:r>
+          <w:rPr>
+            <w:rStyle w:val="Hyperlink"/>
+          </w:rPr>
+          <w:t xml:space="preserve">https://doi.org/10.1016/j.physrep.2018.10.005</w:t>
+        </w:r>
+      </w:hyperlink>
+    </w:p>
+    <w:bookmarkEnd w:id="214"/>
+    <w:bookmarkEnd w:id="215"/>
     <w:sectPr>
       <w:headerReference w:type="even" r:id="rId11"/>
       <w:headerReference w:type="default" r:id="rId10"/>

</xml_diff>

<commit_message>
Cosmetic revamping of recurrence analyses
</commit_message>
<xml_diff>
--- a/_complexity-manuscript.docx
+++ b/_complexity-manuscript.docx
@@ -121,7 +121,7 @@
         <w:t xml:space="preserve"> </w:t>
       </w:r>
       <w:r>
-        <w:t xml:space="preserve">National University of Ireland, Galway</w:t>
+        <w:t xml:space="preserve">School of Psychology, National University of Ireland, Galway, Ireland</w:t>
       </w:r>
     </w:p>
     <w:p>
@@ -2881,7 +2881,19 @@
         <w:pStyle w:val="Textkrper"/>
       </w:pPr>
       <w:r>
-        <w:t xml:space="preserve">Figure @ref:(fig:attractors) shows the participant’s four major repeating profiles, which correspond to the coloured nodes in Figure</w:t>
+        <w:t xml:space="preserve">Figure</w:t>
+      </w:r>
+      <w:r>
+        <w:t xml:space="preserve"> </w:t>
+      </w:r>
+      <w:r>
+        <w:t xml:space="preserve">7</w:t>
+      </w:r>
+      <w:r>
+        <w:t xml:space="preserve"> </w:t>
+      </w:r>
+      <w:r>
+        <w:t xml:space="preserve">shows the participant’s four major repeating profiles, which correspond to the coloured nodes in Figure</w:t>
       </w:r>
       <w:r>
         <w:t xml:space="preserve"> </w:t>

</xml_diff>

<commit_message>
Patterns differ across individuals
</commit_message>
<xml_diff>
--- a/_complexity-manuscript.docx
+++ b/_complexity-manuscript.docx
@@ -3124,7 +3124,22 @@
         <w:t xml:space="preserve">(e.g. Delignieres et al., 2004; Navarro et al., 2007; Olthof et al., 2020)</w:t>
       </w:r>
       <w:r>
-        <w:t xml:space="preserve">: Nonlinear, non-ergodic, non-independent dynamics, which defy traditional assumptions. Moreover, the empirical case example of a single person shows the importance of observing change over long periods of time, within which the patterns of experience dynamically change within the individual.</w:t>
+        <w:t xml:space="preserve">: Nonlinear, non-ergodic, non-independent dynamics, which defy traditional assumptions. Moreover, the empirical case example of a single person shows the importance of observing change over long periods of time: There are several reoccurring</w:t>
+      </w:r>
+      <w:r>
+        <w:t xml:space="preserve"> </w:t>
+      </w:r>
+      <w:r>
+        <w:t xml:space="preserve">“</w:t>
+      </w:r>
+      <w:r>
+        <w:t xml:space="preserve">ways of being</w:t>
+      </w:r>
+      <w:r>
+        <w:t xml:space="preserve">”</w:t>
+      </w:r>
+      <w:r>
+        <w:t xml:space="preserve">, patterns of experience which change dynamically within the individual. These patterns are likely to be different across individuals.</w:t>
       </w:r>
     </w:p>
     <w:p>

</xml_diff>

<commit_message>
fixed links, also ... other stuff?
</commit_message>
<xml_diff>
--- a/_complexity-manuscript.docx
+++ b/_complexity-manuscript.docx
@@ -245,7 +245,7 @@
         <w:pStyle w:val="Textkrper"/>
       </w:pPr>
       <w:r>
-        <w:t xml:space="preserve">Knowledge of how behaviour changes, i.e. the mechanisms underlying the effects of behaviour change interventions, is vital for accumulating valid scientific evidence and informing practice and policy-making across multiple domains. Traditional approaches to such evaluations have applied study designs and statistical models, which implicitly assume that change is linear, constant and caused by independent influences on behaviour (such as behaviour change techniques). This article illustrates limitations of these standard tools, and considers the benefits of adopting a complex adaptive systems approach to behaviour change research. It 1) outlines the complexity of behaviours and behaviour change interventions, 2) introduces readers to some key features of complex systems and how these relate to human behaviour change, and 3) provides suggestions for how researchers can better account for implications of complexity in analysing change mechanisms. We focus on three common features of complex systems (i.e. interconnectedness, non-ergodicity and non-linearity), and introduce Recurrence Analysis, a method for nonlinear time series analysis which is able to quantify complex dynamics. The supplemental website (</w:t>
+        <w:t xml:space="preserve">Understanding the mechanisms underlying the effects of behaviour change interventions is vital for accumulating valid scientific evidence and informing practice and policy-making across multiple domains. Traditional approaches to such evaluations have applied study designs and statistical models, which implicitly assume that change is linear, constant and caused by independent influences on behaviour (such as behaviour change techniques). This article illustrates limitations of these standard tools, and considers the benefits of adopting a complex adaptive systems approach to behaviour change research. It 1) outlines the complexity of behaviours and behaviour change interventions, 2) introduces readers to some key features of complex systems and how these relate to human behaviour change, and 3) provides suggestions for how researchers can better account for implications of complexity in analysing change mechanisms. We focus on three common features of complex systems (i.e. interconnectedness, non-ergodicity and non-linearity), and introduce Recurrence Analysis, a method for nonlinear time series analysis which is able to quantify complex dynamics. The supplemental website (</w:t>
       </w:r>
       <w:hyperlink r:id="rId21">
         <w:r>
@@ -256,7 +256,7 @@
         </w:r>
       </w:hyperlink>
       <w:r>
-        <w:t xml:space="preserve">) provides exemplifying code and data for practical analysis applications. The complex adaptive systems approach opens up novel avenues for understanding and theorising about the dynamics of behaviour change.</w:t>
+        <w:t xml:space="preserve">) provides exemplifying code and data for practical analysis applications. The complex adaptive systems approach opens up avenues for better understanding and theorising about the dynamics of behaviour change.</w:t>
       </w:r>
     </w:p>
     <w:p>
@@ -387,7 +387,7 @@
         <w:t xml:space="preserve">”</w:t>
       </w:r>
       <w:r>
-        <w:t xml:space="preserve">). However, studying behaviour change mechanisms (</w:t>
+        <w:t xml:space="preserve">). However, using so few measurement points to study behaviour change mechanisms (</w:t>
       </w:r>
       <w:r>
         <w:t xml:space="preserve">“</w:t>
@@ -399,7 +399,7 @@
         <w:t xml:space="preserve">”</w:t>
       </w:r>
       <w:r>
-        <w:t xml:space="preserve">) with few measurement points only, results in problems. Limiting the study of behaviour change dynamics in that way, also limits our understanding of how changes occur under different conditions over time. Recently, solutions stemming from complex systems science</w:t>
+        <w:t xml:space="preserve">) presents problems. Limiting the study of behaviour change dynamics in that way also limits our understanding of how changes occur under different conditions over time. Recently, solutions stemming from complex systems science</w:t>
       </w:r>
       <w:r>
         <w:t xml:space="preserve"> </w:t>
@@ -652,7 +652,7 @@
         <w:pStyle w:val="Textkrper"/>
       </w:pPr>
       <w:r>
-        <w:t xml:space="preserve">As mentioned above, evaluations of behaviour change interventions tend to focus on whether change occurs, while neglecting a focus on how behaviour changes. In attempts to understand how physical activity changes, the role of time brings added complexity to this behavioural world, as patterns of activity change over time and at varying frequencies. For example, fluctuations clearly occur within a day, as most individuals are (at least in the absence of highly sedentary working conditions and considerable somnambulism) more active while awake than while asleep. Fluctuation also occurs over the course of a week, as activity levels tend to be higher on weekdays than on weekends</w:t>
+        <w:t xml:space="preserve">As mentioned above, evaluations of behaviour change interventions tend to focus on whether change occurs, and not on how behaviour changes. In attempts to understand how physical activity changes, the role of time brings added complexity to this behavioural world, as patterns of activity change over time and at varying frequencies. For example, fluctuations clearly occur within a day, as most individuals are (at least in the absence of highly sedentary working conditions and considerable somnambulism) more active while awake than while asleep. Fluctuation also occurs over the course of a week, as activity levels tend to be higher on weekdays than on weekends</w:t>
       </w:r>
       <w:r>
         <w:t xml:space="preserve"> </w:t>
@@ -921,7 +921,7 @@
       <w:r>
         <w:drawing>
           <wp:inline>
-            <wp:extent cx="5969000" cy="1686525"/>
+            <wp:extent cx="5969000" cy="1405036"/>
             <wp:effectExtent b="0" l="0" r="0" t="0"/>
             <wp:docPr descr="Figure 1:.  Evolution in attractor landscape: An intervention moulds a system, making it less stable, hence easier for the ball to move from current state (left) to another one (right)." title="" id="1" name="Picture"/>
             <a:graphic>
@@ -942,7 +942,7 @@
                   <pic:spPr bwMode="auto">
                     <a:xfrm>
                       <a:off x="0" y="0"/>
-                      <a:ext cx="5969000" cy="1686525"/>
+                      <a:ext cx="5969000" cy="1405036"/>
                     </a:xfrm>
                     <a:prstGeom prst="rect">
                       <a:avLst/>
@@ -1025,7 +1025,7 @@
         <w:t xml:space="preserve">A complex interconnected system</w:t>
       </w:r>
       <w:r>
-        <w:t xml:space="preserve">: There is a multitude of variables and timescales, which are interweaved, interdependent, and interacting.</w:t>
+        <w:t xml:space="preserve">: A multitude of variables and timescales which are interwoven, interdependent, and interacting.</w:t>
       </w:r>
     </w:p>
     <w:p>
@@ -1043,7 +1043,7 @@
         <w:t xml:space="preserve">Contextualised processes, specific to each individual</w:t>
       </w:r>
       <w:r>
-        <w:t xml:space="preserve">: Individuals follow meaningfully different change trajectories, and develop, that is, change with time.</w:t>
+        <w:t xml:space="preserve">: Individuals follow meaningfully different change trajectories that develop and change with time.</w:t>
       </w:r>
     </w:p>
     <w:p>
@@ -1427,7 +1427,7 @@
         <w:pStyle w:val="FirstParagraph"/>
       </w:pPr>
       <w:r>
-        <w:t xml:space="preserve">When processes in complex systems are not independent, they are said to be coupled. Coupling can be unidirectional (where, for example, physical activity increases muscle mass but not the other way around), or bidirectional, where the elements of a system (e.g. good performance and rewards) simultaneously reinforce or suppress each other as time progresses, demonstrating a type of circular causality. As alluded to earlier, dynamics in living systems tend to be dominated by synergies (</w:t>
+        <w:t xml:space="preserve">When processes in complex systems are not independent, they are said to be coupled. Coupling can be unidirectional (where, for example, physical activity increases muscle mass but not the other way around), or bidirectional, where the elements of a system (e.g. good performance and rewards) simultaneously reinforce or suppress each other as time progresses, demonstrating a type of circular causality. Dynamics in living systems tend to be dominated by synergies (</w:t>
       </w:r>
       <w:r>
         <w:t xml:space="preserve">“</w:t>
@@ -1439,37 +1439,162 @@
         <w:t xml:space="preserve">”</w:t>
       </w:r>
       <w:r>
-        <w:t xml:space="preserve">) instead of their component parts (</w:t>
+        <w:t xml:space="preserve">) instead of their component parts</w:t>
+      </w:r>
+      <w:r>
+        <w:t xml:space="preserve"> </w:t>
+      </w:r>
+      <w:r>
+        <w:t xml:space="preserve">(“component-dominant causation”; Bak et al., 1987; Richardson et al., 2017; Wallot &amp; Kelty-Stephen, 2017)</w:t>
+      </w:r>
+      <w:r>
+        <w:t xml:space="preserve">. Many psychological and behaviour change theories seem to at least implicitly assume the presence of reciprocal causation and intertwined processes</w:t>
+      </w:r>
+      <w:r>
+        <w:t xml:space="preserve"> </w:t>
+      </w:r>
+      <w:r>
+        <w:t xml:space="preserve">(e.g. Bandura, 1986, p. 6)</w:t>
+      </w:r>
+      <w:r>
+        <w:t xml:space="preserve">, but empirical testing of such processes has to date been limited.</w:t>
+      </w:r>
+    </w:p>
+    <w:p>
+      <w:pPr>
+        <w:pStyle w:val="Textkrper"/>
+      </w:pPr>
+      <w:r>
+        <w:t xml:space="preserve">Within the conventional approach to behaviour change intervention evaluation, researchers commonly employ mediation analyses to examine mechanisms. However, the clean</w:t>
+      </w:r>
+      <w:r>
+        <w:t xml:space="preserve"> </w:t>
+      </w:r>
+      <w:r>
+        <w:rPr>
+          <w:i/>
+        </w:rPr>
+        <w:t xml:space="preserve">independent variable</w:t>
+      </w:r>
+      <w:r>
+        <w:t xml:space="preserve"> </w:t>
+      </w:r>
+      <w:r>
+        <w:t xml:space="preserve">-&gt;</w:t>
+      </w:r>
+      <w:r>
+        <w:t xml:space="preserve"> </w:t>
+      </w:r>
+      <w:r>
+        <w:rPr>
+          <w:i/>
+        </w:rPr>
+        <w:t xml:space="preserve">mediator</w:t>
+      </w:r>
+      <w:r>
+        <w:t xml:space="preserve"> </w:t>
+      </w:r>
+      <w:r>
+        <w:t xml:space="preserve">-&gt;</w:t>
+      </w:r>
+      <w:r>
+        <w:t xml:space="preserve"> </w:t>
+      </w:r>
+      <w:r>
+        <w:rPr>
+          <w:i/>
+        </w:rPr>
+        <w:t xml:space="preserve">dependent variable</w:t>
+      </w:r>
+      <w:r>
+        <w:t xml:space="preserve"> </w:t>
+      </w:r>
+      <w:r>
+        <w:t xml:space="preserve">type of path analysis can be misleading, when change is in fact driven by self-reinforcing,</w:t>
+      </w:r>
+      <w:r>
+        <w:t xml:space="preserve"> </w:t>
       </w:r>
       <w:r>
         <w:t xml:space="preserve">“</w:t>
       </w:r>
       <w:r>
-        <w:t xml:space="preserve">component-dominant causation</w:t>
+        <w:t xml:space="preserve">autocatalytic</w:t>
       </w:r>
       <w:r>
         <w:t xml:space="preserve">”</w:t>
       </w:r>
       <w:r>
-        <w:t xml:space="preserve">)</w:t>
-      </w:r>
-      <w:r>
-        <w:t xml:space="preserve"> </w:t>
-      </w:r>
-      <w:r>
-        <w:t xml:space="preserve">(Bak et al., 1987; Richardson et al., 2017; Wallot &amp; Kelty-Stephen, 2017)</w:t>
-      </w:r>
-      <w:r>
-        <w:t xml:space="preserve">. Many psychological and behaviour change theories seem to at least implicitly assume the presence of reciprocal causation and intertwined processes</w:t>
-      </w:r>
-      <w:r>
-        <w:t xml:space="preserve"> </w:t>
-      </w:r>
-      <w:r>
-        <w:t xml:space="preserve">(e.g. Bandura, 1986, p. 6)</w:t>
-      </w:r>
-      <w:r>
-        <w:t xml:space="preserve">, but empirical testing of such processes has to date been limited.</w:t>
+        <w:t xml:space="preserve"> </w:t>
+      </w:r>
+      <w:r>
+        <w:t xml:space="preserve">interactions, flowing in time. In component-dominant causation, effects follow causes in a billiard-ball fashion, and one variable can change without everything else changing. For example, a study developed with the component-dominant mindset could aim to find out how using a specific behaviour change technique, say goal setting, affects behaviour. On the other hand, variables of interest to behaviour change researchers are unlikely to change without affecting a large amount of other, related variables</w:t>
+      </w:r>
+      <w:r>
+        <w:t xml:space="preserve"> </w:t>
+      </w:r>
+      <w:r>
+        <w:t xml:space="preserve">(Peters &amp; Crutzen, 2017)</w:t>
+      </w:r>
+      <w:r>
+        <w:t xml:space="preserve">, producing highly context-dependent effects</w:t>
+      </w:r>
+      <w:r>
+        <w:t xml:space="preserve"> </w:t>
+      </w:r>
+      <w:r>
+        <w:t xml:space="preserve">(Craig et al., 2018)</w:t>
+      </w:r>
+      <w:r>
+        <w:t xml:space="preserve">. This, too, implies that interaction-dominant causation is a more plausible framework for the behaviour change domain, wherein effects emerge (and are conditional upon) the system’s holistic multivariate dynamics, with everything potentially taking place simultaneously in a circularly causal manner. Interaction-dominant dynamics are also characterised by thick-tailed distributions</w:t>
+      </w:r>
+      <w:r>
+        <w:t xml:space="preserve"> </w:t>
+      </w:r>
+      <w:r>
+        <w:t xml:space="preserve">(M. M. J. W. van Rooij, Nash, et al., 2013)</w:t>
+      </w:r>
+      <w:r>
+        <w:t xml:space="preserve">, such as the log-normal distribution</w:t>
+      </w:r>
+      <w:r>
+        <w:t xml:space="preserve"> </w:t>
+      </w:r>
+      <w:r>
+        <w:t xml:space="preserve">(Trafimow et al., 2018)</w:t>
+      </w:r>
+      <w:r>
+        <w:t xml:space="preserve">, which are common in psychological data</w:t>
+      </w:r>
+      <w:r>
+        <w:t xml:space="preserve"> </w:t>
+      </w:r>
+      <w:r>
+        <w:t xml:space="preserve">(Cain et al., 2017)</w:t>
+      </w:r>
+      <w:r>
+        <w:t xml:space="preserve"> </w:t>
+      </w:r>
+      <w:r>
+        <w:t xml:space="preserve">and the presence of long-range temporal correlations and power-law scaling</w:t>
+      </w:r>
+      <w:r>
+        <w:t xml:space="preserve"> </w:t>
+      </w:r>
+      <w:r>
+        <w:t xml:space="preserve">(Olthof et al., 2020; Van Orden et al., 2005; Wijnants, 2014)</w:t>
+      </w:r>
+      <w:r>
+        <w:t xml:space="preserve">. Importantly, interactions take place not just between variables, but also their temporal dynamics: Processes taking place on fast timescales (e.g. lack of physical activity) modulate slow-timescale processes (e.g. development of obesity, lower energy levels), which feed back and affect the fast-timescale processes</w:t>
+      </w:r>
+      <w:r>
+        <w:t xml:space="preserve"> </w:t>
+      </w:r>
+      <w:r>
+        <w:t xml:space="preserve">(Richardson et al., 2017)</w:t>
+      </w:r>
+      <w:r>
+        <w:t xml:space="preserve">.</w:t>
       </w:r>
     </w:p>
     <w:p>
@@ -1477,52 +1602,84 @@
         <w:pStyle w:val="Textkrper"/>
       </w:pPr>
       <w:r>
-        <w:t xml:space="preserve">Within the conventional approach to behaviour change intervention evaluation, researchers commonly employ mediation analyses to examine mechanisms. However, the clean</w:t>
-      </w:r>
-      <w:r>
-        <w:t xml:space="preserve"> </w:t>
-      </w:r>
-      <w:r>
-        <w:rPr>
-          <w:i/>
-        </w:rPr>
-        <w:t xml:space="preserve">independent variable</w:t>
-      </w:r>
-      <w:r>
-        <w:t xml:space="preserve"> </w:t>
-      </w:r>
-      <w:r>
-        <w:t xml:space="preserve">-&gt;</w:t>
-      </w:r>
-      <w:r>
-        <w:t xml:space="preserve"> </w:t>
-      </w:r>
-      <w:r>
-        <w:rPr>
-          <w:i/>
-        </w:rPr>
-        <w:t xml:space="preserve">mediator</w:t>
-      </w:r>
-      <w:r>
-        <w:t xml:space="preserve"> </w:t>
-      </w:r>
-      <w:r>
-        <w:t xml:space="preserve">-&gt;</w:t>
-      </w:r>
-      <w:r>
-        <w:t xml:space="preserve"> </w:t>
-      </w:r>
-      <w:r>
-        <w:rPr>
-          <w:i/>
-        </w:rPr>
-        <w:t xml:space="preserve">dependent variable</w:t>
-      </w:r>
-      <w:r>
-        <w:t xml:space="preserve"> </w:t>
-      </w:r>
-      <w:r>
-        <w:t xml:space="preserve">type of path analysis can be misleading, when change is in fact driven by self-reinforcing,</w:t>
+        <w:t xml:space="preserve">One way of looking at mutually interacting processes with reciprocal causality is to consider the system as a network. Network science is a well-established field with applications ranging from physiology to the organisation of cities</w:t>
+      </w:r>
+      <w:r>
+        <w:t xml:space="preserve"> </w:t>
+      </w:r>
+      <w:r>
+        <w:t xml:space="preserve">(Barabási, 2016)</w:t>
+      </w:r>
+      <w:r>
+        <w:t xml:space="preserve">, and health</w:t>
+      </w:r>
+      <w:r>
+        <w:t xml:space="preserve"> </w:t>
+      </w:r>
+      <w:r>
+        <w:t xml:space="preserve">(Centola, 2018; Zhang &amp; Centola, 2019)</w:t>
+      </w:r>
+      <w:r>
+        <w:t xml:space="preserve">. An illustrative example comes from the study of depression, where the traditional latent variable thinking assumes that a latent factor—depression—causes the symptoms. On the contrary, a network science perspective leads to an alternative view, where the network of mutually interacting symptoms constitutes the phenomenon</w:t>
+      </w:r>
+      <w:r>
+        <w:t xml:space="preserve"> </w:t>
+      </w:r>
+      <w:r>
+        <w:t xml:space="preserve">(Borsboom, 2017; Cramer et al., 2016)</w:t>
+      </w:r>
+      <w:r>
+        <w:t xml:space="preserve">. This approach has provided new avenues into understanding and treating depression, such as locating the symptoms which are most relevant to the activation of the network (i.e. the emergence of depression), or considering how intervening on specific symptoms might affect the system, given all dampening and reinforcing pairwise relationships between symptoms.</w:t>
+      </w:r>
+    </w:p>
+    <w:p>
+      <w:pPr>
+        <w:pStyle w:val="Textkrper"/>
+      </w:pPr>
+      <w:r>
+        <w:t xml:space="preserve">Although the network theory of mental disorders</w:t>
+      </w:r>
+      <w:r>
+        <w:t xml:space="preserve"> </w:t>
+      </w:r>
+      <w:r>
+        <w:t xml:space="preserve">(Borsboom, 2017)</w:t>
+      </w:r>
+      <w:r>
+        <w:t xml:space="preserve"> </w:t>
+      </w:r>
+      <w:r>
+        <w:t xml:space="preserve">aligns with and stems from complexity science, the psychological network models usually associated with the approach</w:t>
+      </w:r>
+      <w:r>
+        <w:t xml:space="preserve"> </w:t>
+      </w:r>
+      <w:r>
+        <w:t xml:space="preserve">(for applications in health psychology, see Heino et al., 2019; Mkhitaryan et al., 2019)</w:t>
+      </w:r>
+      <w:r>
+        <w:t xml:space="preserve"> </w:t>
+      </w:r>
+      <w:r>
+        <w:t xml:space="preserve">rely on many assumptions stemming from their grounding in multiple regression; including multivariate normality (i.e. linearity) and stationarity</w:t>
+      </w:r>
+      <w:r>
+        <w:t xml:space="preserve"> </w:t>
+      </w:r>
+      <w:r>
+        <w:t xml:space="preserve">(for a comprehensive treatment, see Epskamp et al. 2018)</w:t>
+      </w:r>
+      <w:r>
+        <w:t xml:space="preserve">, as well as being very different from their physical counterparts with properties such as nonlinear scaling and space-filling</w:t>
+      </w:r>
+      <w:r>
+        <w:t xml:space="preserve"> </w:t>
+      </w:r>
+      <w:r>
+        <w:t xml:space="preserve">(West, 2010, 2017)</w:t>
+      </w:r>
+      <w:r>
+        <w:t xml:space="preserve">. Still, the conceptual frameworks such models represent—coupled processes interacting in a system, instead of</w:t>
       </w:r>
       <w:r>
         <w:t xml:space="preserve"> </w:t>
@@ -1531,7 +1688,7 @@
         <w:t xml:space="preserve">“</w:t>
       </w:r>
       <w:r>
-        <w:t xml:space="preserve">autocatalytic</w:t>
+        <w:t xml:space="preserve">root causes</w:t>
       </w:r>
       <w:r>
         <w:t xml:space="preserve">”</w:t>
@@ -1540,70 +1697,16 @@
         <w:t xml:space="preserve"> </w:t>
       </w:r>
       <w:r>
-        <w:t xml:space="preserve">interactions, flowing in time. In component-dominant causation, effects follow causes in a billiard-ball fashion, and one variable can change without everything else changing. For example, a study developed with the component-dominant mindset could aim to find out how using a specific behaviour change technique, say goal setting, affects behaviour. On the other hand, variables of interest to behaviour change researchers are unlikely to change without affecting a large amount of other, related variables</w:t>
-      </w:r>
-      <w:r>
-        <w:t xml:space="preserve"> </w:t>
-      </w:r>
-      <w:r>
-        <w:t xml:space="preserve">(Peters &amp; Crutzen, 2017)</w:t>
-      </w:r>
-      <w:r>
-        <w:t xml:space="preserve">, producing highly context-dependent effects</w:t>
-      </w:r>
-      <w:r>
-        <w:t xml:space="preserve"> </w:t>
-      </w:r>
-      <w:r>
-        <w:t xml:space="preserve">(Craig et al., 2018)</w:t>
-      </w:r>
-      <w:r>
-        <w:t xml:space="preserve">. This, too, implies that interaction-dominant causation is a more plausible framework for the behaviour change domain, wherein effects emerge (and are conditional upon) the system’s holistic multivariate dynamics, with everything potentially taking place simultaneously in a circularly causal manner. Interaction-dominant dynamics are also characterised by thick-tailed distributions</w:t>
-      </w:r>
-      <w:r>
-        <w:t xml:space="preserve"> </w:t>
-      </w:r>
-      <w:r>
-        <w:t xml:space="preserve">(M. M. J. W. van Rooij, Nash, et al., 2013)</w:t>
-      </w:r>
-      <w:r>
-        <w:t xml:space="preserve">, such as the log-normal distribution</w:t>
-      </w:r>
-      <w:r>
-        <w:t xml:space="preserve"> </w:t>
-      </w:r>
-      <w:r>
-        <w:t xml:space="preserve">(Trafimow et al., 2018)</w:t>
-      </w:r>
-      <w:r>
-        <w:t xml:space="preserve">, which are common in psychological data</w:t>
-      </w:r>
-      <w:r>
-        <w:t xml:space="preserve"> </w:t>
-      </w:r>
-      <w:r>
-        <w:t xml:space="preserve">(Cain et al., 2017)</w:t>
-      </w:r>
-      <w:r>
-        <w:t xml:space="preserve"> </w:t>
-      </w:r>
-      <w:r>
-        <w:t xml:space="preserve">and the presence of long-range temporal correlations and power-law scaling</w:t>
-      </w:r>
-      <w:r>
-        <w:t xml:space="preserve"> </w:t>
-      </w:r>
-      <w:r>
-        <w:t xml:space="preserve">(Olthof et al., 2020; Van Orden et al., 2005; Wijnants, 2014)</w:t>
-      </w:r>
-      <w:r>
-        <w:t xml:space="preserve">. Importantly, the interactions take place not just between variables, but also their temporal dynamics: Processes taking place on fast timescales (e.g. lack of physical activity) modulate slow-timescale processes (e.g. development of obesity, lower energy levels), which feed back and affect the fast-timescale processes</w:t>
-      </w:r>
-      <w:r>
-        <w:t xml:space="preserve"> </w:t>
-      </w:r>
-      <w:r>
-        <w:t xml:space="preserve">(Richardson et al., 2017)</w:t>
+        <w:t xml:space="preserve">(Bringmann &amp; Eronen, 2018)</w:t>
+      </w:r>
+      <w:r>
+        <w:t xml:space="preserve">—ought to be the primary ontology considered by behaviour change researchers. In the later section on empirical solutions, we present a recurrence-based network modelling approach to consider these coupled processes</w:t>
+      </w:r>
+      <w:r>
+        <w:t xml:space="preserve"> </w:t>
+      </w:r>
+      <w:r>
+        <w:t xml:space="preserve">(Hasselman &amp; Bosman, 2020)</w:t>
       </w:r>
       <w:r>
         <w:t xml:space="preserve">.</w:t>
@@ -1611,37 +1714,115 @@
     </w:p>
     <w:p>
       <w:pPr>
+        <w:pStyle w:val="berschrift2"/>
+      </w:pPr>
+      <w:bookmarkStart w:id="28" w:name="non-ergodicity"/>
+      <w:r>
+        <w:t xml:space="preserve">Non-ergodicity</w:t>
+      </w:r>
+      <w:bookmarkEnd w:id="28"/>
+    </w:p>
+    <w:p>
+      <w:pPr>
+        <w:pStyle w:val="FirstParagraph"/>
+      </w:pPr>
+      <w:r>
+        <w:t xml:space="preserve">To be useful to individuals, processes postulated by psychology ought to work on the individual level</w:t>
+      </w:r>
+      <w:r>
+        <w:t xml:space="preserve"> </w:t>
+      </w:r>
+      <w:r>
+        <w:t xml:space="preserve">(Johnston &amp; Johnston, 2013)</w:t>
+      </w:r>
+      <w:r>
+        <w:t xml:space="preserve">. However, we can only directly draw individual-level conclusions from between-individual data when the data come from a so-called ergodic process: meaning that all statistical characteristics must be equivalent at both within-individual and between-individual levels</w:t>
+      </w:r>
+      <w:r>
+        <w:t xml:space="preserve"> </w:t>
+      </w:r>
+      <w:r>
+        <w:t xml:space="preserve">(Molenaar &amp; Campbell, 2009)</w:t>
+      </w:r>
+      <w:r>
+        <w:t xml:space="preserve">. In essence, this would mean that in a 100x100 spreadsheet, where participants are rows and measurement occasions are columns, calculating an average of values within one column (</w:t>
+      </w:r>
+      <w:r>
+        <w:t xml:space="preserve">“</w:t>
+      </w:r>
+      <w:r>
+        <w:t xml:space="preserve">ensemble average</w:t>
+      </w:r>
+      <w:r>
+        <w:t xml:space="preserve">”</w:t>
+      </w:r>
+      <w:r>
+        <w:t xml:space="preserve">), would give the same result as calculating the same statistic from one row (</w:t>
+      </w:r>
+      <w:r>
+        <w:t xml:space="preserve">“</w:t>
+      </w:r>
+      <w:r>
+        <w:t xml:space="preserve">time average</w:t>
+      </w:r>
+      <w:r>
+        <w:t xml:space="preserve">”</w:t>
+      </w:r>
+      <w:r>
+        <w:t xml:space="preserve">). For example, in an ergodic process, the mean and standard deviation of each person’s daily minutes of physical activity over a 100-day period would be the same as the mean and standard deviation of 100 people’s daily physical activity minutes measured once. Or, observing that 20% of a given population are smokers, would mean that everyone is a smoker for 20% of their lives. In terms of coupled processes, the correlation between physical activity and intention would be the same in the population measured once, as it is for one person over time.</w:t>
+      </w:r>
+    </w:p>
+    <w:p>
+      <w:pPr>
         <w:pStyle w:val="Textkrper"/>
       </w:pPr>
       <w:r>
-        <w:t xml:space="preserve">One way of looking at mutually interacting processes with reciprocal causality is to consider the system as a network. Network science is a well-established field with applications ranging from physiology to the organisation of cities</w:t>
-      </w:r>
-      <w:r>
-        <w:t xml:space="preserve"> </w:t>
-      </w:r>
-      <w:r>
-        <w:t xml:space="preserve">(Barabási, 2016)</w:t>
-      </w:r>
-      <w:r>
-        <w:t xml:space="preserve">, and health</w:t>
-      </w:r>
-      <w:r>
-        <w:t xml:space="preserve"> </w:t>
-      </w:r>
-      <w:r>
-        <w:t xml:space="preserve">(Centola, 2018; Zhang &amp; Centola, 2019)</w:t>
-      </w:r>
-      <w:r>
-        <w:t xml:space="preserve">. An illustrative example comes from the study of depression, where the traditional latent variable thinking assumes that a latent factor—depression—causes the symptoms. On the contrary, a network science perspective leads to an alternative view, where the network of mutually interacting symptoms constitutes the phenomenon</w:t>
-      </w:r>
-      <w:r>
-        <w:t xml:space="preserve"> </w:t>
-      </w:r>
-      <w:r>
-        <w:t xml:space="preserve">(Borsboom, 2017; Cramer et al., 2016)</w:t>
-      </w:r>
-      <w:r>
-        <w:t xml:space="preserve">. This approach has provided new avenues into understanding and treating depression, such as locating the symptoms which are most relevant to the activation of the network (i.e. the emergence of depression), or considering how intervening on specific symptoms might affect the system, given all dampening and reinforcing pairwise relationships between symptoms.</w:t>
+        <w:t xml:space="preserve">Hence, to make the inference from between-individual data to within-individual processes, the researcher is forced to make two stringent assumptions. The first of these, sometimes referred to as homogeneity across subjects, is that all individuals are the same</w:t>
+      </w:r>
+      <w:r>
+        <w:t xml:space="preserve"> </w:t>
+      </w:r>
+      <w:r>
+        <w:t xml:space="preserve">(Molenaar, 2008)</w:t>
+      </w:r>
+      <w:r>
+        <w:t xml:space="preserve">. Almost by definition, the behaviour change researcher’s interests in between-individual data are ruled out, as we are interested in how people (can) change, and it is quite clear that people do not all follow the same behaviour change processes. Indeed, it would seem preposterous to suggest that, for example, self-regulation is a constant process during an individual’s life span. Although the mathematical proof for the non-equivalence of inter-individual and intra-individual data structures was published over a decade ago</w:t>
+      </w:r>
+      <w:r>
+        <w:t xml:space="preserve"> </w:t>
+      </w:r>
+      <w:r>
+        <w:t xml:space="preserve">(Molenaar, 2004)</w:t>
+      </w:r>
+      <w:r>
+        <w:t xml:space="preserve">, only recently has serious research attempted to quantify the threat stemming from lack of group-to-individual generalisability</w:t>
+      </w:r>
+      <w:r>
+        <w:t xml:space="preserve"> </w:t>
+      </w:r>
+      <w:r>
+        <w:t xml:space="preserve">(Fisher et al., 2018)</w:t>
+      </w:r>
+      <w:r>
+        <w:t xml:space="preserve">. This preliminary work indicates that even if we could work with</w:t>
+      </w:r>
+      <w:r>
+        <w:t xml:space="preserve"> </w:t>
+      </w:r>
+      <w:r>
+        <w:t xml:space="preserve">“</w:t>
+      </w:r>
+      <w:r>
+        <w:t xml:space="preserve">generalisable</w:t>
+      </w:r>
+      <w:r>
+        <w:t xml:space="preserve">”</w:t>
+      </w:r>
+      <w:r>
+        <w:t xml:space="preserve"> </w:t>
+      </w:r>
+      <w:r>
+        <w:t xml:space="preserve">ideal random samples from well-defined populations, we would still be committing the ecological fallacy (i.e. drawing individual-level inferences from group-level data) if we wanted to apply our knowledge to individuals.</w:t>
       </w:r>
     </w:p>
     <w:p>
@@ -1649,142 +1830,16 @@
         <w:pStyle w:val="Textkrper"/>
       </w:pPr>
       <w:r>
-        <w:t xml:space="preserve">Although the network theory of mental disorders</w:t>
-      </w:r>
-      <w:r>
-        <w:t xml:space="preserve"> </w:t>
-      </w:r>
-      <w:r>
-        <w:t xml:space="preserve">(Borsboom, 2017)</w:t>
-      </w:r>
-      <w:r>
-        <w:t xml:space="preserve"> </w:t>
-      </w:r>
-      <w:r>
-        <w:t xml:space="preserve">aligns with and stems from complexity science, the psychological network models usually associated with the approach</w:t>
-      </w:r>
-      <w:r>
-        <w:t xml:space="preserve"> </w:t>
-      </w:r>
-      <w:r>
-        <w:t xml:space="preserve">(for applications in health psychology, see Heino et al., 2019; Mkhitaryan et al., 2019)</w:t>
-      </w:r>
-      <w:r>
-        <w:t xml:space="preserve"> </w:t>
-      </w:r>
-      <w:r>
-        <w:t xml:space="preserve">rely on many assumptions stemming from their grounding in multiple regression; including multivariate normality (i.e. linearity) and stationarity</w:t>
-      </w:r>
-      <w:r>
-        <w:t xml:space="preserve"> </w:t>
-      </w:r>
-      <w:r>
-        <w:t xml:space="preserve">(for a comprehensive treatment, see Epskamp et al. 2018)</w:t>
-      </w:r>
-      <w:r>
-        <w:t xml:space="preserve">, as well as being very different from their physical counterparts with properties such as nonlinear scaling and space-filling</w:t>
-      </w:r>
-      <w:r>
-        <w:t xml:space="preserve"> </w:t>
-      </w:r>
-      <w:r>
-        <w:t xml:space="preserve">(West, 2010, 2017)</w:t>
-      </w:r>
-      <w:r>
-        <w:t xml:space="preserve">. Still, the conceptual frameworks such models represent—coupled processes interacting in a system, instead of</w:t>
-      </w:r>
-      <w:r>
-        <w:t xml:space="preserve"> </w:t>
-      </w:r>
-      <w:r>
-        <w:t xml:space="preserve">“</w:t>
-      </w:r>
-      <w:r>
-        <w:t xml:space="preserve">root causes</w:t>
-      </w:r>
-      <w:r>
-        <w:t xml:space="preserve">”</w:t>
-      </w:r>
-      <w:r>
-        <w:t xml:space="preserve"> </w:t>
-      </w:r>
-      <w:r>
-        <w:t xml:space="preserve">(Bringmann &amp; Eronen, 2018)</w:t>
-      </w:r>
-      <w:r>
-        <w:t xml:space="preserve">—ought to be the primary ontology considered by behaviour change researchers, and we present a recurrence-based network modeling approach</w:t>
-      </w:r>
-      <w:r>
-        <w:t xml:space="preserve"> </w:t>
-      </w:r>
-      <w:r>
-        <w:t xml:space="preserve">(Hasselman &amp; Bosman, 2020)</w:t>
-      </w:r>
-      <w:r>
-        <w:t xml:space="preserve"> </w:t>
-      </w:r>
-      <w:r>
-        <w:t xml:space="preserve">in the case example on empirical solutions later.</w:t>
-      </w:r>
-    </w:p>
-    <w:p>
-      <w:pPr>
-        <w:pStyle w:val="berschrift2"/>
-      </w:pPr>
-      <w:bookmarkStart w:id="28" w:name="non-ergodicity"/>
-      <w:r>
-        <w:t xml:space="preserve">Non-ergodicity</w:t>
-      </w:r>
-      <w:bookmarkEnd w:id="28"/>
-    </w:p>
-    <w:p>
-      <w:pPr>
-        <w:pStyle w:val="FirstParagraph"/>
-      </w:pPr>
-      <w:r>
-        <w:t xml:space="preserve">To be useful to individuals, processes postulated by psychology ought to work on the individual level</w:t>
-      </w:r>
-      <w:r>
-        <w:t xml:space="preserve"> </w:t>
-      </w:r>
-      <w:r>
-        <w:t xml:space="preserve">(Johnston &amp; Johnston, 2013)</w:t>
-      </w:r>
-      <w:r>
-        <w:t xml:space="preserve">. However, we can only directly draw individual-level conclusions from between-individual data when the data come from a so-called ergodic process: meaning that all statistical characteristics must be equivalent at both within-individual and between-individual levels</w:t>
-      </w:r>
-      <w:r>
-        <w:t xml:space="preserve"> </w:t>
-      </w:r>
-      <w:r>
-        <w:t xml:space="preserve">(Molenaar &amp; Campbell, 2009)</w:t>
-      </w:r>
-      <w:r>
-        <w:t xml:space="preserve">. In essence, this would mean that in a 100x100 spreadsheet, where participants are rows and measurement occasions are columns, calculating an average of values within one column (</w:t>
-      </w:r>
-      <w:r>
-        <w:t xml:space="preserve">“</w:t>
-      </w:r>
-      <w:r>
-        <w:t xml:space="preserve">ensemble average</w:t>
-      </w:r>
-      <w:r>
-        <w:t xml:space="preserve">”</w:t>
-      </w:r>
-      <w:r>
-        <w:t xml:space="preserve">), would give the same result as calculating the same statistic from one row (</w:t>
-      </w:r>
-      <w:r>
-        <w:t xml:space="preserve">“</w:t>
-      </w:r>
-      <w:r>
-        <w:t xml:space="preserve">time average</w:t>
-      </w:r>
-      <w:r>
-        <w:t xml:space="preserve">”</w:t>
-      </w:r>
-      <w:r>
-        <w:t xml:space="preserve">). For example, in an ergodic process, the mean and standard deviation of each person’s daily minutes of physical activity over a 100-day period would be the same as the mean and standard deviation of 100 people’s daily physical activity minutes measured once. Or, observing that 20% of a given population are smokers, would mean that everyone is a smoker for 20% of their lives.</w:t>
+        <w:t xml:space="preserve">The second stringent assumption for making inferences from between-individual data to within-individual processes is that the properties of these processes must not change over time. This assumption is generally referred to as stationarity. In the context of physical activity, the extent to which physical activity is influenced by other factors, is likely to change over time. For example, the effect of discomfort on physical activity is likely to change in a non-linear manner over time, as fitness and tolerance of discomfort fluctuate</w:t>
+      </w:r>
+      <w:r>
+        <w:t xml:space="preserve"> </w:t>
+      </w:r>
+      <w:r>
+        <w:t xml:space="preserve">(Hall &amp; Fong, 2015)</w:t>
+      </w:r>
+      <w:r>
+        <w:t xml:space="preserve">. However, the tools most often used in research for thinking about and analysing behaviour change, such as linear regression, do not account for these kinds of temporal dynamics. This is because temporal cognitive change fundamentally violates the assumption of stationarity.</w:t>
       </w:r>
     </w:p>
     <w:p>
@@ -1792,77 +1847,7 @@
         <w:pStyle w:val="Textkrper"/>
       </w:pPr>
       <w:r>
-        <w:t xml:space="preserve">Hence, to make the inference from between-individual data to within-individual processes, the researcher is forced to make two stringent assumptions. The first of these, sometimes referred to as homogeneity across subjects, is that all individuals are the same</w:t>
-      </w:r>
-      <w:r>
-        <w:t xml:space="preserve"> </w:t>
-      </w:r>
-      <w:r>
-        <w:t xml:space="preserve">(Molenaar, 2008)</w:t>
-      </w:r>
-      <w:r>
-        <w:t xml:space="preserve">. Almost by definition, the behaviour change researcher’s interests in between-individual data are ruled out, as we are interested in how people (can) change, and it is quite clear that people do not all follow the same behaviour change processes. Indeed, it would seem preposterous to suggest that, for example, self-regulation is a constant process during an individual’s life span. Although the mathematical proof for the non-equivalence of inter-individual and intra-individual data structures was published over a decade ago</w:t>
-      </w:r>
-      <w:r>
-        <w:t xml:space="preserve"> </w:t>
-      </w:r>
-      <w:r>
-        <w:t xml:space="preserve">(Molenaar, 2004)</w:t>
-      </w:r>
-      <w:r>
-        <w:t xml:space="preserve">, only recently has serious research attempted to quantify the threat stemming from lack of group-to-individual generalisability</w:t>
-      </w:r>
-      <w:r>
-        <w:t xml:space="preserve"> </w:t>
-      </w:r>
-      <w:r>
-        <w:t xml:space="preserve">(Fisher et al., 2018)</w:t>
-      </w:r>
-      <w:r>
-        <w:t xml:space="preserve">. This preliminary work indicates that even if we could work with</w:t>
-      </w:r>
-      <w:r>
-        <w:t xml:space="preserve"> </w:t>
-      </w:r>
-      <w:r>
-        <w:t xml:space="preserve">“</w:t>
-      </w:r>
-      <w:r>
-        <w:t xml:space="preserve">generalisable</w:t>
-      </w:r>
-      <w:r>
-        <w:t xml:space="preserve">”</w:t>
-      </w:r>
-      <w:r>
-        <w:t xml:space="preserve"> </w:t>
-      </w:r>
-      <w:r>
-        <w:t xml:space="preserve">ideal random samples from well-defined populations, we would still be committing the ecological fallacy if we wanted to apply our knowledge to individuals.</w:t>
-      </w:r>
-    </w:p>
-    <w:p>
-      <w:pPr>
-        <w:pStyle w:val="Textkrper"/>
-      </w:pPr>
-      <w:r>
-        <w:t xml:space="preserve">The second stringent assumption that must be adhered to when making inferences from between-individual data to within-individual processes is that the properties of these processes must not change over time. This assumption is generally referred to as stationarity. In the context of physical activity, the extent to which activity is influenced by other factors, is likely to change over time. For example, the effect of discomfort on PA is likely to change in a non-linear manner over time, as fitness and tolerance of discomfort fluctuate</w:t>
-      </w:r>
-      <w:r>
-        <w:t xml:space="preserve"> </w:t>
-      </w:r>
-      <w:r>
-        <w:t xml:space="preserve">(Hall &amp; Fong, 2015)</w:t>
-      </w:r>
-      <w:r>
-        <w:t xml:space="preserve">. However, the tools most often used in research for thinking about and analysing behaviour change, such as linear regression, do not account for these kinds of temporal dynamics. This is because temporal cognitive change is a fundamental violation of the assumption of stationarity.</w:t>
-      </w:r>
-    </w:p>
-    <w:p>
-      <w:pPr>
-        <w:pStyle w:val="Textkrper"/>
-      </w:pPr>
-      <w:r>
-        <w:t xml:space="preserve">For the processes underlying PA outlined above to be considered stationary, the average level of discomfort must remain stable across time for all individuals. Technically speaking, the mean function of the data must remain constant and the sequential dependence between repeated measures must be stable</w:t>
+        <w:t xml:space="preserve">For the processes underlying physical activity outlined above to be considered stationary, the average level of discomfort must remain stable across time for all individuals. In addition, the sequential dependence between repeated measures must be stable</w:t>
       </w:r>
       <w:r>
         <w:t xml:space="preserve"> </w:t>
@@ -1912,7 +1897,7 @@
           <wp:inline>
             <wp:extent cx="5969000" cy="1987260"/>
             <wp:effectExtent b="0" l="0" r="0" t="0"/>
-            <wp:docPr descr="Figure 2:.  Relationships between a single participant’s motivational variables varying in time. Networks represent relationships between variables around the time points where 10% (panel A), 50% (B) and 90% (C) of the study had been completed. An arrow from one variable to the next means the former predicts the latter at the next time point; green for positive and red for negative correlation." title="" id="1" name="Picture"/>
+            <wp:docPr descr="Figure 2:.  Relationships between a single participant’s motivational variables varying in time (time-varying autoregressive model). Networks represent relationships between variables around the time points where 10% (panel A), 50% (B) and 90% (C) of the study had been completed. An arrow from one variable to the next means the former predicts the latter at the next time point; green for positive and red for negative correlation." title="" id="1" name="Picture"/>
             <a:graphic>
               <a:graphicData uri="http://schemas.openxmlformats.org/drawingml/2006/picture">
                 <pic:pic>
@@ -1970,7 +1955,7 @@
         <w:t xml:space="preserve">2:</w:t>
       </w:r>
       <w:r>
-        <w:t xml:space="preserve">.  Relationships between a single participant’s motivational variables varying in time. Networks represent relationships between variables around the time points where 10% (panel A), 50% (B) and 90% (C) of the study had been completed. An arrow from one variable to the next means the former predicts the latter at the next time point; green for positive and red for negative correlation.</w:t>
+        <w:t xml:space="preserve">.  Relationships between a single participant’s motivational variables varying in time (time-varying autoregressive model). Networks represent relationships between variables around the time points where 10% (panel A), 50% (B) and 90% (C) of the study had been completed. An arrow from one variable to the next means the former predicts the latter at the next time point; green for positive and red for negative correlation.</w:t>
       </w:r>
     </w:p>
     <w:p>
@@ -2214,7 +2199,7 @@
         <w:t xml:space="preserve">(Kelso, 2008; M. M. J. W. van Rooij, Favela, et al., 2013)</w:t>
       </w:r>
       <w:r>
-        <w:t xml:space="preserve">. Nonlinear growth can be very useful, but unintuitive, to grasp, as the world discovered during the COVID-19 pandemic: An exponential growth starting from 10 cases with a growth rate of 20% can lead to 4030 cases by day 30 and 81030 cases by day 45 – whereas a mere 1% reduction in the growth rate would have resulted in 29k less cases by that time.</w:t>
+        <w:t xml:space="preserve">. Nonlinear growth can be very useful, but unintuitive, to grasp, as the world discovered during the COVID-19 pandemic: An exponential growth starting from 10 cases with a growth rate of 20% can lead to 4030 cases by day 30, and 81030 cases by day 45 – whereas a mere 1% reduction in the growth rate would have resulted in approximately 29000 less cases by that time.</w:t>
       </w:r>
     </w:p>
     <w:p>
@@ -2222,7 +2207,7 @@
         <w:pStyle w:val="Textkrper"/>
       </w:pPr>
       <w:r>
-        <w:t xml:space="preserve">Theories and methods to understand non-linear change phenomena in individuals can provide to different types of answers than linear analyses. The most important factors in predicting behaviour change may not be the strength of a variable’s relationship with behaviour (e.g. regression weights), but rather the type of fluctuation that the variable exhibits in response to intervention</w:t>
+        <w:t xml:space="preserve">Theories and methods to understand non-linear change phenomena in individuals can provide to different types of answers than linear analyses. The most important factors in predicting behaviour change may not be the strength of a variable’s relationship with behaviour (e.g. regression weights), but rather the type of fluctuation that the variable exhibits in response to an intervention</w:t>
       </w:r>
       <w:r>
         <w:t xml:space="preserve"> </w:t>
@@ -2231,7 +2216,7 @@
         <w:t xml:space="preserve">(e.g. so-called fractal, power-law, or 1/f noise; Almurad et al., 2018; Bak et al., 1987; Delignieres et al., 2004)</w:t>
       </w:r>
       <w:r>
-        <w:t xml:space="preserve">, or how fast it recovers from shocks</w:t>
+        <w:t xml:space="preserve">, or how fast the dynamics recover after shocks</w:t>
       </w:r>
       <w:r>
         <w:t xml:space="preserve"> </w:t>
@@ -2240,7 +2225,7 @@
         <w:t xml:space="preserve">(Van Orden et al., 2011)</w:t>
       </w:r>
       <w:r>
-        <w:t xml:space="preserve">. Another key insight is, that while we cannot usually predict in the sense of knowing what the value of the next observation will be, we can predict which system states are possible, and evaluate risks and opportunities for intervention from there.</w:t>
+        <w:t xml:space="preserve">. Another key insight is that, while we cannot usually predict what the value of the next observation will be, we can predict which system states are possible, and evaluate the risks and opportunities for intervention from there.</w:t>
       </w:r>
     </w:p>
     <w:p>
@@ -2304,7 +2289,7 @@
         <w:t xml:space="preserve">phase transition</w:t>
       </w:r>
       <w:r>
-        <w:t xml:space="preserve">. Obviously, in such situations, the consequences of an incident (i.e. breaking of the camel’s back) do not relate linearly to the intensity of the event (i.e. loading the last straw on the camel). This is a common dynamic in complex systems</w:t>
+        <w:t xml:space="preserve">. Obviously, in such situations, the consequences of an incident (i.e. the camel’s back breaking) do not relate linearly to the intensity of the event (i.e. loading the last straw on the camel). This is a common dynamic in complex systems</w:t>
       </w:r>
       <w:r>
         <w:t xml:space="preserve"> </w:t>
@@ -2313,7 +2298,7 @@
         <w:t xml:space="preserve">(Taleb &amp; Blyth, 2011)</w:t>
       </w:r>
       <w:r>
-        <w:t xml:space="preserve">, but it is extremely difficult to evaluate if information regarding the system is only available for a few points in time. Intensive longitudinal data is needed.</w:t>
+        <w:t xml:space="preserve">, but it is extremely difficult to evaluate if information regarding the system is only available for a few points in time. Intensive longitudinal data is therefore needed.</w:t>
       </w:r>
     </w:p>
     <w:p>
@@ -2387,7 +2372,7 @@
         <w:t xml:space="preserve">2</w:t>
       </w:r>
       <w:r>
-        <w:t xml:space="preserve">. But we are still operating under the linear regression framework, with many of the accompanying assumptions, such as normally distributed errors and conditional independence. Furthermore, in Figure</w:t>
+        <w:t xml:space="preserve">. But even time-varying autoregressive models operate under the linear regression framework, with its accompanying assumptions, such as normally distributed errors. Furthermore, in Figure</w:t>
       </w:r>
       <w:r>
         <w:t xml:space="preserve"> </w:t>
@@ -2416,7 +2401,7 @@
         <w:pStyle w:val="Textkrper"/>
       </w:pPr>
       <w:r>
-        <w:t xml:space="preserve">How do we know if regression-based approaches are appropriate? The dynamics of all the variables in the model must conform to the required assumptions. The empirical researcher has a wide variety of assumption tests in his disposal, and in the supplementary website (section</w:t>
+        <w:t xml:space="preserve">Regression-based approaches including time-varying autoregressive models are only appropriate when the dynamics of all variables in the model conform to the required assumptions. Empirical researchers have a wide variety of assumption tests at their disposal. The supplementary website (section</w:t>
       </w:r>
       <w:r>
         <w:t xml:space="preserve"> </w:t>
@@ -2430,7 +2415,7 @@
         </w:r>
       </w:hyperlink>
       <w:r>
-        <w:t xml:space="preserve">), we present a plethora of these tests, applied to a dataset of 20 individuals collecting motivation data for nine variables. We can see that the tests of most series indeed seem to evidence non-stationary trends and levels, as well as non-linearities. Also, longer time series reject more of the assumptions, as the deviations from assumptions are not necessarily present in small samples, and larger samples confer higher statistical power. This does not, of course, give impetus to the suggestion that we ought to only gather short time series, as it would only mean we are not able to detect the deviations from assumptions, and what we learn from the sample may not generalise outside it.</w:t>
+        <w:t xml:space="preserve">) presents a plethora of these tests applied to a sample of 20 individuals collecting motivation data for nine variables. We can see that many or most time series indeed seem to exhibit non-stationary trends and levels, as well as non-linearities. Also, longer time series reject more of the assumptions, as the deviations from assumptions are not necessarily present in small samples, and larger samples confer higher statistical power. This does not suggest that we ought to only gather short time series, as doing so would limit our abilities to detect deviations from assumptions and generalise to data outside the sample.</w:t>
       </w:r>
     </w:p>
     <w:p>
@@ -2468,7 +2453,7 @@
         <w:t xml:space="preserve">; Schiepek &amp; Strunk, 2010)</w:t>
       </w:r>
       <w:r>
-        <w:t xml:space="preserve">, or critical slowing down, i.e. heightened autocorrelations in a time series, before (re)lapses occur</w:t>
+        <w:t xml:space="preserve">, or critical slowing down (i.e. heightened autocorrelations in a time series), before (re)lapses occur</w:t>
       </w:r>
       <w:r>
         <w:t xml:space="preserve"> </w:t>
@@ -2477,7 +2462,7 @@
         <w:t xml:space="preserve">(Leemput et al., 2014; Wichers et al., 2016)</w:t>
       </w:r>
       <w:r>
-        <w:t xml:space="preserve">. In clinical psychology interventions, intensive monitoring of psychopathological symptoms have allowed researchers to examine symptoms’ variability, autocorrelations and other indicators of dynamics, and this has yielded considerable advances in the prediction of phase transitions between adaptive and maladaptive states during interventions</w:t>
+        <w:t xml:space="preserve">. In clinical psychology interventions, intensive monitoring of psychopathological symptoms has allowed researchers to examine symptoms’ variability, autocorrelations and other indicators of dynamics. This has yielded considerable advances in the prediction of phase transitions between adaptive and maladaptive states during interventions</w:t>
       </w:r>
       <w:r>
         <w:t xml:space="preserve"> </w:t>
@@ -2513,7 +2498,7 @@
         <w:pStyle w:val="FirstParagraph"/>
       </w:pPr>
       <w:r>
-        <w:t xml:space="preserve">To explore the dynamics of a phenomenon while making no assumptions about distributional shapes of observations or their errors, linearity, or time-lags involved, researchers can perform Recurrence-based Analyses, which provide a visual intuition about the organisation of a system (recall from Table 1 that in complex systems, the organisation of components can be more important than the components themselves). There are two flavours of recurrence-based analysis: Recurrence Quantification Analysis (RQA) concerns quantification of the dynamics and temporal patterns of the states of the system</w:t>
+        <w:t xml:space="preserve">To explore the dynamics of a phenomenon while making no assumptions about distributional shapes of observations or their errors, about linearity, or about the time-lags involved, researchers can perform Recurrence Quantification Analysis, which provides a visual intuition about the organisation of a system (recall from Table 1 that in complex systems, the organisation of components can be more important than the components themselves). There are two flavours of recurrence-based analysis: Recurrence Quantification Analysis (RQA) concerns quantification of the dynamics and temporal patterns of the states of the system</w:t>
       </w:r>
       <w:r>
         <w:t xml:space="preserve"> </w:t>
@@ -2532,6 +2517,68 @@
       </w:r>
       <w:r>
         <w:t xml:space="preserve">(Zou et al., 2019)</w:t>
+      </w:r>
+      <w:r>
+        <w:t xml:space="preserve">.</w:t>
+      </w:r>
+    </w:p>
+    <w:p>
+      <w:pPr>
+        <w:pStyle w:val="Textkrper"/>
+      </w:pPr>
+      <w:r>
+        <w:t xml:space="preserve">The first step of the analysis is to plot the data points with their distances to all other data points in a matrix, as shown in Figure</w:t>
+      </w:r>
+      <w:r>
+        <w:t xml:space="preserve"> </w:t>
+      </w:r>
+      <w:r>
+        <w:t xml:space="preserve">4</w:t>
+      </w:r>
+      <w:r>
+        <w:t xml:space="preserve">. After this, the figure can be</w:t>
+      </w:r>
+      <w:r>
+        <w:t xml:space="preserve"> </w:t>
+      </w:r>
+      <w:r>
+        <w:t xml:space="preserve">“</w:t>
+      </w:r>
+      <w:r>
+        <w:t xml:space="preserve">coarse-grained</w:t>
+      </w:r>
+      <w:r>
+        <w:t xml:space="preserve">”</w:t>
+      </w:r>
+      <w:r>
+        <w:t xml:space="preserve"> </w:t>
+      </w:r>
+      <w:r>
+        <w:t xml:space="preserve">with a rule, that binarises each cell into recurring (black) or not (white). The rule in Figure</w:t>
+      </w:r>
+      <w:r>
+        <w:t xml:space="preserve"> </w:t>
+      </w:r>
+      <w:r>
+        <w:t xml:space="preserve">4</w:t>
+      </w:r>
+      <w:r>
+        <w:t xml:space="preserve"> </w:t>
+      </w:r>
+      <w:r>
+        <w:t xml:space="preserve">is</w:t>
+      </w:r>
+      <w:r>
+        <w:t xml:space="preserve"> </w:t>
+      </w:r>
+      <w:r>
+        <w:t xml:space="preserve">“</w:t>
+      </w:r>
+      <w:r>
+        <w:t xml:space="preserve">preserve recurrences with absolute distance of 1 or less</w:t>
+      </w:r>
+      <w:r>
+        <w:t xml:space="preserve">”</w:t>
       </w:r>
       <w:r>
         <w:t xml:space="preserve">.</w:t>
@@ -2546,7 +2593,7 @@
           <wp:inline>
             <wp:extent cx="5969000" cy="2806722"/>
             <wp:effectExtent b="0" l="0" r="0" t="0"/>
-            <wp:docPr descr="Figure 4:.  Left: A distance matrix of a hypothetical time series of length 6. Red cells indicate highly similar values, white cells intermediate ones, and blue cells highly dissimilar values. Right: A recurrence plot created by thresholding the distance matrix such, that only cells indicating distances of 1 or less are preserved." title="" id="1" name="Picture"/>
+            <wp:docPr descr="Figure 4:.  Left: A distance matrix of a hypothetical time series of length 6: 1, 5, 4, 3, 2, 6. Red cells indicate highly similar values, white cells intermediate ones, and blue cells highly dissimilar values. Right: A recurrence plot created by thresholding the distance matrix such, that only cells indicating distances of 1 or less are preserved." title="" id="1" name="Picture"/>
             <a:graphic>
               <a:graphicData uri="http://schemas.openxmlformats.org/drawingml/2006/picture">
                 <pic:pic>
@@ -2604,7 +2651,85 @@
         <w:t xml:space="preserve">4:</w:t>
       </w:r>
       <w:r>
-        <w:t xml:space="preserve">.  Left: A distance matrix of a hypothetical time series of length 6. Red cells indicate highly similar values, white cells intermediate ones, and blue cells highly dissimilar values. Right: A recurrence plot created by thresholding the distance matrix such, that only cells indicating distances of 1 or less are preserved.</w:t>
+        <w:t xml:space="preserve">.  Left: A distance matrix of a hypothetical time series of length 6: 1, 5, 4, 3, 2, 6. Red cells indicate highly similar values, white cells intermediate ones, and blue cells highly dissimilar values. Right: A recurrence plot created by thresholding the distance matrix such, that only cells indicating distances of 1 or less are preserved.</w:t>
+      </w:r>
+    </w:p>
+    <w:p>
+      <w:pPr>
+        <w:pStyle w:val="Textkrper"/>
+      </w:pPr>
+      <w:r>
+        <w:t xml:space="preserve">Figure</w:t>
+      </w:r>
+      <w:r>
+        <w:t xml:space="preserve"> </w:t>
+      </w:r>
+      <w:r>
+        <w:t xml:space="preserve">5</w:t>
+      </w:r>
+      <w:r>
+        <w:t xml:space="preserve"> </w:t>
+      </w:r>
+      <w:r>
+        <w:t xml:space="preserve">presents actual data from one participant, where—instead of single values—the time points consist of configurations of six motivation-related variables (the same as in Figure</w:t>
+      </w:r>
+      <w:r>
+        <w:t xml:space="preserve"> </w:t>
+      </w:r>
+      <w:r>
+        <w:t xml:space="preserve">2</w:t>
+      </w:r>
+      <w:r>
+        <w:t xml:space="preserve">; see section</w:t>
+      </w:r>
+      <w:r>
+        <w:t xml:space="preserve"> </w:t>
+      </w:r>
+      <w:hyperlink r:id="rId36">
+        <w:r>
+          <w:rPr>
+            <w:rStyle w:val="Hyperlink"/>
+          </w:rPr>
+          <w:t xml:space="preserve">https://git.io/JfLs3</w:t>
+        </w:r>
+      </w:hyperlink>
+      <w:r>
+        <w:t xml:space="preserve"> </w:t>
+      </w:r>
+      <w:r>
+        <w:t xml:space="preserve">of the supplementary website for the analysis, and section</w:t>
+      </w:r>
+      <w:r>
+        <w:t xml:space="preserve"> </w:t>
+      </w:r>
+      <w:hyperlink r:id="rId37">
+        <w:r>
+          <w:rPr>
+            <w:rStyle w:val="Hyperlink"/>
+          </w:rPr>
+          <w:t xml:space="preserve">https://git.io/JfLmQ</w:t>
+        </w:r>
+      </w:hyperlink>
+      <w:r>
+        <w:t xml:space="preserve"> </w:t>
+      </w:r>
+      <w:r>
+        <w:t xml:space="preserve">for data description). The coarse-graining rule in the right panel of the plot is</w:t>
+      </w:r>
+      <w:r>
+        <w:t xml:space="preserve"> </w:t>
+      </w:r>
+      <w:r>
+        <w:t xml:space="preserve">“</w:t>
+      </w:r>
+      <w:r>
+        <w:t xml:space="preserve">preserve only 5% of the closest configurations</w:t>
+      </w:r>
+      <w:r>
+        <w:t xml:space="preserve">”</w:t>
+      </w:r>
+      <w:r>
+        <w:t xml:space="preserve">, with closeness defined as proximity of coordinates in six-dimensional space.</w:t>
       </w:r>
     </w:p>
     <w:p>
@@ -2616,7 +2741,7 @@
           <wp:inline>
             <wp:extent cx="5504749" cy="3403769"/>
             <wp:effectExtent b="0" l="0" r="0" t="0"/>
-            <wp:docPr descr="Figure 5:.  A 6-dimensional motivation system of a single participant. Panel A depicts an unthresholded distance matrix, where each cell (or pixel) represents a measurement occasion, with red colours indicating the value is close to the corresponding time point on the other axis, while blue colours indicate the contrary, and white implies an intermediate distance. Panel B is a recurrence plot, where this unthresholded plot has been binarised with the rule of leaving only 5% of the closest configuration “profiles”. Drawn with R package casnet (Hasselman, 2020)." title="" id="1" name="Picture"/>
+            <wp:docPr descr="Figure 5:.  A 6-variable motivation system of a single participant. Panel A depicts an unthresholded distance matrix, where each cell represents a measurement occasion, with red colours indicating the value is close to the corresponding time point on the other axis, while blue colours indicate the contrary, and white implies an intermediate distance. Panel B is a recurrence plot, where this unthresholded plot has been binarised with the rule of retaining only 5% of the closest recurrences. Drawn with R package casnet (Hasselman, 2020)." title="" id="1" name="Picture"/>
             <a:graphic>
               <a:graphicData uri="http://schemas.openxmlformats.org/drawingml/2006/picture">
                 <pic:pic>
@@ -2627,7 +2752,7 @@
                     </pic:cNvPicPr>
                   </pic:nvPicPr>
                   <pic:blipFill>
-                    <a:blip r:embed="rId36"/>
+                    <a:blip r:embed="rId38"/>
                     <a:stretch>
                       <a:fillRect/>
                     </a:stretch>
@@ -2674,7 +2799,33 @@
         <w:t xml:space="preserve">5:</w:t>
       </w:r>
       <w:r>
-        <w:t xml:space="preserve">.  A 6-dimensional motivation system of a single participant. Panel A depicts an unthresholded distance matrix, where each cell (or pixel) represents a measurement occasion, with red colours indicating the value is close to the corresponding time point on the other axis, while blue colours indicate the contrary, and white implies an intermediate distance. Panel B is a recurrence plot, where this unthresholded plot has been binarised with the rule of leaving only 5% of the closest configuration</w:t>
+        <w:t xml:space="preserve">.  A 6-variable motivation system of a single participant. Panel A depicts an unthresholded distance matrix, where each cell represents a measurement occasion, with red colours indicating the value is close to the corresponding time point on the other axis, while blue colours indicate the contrary, and white implies an intermediate distance. Panel B is a recurrence plot, where this unthresholded plot has been binarised with the rule of retaining only 5% of the closest recurrences. Drawn with R package casnet (Hasselman, 2020).</w:t>
+      </w:r>
+    </w:p>
+    <w:p>
+      <w:pPr>
+        <w:pStyle w:val="Textkrper"/>
+      </w:pPr>
+      <w:r>
+        <w:t xml:space="preserve">It can be visually distinguished from Figure</w:t>
+      </w:r>
+      <w:r>
+        <w:t xml:space="preserve"> </w:t>
+      </w:r>
+      <w:r>
+        <w:t xml:space="preserve">5</w:t>
+      </w:r>
+      <w:r>
+        <w:t xml:space="preserve">, that the recurrent states mostly happen in the second half of the study period. These plots are, in essence, visualisations of (Euclidean) distance matrices, and as such can also be represented as networks</w:t>
+      </w:r>
+      <w:r>
+        <w:t xml:space="preserve"> </w:t>
+      </w:r>
+      <w:r>
+        <w:t xml:space="preserve">(Hasselman &amp; Bosman, 2020; Zou et al., 2019)</w:t>
+      </w:r>
+      <w:r>
+        <w:t xml:space="preserve">, with time points as nodes connected by lines if they are deemed recurrent in the (weighted) recurrence plot. This allows for displaying relationships between observations in the time series in an intuitive way, which in the case of multidimensional Recurrence Quantification Analysis can be thought of as displaying a type of multivariate</w:t>
       </w:r>
       <w:r>
         <w:t xml:space="preserve"> </w:t>
@@ -2683,21 +2834,40 @@
         <w:t xml:space="preserve">“</w:t>
       </w:r>
       <w:r>
-        <w:t xml:space="preserve">profiles</w:t>
+        <w:t xml:space="preserve">correlation</w:t>
       </w:r>
       <w:r>
         <w:t xml:space="preserve">”</w:t>
       </w:r>
       <w:r>
-        <w:t xml:space="preserve">. Drawn with R package casnet (Hasselman, 2020).</w:t>
-      </w:r>
-    </w:p>
-    <w:p>
-      <w:pPr>
-        <w:pStyle w:val="Textkrper"/>
-      </w:pPr>
-      <w:r>
-        <w:t xml:space="preserve">It can be visually distinguished from</w:t>
+        <w:t xml:space="preserve">, indicating which occasions repeat a particular pattern. These patterns or configurations can be thought of as attractors, towards which the system is drawn, or</w:t>
+      </w:r>
+      <w:r>
+        <w:t xml:space="preserve"> </w:t>
+      </w:r>
+      <w:r>
+        <w:t xml:space="preserve">“</w:t>
+      </w:r>
+      <w:r>
+        <w:t xml:space="preserve">motivation profiles</w:t>
+      </w:r>
+      <w:r>
+        <w:t xml:space="preserve">”</w:t>
+      </w:r>
+      <w:r>
+        <w:t xml:space="preserve">. Figure</w:t>
+      </w:r>
+      <w:r>
+        <w:t xml:space="preserve"> </w:t>
+      </w:r>
+      <w:r>
+        <w:t xml:space="preserve">6</w:t>
+      </w:r>
+      <w:r>
+        <w:t xml:space="preserve"> </w:t>
+      </w:r>
+      <w:r>
+        <w:t xml:space="preserve">demonstrates such a multidimensional recurrence network, where recurrences shown in the right panel of Figure</w:t>
       </w:r>
       <w:r>
         <w:t xml:space="preserve"> </w:t>
@@ -2706,58 +2876,10 @@
         <w:t xml:space="preserve">5</w:t>
       </w:r>
       <w:r>
-        <w:t xml:space="preserve">, that the recurrent states mostly happen in the second half of the study period. These plots are, in essence, visualisations of (Euclidean) distance matrices, and as such can also be represented as networks</w:t>
-      </w:r>
-      <w:r>
-        <w:t xml:space="preserve"> </w:t>
-      </w:r>
-      <w:r>
-        <w:t xml:space="preserve">(Hasselman &amp; Bosman, 2020; Zou et al., 2019)</w:t>
-      </w:r>
-      <w:r>
-        <w:t xml:space="preserve">, with time points as nodes connected by lines if they are deemed recurrent in the (weighted) recurrence plot. This allows for displaying relationships between observations in the time series in an intuitive way, which in the case of multidimensional Recurrence Quantification Analysis can be thought of as displaying a type of multivariate</w:t>
-      </w:r>
-      <w:r>
-        <w:t xml:space="preserve"> </w:t>
-      </w:r>
-      <w:r>
-        <w:t xml:space="preserve">“</w:t>
-      </w:r>
-      <w:r>
-        <w:t xml:space="preserve">correlation</w:t>
-      </w:r>
-      <w:r>
-        <w:t xml:space="preserve">”</w:t>
-      </w:r>
-      <w:r>
-        <w:t xml:space="preserve">, indicating which occasions repeat a particular pattern. These patterns or configurations can be thought of as attractors, towards which the system is drawn, or</w:t>
-      </w:r>
-      <w:r>
-        <w:t xml:space="preserve"> </w:t>
-      </w:r>
-      <w:r>
-        <w:t xml:space="preserve">“</w:t>
-      </w:r>
-      <w:r>
-        <w:t xml:space="preserve">motivation profiles</w:t>
-      </w:r>
-      <w:r>
-        <w:t xml:space="preserve">”</w:t>
-      </w:r>
-      <w:r>
-        <w:t xml:space="preserve">. Figure</w:t>
-      </w:r>
-      <w:r>
-        <w:t xml:space="preserve"> </w:t>
-      </w:r>
-      <w:r>
-        <w:t xml:space="preserve">6</w:t>
-      </w:r>
-      <w:r>
-        <w:t xml:space="preserve"> </w:t>
-      </w:r>
-      <w:r>
-        <w:t xml:space="preserve">demonstrates a multidimensional recurrence network.</w:t>
+        <w:t xml:space="preserve"> </w:t>
+      </w:r>
+      <w:r>
+        <w:t xml:space="preserve">are shown as connectors between time points.</w:t>
       </w:r>
     </w:p>
     <w:p>
@@ -2769,7 +2891,7 @@
           <wp:inline>
             <wp:extent cx="3792160" cy="3792160"/>
             <wp:effectExtent b="0" l="0" r="0" t="0"/>
-            <wp:docPr descr="Figure 6:.  Weighted recurrence network. Each circle (“node”) is a measurement occasion, numbers indicate their running number, and colors represent different motivation profiles. These profiles are configurations of six variables, and can be conceived of as attractors. Lines indicate the same motivational state reoccurring at a later time point. Yellow nodes indicate the strongest state, red nodes the second strongest, followed by purple and blue. Grey nodes depict uncategorised configurations which occur at least twice, and white ones the configurations, which only occur once. Nodes that are larger, are connected to more other nodes. Drawn with R package casnet (Hasselman, 2020)." title="" id="1" name="Picture"/>
+            <wp:docPr descr="Figure 6:.  Weighted multidimensional recurrence network. Each circle (“node”) is a measurement occasion, numbers indicate their running number, and colors represent different motivation profiles. These profiles are configurations of six variables, and can be conceived of as attractors. Lines indicate the same motivational state reoccurring at a later time point. Yellow nodes indicate the strongest state, red nodes the second strongest, followed by purple and blue. Grey nodes depict uncategorised configurations which occur at least twice, and white ones the configurations, which only occur once. Nodes that are larger, are connected to more other nodes. Drawn with R package casnet (Hasselman, 2020)." title="" id="1" name="Picture"/>
             <a:graphic>
               <a:graphicData uri="http://schemas.openxmlformats.org/drawingml/2006/picture">
                 <pic:pic>
@@ -2780,7 +2902,7 @@
                     </pic:cNvPicPr>
                   </pic:nvPicPr>
                   <pic:blipFill>
-                    <a:blip r:embed="rId37"/>
+                    <a:blip r:embed="rId39"/>
                     <a:stretch>
                       <a:fillRect/>
                     </a:stretch>
@@ -2827,7 +2949,7 @@
         <w:t xml:space="preserve">6:</w:t>
       </w:r>
       <w:r>
-        <w:t xml:space="preserve">.  Weighted recurrence network. Each circle (</w:t>
+        <w:t xml:space="preserve">.  Weighted multidimensional recurrence network. Each circle (</w:t>
       </w:r>
       <w:r>
         <w:t xml:space="preserve">“</w:t>
@@ -2915,7 +3037,7 @@
           <wp:inline>
             <wp:extent cx="5361014" cy="3669832"/>
             <wp:effectExtent b="0" l="0" r="0" t="0"/>
-            <wp:docPr descr="Figure 7:.  Main attractors corresponding to the colors indicated in the previous plot. See text and supplementary website (section https://git.io/JfLmS) for a thorough exposition." title="" id="1" name="Picture"/>
+            <wp:docPr descr="Figure 7:.  Main attractors corresponding to the colors indicated in the previous plot. See supplementary website (section https://git.io/JfLmS) for a thorough exposition." title="" id="1" name="Picture"/>
             <a:graphic>
               <a:graphicData uri="http://schemas.openxmlformats.org/drawingml/2006/picture">
                 <pic:pic>
@@ -2926,7 +3048,7 @@
                     </pic:cNvPicPr>
                   </pic:nvPicPr>
                   <pic:blipFill>
-                    <a:blip r:embed="rId38"/>
+                    <a:blip r:embed="rId40"/>
                     <a:stretch>
                       <a:fillRect/>
                     </a:stretch>
@@ -2973,12 +3095,12 @@
         <w:t xml:space="preserve">7:</w:t>
       </w:r>
       <w:r>
-        <w:t xml:space="preserve">.  Main attractors corresponding to the colors indicated in the previous plot. See text and supplementary website (section</w:t>
-      </w:r>
-      <w:r>
-        <w:t xml:space="preserve"> </w:t>
-      </w:r>
-      <w:hyperlink r:id="rId39">
+        <w:t xml:space="preserve">.  Main attractors corresponding to the colors indicated in the previous plot. See supplementary website (section</w:t>
+      </w:r>
+      <w:r>
+        <w:t xml:space="preserve"> </w:t>
+      </w:r>
+      <w:hyperlink r:id="rId41">
         <w:r>
           <w:rPr>
             <w:rStyle w:val="Hyperlink"/>
@@ -2995,12 +3117,466 @@
         <w:pStyle w:val="Textkrper"/>
       </w:pPr>
       <w:r>
-        <w:t xml:space="preserve">As the questions are formulated according to self-determination theory in such a way, that they inquire one’s motivation to do a particular task (see supplementary website, section</w:t>
-      </w:r>
-      <w:r>
-        <w:t xml:space="preserve"> </w:t>
-      </w:r>
-      <w:hyperlink r:id="rId40">
+        <w:t xml:space="preserve">In sum, looking at all the time scales instead of just the previous time points and not restricting ourselves to linear patterns, we observe qualitatively different profiles emerging, which are connected across time (demonstrating interconnectedness), and not equally spaced in time (demonstrating non-stationarity and hence non-ergodicity).</w:t>
+      </w:r>
+    </w:p>
+    <w:p>
+      <w:pPr>
+        <w:pStyle w:val="berschrift1"/>
+      </w:pPr>
+      <w:bookmarkStart w:id="42" w:name="discussion"/>
+      <w:r>
+        <w:t xml:space="preserve">Discussion</w:t>
+      </w:r>
+      <w:bookmarkEnd w:id="42"/>
+    </w:p>
+    <w:p>
+      <w:pPr>
+        <w:pStyle w:val="FirstParagraph"/>
+      </w:pPr>
+      <w:r>
+        <w:t xml:space="preserve">Applied behavioural sciences, such as health psychology, have always studied phenomena like behaviour change mechanisms, which take place within complex ecological systems</w:t>
+      </w:r>
+      <w:r>
+        <w:t xml:space="preserve"> </w:t>
+      </w:r>
+      <w:r>
+        <w:t xml:space="preserve">(Bronfenbrenner &amp; Morris, 1998)</w:t>
+      </w:r>
+      <w:r>
+        <w:t xml:space="preserve">, but in the majority of cases we have tried to understand these phenomena using linear models, when the tools of complexity science would have been more appropriate</w:t>
+      </w:r>
+      <w:r>
+        <w:t xml:space="preserve"> </w:t>
+      </w:r>
+      <w:r>
+        <w:t xml:space="preserve">(Navarro et al., 2015)</w:t>
+      </w:r>
+      <w:r>
+        <w:t xml:space="preserve">. Behavioural scientists have an opportune moment to start considering complexity, as the field of behavioural intervention research is now taking committed first steps in this direction</w:t>
+      </w:r>
+      <w:r>
+        <w:t xml:space="preserve"> </w:t>
+      </w:r>
+      <w:r>
+        <w:t xml:space="preserve">(Craig et al., 2018; Skivington et al., 2018)</w:t>
+      </w:r>
+      <w:r>
+        <w:t xml:space="preserve">, and there is a growing interest toward intervention programme theories that explicitly model complex aspects, such as recursive causality, disproportionate relationships,</w:t>
+      </w:r>
+      <w:r>
+        <w:t xml:space="preserve"> </w:t>
+      </w:r>
+      <w:r>
+        <w:t xml:space="preserve">“</w:t>
+      </w:r>
+      <w:r>
+        <w:t xml:space="preserve">tipping points</w:t>
+      </w:r>
+      <w:r>
+        <w:t xml:space="preserve">”</w:t>
+      </w:r>
+      <w:r>
+        <w:t xml:space="preserve">, and emergent outcomes</w:t>
+      </w:r>
+      <w:r>
+        <w:t xml:space="preserve"> </w:t>
+      </w:r>
+      <w:r>
+        <w:t xml:space="preserve">(e.g. Rogers, 2008)</w:t>
+      </w:r>
+      <w:r>
+        <w:t xml:space="preserve">. In addition, analytical methods that are compatible with complexity science, have recently been, and are increasingly being, developed</w:t>
+      </w:r>
+      <w:r>
+        <w:t xml:space="preserve"> </w:t>
+      </w:r>
+      <w:r>
+        <w:t xml:space="preserve">(Hasselman, 2020)</w:t>
+      </w:r>
+      <w:r>
+        <w:t xml:space="preserve">.</w:t>
+      </w:r>
+    </w:p>
+    <w:p>
+      <w:pPr>
+        <w:pStyle w:val="Textkrper"/>
+      </w:pPr>
+      <w:r>
+        <w:t xml:space="preserve">In the empirical dataset of 20 individuals, we have shown similar results to a plethora of studies, which find complex dynamics in ecological momentary assessment data</w:t>
+      </w:r>
+      <w:r>
+        <w:t xml:space="preserve"> </w:t>
+      </w:r>
+      <w:r>
+        <w:t xml:space="preserve">(e.g. Delignieres et al., 2004; Navarro et al., 2007; Olthof et al., 2020)</w:t>
+      </w:r>
+      <w:r>
+        <w:t xml:space="preserve">: Nonlinear, non-ergodic, non-independent dynamics, which defy traditional assumptions. Moreover, the empirical case example of a single person shows the importance of observing change over long periods of time: There are several reoccurring</w:t>
+      </w:r>
+      <w:r>
+        <w:t xml:space="preserve"> </w:t>
+      </w:r>
+      <w:r>
+        <w:t xml:space="preserve">“</w:t>
+      </w:r>
+      <w:r>
+        <w:t xml:space="preserve">ways of being</w:t>
+      </w:r>
+      <w:r>
+        <w:t xml:space="preserve">”</w:t>
+      </w:r>
+      <w:r>
+        <w:t xml:space="preserve">, patterns of experience which change dynamically within the individual. These patterns are likely to be different across individuals.</w:t>
+      </w:r>
+    </w:p>
+    <w:p>
+      <w:pPr>
+        <w:pStyle w:val="Textkrper"/>
+      </w:pPr>
+      <w:r>
+        <w:t xml:space="preserve">Critically appraising the often hidden assumptions of models, especially in the context of complex systems such as human behaviour change interventions, is necessary for understanding the phenomena of interest and building a credible science. While researchers who study stable phenomena and only wish to draw group-level inferences (e.g. to select promising public health interventions) are probably best served with traditional models, this is rarely the case for psychologists and behaviour change intervention researchers who wish to understand how behaviour changes. For theory to advance, assumptions need to be justified: We cannot conclude both that our models for empirical testing omit crucial facets of reality, and at the same time imply real-life consequences. It is our position that a more fruitful approach would be to model coupled processes with individual-level psychological data from intensive longitudinal designs, using analyses which are are reasonably free from assumptions regarding independence, ergodicity and linearity. By studying what other sciences know about change processes in complex systems, and replicating studies where the ideas have been applied to human behaviour change, researchers can work towards uncovering more general principles of behaviour change. As Molenaar</w:t>
+      </w:r>
+      <w:r>
+        <w:t xml:space="preserve"> </w:t>
+      </w:r>
+      <w:r>
+        <w:t xml:space="preserve">(2007, pp. 38–39)</w:t>
+      </w:r>
+      <w:r>
+        <w:t xml:space="preserve"> </w:t>
+      </w:r>
+      <w:r>
+        <w:t xml:space="preserve">has pointed out,</w:t>
+      </w:r>
+      <w:r>
+        <w:t xml:space="preserve"> </w:t>
+      </w:r>
+      <w:r>
+        <w:t xml:space="preserve">“</w:t>
+      </w:r>
+      <w:r>
+        <w:t xml:space="preserve">the set of person-specific time series models thus obtained then can in the next step be subjected to standard analysis of inter-individual variation in order to detect subsets of subjects who are homogeneous with respect to particular aspects of the dynamical laws concerned</w:t>
+      </w:r>
+      <w:r>
+        <w:t xml:space="preserve">”</w:t>
+      </w:r>
+      <w:r>
+        <w:t xml:space="preserve">. In other words, information obtained from individual-level studies can then possibly inform models of larger groups, leading to better (or at least more humble) social scientific theories</w:t>
+      </w:r>
+      <w:r>
+        <w:t xml:space="preserve"> </w:t>
+      </w:r>
+      <w:r>
+        <w:t xml:space="preserve">(Smaldino et al., 2014)</w:t>
+      </w:r>
+      <w:r>
+        <w:t xml:space="preserve">.</w:t>
+      </w:r>
+    </w:p>
+    <w:p>
+      <w:pPr>
+        <w:pStyle w:val="berschrift1"/>
+      </w:pPr>
+      <w:bookmarkStart w:id="43" w:name="limitations"/>
+      <w:r>
+        <w:t xml:space="preserve">Limitations</w:t>
+      </w:r>
+      <w:bookmarkEnd w:id="43"/>
+    </w:p>
+    <w:p>
+      <w:pPr>
+        <w:pStyle w:val="FirstParagraph"/>
+      </w:pPr>
+      <w:r>
+        <w:t xml:space="preserve">The field of complexity science and aligned novel methods is fast-moving, with new developments always on the horizon. However, there remain many practical and methodological barriers to fully embracing the complexity perspective in behaviour change research. Many of these barriers relate to data collection. While the development of smartphones and an array of other devices for ambulatory assessment allow the convenient collection of intensive longitudinal data, there are few stable and user-friendly open source options. This has resulted in large variability in the data collection tools used to produce intensive longitudinal data</w:t>
+      </w:r>
+      <w:r>
+        <w:t xml:space="preserve"> </w:t>
+      </w:r>
+      <w:r>
+        <w:t xml:space="preserve">(Trull &amp; Ebner-Priemer, 2020)</w:t>
+      </w:r>
+      <w:r>
+        <w:t xml:space="preserve">. Ensuring good adherence to these forms of data collection can be a challenge for researchers. For participants, adapting to intensive assessment is a behaviour change in itself – particularly if they are required to use a specific device or smartphone application.</w:t>
+      </w:r>
+    </w:p>
+    <w:p>
+      <w:pPr>
+        <w:pStyle w:val="Textkrper"/>
+      </w:pPr>
+      <w:r>
+        <w:t xml:space="preserve">In behaviour change research thus far, intensive longitudinal data have usually consisted of several variables, but not many (e.g. &lt;40) observations per variable. This is why we have omitted the description of a technique known as phase space reconstruction, which is commonly applied in Recurrence Quantification Analysis, as it allows one to infer (topologically equivalent) dynamics of the multivariate system, from tracking one variable only</w:t>
+      </w:r>
+      <w:r>
+        <w:t xml:space="preserve"> </w:t>
+      </w:r>
+      <w:r>
+        <w:t xml:space="preserve">(by what’s known as Takens’ theorem; Takens, 1981)</w:t>
+      </w:r>
+      <w:r>
+        <w:t xml:space="preserve">. The technique is explained in recurrence quantification primers</w:t>
+      </w:r>
+      <w:r>
+        <w:t xml:space="preserve"> </w:t>
+      </w:r>
+      <w:r>
+        <w:t xml:space="preserve">(Coco &amp; Dale, 2014; Wallot &amp; Leonardi, 2018; Webber Jr &amp; Zbilut, 2005)</w:t>
+      </w:r>
+      <w:r>
+        <w:t xml:space="preserve">.</w:t>
+      </w:r>
+    </w:p>
+    <w:p>
+      <w:pPr>
+        <w:pStyle w:val="Textkrper"/>
+      </w:pPr>
+      <w:r>
+        <w:t xml:space="preserve">Long time series can be time-consuming and effortful to collect. It also creates a much greater burden on participants than traditional questionnaires and few timepoints only. However, in behaviour change research and health psychology, much of the core research interests of our theories—influences on behaviours—have traditionally been subjective factors (e.g., sense of self-efficacy, motivations and motives, outcome expectancies), only—by definition—accessible via self-report. This presents an undeniable practical challenge, along with the fact that observations generally need to be spread equidistantly in time, allowing one individual to collect only 1-2 data points per day. Still, examples of more than a hundred time points being collected, are found from weight loss maintenance</w:t>
+      </w:r>
+      <w:r>
+        <w:t xml:space="preserve"> </w:t>
+      </w:r>
+      <w:r>
+        <w:t xml:space="preserve">(e.g. Kwasnicka et al., 2017)</w:t>
+      </w:r>
+      <w:r>
+        <w:t xml:space="preserve"> </w:t>
+      </w:r>
+      <w:r>
+        <w:t xml:space="preserve">to psychotherapy</w:t>
+      </w:r>
+      <w:r>
+        <w:t xml:space="preserve"> </w:t>
+      </w:r>
+      <w:r>
+        <w:t xml:space="preserve">(e.g. Olthof, Hasselman, Strunk, van Rooij, et al., 2019)</w:t>
+      </w:r>
+      <w:r>
+        <w:t xml:space="preserve">, with some studies collecting more than a 1000 observations</w:t>
+      </w:r>
+      <w:r>
+        <w:t xml:space="preserve"> </w:t>
+      </w:r>
+      <w:r>
+        <w:t xml:space="preserve">(Delignieres et al., 2004)</w:t>
+      </w:r>
+      <w:r>
+        <w:t xml:space="preserve">.</w:t>
+      </w:r>
+    </w:p>
+    <w:p>
+      <w:pPr>
+        <w:pStyle w:val="Textkrper"/>
+      </w:pPr>
+      <w:r>
+        <w:t xml:space="preserve">A number of methodological challenges for the study of dynamic systems in behavioural science have been identified</w:t>
+      </w:r>
+      <w:r>
+        <w:t xml:space="preserve"> </w:t>
+      </w:r>
+      <w:r>
+        <w:t xml:space="preserve">(Hamaker &amp; Wichers, 2017)</w:t>
+      </w:r>
+      <w:r>
+        <w:t xml:space="preserve">, including measurement reactivity, the optimal choice of measurement intervals, and measurement quality. To properly address measurement reactivity, it is necessary to know whether the anticipation of measurement or the self-monitoring process itself (or both) interact with the outcomes of interest. Choosing an optimal measurement interval requires knowing the timescale of the mechanisms underlying behaviour change, which is rarely well understood. As regards measurement quality, we still lack a comprehensive approach to developing and establishing the quality of momentary measures of psychological constructs. Ensuring the validity and reliability of these measures can be difficult due to the requirement to use few items, not to mention that the questionnaire scales are themselves bounded, whereas experience hardly is. One solution for this is to inspect change profiles of responses</w:t>
+      </w:r>
+      <w:r>
+        <w:t xml:space="preserve"> </w:t>
+      </w:r>
+      <w:r>
+        <w:t xml:space="preserve">(Hasselman &amp; Bosman, 2020)</w:t>
+      </w:r>
+      <w:r>
+        <w:t xml:space="preserve"> </w:t>
+      </w:r>
+      <w:r>
+        <w:t xml:space="preserve">instead of raw scores.</w:t>
+      </w:r>
+      <w:r>
+        <w:t xml:space="preserve"> </w:t>
+      </w:r>
+    </w:p>
+    <w:p>
+      <w:pPr>
+        <w:pStyle w:val="berschrift1"/>
+      </w:pPr>
+      <w:bookmarkStart w:id="44" w:name="conclusion"/>
+      <w:r>
+        <w:t xml:space="preserve">Conclusion</w:t>
+      </w:r>
+      <w:bookmarkEnd w:id="44"/>
+    </w:p>
+    <w:p>
+      <w:pPr>
+        <w:pStyle w:val="FirstParagraph"/>
+      </w:pPr>
+      <w:r>
+        <w:t xml:space="preserve">When a study finds that variables have explained an unsatisfactory proportion of behaviour, researchers often follow the pattern seen in social and organisational sciences and conclude that either:</w:t>
+      </w:r>
+      <w:r>
+        <w:t xml:space="preserve"> </w:t>
+      </w:r>
+      <w:r>
+        <w:t xml:space="preserve">“</w:t>
+      </w:r>
+      <w:r>
+        <w:t xml:space="preserve">(a) significant, explanatory variables have been omitted from the study, (b) the measurement instrument is too imprecise and</w:t>
+      </w:r>
+      <w:r>
+        <w:t xml:space="preserve"> </w:t>
+      </w:r>
+      <w:r>
+        <w:t xml:space="preserve">‘</w:t>
+      </w:r>
+      <w:r>
+        <w:t xml:space="preserve">rough</w:t>
+      </w:r>
+      <w:r>
+        <w:t xml:space="preserve">’</w:t>
+      </w:r>
+      <w:r>
+        <w:t xml:space="preserve">, or that (c) the random or stochastic part of the problem has overwhelmed the patterned part</w:t>
+      </w:r>
+      <w:r>
+        <w:t xml:space="preserve">”</w:t>
+      </w:r>
+      <w:r>
+        <w:t xml:space="preserve"> </w:t>
+      </w:r>
+      <w:r>
+        <w:t xml:space="preserve">(Mathews et al., 1999, p. 453)</w:t>
+      </w:r>
+      <w:r>
+        <w:t xml:space="preserve">. But if the result stems from a model that makes unfounded assumptions regarding independence, ergodicity and linearity, is it any wonder that it fails to satisfactorily describe reality? In this paper, we have attempted to show that many real-world dynamics of behaviour change are inadequately captured by our seminal modelling strategies, and that changes are needed to advance our understanding of behaviour and behaviour change processes. In our view, these changes should move research on behaviour change towards the embrace of complexity science and its methods.</w:t>
+      </w:r>
+    </w:p>
+    <w:p>
+      <w:pPr>
+        <w:pStyle w:val="Textkrper"/>
+      </w:pPr>
+    </w:p>
+    <w:p>
+      <w:pPr>
+        <w:pStyle w:val="berschrift2"/>
+      </w:pPr>
+      <w:bookmarkStart w:id="45" w:name="declarations"/>
+      <w:r>
+        <w:t xml:space="preserve">Declarations</w:t>
+      </w:r>
+      <w:bookmarkEnd w:id="45"/>
+    </w:p>
+    <w:p>
+      <w:pPr>
+        <w:pStyle w:val="berschrift3"/>
+      </w:pPr>
+      <w:bookmarkStart w:id="46" w:name="disclosure-of-interest"/>
+      <w:r>
+        <w:t xml:space="preserve">Disclosure of interest.</w:t>
+      </w:r>
+      <w:bookmarkEnd w:id="46"/>
+    </w:p>
+    <w:p>
+      <w:pPr>
+        <w:pStyle w:val="FirstParagraph"/>
+      </w:pPr>
+      <w:r>
+        <w:t xml:space="preserve">The authors report no conflict of interest.</w:t>
+      </w:r>
+    </w:p>
+    <w:p>
+      <w:pPr>
+        <w:pStyle w:val="berschrift3"/>
+      </w:pPr>
+      <w:bookmarkStart w:id="47" w:name="authors-contributions"/>
+      <w:r>
+        <w:t xml:space="preserve">Authors’ contributions.</w:t>
+      </w:r>
+      <w:bookmarkEnd w:id="47"/>
+    </w:p>
+    <w:p>
+      <w:pPr>
+        <w:pStyle w:val="FirstParagraph"/>
+      </w:pPr>
+      <w:r>
+        <w:t xml:space="preserve">MH wrote the analysis code, including the full online supplement, formulated the initial draft of the manuscript and revised it in collaboration with KK, CN, NH and FH. MH, KK and NH contributed to collecting the empirical data. FH wrote and adapted the R package used for analysis, and provided expertise in the analytical approach. NH acted as principal investigator of the research project. All authors read and approved the final manuscript.</w:t>
+      </w:r>
+    </w:p>
+    <w:p>
+      <w:pPr>
+        <w:pStyle w:val="berschrift3"/>
+      </w:pPr>
+      <w:bookmarkStart w:id="48" w:name="prior-versions"/>
+      <w:r>
+        <w:t xml:space="preserve">Prior versions.</w:t>
+      </w:r>
+      <w:bookmarkEnd w:id="48"/>
+    </w:p>
+    <w:p>
+      <w:pPr>
+        <w:pStyle w:val="FirstParagraph"/>
+      </w:pPr>
+      <w:r>
+        <w:t xml:space="preserve">A pre-print has been uploaded to Open Science Framework (DOI: 10.17605/OSF.IO/HNPSE).</w:t>
+      </w:r>
+    </w:p>
+    <w:p>
+      <w:pPr>
+        <w:pStyle w:val="berschrift3"/>
+      </w:pPr>
+      <w:bookmarkStart w:id="49" w:name="funding"/>
+      <w:r>
+        <w:t xml:space="preserve">Funding.</w:t>
+      </w:r>
+      <w:bookmarkEnd w:id="49"/>
+    </w:p>
+    <w:p>
+      <w:pPr>
+        <w:pStyle w:val="FirstParagraph"/>
+      </w:pPr>
+      <w:r>
+        <w:t xml:space="preserve">MH and KK were supported by Academy of Finland (grant number 295765). NH was supported by an Academy of Finland Research Fellowship (grant number 285283).</w:t>
+      </w:r>
+    </w:p>
+    <w:p>
+      <w:pPr>
+        <w:pStyle w:val="berschrift3"/>
+      </w:pPr>
+      <w:bookmarkStart w:id="50" w:name="preregistration"/>
+      <w:r>
+        <w:t xml:space="preserve">Preregistration.</w:t>
+      </w:r>
+      <w:bookmarkEnd w:id="50"/>
+    </w:p>
+    <w:p>
+      <w:pPr>
+        <w:pStyle w:val="FirstParagraph"/>
+      </w:pPr>
+      <w:r>
+        <w:t xml:space="preserve">This research was not pre-registered.</w:t>
+      </w:r>
+    </w:p>
+    <w:p>
+      <w:pPr>
+        <w:pStyle w:val="berschrift3"/>
+      </w:pPr>
+      <w:bookmarkStart w:id="51" w:name="reporting"/>
+      <w:r>
+        <w:t xml:space="preserve">Reporting.</w:t>
+      </w:r>
+      <w:bookmarkEnd w:id="51"/>
+    </w:p>
+    <w:p>
+      <w:pPr>
+        <w:pStyle w:val="FirstParagraph"/>
+      </w:pPr>
+      <w:r>
+        <w:t xml:space="preserve">We report all data exclusions, all manipulations, and all measures in the study on the supplementary website (section</w:t>
+      </w:r>
+      <w:r>
+        <w:t xml:space="preserve"> </w:t>
+      </w:r>
+      <w:hyperlink r:id="rId37">
         <w:r>
           <w:rPr>
             <w:rStyle w:val="Hyperlink"/>
@@ -3009,518 +3585,30 @@
         </w:r>
       </w:hyperlink>
       <w:r>
-        <w:t xml:space="preserve">), it would be intuitive to think each task falls into a particular profile. In line with Navarro et al. </w:t>
-      </w:r>
-      <w:r>
-        <w:t xml:space="preserve">(2013)</w:t>
-      </w:r>
-      <w:r>
-        <w:t xml:space="preserve">, this is mostly not true, and the profiles are quite heterogeneous in terms of tasks (see supplementary website, section</w:t>
-      </w:r>
-      <w:r>
-        <w:t xml:space="preserve"> </w:t>
-      </w:r>
-      <w:hyperlink r:id="rId39">
-        <w:r>
-          <w:rPr>
-            <w:rStyle w:val="Hyperlink"/>
-          </w:rPr>
-          <w:t xml:space="preserve">https://git.io/JfLmS</w:t>
-        </w:r>
-      </w:hyperlink>
-      <w:r>
         <w:t xml:space="preserve">).</w:t>
       </w:r>
     </w:p>
     <w:p>
       <w:pPr>
-        <w:pStyle w:val="berschrift1"/>
-      </w:pPr>
-      <w:bookmarkStart w:id="41" w:name="discussion"/>
-      <w:r>
-        <w:t xml:space="preserve">Discussion</w:t>
-      </w:r>
-      <w:bookmarkEnd w:id="41"/>
+        <w:pStyle w:val="berschrift3"/>
+      </w:pPr>
+      <w:bookmarkStart w:id="52" w:name="data-materials-and-online-resources"/>
+      <w:r>
+        <w:t xml:space="preserve">Data, materials, and online resources.</w:t>
+      </w:r>
+      <w:bookmarkEnd w:id="52"/>
     </w:p>
     <w:p>
       <w:pPr>
         <w:pStyle w:val="FirstParagraph"/>
       </w:pPr>
       <w:r>
-        <w:t xml:space="preserve">Applied behavioural sciences, such as health psychology, have always studied phenomena like behaviour change mechanisms, which take place within complex ecological systems</w:t>
-      </w:r>
-      <w:r>
-        <w:t xml:space="preserve"> </w:t>
-      </w:r>
-      <w:r>
-        <w:t xml:space="preserve">(Bronfenbrenner &amp; Morris, 1998)</w:t>
-      </w:r>
-      <w:r>
-        <w:t xml:space="preserve">, but in the majority of cases we have tried to understand these phenomena using linear models, when the tools of complexity science would be more appropriate</w:t>
-      </w:r>
-      <w:r>
-        <w:t xml:space="preserve"> </w:t>
-      </w:r>
-      <w:r>
-        <w:t xml:space="preserve">(Navarro et al., 2015)</w:t>
-      </w:r>
-      <w:r>
-        <w:t xml:space="preserve">. Behavioural scientists have an opportune moment to start considering complexity, as the field of behavioural intervention research is now taking committed first steps in this direction</w:t>
-      </w:r>
-      <w:r>
-        <w:t xml:space="preserve"> </w:t>
-      </w:r>
-      <w:r>
-        <w:t xml:space="preserve">(Craig et al., 2018; Skivington et al., 2018)</w:t>
-      </w:r>
-      <w:r>
-        <w:t xml:space="preserve">, and there is a growing interest toward intervention programme theories that explicitly model complex aspects, such as recursive causality, disproportionate relationships,</w:t>
-      </w:r>
-      <w:r>
-        <w:t xml:space="preserve"> </w:t>
-      </w:r>
-      <w:r>
-        <w:t xml:space="preserve">“</w:t>
-      </w:r>
-      <w:r>
-        <w:t xml:space="preserve">tipping points</w:t>
-      </w:r>
-      <w:r>
-        <w:t xml:space="preserve">”</w:t>
-      </w:r>
-      <w:r>
-        <w:t xml:space="preserve">, and emergent outcomes</w:t>
-      </w:r>
-      <w:r>
-        <w:t xml:space="preserve"> </w:t>
-      </w:r>
-      <w:r>
-        <w:t xml:space="preserve">(e.g. Rogers, 2008)</w:t>
-      </w:r>
-      <w:r>
-        <w:t xml:space="preserve">. In addition, analytical methods that are compatible with complexity science, have recently been, and are increasingly being, developed</w:t>
-      </w:r>
-      <w:r>
-        <w:t xml:space="preserve"> </w:t>
-      </w:r>
-      <w:r>
-        <w:t xml:space="preserve">(Hasselman, 2020)</w:t>
-      </w:r>
-      <w:r>
-        <w:t xml:space="preserve">.</w:t>
-      </w:r>
-    </w:p>
-    <w:p>
-      <w:pPr>
-        <w:pStyle w:val="Textkrper"/>
-      </w:pPr>
-      <w:r>
-        <w:t xml:space="preserve">In the empirical dataset of 20 individuals, we have shown similar results to a plethora of studies, which find complex dynamics in ecological momentary assessment data</w:t>
-      </w:r>
-      <w:r>
-        <w:t xml:space="preserve"> </w:t>
-      </w:r>
-      <w:r>
-        <w:t xml:space="preserve">(e.g. Delignieres et al., 2004; Navarro et al., 2007; Olthof et al., 2020)</w:t>
-      </w:r>
-      <w:r>
-        <w:t xml:space="preserve">: Nonlinear, non-ergodic, non-independent dynamics, which defy traditional assumptions. Moreover, the empirical case example of a single person shows the importance of observing change over long periods of time: There are several reoccurring</w:t>
-      </w:r>
-      <w:r>
-        <w:t xml:space="preserve"> </w:t>
-      </w:r>
-      <w:r>
-        <w:t xml:space="preserve">“</w:t>
-      </w:r>
-      <w:r>
-        <w:t xml:space="preserve">ways of being</w:t>
-      </w:r>
-      <w:r>
-        <w:t xml:space="preserve">”</w:t>
-      </w:r>
-      <w:r>
-        <w:t xml:space="preserve">, patterns of experience which change dynamically within the individual. These patterns are likely to be different across individuals.</w:t>
-      </w:r>
-    </w:p>
-    <w:p>
-      <w:pPr>
-        <w:pStyle w:val="Textkrper"/>
-      </w:pPr>
-      <w:r>
-        <w:t xml:space="preserve">Critically appraising the often hidden assumptions of models, especially in the context of complex systems such as human behaviour change interventions, is necessary for understanding the phenomena of interest and building a credible science. While researchers who study stable phenomena and only wish to draw group-level inferences (e.g. to select promising public health interventions) are probably best served with traditional models, this is rarely the case for psychologists and behaviour change intervention researchers who wish to understand how behaviour changes. For theory to advance, assumptions need to be justified: We cannot conclude both that our models for empirical testing omit crucial facets of reality, and at the same time imply real-life consequences. It is our position that a more fruitful approach would be to model coupled processes with individual-level psychological data from intensive longitudinal designs, using analyses which are are reasonably free from assumptions regarding independence, ergodicity and linearity. By studying what other sciences know about change processes in complex systems, and establishing as well as replicating studies of human behaviour change, researchers can work towards uncovering more general principles of behaviour change. As Molenaar</w:t>
-      </w:r>
-      <w:r>
-        <w:t xml:space="preserve"> </w:t>
-      </w:r>
-      <w:r>
-        <w:t xml:space="preserve">(2007, pp. 38–39)</w:t>
-      </w:r>
-      <w:r>
-        <w:t xml:space="preserve"> </w:t>
-      </w:r>
-      <w:r>
-        <w:t xml:space="preserve">has pointed out,</w:t>
-      </w:r>
-      <w:r>
-        <w:t xml:space="preserve"> </w:t>
-      </w:r>
-      <w:r>
-        <w:t xml:space="preserve">“</w:t>
-      </w:r>
-      <w:r>
-        <w:t xml:space="preserve">the set of person-specific time series models thus obtained then can in the next step be subjected to standard analysis of inter-individual variation in order to detect subsets of subjects who are homogeneous with respect to particular aspects of the dynamical laws concerned</w:t>
-      </w:r>
-      <w:r>
-        <w:t xml:space="preserve">”</w:t>
-      </w:r>
-      <w:r>
-        <w:t xml:space="preserve">. In other words, information obtained from individual-level studies can then possibly inform models of larger groups, leading to better (or at least more humble) social scientific theories</w:t>
-      </w:r>
-      <w:r>
-        <w:t xml:space="preserve"> </w:t>
-      </w:r>
-      <w:r>
-        <w:t xml:space="preserve">(Smaldino et al., 2014)</w:t>
-      </w:r>
-      <w:r>
-        <w:t xml:space="preserve">.</w:t>
-      </w:r>
-    </w:p>
-    <w:p>
-      <w:pPr>
-        <w:pStyle w:val="berschrift1"/>
-      </w:pPr>
-      <w:bookmarkStart w:id="42" w:name="limitations"/>
-      <w:r>
-        <w:t xml:space="preserve">Limitations</w:t>
-      </w:r>
-      <w:bookmarkEnd w:id="42"/>
-    </w:p>
-    <w:p>
-      <w:pPr>
-        <w:pStyle w:val="FirstParagraph"/>
-      </w:pPr>
-      <w:r>
-        <w:t xml:space="preserve">The field of complexity science and aligned novel methods is fast-moving, with new developments always on the horizon. However, there remain many practical and methodological barriers to fully embracing the complexity perspective in behaviour change research. Many of these barriers relate to data collection. While the development of smartphones and an array of other devices for ambulatory assessment allow the convenient collection of intensive longitudinal data, there are few stable and user-friendly open source options. This has resulted in large variability in the data collection tools used to produce intensive longitudinal data</w:t>
-      </w:r>
-      <w:r>
-        <w:t xml:space="preserve"> </w:t>
-      </w:r>
-      <w:r>
-        <w:t xml:space="preserve">(Trull &amp; Ebner-Priemer, 2020)</w:t>
-      </w:r>
-      <w:r>
-        <w:t xml:space="preserve">. Ensuring good adherence to these forms of data collection can be a challenge for researchers. For participants, adapting to intensive assessment is a behaviour change in itself – particularly if they are required to use a specific device or smartphone application.</w:t>
-      </w:r>
-    </w:p>
-    <w:p>
-      <w:pPr>
-        <w:pStyle w:val="Textkrper"/>
-      </w:pPr>
-      <w:r>
-        <w:t xml:space="preserve">In behaviour change research thus far, intensive longitudinal data have usually consisted of several variables, but not many (e.g. &lt;40) observations per variable. This is why we have omitted the description of a technique known as phase space reconstruction, which is commonly applied in Recurrence Quantification Analysis, as it allows one to infer (topologically equivalent) dynamics of the multivariate system, from tracking one variable only</w:t>
-      </w:r>
-      <w:r>
-        <w:t xml:space="preserve"> </w:t>
-      </w:r>
-      <w:r>
-        <w:t xml:space="preserve">(by what’s known as Takens’ theorem; Takens, 1981)</w:t>
-      </w:r>
-      <w:r>
-        <w:t xml:space="preserve">. The technique is explained in recurrence quantification primers</w:t>
-      </w:r>
-      <w:r>
-        <w:t xml:space="preserve"> </w:t>
-      </w:r>
-      <w:r>
-        <w:t xml:space="preserve">(Coco &amp; Dale, 2014; Wallot &amp; Leonardi, 2018; Webber Jr &amp; Zbilut, 2005)</w:t>
-      </w:r>
-      <w:r>
-        <w:t xml:space="preserve">.</w:t>
-      </w:r>
-    </w:p>
-    <w:p>
-      <w:pPr>
-        <w:pStyle w:val="Textkrper"/>
-      </w:pPr>
-      <w:r>
-        <w:t xml:space="preserve">Long time series can be time-consuming and effortful to collect. It also creates a much greater burden on participants than traditional questionnaires and few timepoints only. However, in behaviour change research and health psychology, much of the core research interests of our theories—influences on behaviours—have traditionally been subjective factors (e.g., sense of self-efficacy, motivations and motives, outcome expectancies), only—by definition—accessible via self-report. This presents an undeniable practical challenge, along with the fact that observations generally need to be spread equidistantly in time, allowing one individual to collect only 1-2 data points per day. Still, examples of more than a hundred time points being collected, are found from weight loss maintenance</w:t>
-      </w:r>
-      <w:r>
-        <w:t xml:space="preserve"> </w:t>
-      </w:r>
-      <w:r>
-        <w:t xml:space="preserve">(e.g. Kwasnicka et al., 2017)</w:t>
-      </w:r>
-      <w:r>
-        <w:t xml:space="preserve"> </w:t>
-      </w:r>
-      <w:r>
-        <w:t xml:space="preserve">to psychotherapy</w:t>
-      </w:r>
-      <w:r>
-        <w:t xml:space="preserve"> </w:t>
-      </w:r>
-      <w:r>
-        <w:t xml:space="preserve">(e.g. Olthof, Hasselman, Strunk, van Rooij, et al., 2019)</w:t>
-      </w:r>
-      <w:r>
-        <w:t xml:space="preserve">, with some studies collecting more than a 1000 observations</w:t>
-      </w:r>
-      <w:r>
-        <w:t xml:space="preserve"> </w:t>
-      </w:r>
-      <w:r>
-        <w:t xml:space="preserve">(Delignieres et al., 2004)</w:t>
-      </w:r>
-      <w:r>
-        <w:t xml:space="preserve">.</w:t>
-      </w:r>
-    </w:p>
-    <w:p>
-      <w:pPr>
-        <w:pStyle w:val="Textkrper"/>
-      </w:pPr>
-      <w:r>
-        <w:t xml:space="preserve">A number of methodological challenges for the study of dynamic systems in behavioural science have been identified</w:t>
-      </w:r>
-      <w:r>
-        <w:t xml:space="preserve"> </w:t>
-      </w:r>
-      <w:r>
-        <w:t xml:space="preserve">(Hamaker &amp; Wichers, 2017)</w:t>
-      </w:r>
-      <w:r>
-        <w:t xml:space="preserve">. These involve, but are not limited to, measurement reactivity, the optimal choice of measurement intervals, and measurement quality. To properly address measurement reactivity, it is necessary to know whether the anticipation of measurement or the self-monitoring process itself (or both) interact with the outcomes of interest. Choosing an optimal measurement interval requires knowing the timescale of the mechanisms underlying behaviour change, which is rarely well understood. As regards measurement quality, we still lack a comprehensive approach to developing and establishing the quality of momentary measures of psychological constructs. Ensuring the validity and reliability of these measures can be difficult due to the requirement to use few items, not to mention that the questionnaire scales are themselves bounded, whereas experience hardly is. One solution for this is to inspect change profiles of responses</w:t>
-      </w:r>
-      <w:r>
-        <w:t xml:space="preserve"> </w:t>
-      </w:r>
-      <w:r>
-        <w:t xml:space="preserve">(Hasselman &amp; Bosman, 2020)</w:t>
-      </w:r>
-      <w:r>
-        <w:t xml:space="preserve"> </w:t>
-      </w:r>
-      <w:r>
-        <w:t xml:space="preserve">instead of raw scores.</w:t>
-      </w:r>
-      <w:r>
-        <w:t xml:space="preserve"> </w:t>
-      </w:r>
-    </w:p>
-    <w:p>
-      <w:pPr>
-        <w:pStyle w:val="berschrift1"/>
-      </w:pPr>
-      <w:bookmarkStart w:id="43" w:name="conclusion"/>
-      <w:r>
-        <w:t xml:space="preserve">Conclusion</w:t>
-      </w:r>
-      <w:bookmarkEnd w:id="43"/>
-    </w:p>
-    <w:p>
-      <w:pPr>
-        <w:pStyle w:val="FirstParagraph"/>
-      </w:pPr>
-      <w:r>
-        <w:t xml:space="preserve">When a study finds that variables have explained an unsatisfactory proportion of behaviour, researchers often follow the pattern seen in social and organisational sciences and conclude that either:</w:t>
-      </w:r>
-      <w:r>
-        <w:t xml:space="preserve"> </w:t>
-      </w:r>
-      <w:r>
-        <w:t xml:space="preserve">“</w:t>
-      </w:r>
-      <w:r>
-        <w:t xml:space="preserve">(a) significant, explanatory variables have been omitted from the study, (b) the measurement instrument is too imprecise and</w:t>
-      </w:r>
-      <w:r>
-        <w:t xml:space="preserve"> </w:t>
-      </w:r>
-      <w:r>
-        <w:t xml:space="preserve">‘</w:t>
-      </w:r>
-      <w:r>
-        <w:t xml:space="preserve">rough</w:t>
-      </w:r>
-      <w:r>
-        <w:t xml:space="preserve">’</w:t>
-      </w:r>
-      <w:r>
-        <w:t xml:space="preserve">, or that (c) the random or stochastic part of the problem has overwhelmed the patterned part</w:t>
-      </w:r>
-      <w:r>
-        <w:t xml:space="preserve">”</w:t>
-      </w:r>
-      <w:r>
-        <w:t xml:space="preserve"> </w:t>
-      </w:r>
-      <w:r>
-        <w:t xml:space="preserve">(Mathews et al., 1999, p. 453)</w:t>
-      </w:r>
-      <w:r>
-        <w:t xml:space="preserve">. But if the result stems from a model that makes unfounded assumptions regarding independence, ergodicity and linearity, is it any wonder that it fails to satisfactorily describe reality? In this paper, we have attempted to show that many real-world dynamics of behaviour change are inadequately captured by our seminal modelling strategies, and that changes are needed to advance our understanding of behaviour and behaviour change processes. In our view, these changes should move research on behaviour change towards the embrace of complexity science and its methods.</w:t>
-      </w:r>
-    </w:p>
-    <w:p>
-      <w:pPr>
-        <w:pStyle w:val="Textkrper"/>
-      </w:pPr>
-    </w:p>
-    <w:p>
-      <w:pPr>
-        <w:pStyle w:val="berschrift2"/>
-      </w:pPr>
-      <w:bookmarkStart w:id="44" w:name="declarations"/>
-      <w:r>
-        <w:t xml:space="preserve">Declarations</w:t>
-      </w:r>
-      <w:bookmarkEnd w:id="44"/>
-    </w:p>
-    <w:p>
-      <w:pPr>
-        <w:pStyle w:val="berschrift3"/>
-      </w:pPr>
-      <w:bookmarkStart w:id="45" w:name="disclosure-of-interest"/>
-      <w:r>
-        <w:t xml:space="preserve">Disclosure of interest.</w:t>
-      </w:r>
-      <w:bookmarkEnd w:id="45"/>
-    </w:p>
-    <w:p>
-      <w:pPr>
-        <w:pStyle w:val="FirstParagraph"/>
-      </w:pPr>
-      <w:r>
-        <w:t xml:space="preserve">The authors report no conflict of interest.</w:t>
-      </w:r>
-    </w:p>
-    <w:p>
-      <w:pPr>
-        <w:pStyle w:val="berschrift3"/>
-      </w:pPr>
-      <w:bookmarkStart w:id="46" w:name="authors-contributions"/>
-      <w:r>
-        <w:t xml:space="preserve">Authors’ contributions.</w:t>
-      </w:r>
-      <w:bookmarkEnd w:id="46"/>
-    </w:p>
-    <w:p>
-      <w:pPr>
-        <w:pStyle w:val="FirstParagraph"/>
-      </w:pPr>
-      <w:r>
-        <w:t xml:space="preserve">MH wrote the analysis code, including the full online supplement, formulated the initial draft of the manuscript and revised it in collaboration with KK, CN, NH and FH. MH, KK and NH contributed to collecting the empirical data. FH wrote and adapted the R package used for analysis, and provided expertise in the analytical approach. NH acted as principal investigator of the research project. All authors read and approved the final manuscript.</w:t>
-      </w:r>
-    </w:p>
-    <w:p>
-      <w:pPr>
-        <w:pStyle w:val="berschrift3"/>
-      </w:pPr>
-      <w:bookmarkStart w:id="47" w:name="prior-versions"/>
-      <w:r>
-        <w:t xml:space="preserve">Prior versions.</w:t>
-      </w:r>
-      <w:bookmarkEnd w:id="47"/>
-    </w:p>
-    <w:p>
-      <w:pPr>
-        <w:pStyle w:val="FirstParagraph"/>
-      </w:pPr>
-      <w:r>
-        <w:t xml:space="preserve">A pre-print has been uploaded to Open Science Framework (DOI: 10.17605/OSF.IO/HNPSE).</w:t>
-      </w:r>
-    </w:p>
-    <w:p>
-      <w:pPr>
-        <w:pStyle w:val="berschrift3"/>
-      </w:pPr>
-      <w:bookmarkStart w:id="48" w:name="funding"/>
-      <w:r>
-        <w:t xml:space="preserve">Funding.</w:t>
-      </w:r>
-      <w:bookmarkEnd w:id="48"/>
-    </w:p>
-    <w:p>
-      <w:pPr>
-        <w:pStyle w:val="FirstParagraph"/>
-      </w:pPr>
-      <w:r>
-        <w:t xml:space="preserve">MH and KK were supported by Academy of Finland (grant number 295765). NH was supported by an Academy of Finland Research Fellowship (grant number 285283).</w:t>
-      </w:r>
-    </w:p>
-    <w:p>
-      <w:pPr>
-        <w:pStyle w:val="berschrift3"/>
-      </w:pPr>
-      <w:bookmarkStart w:id="49" w:name="preregistration"/>
-      <w:r>
-        <w:t xml:space="preserve">Preregistration.</w:t>
-      </w:r>
-      <w:bookmarkEnd w:id="49"/>
-    </w:p>
-    <w:p>
-      <w:pPr>
-        <w:pStyle w:val="FirstParagraph"/>
-      </w:pPr>
-      <w:r>
-        <w:t xml:space="preserve">This research was not pre-registered.</w:t>
-      </w:r>
-    </w:p>
-    <w:p>
-      <w:pPr>
-        <w:pStyle w:val="berschrift3"/>
-      </w:pPr>
-      <w:bookmarkStart w:id="50" w:name="reporting"/>
-      <w:r>
-        <w:t xml:space="preserve">Reporting.</w:t>
-      </w:r>
-      <w:bookmarkEnd w:id="50"/>
-    </w:p>
-    <w:p>
-      <w:pPr>
-        <w:pStyle w:val="FirstParagraph"/>
-      </w:pPr>
-      <w:r>
-        <w:t xml:space="preserve">We report all data exclusions, all manipulations, and all measures in the study on the supplementary website (section</w:t>
-      </w:r>
-      <w:r>
-        <w:t xml:space="preserve"> </w:t>
-      </w:r>
-      <w:hyperlink r:id="rId40">
-        <w:r>
-          <w:rPr>
-            <w:rStyle w:val="Hyperlink"/>
-          </w:rPr>
-          <w:t xml:space="preserve">https://git.io/JfLmQ</w:t>
-        </w:r>
-      </w:hyperlink>
-      <w:r>
-        <w:t xml:space="preserve">).</w:t>
-      </w:r>
-    </w:p>
-    <w:p>
-      <w:pPr>
-        <w:pStyle w:val="berschrift3"/>
-      </w:pPr>
-      <w:bookmarkStart w:id="51" w:name="data-materials-and-online-resources"/>
-      <w:r>
-        <w:t xml:space="preserve">Data, materials, and online resources.</w:t>
-      </w:r>
-      <w:bookmarkEnd w:id="51"/>
-    </w:p>
-    <w:p>
-      <w:pPr>
-        <w:pStyle w:val="FirstParagraph"/>
-      </w:pPr>
-      <w:r>
         <w:t xml:space="preserve">The Open Science Framework repository for this project is at</w:t>
       </w:r>
       <w:r>
         <w:t xml:space="preserve"> </w:t>
       </w:r>
-      <w:hyperlink r:id="rId52">
+      <w:hyperlink r:id="rId53">
         <w:r>
           <w:rPr>
             <w:rStyle w:val="Hyperlink"/>
@@ -3534,7 +3622,7 @@
       <w:r>
         <w:t xml:space="preserve"> </w:t>
       </w:r>
-      <w:hyperlink r:id="rId53">
+      <w:hyperlink r:id="rId54">
         <w:r>
           <w:rPr>
             <w:rStyle w:val="Hyperlink"/>
@@ -3559,7 +3647,7 @@
       <w:r>
         <w:t xml:space="preserve"> </w:t>
       </w:r>
-      <w:hyperlink r:id="rId54">
+      <w:hyperlink r:id="rId55">
         <w:r>
           <w:rPr>
             <w:rStyle w:val="Hyperlink"/>
@@ -3573,7 +3661,7 @@
       <w:r>
         <w:t xml:space="preserve"> </w:t>
       </w:r>
-      <w:hyperlink r:id="rId55">
+      <w:hyperlink r:id="rId56">
         <w:r>
           <w:rPr>
             <w:rStyle w:val="Hyperlink"/>
@@ -3589,11 +3677,11 @@
       <w:pPr>
         <w:pStyle w:val="berschrift3"/>
       </w:pPr>
-      <w:bookmarkStart w:id="56" w:name="ethical-approval"/>
+      <w:bookmarkStart w:id="57" w:name="ethical-approval"/>
       <w:r>
         <w:t xml:space="preserve">Ethical approval.</w:t>
       </w:r>
-      <w:bookmarkEnd w:id="56"/>
+      <w:bookmarkEnd w:id="57"/>
     </w:p>
     <w:p>
       <w:pPr>
@@ -3607,11 +3695,11 @@
       <w:pPr>
         <w:pStyle w:val="berschrift3"/>
       </w:pPr>
-      <w:bookmarkStart w:id="57" w:name="acknowledgements"/>
+      <w:bookmarkStart w:id="58" w:name="acknowledgements"/>
       <w:r>
         <w:t xml:space="preserve">Acknowledgements.</w:t>
       </w:r>
-      <w:bookmarkEnd w:id="57"/>
+      <w:bookmarkEnd w:id="58"/>
     </w:p>
     <w:p>
       <w:pPr>
@@ -3630,14 +3718,14 @@
       <w:pPr>
         <w:pStyle w:val="berschrift1"/>
       </w:pPr>
-      <w:bookmarkStart w:id="58" w:name="references"/>
+      <w:bookmarkStart w:id="59" w:name="references"/>
       <w:r>
         <w:t xml:space="preserve">References</w:t>
       </w:r>
-      <w:bookmarkEnd w:id="58"/>
+      <w:bookmarkEnd w:id="59"/>
     </w:p>
     <w:bookmarkStart w:id="242" w:name="refs"/>
-    <w:bookmarkStart w:id="60" w:name="Xc1111206009367c461a280c294f52e42c52a71c"/>
+    <w:bookmarkStart w:id="61" w:name="Xc1111206009367c461a280c294f52e42c52a71c"/>
     <w:p>
       <w:pPr>
         <w:pStyle w:val="Literaturverzeichnis"/>
@@ -3672,7 +3760,7 @@
       <w:r>
         <w:t xml:space="preserve"> </w:t>
       </w:r>
-      <w:hyperlink r:id="rId59">
+      <w:hyperlink r:id="rId60">
         <w:r>
           <w:rPr>
             <w:rStyle w:val="Hyperlink"/>
@@ -3681,8 +3769,8 @@
         </w:r>
       </w:hyperlink>
     </w:p>
-    <w:bookmarkEnd w:id="60"/>
-    <w:bookmarkStart w:id="62" w:name="X2384184322bd4af0264950996f9ac1528a09dcf"/>
+    <w:bookmarkEnd w:id="61"/>
+    <w:bookmarkStart w:id="63" w:name="X2384184322bd4af0264950996f9ac1528a09dcf"/>
     <w:p>
       <w:pPr>
         <w:pStyle w:val="Literaturverzeichnis"/>
@@ -3717,7 +3805,7 @@
       <w:r>
         <w:t xml:space="preserve"> </w:t>
       </w:r>
-      <w:hyperlink r:id="rId61">
+      <w:hyperlink r:id="rId62">
         <w:r>
           <w:rPr>
             <w:rStyle w:val="Hyperlink"/>
@@ -3726,8 +3814,8 @@
         </w:r>
       </w:hyperlink>
     </w:p>
-    <w:bookmarkEnd w:id="62"/>
-    <w:bookmarkStart w:id="63" w:name="ref-banduraSocialFoundationsThought1986"/>
+    <w:bookmarkEnd w:id="63"/>
+    <w:bookmarkStart w:id="64" w:name="ref-banduraSocialFoundationsThought1986"/>
     <w:p>
       <w:pPr>
         <w:pStyle w:val="Literaturverzeichnis"/>
@@ -3748,8 +3836,8 @@
         <w:t xml:space="preserve">. Prentice-Hall, Inc.</w:t>
       </w:r>
     </w:p>
-    <w:bookmarkEnd w:id="63"/>
-    <w:bookmarkStart w:id="64" w:name="ref-barabasiNetworkScience2016"/>
+    <w:bookmarkEnd w:id="64"/>
+    <w:bookmarkStart w:id="65" w:name="ref-barabasiNetworkScience2016"/>
     <w:p>
       <w:pPr>
         <w:pStyle w:val="Literaturverzeichnis"/>
@@ -3770,8 +3858,8 @@
         <w:t xml:space="preserve">. Cambridge University Press.</w:t>
       </w:r>
     </w:p>
-    <w:bookmarkEnd w:id="64"/>
-    <w:bookmarkStart w:id="65" w:name="ref-bar-yamMakingThingsWork2004"/>
+    <w:bookmarkEnd w:id="65"/>
+    <w:bookmarkStart w:id="66" w:name="ref-bar-yamMakingThingsWork2004"/>
     <w:p>
       <w:pPr>
         <w:pStyle w:val="Literaturverzeichnis"/>
@@ -3792,8 +3880,8 @@
         <w:t xml:space="preserve">. NECSI/Knowledge Press.</w:t>
       </w:r>
     </w:p>
-    <w:bookmarkEnd w:id="65"/>
-    <w:bookmarkStart w:id="66" w:name="ref-bar-yamConceptsSystem2018"/>
+    <w:bookmarkEnd w:id="66"/>
+    <w:bookmarkStart w:id="67" w:name="ref-bar-yamConceptsSystem2018"/>
     <w:p>
       <w:pPr>
         <w:pStyle w:val="Literaturverzeichnis"/>
@@ -3814,8 +3902,8 @@
         <w:t xml:space="preserve">. https://web.archive.org/web/20181009095010/http://necsi.edu/guide/concepts/system.html.</w:t>
       </w:r>
     </w:p>
-    <w:bookmarkEnd w:id="66"/>
-    <w:bookmarkStart w:id="68" w:name="ref-borsboomNetworkTheoryMental2017"/>
+    <w:bookmarkEnd w:id="67"/>
+    <w:bookmarkStart w:id="69" w:name="ref-borsboomNetworkTheoryMental2017"/>
     <w:p>
       <w:pPr>
         <w:pStyle w:val="Literaturverzeichnis"/>
@@ -3850,7 +3938,7 @@
       <w:r>
         <w:t xml:space="preserve"> </w:t>
       </w:r>
-      <w:hyperlink r:id="rId67">
+      <w:hyperlink r:id="rId68">
         <w:r>
           <w:rPr>
             <w:rStyle w:val="Hyperlink"/>
@@ -3859,8 +3947,8 @@
         </w:r>
       </w:hyperlink>
     </w:p>
-    <w:bookmarkEnd w:id="68"/>
-    <w:bookmarkStart w:id="69" w:name="X2f24e0a125b6f81c897a2abbe327b6095fb4d8a"/>
+    <w:bookmarkEnd w:id="69"/>
+    <w:bookmarkStart w:id="70" w:name="X2f24e0a125b6f81c897a2abbe327b6095fb4d8a"/>
     <w:p>
       <w:pPr>
         <w:pStyle w:val="Literaturverzeichnis"/>
@@ -3893,8 +3981,8 @@
         <w:t xml:space="preserve">(9), 097610.</w:t>
       </w:r>
     </w:p>
-    <w:bookmarkEnd w:id="69"/>
-    <w:bookmarkStart w:id="70" w:name="ref-brandTailoringHealthyWorkplace2015"/>
+    <w:bookmarkEnd w:id="70"/>
+    <w:bookmarkStart w:id="71" w:name="ref-brandTailoringHealthyWorkplace2015"/>
     <w:p>
       <w:pPr>
         <w:pStyle w:val="Literaturverzeichnis"/>
@@ -3927,8 +4015,8 @@
         <w:t xml:space="preserve">.</w:t>
       </w:r>
     </w:p>
-    <w:bookmarkEnd w:id="70"/>
-    <w:bookmarkStart w:id="72" w:name="ref-bringmannDonBlameModel2018a"/>
+    <w:bookmarkEnd w:id="71"/>
+    <w:bookmarkStart w:id="73" w:name="ref-bringmannDonBlameModel2018a"/>
     <w:p>
       <w:pPr>
         <w:pStyle w:val="Literaturverzeichnis"/>
@@ -3963,7 +4051,7 @@
       <w:r>
         <w:t xml:space="preserve"> </w:t>
       </w:r>
-      <w:hyperlink r:id="rId71">
+      <w:hyperlink r:id="rId72">
         <w:r>
           <w:rPr>
             <w:rStyle w:val="Hyperlink"/>
@@ -3972,8 +4060,8 @@
         </w:r>
       </w:hyperlink>
     </w:p>
-    <w:bookmarkEnd w:id="72"/>
-    <w:bookmarkStart w:id="73" w:name="X2df5f2552f0aa41a924c82d1acad796707cc041"/>
+    <w:bookmarkEnd w:id="73"/>
+    <w:bookmarkStart w:id="74" w:name="X2df5f2552f0aa41a924c82d1acad796707cc041"/>
     <w:p>
       <w:pPr>
         <w:pStyle w:val="Literaturverzeichnis"/>
@@ -3997,8 +4085,8 @@
         <w:t xml:space="preserve">(pp. 993–1028). John Wiley &amp; Sons Inc.</w:t>
       </w:r>
     </w:p>
-    <w:bookmarkEnd w:id="73"/>
-    <w:bookmarkStart w:id="75" w:name="Xaaa00f09a8c4631dbc1b1230307f715228f0e69"/>
+    <w:bookmarkEnd w:id="74"/>
+    <w:bookmarkStart w:id="76" w:name="Xaaa00f09a8c4631dbc1b1230307f715228f0e69"/>
     <w:p>
       <w:pPr>
         <w:pStyle w:val="Literaturverzeichnis"/>
@@ -4033,7 +4121,7 @@
       <w:r>
         <w:t xml:space="preserve"> </w:t>
       </w:r>
-      <w:hyperlink r:id="rId74">
+      <w:hyperlink r:id="rId75">
         <w:r>
           <w:rPr>
             <w:rStyle w:val="Hyperlink"/>
@@ -4042,8 +4130,8 @@
         </w:r>
       </w:hyperlink>
     </w:p>
-    <w:bookmarkEnd w:id="75"/>
-    <w:bookmarkStart w:id="77" w:name="Xf173dae39393781e5b0b9a8cf852ab25c67c555"/>
+    <w:bookmarkEnd w:id="76"/>
+    <w:bookmarkStart w:id="78" w:name="Xf173dae39393781e5b0b9a8cf852ab25c67c555"/>
     <w:p>
       <w:pPr>
         <w:pStyle w:val="Literaturverzeichnis"/>
@@ -4078,7 +4166,7 @@
       <w:r>
         <w:t xml:space="preserve"> </w:t>
       </w:r>
-      <w:hyperlink r:id="rId76">
+      <w:hyperlink r:id="rId77">
         <w:r>
           <w:rPr>
             <w:rStyle w:val="Hyperlink"/>
@@ -4087,8 +4175,8 @@
         </w:r>
       </w:hyperlink>
     </w:p>
-    <w:bookmarkEnd w:id="77"/>
-    <w:bookmarkStart w:id="78" w:name="ref-carelloWhyNonlinearMethods2005"/>
+    <w:bookmarkEnd w:id="78"/>
+    <w:bookmarkStart w:id="79" w:name="ref-carelloWhyNonlinearMethods2005"/>
     <w:p>
       <w:pPr>
         <w:pStyle w:val="Literaturverzeichnis"/>
@@ -4112,8 +4200,8 @@
         <w:t xml:space="preserve">(pp. 1–25).</w:t>
       </w:r>
     </w:p>
-    <w:bookmarkEnd w:id="78"/>
-    <w:bookmarkStart w:id="80" w:name="ref-careyBehaviorChangeTechniques2019"/>
+    <w:bookmarkEnd w:id="79"/>
+    <w:bookmarkStart w:id="81" w:name="ref-careyBehaviorChangeTechniques2019"/>
     <w:p>
       <w:pPr>
         <w:pStyle w:val="Literaturverzeichnis"/>
@@ -4148,7 +4236,7 @@
       <w:r>
         <w:t xml:space="preserve"> </w:t>
       </w:r>
-      <w:hyperlink r:id="rId79">
+      <w:hyperlink r:id="rId80">
         <w:r>
           <w:rPr>
             <w:rStyle w:val="Hyperlink"/>
@@ -4157,8 +4245,8 @@
         </w:r>
       </w:hyperlink>
     </w:p>
-    <w:bookmarkEnd w:id="80"/>
-    <w:bookmarkStart w:id="81" w:name="ref-centolaTruthBehavioralChange2018"/>
+    <w:bookmarkEnd w:id="81"/>
+    <w:bookmarkStart w:id="82" w:name="ref-centolaTruthBehavioralChange2018"/>
     <w:p>
       <w:pPr>
         <w:pStyle w:val="Literaturverzeichnis"/>
@@ -4179,8 +4267,8 @@
         <w:t xml:space="preserve">, 10.</w:t>
       </w:r>
     </w:p>
-    <w:bookmarkEnd w:id="81"/>
-    <w:bookmarkStart w:id="83" w:name="Xa320cb38ddecf174ac827350445abc5f88eb02c"/>
+    <w:bookmarkEnd w:id="82"/>
+    <w:bookmarkStart w:id="84" w:name="Xa320cb38ddecf174ac827350445abc5f88eb02c"/>
     <w:p>
       <w:pPr>
         <w:pStyle w:val="Literaturverzeichnis"/>
@@ -4215,7 +4303,7 @@
       <w:r>
         <w:t xml:space="preserve"> </w:t>
       </w:r>
-      <w:hyperlink r:id="rId82">
+      <w:hyperlink r:id="rId83">
         <w:r>
           <w:rPr>
             <w:rStyle w:val="Hyperlink"/>
@@ -4224,8 +4312,8 @@
         </w:r>
       </w:hyperlink>
     </w:p>
-    <w:bookmarkEnd w:id="83"/>
-    <w:bookmarkStart w:id="85" w:name="X5d14c432d10034b317ead77ceec819ebeaaaafd"/>
+    <w:bookmarkEnd w:id="84"/>
+    <w:bookmarkStart w:id="86" w:name="X5d14c432d10034b317ead77ceec819ebeaaaafd"/>
     <w:p>
       <w:pPr>
         <w:pStyle w:val="Literaturverzeichnis"/>
@@ -4260,7 +4348,7 @@
       <w:r>
         <w:t xml:space="preserve"> </w:t>
       </w:r>
-      <w:hyperlink r:id="rId84">
+      <w:hyperlink r:id="rId85">
         <w:r>
           <w:rPr>
             <w:rStyle w:val="Hyperlink"/>
@@ -4269,8 +4357,8 @@
         </w:r>
       </w:hyperlink>
     </w:p>
-    <w:bookmarkEnd w:id="85"/>
-    <w:bookmarkStart w:id="87" w:name="Xba44c95fe7ee441cb0ff224dea84ff467f21718"/>
+    <w:bookmarkEnd w:id="86"/>
+    <w:bookmarkStart w:id="88" w:name="Xba44c95fe7ee441cb0ff224dea84ff467f21718"/>
     <w:p>
       <w:pPr>
         <w:pStyle w:val="Literaturverzeichnis"/>
@@ -4305,7 +4393,7 @@
       <w:r>
         <w:t xml:space="preserve"> </w:t>
       </w:r>
-      <w:hyperlink r:id="rId86">
+      <w:hyperlink r:id="rId87">
         <w:r>
           <w:rPr>
             <w:rStyle w:val="Hyperlink"/>
@@ -4314,8 +4402,8 @@
         </w:r>
       </w:hyperlink>
     </w:p>
-    <w:bookmarkEnd w:id="87"/>
-    <w:bookmarkStart w:id="89" w:name="ref-coleTestingMediationalModels2003"/>
+    <w:bookmarkEnd w:id="88"/>
+    <w:bookmarkStart w:id="90" w:name="ref-coleTestingMediationalModels2003"/>
     <w:p>
       <w:pPr>
         <w:pStyle w:val="Literaturverzeichnis"/>
@@ -4350,7 +4438,7 @@
       <w:r>
         <w:t xml:space="preserve"> </w:t>
       </w:r>
-      <w:hyperlink r:id="rId88">
+      <w:hyperlink r:id="rId89">
         <w:r>
           <w:rPr>
             <w:rStyle w:val="Hyperlink"/>
@@ -4359,8 +4447,8 @@
         </w:r>
       </w:hyperlink>
     </w:p>
-    <w:bookmarkEnd w:id="89"/>
-    <w:bookmarkStart w:id="90" w:name="ref-craigTakingAccountContext2018"/>
+    <w:bookmarkEnd w:id="90"/>
+    <w:bookmarkStart w:id="91" w:name="ref-craigTakingAccountContext2018"/>
     <w:p>
       <w:pPr>
         <w:pStyle w:val="Literaturverzeichnis"/>
@@ -4381,8 +4469,8 @@
         <w:t xml:space="preserve">.</w:t>
       </w:r>
     </w:p>
-    <w:bookmarkEnd w:id="90"/>
-    <w:bookmarkStart w:id="92" w:name="ref-cramerMajorDepressionComplex2016"/>
+    <w:bookmarkEnd w:id="91"/>
+    <w:bookmarkStart w:id="93" w:name="ref-cramerMajorDepressionComplex2016"/>
     <w:p>
       <w:pPr>
         <w:pStyle w:val="Literaturverzeichnis"/>
@@ -4417,7 +4505,7 @@
       <w:r>
         <w:t xml:space="preserve"> </w:t>
       </w:r>
-      <w:hyperlink r:id="rId91">
+      <w:hyperlink r:id="rId92">
         <w:r>
           <w:rPr>
             <w:rStyle w:val="Hyperlink"/>
@@ -4426,8 +4514,8 @@
         </w:r>
       </w:hyperlink>
     </w:p>
-    <w:bookmarkEnd w:id="92"/>
-    <w:bookmarkStart w:id="93" w:name="Xbc1f59fb74901c8846278630ca22a6e24e60497"/>
+    <w:bookmarkEnd w:id="93"/>
+    <w:bookmarkStart w:id="94" w:name="Xbc1f59fb74901c8846278630ca22a6e24e60497"/>
     <w:p>
       <w:pPr>
         <w:pStyle w:val="Literaturverzeichnis"/>
@@ -4460,8 +4548,8 @@
         <w:t xml:space="preserve">, 479–510.</w:t>
       </w:r>
     </w:p>
-    <w:bookmarkEnd w:id="93"/>
-    <w:bookmarkStart w:id="94" w:name="Xbcf5332c10c4d5021a3997250dd8d578eb14e7b"/>
+    <w:bookmarkEnd w:id="94"/>
+    <w:bookmarkStart w:id="95" w:name="Xbcf5332c10c4d5021a3997250dd8d578eb14e7b"/>
     <w:p>
       <w:pPr>
         <w:pStyle w:val="Literaturverzeichnis"/>
@@ -4494,8 +4582,8 @@
         <w:t xml:space="preserve">(2), 158–171.</w:t>
       </w:r>
     </w:p>
-    <w:bookmarkEnd w:id="94"/>
-    <w:bookmarkStart w:id="96" w:name="ref-dumithPhysicalActivityChange2011"/>
+    <w:bookmarkEnd w:id="95"/>
+    <w:bookmarkStart w:id="97" w:name="ref-dumithPhysicalActivityChange2011"/>
     <w:p>
       <w:pPr>
         <w:pStyle w:val="Literaturverzeichnis"/>
@@ -4530,7 +4618,7 @@
       <w:r>
         <w:t xml:space="preserve"> </w:t>
       </w:r>
-      <w:hyperlink r:id="rId95">
+      <w:hyperlink r:id="rId96">
         <w:r>
           <w:rPr>
             <w:rStyle w:val="Hyperlink"/>
@@ -4539,8 +4627,8 @@
         </w:r>
       </w:hyperlink>
     </w:p>
-    <w:bookmarkEnd w:id="96"/>
-    <w:bookmarkStart w:id="98" w:name="ref-epskampGaussianGraphicalModel2018"/>
+    <w:bookmarkEnd w:id="97"/>
+    <w:bookmarkStart w:id="99" w:name="ref-epskampGaussianGraphicalModel2018"/>
     <w:p>
       <w:pPr>
         <w:pStyle w:val="Literaturverzeichnis"/>
@@ -4575,7 +4663,7 @@
       <w:r>
         <w:t xml:space="preserve"> </w:t>
       </w:r>
-      <w:hyperlink r:id="rId97">
+      <w:hyperlink r:id="rId98">
         <w:r>
           <w:rPr>
             <w:rStyle w:val="Hyperlink"/>
@@ -4584,8 +4672,8 @@
         </w:r>
       </w:hyperlink>
     </w:p>
-    <w:bookmarkEnd w:id="98"/>
-    <w:bookmarkStart w:id="100" w:name="ref-finkSocialDeterminantsPopulation2016"/>
+    <w:bookmarkEnd w:id="99"/>
+    <w:bookmarkStart w:id="101" w:name="ref-finkSocialDeterminantsPopulation2016"/>
     <w:p>
       <w:pPr>
         <w:pStyle w:val="Literaturverzeichnis"/>
@@ -4620,7 +4708,7 @@
       <w:r>
         <w:t xml:space="preserve"> </w:t>
       </w:r>
-      <w:hyperlink r:id="rId99">
+      <w:hyperlink r:id="rId100">
         <w:r>
           <w:rPr>
             <w:rStyle w:val="Hyperlink"/>
@@ -4629,8 +4717,8 @@
         </w:r>
       </w:hyperlink>
     </w:p>
-    <w:bookmarkEnd w:id="100"/>
-    <w:bookmarkStart w:id="102" w:name="Xadd6a0089e01a96003026b7e0726bd44b1855a1"/>
+    <w:bookmarkEnd w:id="101"/>
+    <w:bookmarkStart w:id="103" w:name="Xadd6a0089e01a96003026b7e0726bd44b1855a1"/>
     <w:p>
       <w:pPr>
         <w:pStyle w:val="Literaturverzeichnis"/>
@@ -4653,7 +4741,7 @@
       <w:r>
         <w:t xml:space="preserve"> </w:t>
       </w:r>
-      <w:hyperlink r:id="rId101">
+      <w:hyperlink r:id="rId102">
         <w:r>
           <w:rPr>
             <w:rStyle w:val="Hyperlink"/>
@@ -4662,8 +4750,8 @@
         </w:r>
       </w:hyperlink>
     </w:p>
-    <w:bookmarkEnd w:id="102"/>
-    <w:bookmarkStart w:id="104" w:name="X1f6b3f9b300d677fd8c22f3d585b5edec90c299"/>
+    <w:bookmarkEnd w:id="103"/>
+    <w:bookmarkStart w:id="105" w:name="X1f6b3f9b300d677fd8c22f3d585b5edec90c299"/>
     <w:p>
       <w:pPr>
         <w:pStyle w:val="Literaturverzeichnis"/>
@@ -4689,7 +4777,7 @@
       <w:r>
         <w:t xml:space="preserve"> </w:t>
       </w:r>
-      <w:hyperlink r:id="rId103">
+      <w:hyperlink r:id="rId104">
         <w:r>
           <w:rPr>
             <w:rStyle w:val="Hyperlink"/>
@@ -4698,8 +4786,8 @@
         </w:r>
       </w:hyperlink>
     </w:p>
-    <w:bookmarkEnd w:id="104"/>
-    <w:bookmarkStart w:id="106" w:name="X9ec60b81f24fa2e34f148c53cc70fbef6db9e3e"/>
+    <w:bookmarkEnd w:id="105"/>
+    <w:bookmarkStart w:id="107" w:name="X9ec60b81f24fa2e34f148c53cc70fbef6db9e3e"/>
     <w:p>
       <w:pPr>
         <w:pStyle w:val="Literaturverzeichnis"/>
@@ -4734,7 +4822,7 @@
       <w:r>
         <w:t xml:space="preserve"> </w:t>
       </w:r>
-      <w:hyperlink r:id="rId105">
+      <w:hyperlink r:id="rId106">
         <w:r>
           <w:rPr>
             <w:rStyle w:val="Hyperlink"/>
@@ -4743,8 +4831,8 @@
         </w:r>
       </w:hyperlink>
     </w:p>
-    <w:bookmarkEnd w:id="106"/>
-    <w:bookmarkStart w:id="108" w:name="ref-gomersallComplexAdaptiveSystems2018"/>
+    <w:bookmarkEnd w:id="107"/>
+    <w:bookmarkStart w:id="109" w:name="ref-gomersallComplexAdaptiveSystems2018"/>
     <w:p>
       <w:pPr>
         <w:pStyle w:val="Literaturverzeichnis"/>
@@ -4779,7 +4867,7 @@
       <w:r>
         <w:t xml:space="preserve"> </w:t>
       </w:r>
-      <w:hyperlink r:id="rId107">
+      <w:hyperlink r:id="rId108">
         <w:r>
           <w:rPr>
             <w:rStyle w:val="Hyperlink"/>
@@ -4788,8 +4876,8 @@
         </w:r>
       </w:hyperlink>
     </w:p>
-    <w:bookmarkEnd w:id="108"/>
-    <w:bookmarkStart w:id="110" w:name="X3501e1ff92227cea1cb8c56a8d1b2b54f220ce7"/>
+    <w:bookmarkEnd w:id="109"/>
+    <w:bookmarkStart w:id="111" w:name="X3501e1ff92227cea1cb8c56a8d1b2b54f220ce7"/>
     <w:p>
       <w:pPr>
         <w:pStyle w:val="Literaturverzeichnis"/>
@@ -4824,7 +4912,7 @@
       <w:r>
         <w:t xml:space="preserve"> </w:t>
       </w:r>
-      <w:hyperlink r:id="rId109">
+      <w:hyperlink r:id="rId110">
         <w:r>
           <w:rPr>
             <w:rStyle w:val="Hyperlink"/>
@@ -4833,8 +4921,8 @@
         </w:r>
       </w:hyperlink>
     </w:p>
-    <w:bookmarkEnd w:id="110"/>
-    <w:bookmarkStart w:id="112" w:name="ref-hallTemporalSelfregulationTheory2015"/>
+    <w:bookmarkEnd w:id="111"/>
+    <w:bookmarkStart w:id="113" w:name="ref-hallTemporalSelfregulationTheory2015"/>
     <w:p>
       <w:pPr>
         <w:pStyle w:val="Literaturverzeichnis"/>
@@ -4869,7 +4957,7 @@
       <w:r>
         <w:t xml:space="preserve"> </w:t>
       </w:r>
-      <w:hyperlink r:id="rId111">
+      <w:hyperlink r:id="rId112">
         <w:r>
           <w:rPr>
             <w:rStyle w:val="Hyperlink"/>
@@ -4878,8 +4966,8 @@
         </w:r>
       </w:hyperlink>
     </w:p>
-    <w:bookmarkEnd w:id="112"/>
-    <w:bookmarkStart w:id="114" w:name="ref-hamakerModelingBASDysregulation2016"/>
+    <w:bookmarkEnd w:id="113"/>
+    <w:bookmarkStart w:id="115" w:name="ref-hamakerModelingBASDysregulation2016"/>
     <w:p>
       <w:pPr>
         <w:pStyle w:val="Literaturverzeichnis"/>
@@ -4914,7 +5002,7 @@
       <w:r>
         <w:t xml:space="preserve"> </w:t>
       </w:r>
-      <w:hyperlink r:id="rId113">
+      <w:hyperlink r:id="rId114">
         <w:r>
           <w:rPr>
             <w:rStyle w:val="Hyperlink"/>
@@ -4923,8 +5011,8 @@
         </w:r>
       </w:hyperlink>
     </w:p>
-    <w:bookmarkEnd w:id="114"/>
-    <w:bookmarkStart w:id="116" w:name="ref-hamakerNoTimePresent2017"/>
+    <w:bookmarkEnd w:id="115"/>
+    <w:bookmarkStart w:id="117" w:name="ref-hamakerNoTimePresent2017"/>
     <w:p>
       <w:pPr>
         <w:pStyle w:val="Literaturverzeichnis"/>
@@ -4959,7 +5047,7 @@
       <w:r>
         <w:t xml:space="preserve"> </w:t>
       </w:r>
-      <w:hyperlink r:id="rId115">
+      <w:hyperlink r:id="rId116">
         <w:r>
           <w:rPr>
             <w:rStyle w:val="Hyperlink"/>
@@ -4968,8 +5056,8 @@
         </w:r>
       </w:hyperlink>
     </w:p>
-    <w:bookmarkEnd w:id="116"/>
-    <w:bookmarkStart w:id="117" w:name="ref-hasselmanFredHasselmanCasnet2020"/>
+    <w:bookmarkEnd w:id="117"/>
+    <w:bookmarkStart w:id="118" w:name="ref-hasselmanFredHasselmanCasnet2020"/>
     <w:p>
       <w:pPr>
         <w:pStyle w:val="Literaturverzeichnis"/>
@@ -4990,8 +5078,8 @@
         <w:t xml:space="preserve">.</w:t>
       </w:r>
     </w:p>
-    <w:bookmarkEnd w:id="117"/>
-    <w:bookmarkStart w:id="119" w:name="ref-hasselmanStudyingComplexAdaptive2020"/>
+    <w:bookmarkEnd w:id="118"/>
+    <w:bookmarkStart w:id="120" w:name="ref-hasselmanStudyingComplexAdaptive2020"/>
     <w:p>
       <w:pPr>
         <w:pStyle w:val="Literaturverzeichnis"/>
@@ -5026,7 +5114,7 @@
       <w:r>
         <w:t xml:space="preserve"> </w:t>
       </w:r>
-      <w:hyperlink r:id="rId118">
+      <w:hyperlink r:id="rId119">
         <w:r>
           <w:rPr>
             <w:rStyle w:val="Hyperlink"/>
@@ -5035,8 +5123,8 @@
         </w:r>
       </w:hyperlink>
     </w:p>
-    <w:bookmarkEnd w:id="119"/>
-    <w:bookmarkStart w:id="121" w:name="X52554cb8a9418a409c0e5b218c1710f6f23e5a5"/>
+    <w:bookmarkEnd w:id="120"/>
+    <w:bookmarkStart w:id="122" w:name="X52554cb8a9418a409c0e5b218c1710f6f23e5a5"/>
     <w:p>
       <w:pPr>
         <w:pStyle w:val="Literaturverzeichnis"/>
@@ -5071,7 +5159,7 @@
       <w:r>
         <w:t xml:space="preserve"> </w:t>
       </w:r>
-      <w:hyperlink r:id="rId120">
+      <w:hyperlink r:id="rId121">
         <w:r>
           <w:rPr>
             <w:rStyle w:val="Hyperlink"/>
@@ -5080,8 +5168,8 @@
         </w:r>
       </w:hyperlink>
     </w:p>
-    <w:bookmarkEnd w:id="121"/>
-    <w:bookmarkStart w:id="123" w:name="X21cdb472202d231010f179654ba9dad38557364"/>
+    <w:bookmarkEnd w:id="122"/>
+    <w:bookmarkStart w:id="124" w:name="X21cdb472202d231010f179654ba9dad38557364"/>
     <w:p>
       <w:pPr>
         <w:pStyle w:val="Literaturverzeichnis"/>
@@ -5116,7 +5204,7 @@
       <w:r>
         <w:t xml:space="preserve"> </w:t>
       </w:r>
-      <w:hyperlink r:id="rId122">
+      <w:hyperlink r:id="rId123">
         <w:r>
           <w:rPr>
             <w:rStyle w:val="Hyperlink"/>
@@ -5125,8 +5213,8 @@
         </w:r>
       </w:hyperlink>
     </w:p>
-    <w:bookmarkEnd w:id="123"/>
-    <w:bookmarkStart w:id="125" w:name="ref-helmichSuddenGainsDaytoday2020"/>
+    <w:bookmarkEnd w:id="124"/>
+    <w:bookmarkStart w:id="126" w:name="ref-helmichSuddenGainsDaytoday2020"/>
     <w:p>
       <w:pPr>
         <w:pStyle w:val="Literaturverzeichnis"/>
@@ -5161,7 +5249,7 @@
       <w:r>
         <w:t xml:space="preserve"> </w:t>
       </w:r>
-      <w:hyperlink r:id="rId124">
+      <w:hyperlink r:id="rId125">
         <w:r>
           <w:rPr>
             <w:rStyle w:val="Hyperlink"/>
@@ -5170,8 +5258,8 @@
         </w:r>
       </w:hyperlink>
     </w:p>
-    <w:bookmarkEnd w:id="125"/>
-    <w:bookmarkStart w:id="127" w:name="X7161cb0b18610929db6f6767611480992575233"/>
+    <w:bookmarkEnd w:id="126"/>
+    <w:bookmarkStart w:id="128" w:name="X7161cb0b18610929db6f6767611480992575233"/>
     <w:p>
       <w:pPr>
         <w:pStyle w:val="Literaturverzeichnis"/>
@@ -5194,7 +5282,7 @@
       <w:r>
         <w:t xml:space="preserve"> </w:t>
       </w:r>
-      <w:hyperlink r:id="rId126">
+      <w:hyperlink r:id="rId127">
         <w:r>
           <w:rPr>
             <w:rStyle w:val="Hyperlink"/>
@@ -5203,8 +5291,8 @@
         </w:r>
       </w:hyperlink>
     </w:p>
-    <w:bookmarkEnd w:id="127"/>
-    <w:bookmarkStart w:id="129" w:name="X28809eab21aeb651d70205647062d9fce2bfe32"/>
+    <w:bookmarkEnd w:id="128"/>
+    <w:bookmarkStart w:id="130" w:name="X28809eab21aeb651d70205647062d9fce2bfe32"/>
     <w:p>
       <w:pPr>
         <w:pStyle w:val="Literaturverzeichnis"/>
@@ -5230,7 +5318,7 @@
       <w:r>
         <w:t xml:space="preserve"> </w:t>
       </w:r>
-      <w:hyperlink r:id="rId128">
+      <w:hyperlink r:id="rId129">
         <w:r>
           <w:rPr>
             <w:rStyle w:val="Hyperlink"/>
@@ -5239,8 +5327,8 @@
         </w:r>
       </w:hyperlink>
     </w:p>
-    <w:bookmarkEnd w:id="129"/>
-    <w:bookmarkStart w:id="131" w:name="ref-johnstonUsefulTheoriesShould2013"/>
+    <w:bookmarkEnd w:id="130"/>
+    <w:bookmarkStart w:id="132" w:name="ref-johnstonUsefulTheoriesShould2013"/>
     <w:p>
       <w:pPr>
         <w:pStyle w:val="Literaturverzeichnis"/>
@@ -5275,7 +5363,7 @@
       <w:r>
         <w:t xml:space="preserve"> </w:t>
       </w:r>
-      <w:hyperlink r:id="rId130">
+      <w:hyperlink r:id="rId131">
         <w:r>
           <w:rPr>
             <w:rStyle w:val="Hyperlink"/>
@@ -5284,8 +5372,8 @@
         </w:r>
       </w:hyperlink>
     </w:p>
-    <w:bookmarkEnd w:id="131"/>
-    <w:bookmarkStart w:id="133" w:name="ref-kelsoHakenKelsoBunzModel2008"/>
+    <w:bookmarkEnd w:id="132"/>
+    <w:bookmarkStart w:id="134" w:name="ref-kelsoHakenKelsoBunzModel2008"/>
     <w:p>
       <w:pPr>
         <w:pStyle w:val="Literaturverzeichnis"/>
@@ -5320,7 +5408,7 @@
       <w:r>
         <w:t xml:space="preserve"> </w:t>
       </w:r>
-      <w:hyperlink r:id="rId132">
+      <w:hyperlink r:id="rId133">
         <w:r>
           <w:rPr>
             <w:rStyle w:val="Hyperlink"/>
@@ -5329,8 +5417,8 @@
         </w:r>
       </w:hyperlink>
     </w:p>
-    <w:bookmarkEnd w:id="133"/>
-    <w:bookmarkStart w:id="135" w:name="Xa9e8bcb5448d6fa89ddaa8ee083c2ace09904aa"/>
+    <w:bookmarkEnd w:id="134"/>
+    <w:bookmarkStart w:id="136" w:name="Xa9e8bcb5448d6fa89ddaa8ee083c2ace09904aa"/>
     <w:p>
       <w:pPr>
         <w:pStyle w:val="Literaturverzeichnis"/>
@@ -5365,7 +5453,7 @@
       <w:r>
         <w:t xml:space="preserve"> </w:t>
       </w:r>
-      <w:hyperlink r:id="rId134">
+      <w:hyperlink r:id="rId135">
         <w:r>
           <w:rPr>
             <w:rStyle w:val="Hyperlink"/>
@@ -5374,8 +5462,8 @@
         </w:r>
       </w:hyperlink>
     </w:p>
-    <w:bookmarkEnd w:id="135"/>
-    <w:bookmarkStart w:id="136" w:name="ref-kokIgnoringTheoryMisinterpreting2018"/>
+    <w:bookmarkEnd w:id="136"/>
+    <w:bookmarkStart w:id="137" w:name="ref-kokIgnoringTheoryMisinterpreting2018"/>
     <w:p>
       <w:pPr>
         <w:pStyle w:val="Literaturverzeichnis"/>
@@ -5408,8 +5496,8 @@
         <w:t xml:space="preserve">(2), 111–125.</w:t>
       </w:r>
     </w:p>
-    <w:bookmarkEnd w:id="136"/>
-    <w:bookmarkStart w:id="138" w:name="X31b753e7d5dd007bef67c18fa42c00c1035baa7"/>
+    <w:bookmarkEnd w:id="137"/>
+    <w:bookmarkStart w:id="139" w:name="X31b753e7d5dd007bef67c18fa42c00c1035baa7"/>
     <w:p>
       <w:pPr>
         <w:pStyle w:val="Literaturverzeichnis"/>
@@ -5444,7 +5532,7 @@
       <w:r>
         <w:t xml:space="preserve"> </w:t>
       </w:r>
-      <w:hyperlink r:id="rId137">
+      <w:hyperlink r:id="rId138">
         <w:r>
           <w:rPr>
             <w:rStyle w:val="Hyperlink"/>
@@ -5453,8 +5541,8 @@
         </w:r>
       </w:hyperlink>
     </w:p>
-    <w:bookmarkEnd w:id="138"/>
-    <w:bookmarkStart w:id="140" w:name="ref-kwasnickaNof1StudyWeight2017"/>
+    <w:bookmarkEnd w:id="139"/>
+    <w:bookmarkStart w:id="141" w:name="ref-kwasnickaNof1StudyWeight2017"/>
     <w:p>
       <w:pPr>
         <w:pStyle w:val="Literaturverzeichnis"/>
@@ -5489,7 +5577,7 @@
       <w:r>
         <w:t xml:space="preserve"> </w:t>
       </w:r>
-      <w:hyperlink r:id="rId139">
+      <w:hyperlink r:id="rId140">
         <w:r>
           <w:rPr>
             <w:rStyle w:val="Hyperlink"/>
@@ -5498,8 +5586,8 @@
         </w:r>
       </w:hyperlink>
     </w:p>
-    <w:bookmarkEnd w:id="140"/>
-    <w:bookmarkStart w:id="142" w:name="ref-leemputCriticalSlowingEarly2014"/>
+    <w:bookmarkEnd w:id="141"/>
+    <w:bookmarkStart w:id="143" w:name="ref-leemputCriticalSlowingEarly2014"/>
     <w:p>
       <w:pPr>
         <w:pStyle w:val="Literaturverzeichnis"/>
@@ -5534,7 +5622,7 @@
       <w:r>
         <w:t xml:space="preserve"> </w:t>
       </w:r>
-      <w:hyperlink r:id="rId141">
+      <w:hyperlink r:id="rId142">
         <w:r>
           <w:rPr>
             <w:rStyle w:val="Hyperlink"/>
@@ -5543,8 +5631,8 @@
         </w:r>
       </w:hyperlink>
     </w:p>
-    <w:bookmarkEnd w:id="142"/>
-    <w:bookmarkStart w:id="144" w:name="X4ffea5b99f7786905f75af980d844e52ede9e0a"/>
+    <w:bookmarkEnd w:id="143"/>
+    <w:bookmarkStart w:id="145" w:name="X4ffea5b99f7786905f75af980d844e52ede9e0a"/>
     <w:p>
       <w:pPr>
         <w:pStyle w:val="Literaturverzeichnis"/>
@@ -5567,7 +5655,7 @@
       <w:r>
         <w:t xml:space="preserve"> </w:t>
       </w:r>
-      <w:hyperlink r:id="rId143">
+      <w:hyperlink r:id="rId144">
         <w:r>
           <w:rPr>
             <w:rStyle w:val="Hyperlink"/>
@@ -5576,8 +5664,8 @@
         </w:r>
       </w:hyperlink>
     </w:p>
-    <w:bookmarkEnd w:id="144"/>
-    <w:bookmarkStart w:id="146" w:name="ref-makridakisDecisionMakingPlanning2009"/>
+    <w:bookmarkEnd w:id="145"/>
+    <w:bookmarkStart w:id="147" w:name="ref-makridakisDecisionMakingPlanning2009"/>
     <w:p>
       <w:pPr>
         <w:pStyle w:val="Literaturverzeichnis"/>
@@ -5612,7 +5700,7 @@
       <w:r>
         <w:t xml:space="preserve"> </w:t>
       </w:r>
-      <w:hyperlink r:id="rId145">
+      <w:hyperlink r:id="rId146">
         <w:r>
           <w:rPr>
             <w:rStyle w:val="Hyperlink"/>
@@ -5621,8 +5709,8 @@
         </w:r>
       </w:hyperlink>
     </w:p>
-    <w:bookmarkEnd w:id="146"/>
-    <w:bookmarkStart w:id="148" w:name="ref-marwanRecurrencePlotsAnalysis2007"/>
+    <w:bookmarkEnd w:id="147"/>
+    <w:bookmarkStart w:id="149" w:name="ref-marwanRecurrencePlotsAnalysis2007"/>
     <w:p>
       <w:pPr>
         <w:pStyle w:val="Literaturverzeichnis"/>
@@ -5657,7 +5745,7 @@
       <w:r>
         <w:t xml:space="preserve"> </w:t>
       </w:r>
-      <w:hyperlink r:id="rId147">
+      <w:hyperlink r:id="rId148">
         <w:r>
           <w:rPr>
             <w:rStyle w:val="Hyperlink"/>
@@ -5666,8 +5754,8 @@
         </w:r>
       </w:hyperlink>
     </w:p>
-    <w:bookmarkEnd w:id="148"/>
-    <w:bookmarkStart w:id="150" w:name="ref-mathewsWhyStudyComplexity1999"/>
+    <w:bookmarkEnd w:id="149"/>
+    <w:bookmarkStart w:id="151" w:name="ref-mathewsWhyStudyComplexity1999"/>
     <w:p>
       <w:pPr>
         <w:pStyle w:val="Literaturverzeichnis"/>
@@ -5702,7 +5790,7 @@
       <w:r>
         <w:t xml:space="preserve"> </w:t>
       </w:r>
-      <w:hyperlink r:id="rId149">
+      <w:hyperlink r:id="rId150">
         <w:r>
           <w:rPr>
             <w:rStyle w:val="Hyperlink"/>
@@ -5711,8 +5799,8 @@
         </w:r>
       </w:hyperlink>
     </w:p>
-    <w:bookmarkEnd w:id="150"/>
-    <w:bookmarkStart w:id="151" w:name="ref-matthewsSourcesVarianceDaily2002"/>
+    <w:bookmarkEnd w:id="151"/>
+    <w:bookmarkStart w:id="152" w:name="ref-matthewsSourcesVarianceDaily2002"/>
     <w:p>
       <w:pPr>
         <w:pStyle w:val="Literaturverzeichnis"/>
@@ -5745,8 +5833,8 @@
         <w:t xml:space="preserve">(8), 1376–1381.</w:t>
       </w:r>
     </w:p>
-    <w:bookmarkEnd w:id="151"/>
-    <w:bookmarkStart w:id="153" w:name="ref-maySimpleMathematicalModels1976"/>
+    <w:bookmarkEnd w:id="152"/>
+    <w:bookmarkStart w:id="154" w:name="ref-maySimpleMathematicalModels1976"/>
     <w:p>
       <w:pPr>
         <w:pStyle w:val="Literaturverzeichnis"/>
@@ -5781,7 +5869,7 @@
       <w:r>
         <w:t xml:space="preserve"> </w:t>
       </w:r>
-      <w:hyperlink r:id="rId152">
+      <w:hyperlink r:id="rId153">
         <w:r>
           <w:rPr>
             <w:rStyle w:val="Hyperlink"/>
@@ -5790,8 +5878,8 @@
         </w:r>
       </w:hyperlink>
     </w:p>
-    <w:bookmarkEnd w:id="153"/>
-    <w:bookmarkStart w:id="155" w:name="ref-meehlWhySummariesResearch1990"/>
+    <w:bookmarkEnd w:id="154"/>
+    <w:bookmarkStart w:id="156" w:name="ref-meehlWhySummariesResearch1990"/>
     <w:p>
       <w:pPr>
         <w:pStyle w:val="Literaturverzeichnis"/>
@@ -5826,7 +5914,7 @@
       <w:r>
         <w:t xml:space="preserve"> </w:t>
       </w:r>
-      <w:hyperlink r:id="rId154">
+      <w:hyperlink r:id="rId155">
         <w:r>
           <w:rPr>
             <w:rStyle w:val="Hyperlink"/>
@@ -5835,8 +5923,8 @@
         </w:r>
       </w:hyperlink>
     </w:p>
-    <w:bookmarkEnd w:id="155"/>
-    <w:bookmarkStart w:id="156" w:name="ref-michieABCBehaviourChange2014"/>
+    <w:bookmarkEnd w:id="156"/>
+    <w:bookmarkStart w:id="157" w:name="ref-michieABCBehaviourChange2014"/>
     <w:p>
       <w:pPr>
         <w:pStyle w:val="Literaturverzeichnis"/>
@@ -5857,8 +5945,8 @@
         <w:t xml:space="preserve">.</w:t>
       </w:r>
     </w:p>
-    <w:bookmarkEnd w:id="156"/>
-    <w:bookmarkStart w:id="157" w:name="ref-mitchellComplexityGuidedTour2009"/>
+    <w:bookmarkEnd w:id="157"/>
+    <w:bookmarkStart w:id="158" w:name="ref-mitchellComplexityGuidedTour2009"/>
     <w:p>
       <w:pPr>
         <w:pStyle w:val="Literaturverzeichnis"/>
@@ -5879,8 +5967,8 @@
         <w:t xml:space="preserve">. Oxford University Press.</w:t>
       </w:r>
     </w:p>
-    <w:bookmarkEnd w:id="157"/>
-    <w:bookmarkStart w:id="159" w:name="ref-mkhitaryanNetworkApproachHealth2019"/>
+    <w:bookmarkEnd w:id="158"/>
+    <w:bookmarkStart w:id="160" w:name="ref-mkhitaryanNetworkApproachHealth2019"/>
     <w:p>
       <w:pPr>
         <w:pStyle w:val="Literaturverzeichnis"/>
@@ -5915,7 +6003,7 @@
       <w:r>
         <w:t xml:space="preserve"> </w:t>
       </w:r>
-      <w:hyperlink r:id="rId158">
+      <w:hyperlink r:id="rId159">
         <w:r>
           <w:rPr>
             <w:rStyle w:val="Hyperlink"/>
@@ -5924,8 +6012,8 @@
         </w:r>
       </w:hyperlink>
     </w:p>
-    <w:bookmarkEnd w:id="159"/>
-    <w:bookmarkStart w:id="160" w:name="X1ea74ce7cf4b2e3059d48bfb5b627d57c97855c"/>
+    <w:bookmarkEnd w:id="160"/>
+    <w:bookmarkStart w:id="161" w:name="X1ea74ce7cf4b2e3059d48bfb5b627d57c97855c"/>
     <w:p>
       <w:pPr>
         <w:pStyle w:val="Literaturverzeichnis"/>
@@ -5958,8 +6046,8 @@
         <w:t xml:space="preserve">(2), 112–117.</w:t>
       </w:r>
     </w:p>
-    <w:bookmarkEnd w:id="160"/>
-    <w:bookmarkStart w:id="161" w:name="X61e50432ebf6020911fad4fc401cd2f9a37ab27"/>
+    <w:bookmarkEnd w:id="161"/>
+    <w:bookmarkStart w:id="162" w:name="X61e50432ebf6020911fad4fc401cd2f9a37ab27"/>
     <w:p>
       <w:pPr>
         <w:pStyle w:val="Literaturverzeichnis"/>
@@ -5992,8 +6080,8 @@
         <w:t xml:space="preserve">(4), 201–218.</w:t>
       </w:r>
     </w:p>
-    <w:bookmarkEnd w:id="161"/>
-    <w:bookmarkStart w:id="163" w:name="X5738f8f883a84b230e815dbb4da104389004d98"/>
+    <w:bookmarkEnd w:id="162"/>
+    <w:bookmarkStart w:id="164" w:name="X5738f8f883a84b230e815dbb4da104389004d98"/>
     <w:p>
       <w:pPr>
         <w:pStyle w:val="Literaturverzeichnis"/>
@@ -6028,7 +6116,7 @@
       <w:r>
         <w:t xml:space="preserve"> </w:t>
       </w:r>
-      <w:hyperlink r:id="rId162">
+      <w:hyperlink r:id="rId163">
         <w:r>
           <w:rPr>
             <w:rStyle w:val="Hyperlink"/>
@@ -6037,8 +6125,8 @@
         </w:r>
       </w:hyperlink>
     </w:p>
-    <w:bookmarkEnd w:id="163"/>
-    <w:bookmarkStart w:id="165" w:name="X208f1daa59b9a6762ca511bdaf5a12d11728dcb"/>
+    <w:bookmarkEnd w:id="164"/>
+    <w:bookmarkStart w:id="166" w:name="X208f1daa59b9a6762ca511bdaf5a12d11728dcb"/>
     <w:p>
       <w:pPr>
         <w:pStyle w:val="Literaturverzeichnis"/>
@@ -6073,7 +6161,7 @@
       <w:r>
         <w:t xml:space="preserve"> </w:t>
       </w:r>
-      <w:hyperlink r:id="rId164">
+      <w:hyperlink r:id="rId165">
         <w:r>
           <w:rPr>
             <w:rStyle w:val="Hyperlink"/>
@@ -6082,8 +6170,8 @@
         </w:r>
       </w:hyperlink>
     </w:p>
-    <w:bookmarkEnd w:id="165"/>
-    <w:bookmarkStart w:id="166" w:name="ref-navarroApproachStudyDynamics2007"/>
+    <w:bookmarkEnd w:id="166"/>
+    <w:bookmarkStart w:id="167" w:name="ref-navarroApproachStudyDynamics2007"/>
     <w:p>
       <w:pPr>
         <w:pStyle w:val="Literaturverzeichnis"/>
@@ -6114,40 +6202,6 @@
       </w:r>
       <w:r>
         <w:t xml:space="preserve">(4), 473–498.</w:t>
-      </w:r>
-    </w:p>
-    <w:bookmarkEnd w:id="166"/>
-    <w:bookmarkStart w:id="167" w:name="X01a530c5fb29ffdb867d76e36dd3ac81ccf2222"/>
-    <w:p>
-      <w:pPr>
-        <w:pStyle w:val="Literaturverzeichnis"/>
-      </w:pPr>
-      <w:r>
-        <w:t xml:space="preserve">Navarro, J., Curioso, F., Gomes, D., Arrieta, C., &amp; Cortes, M. (2013). Fluctuations in work motivation: Tasks do not matter!</w:t>
-      </w:r>
-      <w:r>
-        <w:t xml:space="preserve"> </w:t>
-      </w:r>
-      <w:r>
-        <w:rPr>
-          <w:i/>
-        </w:rPr>
-        <w:t xml:space="preserve">Nonlinear Dynamics, Psychology, and Life Sciences</w:t>
-      </w:r>
-      <w:r>
-        <w:t xml:space="preserve">,</w:t>
-      </w:r>
-      <w:r>
-        <w:t xml:space="preserve"> </w:t>
-      </w:r>
-      <w:r>
-        <w:rPr>
-          <w:i/>
-        </w:rPr>
-        <w:t xml:space="preserve">17</w:t>
-      </w:r>
-      <w:r>
-        <w:t xml:space="preserve">(1), 3–22.</w:t>
       </w:r>
     </w:p>
     <w:bookmarkEnd w:id="167"/>

</xml_diff>

<commit_message>
revised manuscript, re-rendered site
</commit_message>
<xml_diff>
--- a/_complexity-manuscript.docx
+++ b/_complexity-manuscript.docx
@@ -349,7 +349,7 @@
         <w:t xml:space="preserve">(Michie et al., 2014)</w:t>
       </w:r>
       <w:r>
-        <w:t xml:space="preserve">. When studied using typical linear designs and statistical models, the relationships between causal precedents and behaviour change are assumed to be additive, constant and linear (i.e. the outputs are proportional to the inputs). However, it is our position that this offers behaviour change researchers and the general public an inaccurate or at least imprecise understanding of behaviour change. New paradigms are needed, which consider the relevant factors as complex, potentially non-linear, and dynamic.</w:t>
+        <w:t xml:space="preserve">. When studied using typical factorial designs and linear statistical models, the relationships between causal precedents and behaviour change are assumed to be additive, constant and linear (i.e. the outputs are proportional to the inputs). However, it is our position that this offers behaviour change researchers and the general public an inaccurate or at least imprecise understanding of behaviour change. New paradigms are needed, which consider the relevant factors as complex, potentially non-linear, and dynamic.</w:t>
       </w:r>
     </w:p>
     <w:p>
@@ -399,7 +399,83 @@
         <w:t xml:space="preserve">”</w:t>
       </w:r>
       <w:r>
-        <w:t xml:space="preserve">) presents problems. Limiting the study of behaviour change dynamics in that way also limits our understanding of how changes occur under different conditions over time. Recently, solutions stemming from complex systems science</w:t>
+        <w:t xml:space="preserve">) presents problems.</w:t>
+      </w:r>
+    </w:p>
+    <w:p>
+      <w:pPr>
+        <w:pStyle w:val="Textkrper"/>
+      </w:pPr>
+      <w:r>
+        <w:t xml:space="preserve">Currently, mechanisms of change in behaviour change interventions are typically studied using mediation analysis</w:t>
+      </w:r>
+      <w:r>
+        <w:t xml:space="preserve"> </w:t>
+      </w:r>
+      <w:r>
+        <w:t xml:space="preserve">(see e.g. Hagger et al., 2020)</w:t>
+      </w:r>
+      <w:r>
+        <w:t xml:space="preserve">, where one variable’s (X) impact on another (Y) is modelled to pass through a third variable (M). In its classical form, one expects the path X-Y to go near zero, when M is added to the model. If this is observed, the researcher concludes there is evidence for mediation. For example , within an RCT, researchers can collect not only outcome data (e.g. physical activity behaviour, Y), but so called process variables (e.g. autonomous motivation for physical activity, self-regulation skills (M)), reflecting e.g. psychological mechanisms that are hypothesised to be the explanation for what makes the intervention (X) effective in changing behaviour. However, the practice of conducting mediation analysis with a few measurement points only is problematic on various grounds</w:t>
+      </w:r>
+      <w:r>
+        <w:t xml:space="preserve">(Bullock et al., 2010; Fiedler et al., 2011; Green et al., 2010; Kline, 2015; Roe, 2012)</w:t>
+      </w:r>
+      <w:r>
+        <w:t xml:space="preserve">. It is seldom discussed that not generally being able to randomise M, the benefits of randomisation are lost when examining the M-Y path, reducing the experiment to an observational design for inferences regarding that latter part of the mediation path</w:t>
+      </w:r>
+      <w:r>
+        <w:t xml:space="preserve"> </w:t>
+      </w:r>
+      <w:r>
+        <w:t xml:space="preserve">(Bullock et al., 2010)</w:t>
+      </w:r>
+      <w:r>
+        <w:t xml:space="preserve">. In addition, the ontology of the process is considered stepwise (i.e. A happens, then B happens, then C happens), which we will show later to be suspect; omitted variables entice false inferences</w:t>
+      </w:r>
+      <w:r>
+        <w:t xml:space="preserve"> </w:t>
+      </w:r>
+      <w:r>
+        <w:t xml:space="preserve">(Green et al., 2010)</w:t>
+      </w:r>
+      <w:r>
+        <w:t xml:space="preserve">; researchers rarely discuss the risk of mixing up mediators, confounders and colliders</w:t>
+      </w:r>
+      <w:r>
+        <w:t xml:space="preserve"> </w:t>
+      </w:r>
+      <w:r>
+        <w:t xml:space="preserve">(Rohrer, 2018)</w:t>
+      </w:r>
+      <w:r>
+        <w:t xml:space="preserve">; the necessary statistical power is rarely if ever considered</w:t>
+      </w:r>
+      <w:r>
+        <w:t xml:space="preserve"> </w:t>
+      </w:r>
+      <w:r>
+        <w:t xml:space="preserve">(Loeys et al., 2015; Schoemann et al., 2017)</w:t>
+      </w:r>
+      <w:r>
+        <w:t xml:space="preserve">; and non-linearities seldom discussed</w:t>
+      </w:r>
+      <w:r>
+        <w:t xml:space="preserve"> </w:t>
+      </w:r>
+      <w:r>
+        <w:t xml:space="preserve">(Knafl et al., 2017)</w:t>
+      </w:r>
+      <w:r>
+        <w:t xml:space="preserve">.</w:t>
+      </w:r>
+    </w:p>
+    <w:p>
+      <w:pPr>
+        <w:pStyle w:val="Textkrper"/>
+      </w:pPr>
+      <w:r>
+        <w:t xml:space="preserve">All in all, limiting the study of behaviour change dynamics to using mediation analyses with only a few measurements points, also limits our understanding of how changes occur under different conditions over time. Recently, solutions stemming from complex systems science</w:t>
       </w:r>
       <w:r>
         <w:t xml:space="preserve"> </w:t>
@@ -411,7 +487,7 @@
         <w:t xml:space="preserve"> </w:t>
       </w:r>
       <w:r>
-        <w:t xml:space="preserve">have become increasingly accessible and helpful in tackling problems of understanding change processes.</w:t>
+        <w:t xml:space="preserve">have become increasingly accessible and helpful in tackling problems of understanding change processes, and such solutions are also presented in the current manuscript.</w:t>
       </w:r>
     </w:p>
     <w:p>
@@ -652,7 +728,7 @@
         <w:pStyle w:val="Textkrper"/>
       </w:pPr>
       <w:r>
-        <w:t xml:space="preserve">As mentioned above, evaluations of behaviour change interventions tend to focus on whether change occurs, and not on how behaviour changes. In attempts to understand how physical activity changes, the role of time brings added complexity to this behavioural world, as patterns of activity change over time and at varying frequencies. For example, fluctuations clearly occur within a day, as most individuals are (at least in the absence of highly sedentary working conditions and considerable somnambulism) more active while awake than while asleep. Fluctuation also occurs over the course of a week, as activity levels tend to be higher on weekdays than on weekends</w:t>
+        <w:t xml:space="preserve">As mentioned above, evaluations of behaviour change interventions tend to focus on whether change occurs, and not on how behaviour changes. In attempts to understand how physical activity changes, the role of time brings added complexity to this behavioural world, as dynamic patterns change over time and at varying frequencies. For example, fluctuations clearly occur within a day, as most individuals are (at least in the absence of highly sedentary working conditions and considerable somnambulism) more active while awake than while asleep. Fluctuation also occurs over the course of a week, as activity levels tend to be higher on weekdays than on weekends</w:t>
       </w:r>
       <w:r>
         <w:t xml:space="preserve"> </w:t>
@@ -687,16 +763,7 @@
         <w:pStyle w:val="Textkrper"/>
       </w:pPr>
       <w:r>
-        <w:t xml:space="preserve">Therefore, as said above, the conventional approach of using linear models to assess behaviour change over very few time points limits the types of research questions we can ask about how behavioural changes occur.</w:t>
-      </w:r>
-      <w:r>
-        <w:t xml:space="preserve"> </w:t>
-      </w:r>
-      <w:r>
-        <w:t xml:space="preserve"> </w:t>
-      </w:r>
-      <w:r>
-        <w:t xml:space="preserve">Why are linear models inappropriate for many of our research questions in the behavioural sciences? First, with many nonlinear interactions across time scales, our simplistic notions of causality (including mediation and moderation) might become deficient at best</w:t>
+        <w:t xml:space="preserve">Therefore, as said above, the conventional approach of using linear models to assess behaviour change over very few time points limits the types of research questions we can ask about how behavioural changes occur. Why are linear models inappropriate for many of our research questions in the behavioural sciences? First, with many nonlinear interactions across time scales, our simplistic notions of causality (including mediation and moderation) might become deficient at best</w:t>
       </w:r>
       <w:r>
         <w:t xml:space="preserve"> </w:t>
@@ -2498,7 +2565,7 @@
         <w:pStyle w:val="FirstParagraph"/>
       </w:pPr>
       <w:r>
-        <w:t xml:space="preserve">To explore the dynamics of a phenomenon while making no assumptions about distributional shapes of observations or their errors, about linearity, or about the time-lags involved, researchers can perform Recurrence Quantification Analysis, which provides a visual intuition about the organisation of a system (recall from Table 1 that in complex systems, the organisation of components can be more important than the components themselves). There are two flavours of recurrence-based analysis: Recurrence Quantification Analysis (RQA) concerns quantification of the dynamics and temporal patterns of the states of the system</w:t>
+        <w:t xml:space="preserve">To explore the dynamics of a phenomenon while making no assumptions about distributional shapes of observations or their errors, about linearity, or about the time-lags involved, researchers can perform Recurrence Quantification Analysis, which provides a visual intuition about the organisation of a system (recall from Table 1 that in complex systems, the organisation of components can be more important than the components themselves). There are two flavours of recurrence-based analysis: Recurrence Quantification Analysis (RQA), which quantifies the dynamics and temporal patterns of the states of a system</w:t>
       </w:r>
       <w:r>
         <w:t xml:space="preserve"> </w:t>
@@ -2510,7 +2577,7 @@
         <w:t xml:space="preserve"> </w:t>
       </w:r>
       <w:r>
-        <w:t xml:space="preserve">and Recurrence Network Analysis, which quantifies the geometric structure of the state evolution of the system in a multidimensional state space</w:t>
+        <w:t xml:space="preserve">and Recurrence Network Analysis, which quantifies the geometric structure and evolution of the system in a multidimensional state space</w:t>
       </w:r>
       <w:r>
         <w:t xml:space="preserve"> </w:t>
@@ -2527,7 +2594,13 @@
         <w:pStyle w:val="Textkrper"/>
       </w:pPr>
       <w:r>
-        <w:t xml:space="preserve">The first step of the analysis is to plot the data points with their distances to all other data points in a matrix, as shown in Figure</w:t>
+        <w:t xml:space="preserve">vanha:</w:t>
+      </w:r>
+      <w:r>
+        <w:t xml:space="preserve"> </w:t>
+      </w:r>
+      <w:r>
+        <w:t xml:space="preserve">The first step of the analysis is to plot the data points with their distances to all other data points in a matrix, as shown in the left panel of Figure</w:t>
       </w:r>
       <w:r>
         <w:t xml:space="preserve"> </w:t>
@@ -2536,25 +2609,7 @@
         <w:t xml:space="preserve">4</w:t>
       </w:r>
       <w:r>
-        <w:t xml:space="preserve">. After this, the figure can be</w:t>
-      </w:r>
-      <w:r>
-        <w:t xml:space="preserve"> </w:t>
-      </w:r>
-      <w:r>
-        <w:t xml:space="preserve">“</w:t>
-      </w:r>
-      <w:r>
-        <w:t xml:space="preserve">coarse-grained</w:t>
-      </w:r>
-      <w:r>
-        <w:t xml:space="preserve">”</w:t>
-      </w:r>
-      <w:r>
-        <w:t xml:space="preserve"> </w:t>
-      </w:r>
-      <w:r>
-        <w:t xml:space="preserve">with a rule, that binarises each cell into recurring (black) or not (white). The rule in Figure</w:t>
+        <w:t xml:space="preserve">. Red cells indicate highly similar values, white cells intermediate ones, and blue cells highly dissimilar values. After this, the distance matrix can be thresholded (as in the right panel of Figure 4) by applying a rule, that binarises each cell into recurring (black) or not (white). The rule in Figure</w:t>
       </w:r>
       <w:r>
         <w:t xml:space="preserve"> </w:t>
@@ -2659,7 +2714,19 @@
         <w:pStyle w:val="Textkrper"/>
       </w:pPr>
       <w:r>
-        <w:t xml:space="preserve">Figure</w:t>
+        <w:t xml:space="preserve">While Figure</w:t>
+      </w:r>
+      <w:r>
+        <w:t xml:space="preserve"> </w:t>
+      </w:r>
+      <w:r>
+        <w:t xml:space="preserve">4</w:t>
+      </w:r>
+      <w:r>
+        <w:t xml:space="preserve"> </w:t>
+      </w:r>
+      <w:r>
+        <w:t xml:space="preserve">presents an auto-recurrence plot of a single time series, similar matrices can be used to represent the progression and recurrent states of entire systems over time. Figure</w:t>
       </w:r>
       <w:r>
         <w:t xml:space="preserve"> </w:t>
@@ -2714,7 +2781,7 @@
         <w:t xml:space="preserve"> </w:t>
       </w:r>
       <w:r>
-        <w:t xml:space="preserve">for data description). The coarse-graining rule in the right panel of the plot is</w:t>
+        <w:t xml:space="preserve">for data description). The thresholding rule in the right panel of the plot is</w:t>
       </w:r>
       <w:r>
         <w:t xml:space="preserve"> </w:t>
@@ -2729,7 +2796,19 @@
         <w:t xml:space="preserve">”</w:t>
       </w:r>
       <w:r>
-        <w:t xml:space="preserve">, with closeness defined as proximity of coordinates in six-dimensional space.</w:t>
+        <w:t xml:space="preserve">, with closeness defined as proximity of coordinates in six-dimensional space. A visual inspection of Figure</w:t>
+      </w:r>
+      <w:r>
+        <w:t xml:space="preserve"> </w:t>
+      </w:r>
+      <w:r>
+        <w:t xml:space="preserve">5</w:t>
+      </w:r>
+      <w:r>
+        <w:t xml:space="preserve"> </w:t>
+      </w:r>
+      <w:r>
+        <w:t xml:space="preserve">shows that the recurrent states mostly happen in the second half of the study period.</w:t>
       </w:r>
     </w:p>
     <w:p>
@@ -2741,7 +2820,7 @@
           <wp:inline>
             <wp:extent cx="5504749" cy="3403769"/>
             <wp:effectExtent b="0" l="0" r="0" t="0"/>
-            <wp:docPr descr="Figure 5:.  A 6-variable motivation system of a single participant. Panel A depicts an unthresholded distance matrix, where each cell represents a measurement occasion, with red colours indicating the value is close to the corresponding time point on the other axis, while blue colours indicate the contrary, and white implies an intermediate distance. Panel B is a recurrence plot, where this unthresholded plot has been binarised with the rule of retaining only 5% of the closest recurrences. Drawn with R package casnet (Hasselman, 2020)." title="" id="1" name="Picture"/>
+            <wp:docPr descr="Figure 5:.  A 6-variable motivation system of a single participant. Panel A depicts an unthresholded distance matrix, where each cell represents a measurement occasion, with red colours indicating the value is close to the corresponding time point on the other axis, while blue colours indicate the contrary, and white implies an intermediate distance. Panel B is a recurrence plot, where this unthresholded plot has been binarised with the rule of retaining only 5% of the closest recurrences. Drawn with R package casnet (Hasselman, 2020a)." title="" id="1" name="Picture"/>
             <a:graphic>
               <a:graphicData uri="http://schemas.openxmlformats.org/drawingml/2006/picture">
                 <pic:pic>
@@ -2799,7 +2878,16 @@
         <w:t xml:space="preserve">5:</w:t>
       </w:r>
       <w:r>
-        <w:t xml:space="preserve">.  A 6-variable motivation system of a single participant. Panel A depicts an unthresholded distance matrix, where each cell represents a measurement occasion, with red colours indicating the value is close to the corresponding time point on the other axis, while blue colours indicate the contrary, and white implies an intermediate distance. Panel B is a recurrence plot, where this unthresholded plot has been binarised with the rule of retaining only 5% of the closest recurrences. Drawn with R package casnet (Hasselman, 2020).</w:t>
+        <w:t xml:space="preserve">.  A 6-variable motivation system of a single participant. Panel A depicts an unthresholded distance matrix, where each cell represents a measurement occasion, with red colours indicating the value is close to the corresponding time point on the other axis, while blue colours indicate the contrary, and white implies an intermediate distance. Panel B is a recurrence plot, where this unthresholded plot has been binarised with the rule of retaining only 5% of the closest recurrences. Drawn with R package casnet</w:t>
+      </w:r>
+      <w:r>
+        <w:t xml:space="preserve"> </w:t>
+      </w:r>
+      <w:r>
+        <w:t xml:space="preserve">(Hasselman, 2020a)</w:t>
+      </w:r>
+      <w:r>
+        <w:t xml:space="preserve">.</w:t>
       </w:r>
     </w:p>
     <w:p>
@@ -2807,7 +2895,61 @@
         <w:pStyle w:val="Textkrper"/>
       </w:pPr>
       <w:r>
-        <w:t xml:space="preserve">It can be visually distinguished from Figure</w:t>
+        <w:t xml:space="preserve">These plots are, in essence, visualisations of (Euclidean) distance matrices, and as such can also be represented as networks</w:t>
+      </w:r>
+      <w:r>
+        <w:t xml:space="preserve"> </w:t>
+      </w:r>
+      <w:r>
+        <w:t xml:space="preserve">(Hasselman &amp; Bosman, 2020; Zou et al., 2019)</w:t>
+      </w:r>
+      <w:r>
+        <w:t xml:space="preserve">, with time points as nodes connected by lines if they are deemed recurrent in the (weighted) recurrence plot. This allows for displaying relationships between observations in the time series in an intuitive way, which in the case of multidimensional Recurrence Quantification Analysis can be thought of as displaying a type of multivariate</w:t>
+      </w:r>
+      <w:r>
+        <w:t xml:space="preserve"> </w:t>
+      </w:r>
+      <w:r>
+        <w:t xml:space="preserve">“</w:t>
+      </w:r>
+      <w:r>
+        <w:t xml:space="preserve">correlation</w:t>
+      </w:r>
+      <w:r>
+        <w:t xml:space="preserve">”</w:t>
+      </w:r>
+      <w:r>
+        <w:t xml:space="preserve">, indicating which occasions (be they single values or combinations of values of different variables as a system state) repeat a particular pattern. These patterns or configurations can be thought of as attractors, towards which the system is drawn. Figure</w:t>
+      </w:r>
+      <w:r>
+        <w:t xml:space="preserve"> </w:t>
+      </w:r>
+      <w:r>
+        <w:t xml:space="preserve">6</w:t>
+      </w:r>
+      <w:r>
+        <w:t xml:space="preserve"> </w:t>
+      </w:r>
+      <w:r>
+        <w:t xml:space="preserve">demonstrates such a multidimensional recurrence network, where recurrences of the</w:t>
+      </w:r>
+      <w:r>
+        <w:t xml:space="preserve"> </w:t>
+      </w:r>
+      <w:r>
+        <w:t xml:space="preserve">“</w:t>
+      </w:r>
+      <w:r>
+        <w:t xml:space="preserve">motivation profiles</w:t>
+      </w:r>
+      <w:r>
+        <w:t xml:space="preserve">”</w:t>
+      </w:r>
+      <w:r>
+        <w:t xml:space="preserve"> </w:t>
+      </w:r>
+      <w:r>
+        <w:t xml:space="preserve">shown in the right panel of Figure</w:t>
       </w:r>
       <w:r>
         <w:t xml:space="preserve"> </w:t>
@@ -2816,70 +2958,10 @@
         <w:t xml:space="preserve">5</w:t>
       </w:r>
       <w:r>
-        <w:t xml:space="preserve">, that the recurrent states mostly happen in the second half of the study period. These plots are, in essence, visualisations of (Euclidean) distance matrices, and as such can also be represented as networks</w:t>
-      </w:r>
-      <w:r>
-        <w:t xml:space="preserve"> </w:t>
-      </w:r>
-      <w:r>
-        <w:t xml:space="preserve">(Hasselman &amp; Bosman, 2020; Zou et al., 2019)</w:t>
-      </w:r>
-      <w:r>
-        <w:t xml:space="preserve">, with time points as nodes connected by lines if they are deemed recurrent in the (weighted) recurrence plot. This allows for displaying relationships between observations in the time series in an intuitive way, which in the case of multidimensional Recurrence Quantification Analysis can be thought of as displaying a type of multivariate</w:t>
-      </w:r>
-      <w:r>
-        <w:t xml:space="preserve"> </w:t>
-      </w:r>
-      <w:r>
-        <w:t xml:space="preserve">“</w:t>
-      </w:r>
-      <w:r>
-        <w:t xml:space="preserve">correlation</w:t>
-      </w:r>
-      <w:r>
-        <w:t xml:space="preserve">”</w:t>
-      </w:r>
-      <w:r>
-        <w:t xml:space="preserve">, indicating which occasions repeat a particular pattern. These patterns or configurations can be thought of as attractors, towards which the system is drawn, or</w:t>
-      </w:r>
-      <w:r>
-        <w:t xml:space="preserve"> </w:t>
-      </w:r>
-      <w:r>
-        <w:t xml:space="preserve">“</w:t>
-      </w:r>
-      <w:r>
-        <w:t xml:space="preserve">motivation profiles</w:t>
-      </w:r>
-      <w:r>
-        <w:t xml:space="preserve">”</w:t>
-      </w:r>
-      <w:r>
-        <w:t xml:space="preserve">. Figure</w:t>
-      </w:r>
-      <w:r>
-        <w:t xml:space="preserve"> </w:t>
-      </w:r>
-      <w:r>
-        <w:t xml:space="preserve">6</w:t>
-      </w:r>
-      <w:r>
-        <w:t xml:space="preserve"> </w:t>
-      </w:r>
-      <w:r>
-        <w:t xml:space="preserve">demonstrates such a multidimensional recurrence network, where recurrences shown in the right panel of Figure</w:t>
-      </w:r>
-      <w:r>
-        <w:t xml:space="preserve"> </w:t>
-      </w:r>
-      <w:r>
-        <w:t xml:space="preserve">5</w:t>
-      </w:r>
-      <w:r>
-        <w:t xml:space="preserve"> </w:t>
-      </w:r>
-      <w:r>
-        <w:t xml:space="preserve">are shown as connectors between time points.</w:t>
+        <w:t xml:space="preserve"> </w:t>
+      </w:r>
+      <w:r>
+        <w:t xml:space="preserve">are shown as connectors between time points. We can see that most of the recurrences take place in the second half of the data, as already shown in figure 5. In addition, all the patterns (or, equivalently: attractors, profiles, configurations) which occur only once, take place in the first half of data collection. Having only measured the first 50% of observations would have missed much of the action.</w:t>
       </w:r>
     </w:p>
     <w:p>
@@ -2891,7 +2973,7 @@
           <wp:inline>
             <wp:extent cx="3792160" cy="3792160"/>
             <wp:effectExtent b="0" l="0" r="0" t="0"/>
-            <wp:docPr descr="Figure 6:.  Weighted multidimensional recurrence network. Each circle (“node”) is a measurement occasion, numbers indicate their running number, and colors represent different motivation profiles. These profiles are configurations of six variables, and can be conceived of as attractors. Lines indicate the same motivational state reoccurring at a later time point. Yellow nodes indicate the strongest state, red nodes the second strongest, followed by purple and blue. Grey nodes depict uncategorised configurations which occur at least twice, and white ones the configurations, which only occur once. Nodes that are larger, are connected to more other nodes. Drawn with R package casnet (Hasselman, 2020)." title="" id="1" name="Picture"/>
+            <wp:docPr descr="Figure 6:.  Weighted multidimensional recurrence network. Each circle (“node”) is a measurement occasion, numbers indicate their running number, and colors represent different motivation profiles. These profiles are configurations of six variables, and can be conceived of as attractors. Lines indicate the same motivational state reoccurring at a later time point. Yellow nodes indicate the strongest state, red nodes the second strongest, followed by purple and blue. Grey nodes depict uncategorised configurations which occur at least twice, and white ones the configurations, which only occur once. Nodes that are larger, are connected to more other nodes. Drawn with R package casnet (Hasselman, 2020a)." title="" id="1" name="Picture"/>
             <a:graphic>
               <a:graphicData uri="http://schemas.openxmlformats.org/drawingml/2006/picture">
                 <pic:pic>
@@ -2961,24 +3043,16 @@
         <w:t xml:space="preserve">”</w:t>
       </w:r>
       <w:r>
-        <w:t xml:space="preserve">) is a measurement occasion, numbers indicate their running number, and colors represent different motivation profiles. These profiles are configurations of six variables, and can be conceived of as attractors. Lines indicate the same motivational state reoccurring at a later time point. Yellow nodes indicate the strongest state, red nodes the second strongest, followed by purple and blue. Grey nodes depict uncategorised configurations which occur at least twice, and white ones the configurations, which only occur once. Nodes that are larger, are connected to more other nodes. Drawn with R package casnet (Hasselman, 2020).</w:t>
-      </w:r>
-    </w:p>
-    <w:p>
-      <w:pPr>
-        <w:pStyle w:val="Textkrper"/>
-      </w:pPr>
-      <w:r>
-        <w:t xml:space="preserve">We can see that most of the recurrences take place in the second half of the data, as already shown in</w:t>
-      </w:r>
-      <w:r>
-        <w:t xml:space="preserve"> </w:t>
-      </w:r>
-      <w:r>
-        <w:t xml:space="preserve">5</w:t>
-      </w:r>
-      <w:r>
-        <w:t xml:space="preserve">; in addition, all the patterns (or, equivalently: attractors, profiles, configurations) which occur only once, take place in the first half of data collection. Having only measured the first 50% of observations would have missed much of the action.</w:t>
+        <w:t xml:space="preserve">) is a measurement occasion, numbers indicate their running number, and colors represent different motivation profiles. These profiles are configurations of six variables, and can be conceived of as attractors. Lines indicate the same motivational state reoccurring at a later time point. Yellow nodes indicate the strongest state, red nodes the second strongest, followed by purple and blue. Grey nodes depict uncategorised configurations which occur at least twice, and white ones the configurations, which only occur once. Nodes that are larger, are connected to more other nodes. Drawn with R package casnet</w:t>
+      </w:r>
+      <w:r>
+        <w:t xml:space="preserve"> </w:t>
+      </w:r>
+      <w:r>
+        <w:t xml:space="preserve">(Hasselman, 2020a)</w:t>
+      </w:r>
+      <w:r>
+        <w:t xml:space="preserve">.</w:t>
       </w:r>
     </w:p>
     <w:p>
@@ -3192,7 +3266,7 @@
         <w:t xml:space="preserve"> </w:t>
       </w:r>
       <w:r>
-        <w:t xml:space="preserve">(Hasselman, 2020)</w:t>
+        <w:t xml:space="preserve">(Hasselman, 2020b)</w:t>
       </w:r>
       <w:r>
         <w:t xml:space="preserve">.</w:t>
@@ -3203,7 +3277,7 @@
         <w:pStyle w:val="Textkrper"/>
       </w:pPr>
       <w:r>
-        <w:t xml:space="preserve">In the empirical dataset of 20 individuals, we have shown similar results to a plethora of studies, which find complex dynamics in ecological momentary assessment data</w:t>
+        <w:t xml:space="preserve">In an empirical dataset of 20 individuals, we have shown similar results to a plethora of studies, which find complex dynamics in ecological momentary assessment data</w:t>
       </w:r>
       <w:r>
         <w:t xml:space="preserve"> </w:t>
@@ -3227,7 +3301,7 @@
         <w:t xml:space="preserve">”</w:t>
       </w:r>
       <w:r>
-        <w:t xml:space="preserve">, patterns of experience which change dynamically within the individual. These patterns are likely to be different across individuals.</w:t>
+        <w:t xml:space="preserve">, patterns of experience which change dynamically within the individual. These patterns of recurring states, and the nature of which states recur, are likely to be different across individuals.</w:t>
       </w:r>
     </w:p>
     <w:p>
@@ -3262,7 +3336,7 @@
         <w:t xml:space="preserve">”</w:t>
       </w:r>
       <w:r>
-        <w:t xml:space="preserve">. In other words, information obtained from individual-level studies can then possibly inform models of larger groups, leading to better (or at least more humble) social scientific theories</w:t>
+        <w:t xml:space="preserve">. In other words, information obtained from individual-level studies can then possibly inform models of larger groups, leading to better (or at least humbler and more nuanced) social scientific theories</w:t>
       </w:r>
       <w:r>
         <w:t xml:space="preserve"> </w:t>
@@ -3499,7 +3573,7 @@
         <w:pStyle w:val="FirstParagraph"/>
       </w:pPr>
       <w:r>
-        <w:t xml:space="preserve">MH wrote the analysis code, including the full online supplement, formulated the initial draft of the manuscript and revised it in collaboration with KK, CN, NH and FH. MH, KK and NH contributed to collecting the empirical data. FH wrote and adapted the R package used for analysis, and provided expertise in the analytical approach. NH acted as principal investigator of the research project. All authors read and approved the final manuscript.</w:t>
+        <w:t xml:space="preserve">MH wrote the analysis code, including the full online supplement, formulated the initial draft of the manuscript and revised it in collaboration with KK, CN, NH and FH. MH, KK and NH contributed to collecting the empirical data. FH wrote and adapted the R package used for analysis, and provided expertise in the analytical approach. All authors read and approved the final manuscript.</w:t>
       </w:r>
     </w:p>
     <w:p>
@@ -3535,7 +3609,7 @@
         <w:pStyle w:val="FirstParagraph"/>
       </w:pPr>
       <w:r>
-        <w:t xml:space="preserve">MH and KK were supported by Academy of Finland (grant number 295765). NH was supported by an Academy of Finland Research Fellowship (grant number 285283).</w:t>
+        <w:t xml:space="preserve">MH and KK were supported by Academy of Finland (grant number 295765 to principal investigator NH). NH was supported by an Academy of Finland Research Fellowship (grant number 285283).</w:t>
       </w:r>
     </w:p>
     <w:p>
@@ -3617,7 +3691,16 @@
         </w:r>
       </w:hyperlink>
       <w:r>
-        <w:t xml:space="preserve">. Source code for this manuscript is available at</w:t>
+        <w:t xml:space="preserve">. This manuscript was created with the R package papaja</w:t>
+      </w:r>
+      <w:r>
+        <w:t xml:space="preserve"> </w:t>
+      </w:r>
+      <w:r>
+        <w:t xml:space="preserve">(Aust, 2020)</w:t>
+      </w:r>
+      <w:r>
+        <w:t xml:space="preserve">, and the source code is available at</w:t>
       </w:r>
       <w:r>
         <w:t xml:space="preserve"> </w:t>
@@ -3724,7 +3807,7 @@
       </w:r>
       <w:bookmarkEnd w:id="59"/>
     </w:p>
-    <w:bookmarkStart w:id="242" w:name="refs"/>
+    <w:bookmarkStart w:id="263" w:name="refs"/>
     <w:bookmarkStart w:id="61" w:name="Xc1111206009367c461a280c294f52e42c52a71c"/>
     <w:p>
       <w:pPr>
@@ -3770,7 +3853,29 @@
       </w:hyperlink>
     </w:p>
     <w:bookmarkEnd w:id="61"/>
-    <w:bookmarkStart w:id="63" w:name="X2384184322bd4af0264950996f9ac1528a09dcf"/>
+    <w:bookmarkStart w:id="62" w:name="ref-aust2020PapajaPreparingAPA"/>
+    <w:p>
+      <w:pPr>
+        <w:pStyle w:val="Literaturverzeichnis"/>
+      </w:pPr>
+      <w:r>
+        <w:t xml:space="preserve">Aust, F. (2020).</w:t>
+      </w:r>
+      <w:r>
+        <w:t xml:space="preserve"> </w:t>
+      </w:r>
+      <w:r>
+        <w:rPr>
+          <w:i/>
+        </w:rPr>
+        <w:t xml:space="preserve">Papaja (Preparing APA Journal Articles)</w:t>
+      </w:r>
+      <w:r>
+        <w:t xml:space="preserve">.</w:t>
+      </w:r>
+    </w:p>
+    <w:bookmarkEnd w:id="62"/>
+    <w:bookmarkStart w:id="64" w:name="X2384184322bd4af0264950996f9ac1528a09dcf"/>
     <w:p>
       <w:pPr>
         <w:pStyle w:val="Literaturverzeichnis"/>
@@ -3805,7 +3910,7 @@
       <w:r>
         <w:t xml:space="preserve"> </w:t>
       </w:r>
-      <w:hyperlink r:id="rId62">
+      <w:hyperlink r:id="rId63">
         <w:r>
           <w:rPr>
             <w:rStyle w:val="Hyperlink"/>
@@ -3814,8 +3919,8 @@
         </w:r>
       </w:hyperlink>
     </w:p>
-    <w:bookmarkEnd w:id="63"/>
-    <w:bookmarkStart w:id="64" w:name="ref-banduraSocialFoundationsThought1986"/>
+    <w:bookmarkEnd w:id="64"/>
+    <w:bookmarkStart w:id="65" w:name="ref-banduraSocialFoundationsThought1986"/>
     <w:p>
       <w:pPr>
         <w:pStyle w:val="Literaturverzeichnis"/>
@@ -3836,8 +3941,8 @@
         <w:t xml:space="preserve">. Prentice-Hall, Inc.</w:t>
       </w:r>
     </w:p>
-    <w:bookmarkEnd w:id="64"/>
-    <w:bookmarkStart w:id="65" w:name="ref-barabasiNetworkScience2016"/>
+    <w:bookmarkEnd w:id="65"/>
+    <w:bookmarkStart w:id="66" w:name="ref-barabasiNetworkScience2016"/>
     <w:p>
       <w:pPr>
         <w:pStyle w:val="Literaturverzeichnis"/>
@@ -3858,8 +3963,8 @@
         <w:t xml:space="preserve">. Cambridge University Press.</w:t>
       </w:r>
     </w:p>
-    <w:bookmarkEnd w:id="65"/>
-    <w:bookmarkStart w:id="66" w:name="ref-bar-yamMakingThingsWork2004"/>
+    <w:bookmarkEnd w:id="66"/>
+    <w:bookmarkStart w:id="67" w:name="ref-bar-yamMakingThingsWork2004"/>
     <w:p>
       <w:pPr>
         <w:pStyle w:val="Literaturverzeichnis"/>
@@ -3880,8 +3985,8 @@
         <w:t xml:space="preserve">. NECSI/Knowledge Press.</w:t>
       </w:r>
     </w:p>
-    <w:bookmarkEnd w:id="66"/>
-    <w:bookmarkStart w:id="67" w:name="ref-bar-yamConceptsSystem2018"/>
+    <w:bookmarkEnd w:id="67"/>
+    <w:bookmarkStart w:id="68" w:name="ref-bar-yamConceptsSystem2018"/>
     <w:p>
       <w:pPr>
         <w:pStyle w:val="Literaturverzeichnis"/>
@@ -3902,8 +4007,8 @@
         <w:t xml:space="preserve">. https://web.archive.org/web/20181009095010/http://necsi.edu/guide/concepts/system.html.</w:t>
       </w:r>
     </w:p>
-    <w:bookmarkEnd w:id="67"/>
-    <w:bookmarkStart w:id="69" w:name="ref-borsboomNetworkTheoryMental2017"/>
+    <w:bookmarkEnd w:id="68"/>
+    <w:bookmarkStart w:id="70" w:name="ref-borsboomNetworkTheoryMental2017"/>
     <w:p>
       <w:pPr>
         <w:pStyle w:val="Literaturverzeichnis"/>
@@ -3938,7 +4043,7 @@
       <w:r>
         <w:t xml:space="preserve"> </w:t>
       </w:r>
-      <w:hyperlink r:id="rId68">
+      <w:hyperlink r:id="rId69">
         <w:r>
           <w:rPr>
             <w:rStyle w:val="Hyperlink"/>
@@ -3947,8 +4052,8 @@
         </w:r>
       </w:hyperlink>
     </w:p>
-    <w:bookmarkEnd w:id="69"/>
-    <w:bookmarkStart w:id="70" w:name="X2f24e0a125b6f81c897a2abbe327b6095fb4d8a"/>
+    <w:bookmarkEnd w:id="70"/>
+    <w:bookmarkStart w:id="71" w:name="X2f24e0a125b6f81c897a2abbe327b6095fb4d8a"/>
     <w:p>
       <w:pPr>
         <w:pStyle w:val="Literaturverzeichnis"/>
@@ -3981,8 +4086,8 @@
         <w:t xml:space="preserve">(9), 097610.</w:t>
       </w:r>
     </w:p>
-    <w:bookmarkEnd w:id="70"/>
-    <w:bookmarkStart w:id="71" w:name="ref-brandTailoringHealthyWorkplace2015"/>
+    <w:bookmarkEnd w:id="71"/>
+    <w:bookmarkStart w:id="72" w:name="ref-brandTailoringHealthyWorkplace2015"/>
     <w:p>
       <w:pPr>
         <w:pStyle w:val="Literaturverzeichnis"/>
@@ -4015,8 +4120,8 @@
         <w:t xml:space="preserve">.</w:t>
       </w:r>
     </w:p>
-    <w:bookmarkEnd w:id="71"/>
-    <w:bookmarkStart w:id="73" w:name="ref-bringmannDonBlameModel2018a"/>
+    <w:bookmarkEnd w:id="72"/>
+    <w:bookmarkStart w:id="74" w:name="ref-bringmannDonBlameModel2018a"/>
     <w:p>
       <w:pPr>
         <w:pStyle w:val="Literaturverzeichnis"/>
@@ -4051,7 +4156,7 @@
       <w:r>
         <w:t xml:space="preserve"> </w:t>
       </w:r>
-      <w:hyperlink r:id="rId72">
+      <w:hyperlink r:id="rId73">
         <w:r>
           <w:rPr>
             <w:rStyle w:val="Hyperlink"/>
@@ -4060,8 +4165,8 @@
         </w:r>
       </w:hyperlink>
     </w:p>
-    <w:bookmarkEnd w:id="73"/>
-    <w:bookmarkStart w:id="74" w:name="X2df5f2552f0aa41a924c82d1acad796707cc041"/>
+    <w:bookmarkEnd w:id="74"/>
+    <w:bookmarkStart w:id="75" w:name="X2df5f2552f0aa41a924c82d1acad796707cc041"/>
     <w:p>
       <w:pPr>
         <w:pStyle w:val="Literaturverzeichnis"/>
@@ -4085,8 +4190,53 @@
         <w:t xml:space="preserve">(pp. 993–1028). John Wiley &amp; Sons Inc.</w:t>
       </w:r>
     </w:p>
-    <w:bookmarkEnd w:id="74"/>
-    <w:bookmarkStart w:id="76" w:name="Xaaa00f09a8c4631dbc1b1230307f715228f0e69"/>
+    <w:bookmarkEnd w:id="75"/>
+    <w:bookmarkStart w:id="77" w:name="ref-bullockYesWhatMechanism2010"/>
+    <w:p>
+      <w:pPr>
+        <w:pStyle w:val="Literaturverzeichnis"/>
+      </w:pPr>
+      <w:r>
+        <w:t xml:space="preserve">Bullock, J. G., Green, D. P., &amp; Ha, S. E. (2010). Yes, but what’s the mechanism? (Don’t expect an easy answer).</w:t>
+      </w:r>
+      <w:r>
+        <w:t xml:space="preserve"> </w:t>
+      </w:r>
+      <w:r>
+        <w:rPr>
+          <w:i/>
+        </w:rPr>
+        <w:t xml:space="preserve">Journal of Personality and Social Psychology</w:t>
+      </w:r>
+      <w:r>
+        <w:t xml:space="preserve">,</w:t>
+      </w:r>
+      <w:r>
+        <w:t xml:space="preserve"> </w:t>
+      </w:r>
+      <w:r>
+        <w:rPr>
+          <w:i/>
+        </w:rPr>
+        <w:t xml:space="preserve">98</w:t>
+      </w:r>
+      <w:r>
+        <w:t xml:space="preserve">(4), 550–558.</w:t>
+      </w:r>
+      <w:r>
+        <w:t xml:space="preserve"> </w:t>
+      </w:r>
+      <w:hyperlink r:id="rId76">
+        <w:r>
+          <w:rPr>
+            <w:rStyle w:val="Hyperlink"/>
+          </w:rPr>
+          <w:t xml:space="preserve">https://doi.org/10.1037/a0018933</w:t>
+        </w:r>
+      </w:hyperlink>
+    </w:p>
+    <w:bookmarkEnd w:id="77"/>
+    <w:bookmarkStart w:id="79" w:name="Xaaa00f09a8c4631dbc1b1230307f715228f0e69"/>
     <w:p>
       <w:pPr>
         <w:pStyle w:val="Literaturverzeichnis"/>
@@ -4121,7 +4271,7 @@
       <w:r>
         <w:t xml:space="preserve"> </w:t>
       </w:r>
-      <w:hyperlink r:id="rId75">
+      <w:hyperlink r:id="rId78">
         <w:r>
           <w:rPr>
             <w:rStyle w:val="Hyperlink"/>
@@ -4130,8 +4280,8 @@
         </w:r>
       </w:hyperlink>
     </w:p>
-    <w:bookmarkEnd w:id="76"/>
-    <w:bookmarkStart w:id="78" w:name="Xf173dae39393781e5b0b9a8cf852ab25c67c555"/>
+    <w:bookmarkEnd w:id="79"/>
+    <w:bookmarkStart w:id="81" w:name="Xf173dae39393781e5b0b9a8cf852ab25c67c555"/>
     <w:p>
       <w:pPr>
         <w:pStyle w:val="Literaturverzeichnis"/>
@@ -4166,7 +4316,7 @@
       <w:r>
         <w:t xml:space="preserve"> </w:t>
       </w:r>
-      <w:hyperlink r:id="rId77">
+      <w:hyperlink r:id="rId80">
         <w:r>
           <w:rPr>
             <w:rStyle w:val="Hyperlink"/>
@@ -4175,8 +4325,8 @@
         </w:r>
       </w:hyperlink>
     </w:p>
-    <w:bookmarkEnd w:id="78"/>
-    <w:bookmarkStart w:id="79" w:name="ref-carelloWhyNonlinearMethods2005"/>
+    <w:bookmarkEnd w:id="81"/>
+    <w:bookmarkStart w:id="82" w:name="ref-carelloWhyNonlinearMethods2005"/>
     <w:p>
       <w:pPr>
         <w:pStyle w:val="Literaturverzeichnis"/>
@@ -4200,8 +4350,8 @@
         <w:t xml:space="preserve">(pp. 1–25).</w:t>
       </w:r>
     </w:p>
-    <w:bookmarkEnd w:id="79"/>
-    <w:bookmarkStart w:id="81" w:name="ref-careyBehaviorChangeTechniques2019"/>
+    <w:bookmarkEnd w:id="82"/>
+    <w:bookmarkStart w:id="84" w:name="ref-careyBehaviorChangeTechniques2019"/>
     <w:p>
       <w:pPr>
         <w:pStyle w:val="Literaturverzeichnis"/>
@@ -4236,7 +4386,7 @@
       <w:r>
         <w:t xml:space="preserve"> </w:t>
       </w:r>
-      <w:hyperlink r:id="rId80">
+      <w:hyperlink r:id="rId83">
         <w:r>
           <w:rPr>
             <w:rStyle w:val="Hyperlink"/>
@@ -4245,8 +4395,8 @@
         </w:r>
       </w:hyperlink>
     </w:p>
-    <w:bookmarkEnd w:id="81"/>
-    <w:bookmarkStart w:id="82" w:name="ref-centolaTruthBehavioralChange2018"/>
+    <w:bookmarkEnd w:id="84"/>
+    <w:bookmarkStart w:id="85" w:name="ref-centolaTruthBehavioralChange2018"/>
     <w:p>
       <w:pPr>
         <w:pStyle w:val="Literaturverzeichnis"/>
@@ -4267,8 +4417,8 @@
         <w:t xml:space="preserve">, 10.</w:t>
       </w:r>
     </w:p>
-    <w:bookmarkEnd w:id="82"/>
-    <w:bookmarkStart w:id="84" w:name="Xa320cb38ddecf174ac827350445abc5f88eb02c"/>
+    <w:bookmarkEnd w:id="85"/>
+    <w:bookmarkStart w:id="87" w:name="Xa320cb38ddecf174ac827350445abc5f88eb02c"/>
     <w:p>
       <w:pPr>
         <w:pStyle w:val="Literaturverzeichnis"/>
@@ -4303,7 +4453,7 @@
       <w:r>
         <w:t xml:space="preserve"> </w:t>
       </w:r>
-      <w:hyperlink r:id="rId83">
+      <w:hyperlink r:id="rId86">
         <w:r>
           <w:rPr>
             <w:rStyle w:val="Hyperlink"/>
@@ -4312,8 +4462,8 @@
         </w:r>
       </w:hyperlink>
     </w:p>
-    <w:bookmarkEnd w:id="84"/>
-    <w:bookmarkStart w:id="86" w:name="X5d14c432d10034b317ead77ceec819ebeaaaafd"/>
+    <w:bookmarkEnd w:id="87"/>
+    <w:bookmarkStart w:id="89" w:name="X5d14c432d10034b317ead77ceec819ebeaaaafd"/>
     <w:p>
       <w:pPr>
         <w:pStyle w:val="Literaturverzeichnis"/>
@@ -4348,7 +4498,7 @@
       <w:r>
         <w:t xml:space="preserve"> </w:t>
       </w:r>
-      <w:hyperlink r:id="rId85">
+      <w:hyperlink r:id="rId88">
         <w:r>
           <w:rPr>
             <w:rStyle w:val="Hyperlink"/>
@@ -4357,8 +4507,8 @@
         </w:r>
       </w:hyperlink>
     </w:p>
-    <w:bookmarkEnd w:id="86"/>
-    <w:bookmarkStart w:id="88" w:name="Xba44c95fe7ee441cb0ff224dea84ff467f21718"/>
+    <w:bookmarkEnd w:id="89"/>
+    <w:bookmarkStart w:id="91" w:name="Xba44c95fe7ee441cb0ff224dea84ff467f21718"/>
     <w:p>
       <w:pPr>
         <w:pStyle w:val="Literaturverzeichnis"/>
@@ -4393,7 +4543,7 @@
       <w:r>
         <w:t xml:space="preserve"> </w:t>
       </w:r>
-      <w:hyperlink r:id="rId87">
+      <w:hyperlink r:id="rId90">
         <w:r>
           <w:rPr>
             <w:rStyle w:val="Hyperlink"/>
@@ -4402,8 +4552,8 @@
         </w:r>
       </w:hyperlink>
     </w:p>
-    <w:bookmarkEnd w:id="88"/>
-    <w:bookmarkStart w:id="90" w:name="ref-coleTestingMediationalModels2003"/>
+    <w:bookmarkEnd w:id="91"/>
+    <w:bookmarkStart w:id="93" w:name="ref-coleTestingMediationalModels2003"/>
     <w:p>
       <w:pPr>
         <w:pStyle w:val="Literaturverzeichnis"/>
@@ -4438,7 +4588,7 @@
       <w:r>
         <w:t xml:space="preserve"> </w:t>
       </w:r>
-      <w:hyperlink r:id="rId89">
+      <w:hyperlink r:id="rId92">
         <w:r>
           <w:rPr>
             <w:rStyle w:val="Hyperlink"/>
@@ -4447,8 +4597,8 @@
         </w:r>
       </w:hyperlink>
     </w:p>
-    <w:bookmarkEnd w:id="90"/>
-    <w:bookmarkStart w:id="91" w:name="ref-craigTakingAccountContext2018"/>
+    <w:bookmarkEnd w:id="93"/>
+    <w:bookmarkStart w:id="94" w:name="ref-craigTakingAccountContext2018"/>
     <w:p>
       <w:pPr>
         <w:pStyle w:val="Literaturverzeichnis"/>
@@ -4469,8 +4619,8 @@
         <w:t xml:space="preserve">.</w:t>
       </w:r>
     </w:p>
-    <w:bookmarkEnd w:id="91"/>
-    <w:bookmarkStart w:id="93" w:name="ref-cramerMajorDepressionComplex2016"/>
+    <w:bookmarkEnd w:id="94"/>
+    <w:bookmarkStart w:id="96" w:name="ref-cramerMajorDepressionComplex2016"/>
     <w:p>
       <w:pPr>
         <w:pStyle w:val="Literaturverzeichnis"/>
@@ -4505,7 +4655,7 @@
       <w:r>
         <w:t xml:space="preserve"> </w:t>
       </w:r>
-      <w:hyperlink r:id="rId92">
+      <w:hyperlink r:id="rId95">
         <w:r>
           <w:rPr>
             <w:rStyle w:val="Hyperlink"/>
@@ -4514,8 +4664,8 @@
         </w:r>
       </w:hyperlink>
     </w:p>
-    <w:bookmarkEnd w:id="93"/>
-    <w:bookmarkStart w:id="94" w:name="Xbc1f59fb74901c8846278630ca22a6e24e60497"/>
+    <w:bookmarkEnd w:id="96"/>
+    <w:bookmarkStart w:id="97" w:name="Xbc1f59fb74901c8846278630ca22a6e24e60497"/>
     <w:p>
       <w:pPr>
         <w:pStyle w:val="Literaturverzeichnis"/>
@@ -4548,8 +4698,8 @@
         <w:t xml:space="preserve">, 479–510.</w:t>
       </w:r>
     </w:p>
-    <w:bookmarkEnd w:id="94"/>
-    <w:bookmarkStart w:id="95" w:name="Xbcf5332c10c4d5021a3997250dd8d578eb14e7b"/>
+    <w:bookmarkEnd w:id="97"/>
+    <w:bookmarkStart w:id="98" w:name="Xbcf5332c10c4d5021a3997250dd8d578eb14e7b"/>
     <w:p>
       <w:pPr>
         <w:pStyle w:val="Literaturverzeichnis"/>
@@ -4582,8 +4732,8 @@
         <w:t xml:space="preserve">(2), 158–171.</w:t>
       </w:r>
     </w:p>
-    <w:bookmarkEnd w:id="95"/>
-    <w:bookmarkStart w:id="97" w:name="ref-dumithPhysicalActivityChange2011"/>
+    <w:bookmarkEnd w:id="98"/>
+    <w:bookmarkStart w:id="100" w:name="ref-dumithPhysicalActivityChange2011"/>
     <w:p>
       <w:pPr>
         <w:pStyle w:val="Literaturverzeichnis"/>
@@ -4618,7 +4768,7 @@
       <w:r>
         <w:t xml:space="preserve"> </w:t>
       </w:r>
-      <w:hyperlink r:id="rId96">
+      <w:hyperlink r:id="rId99">
         <w:r>
           <w:rPr>
             <w:rStyle w:val="Hyperlink"/>
@@ -4627,8 +4777,8 @@
         </w:r>
       </w:hyperlink>
     </w:p>
-    <w:bookmarkEnd w:id="97"/>
-    <w:bookmarkStart w:id="99" w:name="ref-epskampGaussianGraphicalModel2018"/>
+    <w:bookmarkEnd w:id="100"/>
+    <w:bookmarkStart w:id="102" w:name="ref-epskampGaussianGraphicalModel2018"/>
     <w:p>
       <w:pPr>
         <w:pStyle w:val="Literaturverzeichnis"/>
@@ -4663,7 +4813,7 @@
       <w:r>
         <w:t xml:space="preserve"> </w:t>
       </w:r>
-      <w:hyperlink r:id="rId98">
+      <w:hyperlink r:id="rId101">
         <w:r>
           <w:rPr>
             <w:rStyle w:val="Hyperlink"/>
@@ -4672,8 +4822,53 @@
         </w:r>
       </w:hyperlink>
     </w:p>
-    <w:bookmarkEnd w:id="99"/>
-    <w:bookmarkStart w:id="101" w:name="ref-finkSocialDeterminantsPopulation2016"/>
+    <w:bookmarkEnd w:id="102"/>
+    <w:bookmarkStart w:id="104" w:name="ref-fiedlerWhatMediationAnalysis2011"/>
+    <w:p>
+      <w:pPr>
+        <w:pStyle w:val="Literaturverzeichnis"/>
+      </w:pPr>
+      <w:r>
+        <w:t xml:space="preserve">Fiedler, K., Schott, M., &amp; Meiser, T. (2011). What mediation analysis can (not) do.</w:t>
+      </w:r>
+      <w:r>
+        <w:t xml:space="preserve"> </w:t>
+      </w:r>
+      <w:r>
+        <w:rPr>
+          <w:i/>
+        </w:rPr>
+        <w:t xml:space="preserve">Journal of Experimental Social Psychology</w:t>
+      </w:r>
+      <w:r>
+        <w:t xml:space="preserve">,</w:t>
+      </w:r>
+      <w:r>
+        <w:t xml:space="preserve"> </w:t>
+      </w:r>
+      <w:r>
+        <w:rPr>
+          <w:i/>
+        </w:rPr>
+        <w:t xml:space="preserve">47</w:t>
+      </w:r>
+      <w:r>
+        <w:t xml:space="preserve">(6), 1231–1236.</w:t>
+      </w:r>
+      <w:r>
+        <w:t xml:space="preserve"> </w:t>
+      </w:r>
+      <w:hyperlink r:id="rId103">
+        <w:r>
+          <w:rPr>
+            <w:rStyle w:val="Hyperlink"/>
+          </w:rPr>
+          <w:t xml:space="preserve">https://doi.org/10.1016/j.jesp.2011.05.007</w:t>
+        </w:r>
+      </w:hyperlink>
+    </w:p>
+    <w:bookmarkEnd w:id="104"/>
+    <w:bookmarkStart w:id="106" w:name="ref-finkSocialDeterminantsPopulation2016"/>
     <w:p>
       <w:pPr>
         <w:pStyle w:val="Literaturverzeichnis"/>
@@ -4708,7 +4903,7 @@
       <w:r>
         <w:t xml:space="preserve"> </w:t>
       </w:r>
-      <w:hyperlink r:id="rId100">
+      <w:hyperlink r:id="rId105">
         <w:r>
           <w:rPr>
             <w:rStyle w:val="Hyperlink"/>
@@ -4717,8 +4912,8 @@
         </w:r>
       </w:hyperlink>
     </w:p>
-    <w:bookmarkEnd w:id="101"/>
-    <w:bookmarkStart w:id="103" w:name="Xadd6a0089e01a96003026b7e0726bd44b1855a1"/>
+    <w:bookmarkEnd w:id="106"/>
+    <w:bookmarkStart w:id="108" w:name="Xadd6a0089e01a96003026b7e0726bd44b1855a1"/>
     <w:p>
       <w:pPr>
         <w:pStyle w:val="Literaturverzeichnis"/>
@@ -4741,7 +4936,7 @@
       <w:r>
         <w:t xml:space="preserve"> </w:t>
       </w:r>
-      <w:hyperlink r:id="rId102">
+      <w:hyperlink r:id="rId107">
         <w:r>
           <w:rPr>
             <w:rStyle w:val="Hyperlink"/>
@@ -4750,8 +4945,8 @@
         </w:r>
       </w:hyperlink>
     </w:p>
-    <w:bookmarkEnd w:id="103"/>
-    <w:bookmarkStart w:id="105" w:name="X1f6b3f9b300d677fd8c22f3d585b5edec90c299"/>
+    <w:bookmarkEnd w:id="108"/>
+    <w:bookmarkStart w:id="110" w:name="X1f6b3f9b300d677fd8c22f3d585b5edec90c299"/>
     <w:p>
       <w:pPr>
         <w:pStyle w:val="Literaturverzeichnis"/>
@@ -4777,7 +4972,7 @@
       <w:r>
         <w:t xml:space="preserve"> </w:t>
       </w:r>
-      <w:hyperlink r:id="rId104">
+      <w:hyperlink r:id="rId109">
         <w:r>
           <w:rPr>
             <w:rStyle w:val="Hyperlink"/>
@@ -4786,8 +4981,8 @@
         </w:r>
       </w:hyperlink>
     </w:p>
-    <w:bookmarkEnd w:id="105"/>
-    <w:bookmarkStart w:id="107" w:name="X9ec60b81f24fa2e34f148c53cc70fbef6db9e3e"/>
+    <w:bookmarkEnd w:id="110"/>
+    <w:bookmarkStart w:id="112" w:name="X9ec60b81f24fa2e34f148c53cc70fbef6db9e3e"/>
     <w:p>
       <w:pPr>
         <w:pStyle w:val="Literaturverzeichnis"/>
@@ -4822,7 +5017,7 @@
       <w:r>
         <w:t xml:space="preserve"> </w:t>
       </w:r>
-      <w:hyperlink r:id="rId106">
+      <w:hyperlink r:id="rId111">
         <w:r>
           <w:rPr>
             <w:rStyle w:val="Hyperlink"/>
@@ -4831,8 +5026,8 @@
         </w:r>
       </w:hyperlink>
     </w:p>
-    <w:bookmarkEnd w:id="107"/>
-    <w:bookmarkStart w:id="109" w:name="ref-gomersallComplexAdaptiveSystems2018"/>
+    <w:bookmarkEnd w:id="112"/>
+    <w:bookmarkStart w:id="114" w:name="ref-gomersallComplexAdaptiveSystems2018"/>
     <w:p>
       <w:pPr>
         <w:pStyle w:val="Literaturverzeichnis"/>
@@ -4867,7 +5062,7 @@
       <w:r>
         <w:t xml:space="preserve"> </w:t>
       </w:r>
-      <w:hyperlink r:id="rId108">
+      <w:hyperlink r:id="rId113">
         <w:r>
           <w:rPr>
             <w:rStyle w:val="Hyperlink"/>
@@ -4876,8 +5071,8 @@
         </w:r>
       </w:hyperlink>
     </w:p>
-    <w:bookmarkEnd w:id="109"/>
-    <w:bookmarkStart w:id="111" w:name="X3501e1ff92227cea1cb8c56a8d1b2b54f220ce7"/>
+    <w:bookmarkEnd w:id="114"/>
+    <w:bookmarkStart w:id="116" w:name="X3501e1ff92227cea1cb8c56a8d1b2b54f220ce7"/>
     <w:p>
       <w:pPr>
         <w:pStyle w:val="Literaturverzeichnis"/>
@@ -4912,7 +5107,7 @@
       <w:r>
         <w:t xml:space="preserve"> </w:t>
       </w:r>
-      <w:hyperlink r:id="rId110">
+      <w:hyperlink r:id="rId115">
         <w:r>
           <w:rPr>
             <w:rStyle w:val="Hyperlink"/>
@@ -4921,8 +5116,98 @@
         </w:r>
       </w:hyperlink>
     </w:p>
-    <w:bookmarkEnd w:id="111"/>
-    <w:bookmarkStart w:id="113" w:name="ref-hallTemporalSelfregulationTheory2015"/>
+    <w:bookmarkEnd w:id="116"/>
+    <w:bookmarkStart w:id="118" w:name="ref-greenEnoughAlreadyBlack2010"/>
+    <w:p>
+      <w:pPr>
+        <w:pStyle w:val="Literaturverzeichnis"/>
+      </w:pPr>
+      <w:r>
+        <w:t xml:space="preserve">Green, D. P., Ha, S. E., &amp; Bullock, J. G. (2010). Enough Already about “Black Box” Experiments: Studying Mediation Is More Difficult than Most Scholars Suppose.</w:t>
+      </w:r>
+      <w:r>
+        <w:t xml:space="preserve"> </w:t>
+      </w:r>
+      <w:r>
+        <w:rPr>
+          <w:i/>
+        </w:rPr>
+        <w:t xml:space="preserve">The ANNALS of the American Academy of Political and Social Science</w:t>
+      </w:r>
+      <w:r>
+        <w:t xml:space="preserve">,</w:t>
+      </w:r>
+      <w:r>
+        <w:t xml:space="preserve"> </w:t>
+      </w:r>
+      <w:r>
+        <w:rPr>
+          <w:i/>
+        </w:rPr>
+        <w:t xml:space="preserve">628</w:t>
+      </w:r>
+      <w:r>
+        <w:t xml:space="preserve">(1), 200–208.</w:t>
+      </w:r>
+      <w:r>
+        <w:t xml:space="preserve"> </w:t>
+      </w:r>
+      <w:hyperlink r:id="rId117">
+        <w:r>
+          <w:rPr>
+            <w:rStyle w:val="Hyperlink"/>
+          </w:rPr>
+          <w:t xml:space="preserve">https://doi.org/10.1177/0002716209351526</w:t>
+        </w:r>
+      </w:hyperlink>
+    </w:p>
+    <w:bookmarkEnd w:id="118"/>
+    <w:bookmarkStart w:id="120" w:name="ref-haggerKnownKnownsKnown2020"/>
+    <w:p>
+      <w:pPr>
+        <w:pStyle w:val="Literaturverzeichnis"/>
+      </w:pPr>
+      <w:r>
+        <w:t xml:space="preserve">Hagger, M. S., Moyers, S., McAnally, K., &amp; McKinley, L. E. (2020). Known knowns and known unknowns on behavior change interventions and mechanisms of action.</w:t>
+      </w:r>
+      <w:r>
+        <w:t xml:space="preserve"> </w:t>
+      </w:r>
+      <w:r>
+        <w:rPr>
+          <w:i/>
+        </w:rPr>
+        <w:t xml:space="preserve">Health Psychology Review</w:t>
+      </w:r>
+      <w:r>
+        <w:t xml:space="preserve">,</w:t>
+      </w:r>
+      <w:r>
+        <w:t xml:space="preserve"> </w:t>
+      </w:r>
+      <w:r>
+        <w:rPr>
+          <w:i/>
+        </w:rPr>
+        <w:t xml:space="preserve">14</w:t>
+      </w:r>
+      <w:r>
+        <w:t xml:space="preserve">(1), 199–212.</w:t>
+      </w:r>
+      <w:r>
+        <w:t xml:space="preserve"> </w:t>
+      </w:r>
+      <w:hyperlink r:id="rId119">
+        <w:r>
+          <w:rPr>
+            <w:rStyle w:val="Hyperlink"/>
+          </w:rPr>
+          <w:t xml:space="preserve">https://doi.org/10.1080/17437199.2020.1719184</w:t>
+        </w:r>
+      </w:hyperlink>
+    </w:p>
+    <w:bookmarkEnd w:id="120"/>
+    <w:bookmarkStart w:id="122" w:name="ref-hallTemporalSelfregulationTheory2015"/>
     <w:p>
       <w:pPr>
         <w:pStyle w:val="Literaturverzeichnis"/>
@@ -4957,7 +5242,7 @@
       <w:r>
         <w:t xml:space="preserve"> </w:t>
       </w:r>
-      <w:hyperlink r:id="rId112">
+      <w:hyperlink r:id="rId121">
         <w:r>
           <w:rPr>
             <w:rStyle w:val="Hyperlink"/>
@@ -4966,8 +5251,8 @@
         </w:r>
       </w:hyperlink>
     </w:p>
-    <w:bookmarkEnd w:id="113"/>
-    <w:bookmarkStart w:id="115" w:name="ref-hamakerModelingBASDysregulation2016"/>
+    <w:bookmarkEnd w:id="122"/>
+    <w:bookmarkStart w:id="124" w:name="ref-hamakerModelingBASDysregulation2016"/>
     <w:p>
       <w:pPr>
         <w:pStyle w:val="Literaturverzeichnis"/>
@@ -5002,7 +5287,7 @@
       <w:r>
         <w:t xml:space="preserve"> </w:t>
       </w:r>
-      <w:hyperlink r:id="rId114">
+      <w:hyperlink r:id="rId123">
         <w:r>
           <w:rPr>
             <w:rStyle w:val="Hyperlink"/>
@@ -5011,8 +5296,8 @@
         </w:r>
       </w:hyperlink>
     </w:p>
-    <w:bookmarkEnd w:id="115"/>
-    <w:bookmarkStart w:id="117" w:name="ref-hamakerNoTimePresent2017"/>
+    <w:bookmarkEnd w:id="124"/>
+    <w:bookmarkStart w:id="126" w:name="ref-hamakerNoTimePresent2017"/>
     <w:p>
       <w:pPr>
         <w:pStyle w:val="Literaturverzeichnis"/>
@@ -5047,7 +5332,7 @@
       <w:r>
         <w:t xml:space="preserve"> </w:t>
       </w:r>
-      <w:hyperlink r:id="rId116">
+      <w:hyperlink r:id="rId125">
         <w:r>
           <w:rPr>
             <w:rStyle w:val="Hyperlink"/>
@@ -5056,14 +5341,36 @@
         </w:r>
       </w:hyperlink>
     </w:p>
-    <w:bookmarkEnd w:id="117"/>
-    <w:bookmarkStart w:id="118" w:name="ref-hasselmanFredHasselmanCasnet2020"/>
-    <w:p>
-      <w:pPr>
-        <w:pStyle w:val="Literaturverzeichnis"/>
-      </w:pPr>
-      <w:r>
-        <w:t xml:space="preserve">Hasselman, F. (2020).</w:t>
+    <w:bookmarkEnd w:id="126"/>
+    <w:bookmarkStart w:id="127" w:name="ref-hasselman2020CasnetToolboxStudying"/>
+    <w:p>
+      <w:pPr>
+        <w:pStyle w:val="Literaturverzeichnis"/>
+      </w:pPr>
+      <w:r>
+        <w:t xml:space="preserve">Hasselman, F. (2020a).</w:t>
+      </w:r>
+      <w:r>
+        <w:t xml:space="preserve"> </w:t>
+      </w:r>
+      <w:r>
+        <w:rPr>
+          <w:i/>
+        </w:rPr>
+        <w:t xml:space="preserve">Casnet: A toolbox for studying Complex Adaptive Systems and NETworks</w:t>
+      </w:r>
+      <w:r>
+        <w:t xml:space="preserve">.</w:t>
+      </w:r>
+    </w:p>
+    <w:bookmarkEnd w:id="127"/>
+    <w:bookmarkStart w:id="128" w:name="ref-hasselmanFredHasselmanCasnet2020"/>
+    <w:p>
+      <w:pPr>
+        <w:pStyle w:val="Literaturverzeichnis"/>
+      </w:pPr>
+      <w:r>
+        <w:t xml:space="preserve">Hasselman, F. (2020b).</w:t>
       </w:r>
       <w:r>
         <w:t xml:space="preserve"> </w:t>
@@ -5078,8 +5385,8 @@
         <w:t xml:space="preserve">.</w:t>
       </w:r>
     </w:p>
-    <w:bookmarkEnd w:id="118"/>
-    <w:bookmarkStart w:id="120" w:name="ref-hasselmanStudyingComplexAdaptive2020"/>
+    <w:bookmarkEnd w:id="128"/>
+    <w:bookmarkStart w:id="130" w:name="ref-hasselmanStudyingComplexAdaptive2020"/>
     <w:p>
       <w:pPr>
         <w:pStyle w:val="Literaturverzeichnis"/>
@@ -5114,7 +5421,7 @@
       <w:r>
         <w:t xml:space="preserve"> </w:t>
       </w:r>
-      <w:hyperlink r:id="rId119">
+      <w:hyperlink r:id="rId129">
         <w:r>
           <w:rPr>
             <w:rStyle w:val="Hyperlink"/>
@@ -5123,8 +5430,8 @@
         </w:r>
       </w:hyperlink>
     </w:p>
-    <w:bookmarkEnd w:id="120"/>
-    <w:bookmarkStart w:id="122" w:name="X52554cb8a9418a409c0e5b218c1710f6f23e5a5"/>
+    <w:bookmarkEnd w:id="130"/>
+    <w:bookmarkStart w:id="132" w:name="X52554cb8a9418a409c0e5b218c1710f6f23e5a5"/>
     <w:p>
       <w:pPr>
         <w:pStyle w:val="Literaturverzeichnis"/>
@@ -5159,7 +5466,7 @@
       <w:r>
         <w:t xml:space="preserve"> </w:t>
       </w:r>
-      <w:hyperlink r:id="rId121">
+      <w:hyperlink r:id="rId131">
         <w:r>
           <w:rPr>
             <w:rStyle w:val="Hyperlink"/>
@@ -5168,8 +5475,8 @@
         </w:r>
       </w:hyperlink>
     </w:p>
-    <w:bookmarkEnd w:id="122"/>
-    <w:bookmarkStart w:id="124" w:name="X21cdb472202d231010f179654ba9dad38557364"/>
+    <w:bookmarkEnd w:id="132"/>
+    <w:bookmarkStart w:id="134" w:name="X21cdb472202d231010f179654ba9dad38557364"/>
     <w:p>
       <w:pPr>
         <w:pStyle w:val="Literaturverzeichnis"/>
@@ -5204,7 +5511,7 @@
       <w:r>
         <w:t xml:space="preserve"> </w:t>
       </w:r>
-      <w:hyperlink r:id="rId123">
+      <w:hyperlink r:id="rId133">
         <w:r>
           <w:rPr>
             <w:rStyle w:val="Hyperlink"/>
@@ -5213,8 +5520,8 @@
         </w:r>
       </w:hyperlink>
     </w:p>
-    <w:bookmarkEnd w:id="124"/>
-    <w:bookmarkStart w:id="126" w:name="ref-helmichSuddenGainsDaytoday2020"/>
+    <w:bookmarkEnd w:id="134"/>
+    <w:bookmarkStart w:id="136" w:name="ref-helmichSuddenGainsDaytoday2020"/>
     <w:p>
       <w:pPr>
         <w:pStyle w:val="Literaturverzeichnis"/>
@@ -5249,7 +5556,7 @@
       <w:r>
         <w:t xml:space="preserve"> </w:t>
       </w:r>
-      <w:hyperlink r:id="rId125">
+      <w:hyperlink r:id="rId135">
         <w:r>
           <w:rPr>
             <w:rStyle w:val="Hyperlink"/>
@@ -5258,8 +5565,8 @@
         </w:r>
       </w:hyperlink>
     </w:p>
-    <w:bookmarkEnd w:id="126"/>
-    <w:bookmarkStart w:id="128" w:name="X7161cb0b18610929db6f6767611480992575233"/>
+    <w:bookmarkEnd w:id="136"/>
+    <w:bookmarkStart w:id="138" w:name="X7161cb0b18610929db6f6767611480992575233"/>
     <w:p>
       <w:pPr>
         <w:pStyle w:val="Literaturverzeichnis"/>
@@ -5282,7 +5589,7 @@
       <w:r>
         <w:t xml:space="preserve"> </w:t>
       </w:r>
-      <w:hyperlink r:id="rId127">
+      <w:hyperlink r:id="rId137">
         <w:r>
           <w:rPr>
             <w:rStyle w:val="Hyperlink"/>
@@ -5291,8 +5598,8 @@
         </w:r>
       </w:hyperlink>
     </w:p>
-    <w:bookmarkEnd w:id="128"/>
-    <w:bookmarkStart w:id="130" w:name="X28809eab21aeb651d70205647062d9fce2bfe32"/>
+    <w:bookmarkEnd w:id="138"/>
+    <w:bookmarkStart w:id="140" w:name="X28809eab21aeb651d70205647062d9fce2bfe32"/>
     <w:p>
       <w:pPr>
         <w:pStyle w:val="Literaturverzeichnis"/>
@@ -5318,7 +5625,7 @@
       <w:r>
         <w:t xml:space="preserve"> </w:t>
       </w:r>
-      <w:hyperlink r:id="rId129">
+      <w:hyperlink r:id="rId139">
         <w:r>
           <w:rPr>
             <w:rStyle w:val="Hyperlink"/>
@@ -5327,8 +5634,8 @@
         </w:r>
       </w:hyperlink>
     </w:p>
-    <w:bookmarkEnd w:id="130"/>
-    <w:bookmarkStart w:id="132" w:name="ref-johnstonUsefulTheoriesShould2013"/>
+    <w:bookmarkEnd w:id="140"/>
+    <w:bookmarkStart w:id="142" w:name="ref-johnstonUsefulTheoriesShould2013"/>
     <w:p>
       <w:pPr>
         <w:pStyle w:val="Literaturverzeichnis"/>
@@ -5363,7 +5670,7 @@
       <w:r>
         <w:t xml:space="preserve"> </w:t>
       </w:r>
-      <w:hyperlink r:id="rId131">
+      <w:hyperlink r:id="rId141">
         <w:r>
           <w:rPr>
             <w:rStyle w:val="Hyperlink"/>
@@ -5372,8 +5679,8 @@
         </w:r>
       </w:hyperlink>
     </w:p>
-    <w:bookmarkEnd w:id="132"/>
-    <w:bookmarkStart w:id="134" w:name="ref-kelsoHakenKelsoBunzModel2008"/>
+    <w:bookmarkEnd w:id="142"/>
+    <w:bookmarkStart w:id="144" w:name="ref-kelsoHakenKelsoBunzModel2008"/>
     <w:p>
       <w:pPr>
         <w:pStyle w:val="Literaturverzeichnis"/>
@@ -5408,7 +5715,7 @@
       <w:r>
         <w:t xml:space="preserve"> </w:t>
       </w:r>
-      <w:hyperlink r:id="rId133">
+      <w:hyperlink r:id="rId143">
         <w:r>
           <w:rPr>
             <w:rStyle w:val="Hyperlink"/>
@@ -5417,8 +5724,8 @@
         </w:r>
       </w:hyperlink>
     </w:p>
-    <w:bookmarkEnd w:id="134"/>
-    <w:bookmarkStart w:id="136" w:name="Xa9e8bcb5448d6fa89ddaa8ee083c2ace09904aa"/>
+    <w:bookmarkEnd w:id="144"/>
+    <w:bookmarkStart w:id="146" w:name="Xa9e8bcb5448d6fa89ddaa8ee083c2ace09904aa"/>
     <w:p>
       <w:pPr>
         <w:pStyle w:val="Literaturverzeichnis"/>
@@ -5453,7 +5760,7 @@
       <w:r>
         <w:t xml:space="preserve"> </w:t>
       </w:r>
-      <w:hyperlink r:id="rId135">
+      <w:hyperlink r:id="rId145">
         <w:r>
           <w:rPr>
             <w:rStyle w:val="Hyperlink"/>
@@ -5462,8 +5769,98 @@
         </w:r>
       </w:hyperlink>
     </w:p>
-    <w:bookmarkEnd w:id="136"/>
-    <w:bookmarkStart w:id="137" w:name="ref-kokIgnoringTheoryMisinterpreting2018"/>
+    <w:bookmarkEnd w:id="146"/>
+    <w:bookmarkStart w:id="148" w:name="ref-klineMediationMyth2015"/>
+    <w:p>
+      <w:pPr>
+        <w:pStyle w:val="Literaturverzeichnis"/>
+      </w:pPr>
+      <w:r>
+        <w:t xml:space="preserve">Kline, R. B. (2015). The Mediation Myth.</w:t>
+      </w:r>
+      <w:r>
+        <w:t xml:space="preserve"> </w:t>
+      </w:r>
+      <w:r>
+        <w:rPr>
+          <w:i/>
+        </w:rPr>
+        <w:t xml:space="preserve">Basic and Applied Social Psychology</w:t>
+      </w:r>
+      <w:r>
+        <w:t xml:space="preserve">,</w:t>
+      </w:r>
+      <w:r>
+        <w:t xml:space="preserve"> </w:t>
+      </w:r>
+      <w:r>
+        <w:rPr>
+          <w:i/>
+        </w:rPr>
+        <w:t xml:space="preserve">37</w:t>
+      </w:r>
+      <w:r>
+        <w:t xml:space="preserve">(4), 202–213.</w:t>
+      </w:r>
+      <w:r>
+        <w:t xml:space="preserve"> </w:t>
+      </w:r>
+      <w:hyperlink r:id="rId147">
+        <w:r>
+          <w:rPr>
+            <w:rStyle w:val="Hyperlink"/>
+          </w:rPr>
+          <w:t xml:space="preserve">https://doi.org/10.1080/01973533.2015.1049349</w:t>
+        </w:r>
+      </w:hyperlink>
+    </w:p>
+    <w:bookmarkEnd w:id="148"/>
+    <w:bookmarkStart w:id="150" w:name="X1452a94d850e99ee74e74a978a8e477c98b6aa6"/>
+    <w:p>
+      <w:pPr>
+        <w:pStyle w:val="Literaturverzeichnis"/>
+      </w:pPr>
+      <w:r>
+        <w:t xml:space="preserve">Knafl, G. J., Knafl, K. A., Grey, M., Dixon, J., Deatrick, J. A., &amp; Gallo, A. M. (2017). Incorporating nonlinearity into mediation analyses.</w:t>
+      </w:r>
+      <w:r>
+        <w:t xml:space="preserve"> </w:t>
+      </w:r>
+      <w:r>
+        <w:rPr>
+          <w:i/>
+        </w:rPr>
+        <w:t xml:space="preserve">BMC Medical Research Methodology</w:t>
+      </w:r>
+      <w:r>
+        <w:t xml:space="preserve">,</w:t>
+      </w:r>
+      <w:r>
+        <w:t xml:space="preserve"> </w:t>
+      </w:r>
+      <w:r>
+        <w:rPr>
+          <w:i/>
+        </w:rPr>
+        <w:t xml:space="preserve">17</w:t>
+      </w:r>
+      <w:r>
+        <w:t xml:space="preserve">(1), 45.</w:t>
+      </w:r>
+      <w:r>
+        <w:t xml:space="preserve"> </w:t>
+      </w:r>
+      <w:hyperlink r:id="rId149">
+        <w:r>
+          <w:rPr>
+            <w:rStyle w:val="Hyperlink"/>
+          </w:rPr>
+          <w:t xml:space="preserve">https://doi.org/10.1186/s12874-017-0296-6</w:t>
+        </w:r>
+      </w:hyperlink>
+    </w:p>
+    <w:bookmarkEnd w:id="150"/>
+    <w:bookmarkStart w:id="151" w:name="ref-kokIgnoringTheoryMisinterpreting2018"/>
     <w:p>
       <w:pPr>
         <w:pStyle w:val="Literaturverzeichnis"/>
@@ -5496,8 +5893,8 @@
         <w:t xml:space="preserve">(2), 111–125.</w:t>
       </w:r>
     </w:p>
-    <w:bookmarkEnd w:id="137"/>
-    <w:bookmarkStart w:id="139" w:name="X31b753e7d5dd007bef67c18fa42c00c1035baa7"/>
+    <w:bookmarkEnd w:id="151"/>
+    <w:bookmarkStart w:id="153" w:name="X31b753e7d5dd007bef67c18fa42c00c1035baa7"/>
     <w:p>
       <w:pPr>
         <w:pStyle w:val="Literaturverzeichnis"/>
@@ -5532,7 +5929,7 @@
       <w:r>
         <w:t xml:space="preserve"> </w:t>
       </w:r>
-      <w:hyperlink r:id="rId138">
+      <w:hyperlink r:id="rId152">
         <w:r>
           <w:rPr>
             <w:rStyle w:val="Hyperlink"/>
@@ -5541,8 +5938,8 @@
         </w:r>
       </w:hyperlink>
     </w:p>
-    <w:bookmarkEnd w:id="139"/>
-    <w:bookmarkStart w:id="141" w:name="ref-kwasnickaNof1StudyWeight2017"/>
+    <w:bookmarkEnd w:id="153"/>
+    <w:bookmarkStart w:id="155" w:name="ref-kwasnickaNof1StudyWeight2017"/>
     <w:p>
       <w:pPr>
         <w:pStyle w:val="Literaturverzeichnis"/>
@@ -5577,7 +5974,7 @@
       <w:r>
         <w:t xml:space="preserve"> </w:t>
       </w:r>
-      <w:hyperlink r:id="rId140">
+      <w:hyperlink r:id="rId154">
         <w:r>
           <w:rPr>
             <w:rStyle w:val="Hyperlink"/>
@@ -5586,8 +5983,8 @@
         </w:r>
       </w:hyperlink>
     </w:p>
-    <w:bookmarkEnd w:id="141"/>
-    <w:bookmarkStart w:id="143" w:name="ref-leemputCriticalSlowingEarly2014"/>
+    <w:bookmarkEnd w:id="155"/>
+    <w:bookmarkStart w:id="157" w:name="ref-leemputCriticalSlowingEarly2014"/>
     <w:p>
       <w:pPr>
         <w:pStyle w:val="Literaturverzeichnis"/>
@@ -5622,7 +6019,7 @@
       <w:r>
         <w:t xml:space="preserve"> </w:t>
       </w:r>
-      <w:hyperlink r:id="rId142">
+      <w:hyperlink r:id="rId156">
         <w:r>
           <w:rPr>
             <w:rStyle w:val="Hyperlink"/>
@@ -5631,8 +6028,53 @@
         </w:r>
       </w:hyperlink>
     </w:p>
-    <w:bookmarkEnd w:id="143"/>
-    <w:bookmarkStart w:id="145" w:name="X4ffea5b99f7786905f75af980d844e52ede9e0a"/>
+    <w:bookmarkEnd w:id="157"/>
+    <w:bookmarkStart w:id="159" w:name="ref-loeysCautionaryNotePower2015"/>
+    <w:p>
+      <w:pPr>
+        <w:pStyle w:val="Literaturverzeichnis"/>
+      </w:pPr>
+      <w:r>
+        <w:t xml:space="preserve">Loeys, T., Moerkerke, B., &amp; Vansteelandt, S. (2015). A cautionary note on the power of the test for the indirect effect in mediation analysis.</w:t>
+      </w:r>
+      <w:r>
+        <w:t xml:space="preserve"> </w:t>
+      </w:r>
+      <w:r>
+        <w:rPr>
+          <w:i/>
+        </w:rPr>
+        <w:t xml:space="preserve">Frontiers in Psychology</w:t>
+      </w:r>
+      <w:r>
+        <w:t xml:space="preserve">,</w:t>
+      </w:r>
+      <w:r>
+        <w:t xml:space="preserve"> </w:t>
+      </w:r>
+      <w:r>
+        <w:rPr>
+          <w:i/>
+        </w:rPr>
+        <w:t xml:space="preserve">5</w:t>
+      </w:r>
+      <w:r>
+        <w:t xml:space="preserve">.</w:t>
+      </w:r>
+      <w:r>
+        <w:t xml:space="preserve"> </w:t>
+      </w:r>
+      <w:hyperlink r:id="rId158">
+        <w:r>
+          <w:rPr>
+            <w:rStyle w:val="Hyperlink"/>
+          </w:rPr>
+          <w:t xml:space="preserve">https://doi.org/10.3389/fpsyg.2014.01549</w:t>
+        </w:r>
+      </w:hyperlink>
+    </w:p>
+    <w:bookmarkEnd w:id="159"/>
+    <w:bookmarkStart w:id="161" w:name="X4ffea5b99f7786905f75af980d844e52ede9e0a"/>
     <w:p>
       <w:pPr>
         <w:pStyle w:val="Literaturverzeichnis"/>
@@ -5655,7 +6097,7 @@
       <w:r>
         <w:t xml:space="preserve"> </w:t>
       </w:r>
-      <w:hyperlink r:id="rId144">
+      <w:hyperlink r:id="rId160">
         <w:r>
           <w:rPr>
             <w:rStyle w:val="Hyperlink"/>
@@ -5664,8 +6106,8 @@
         </w:r>
       </w:hyperlink>
     </w:p>
-    <w:bookmarkEnd w:id="145"/>
-    <w:bookmarkStart w:id="147" w:name="ref-makridakisDecisionMakingPlanning2009"/>
+    <w:bookmarkEnd w:id="161"/>
+    <w:bookmarkStart w:id="163" w:name="ref-makridakisDecisionMakingPlanning2009"/>
     <w:p>
       <w:pPr>
         <w:pStyle w:val="Literaturverzeichnis"/>
@@ -5700,7 +6142,7 @@
       <w:r>
         <w:t xml:space="preserve"> </w:t>
       </w:r>
-      <w:hyperlink r:id="rId146">
+      <w:hyperlink r:id="rId162">
         <w:r>
           <w:rPr>
             <w:rStyle w:val="Hyperlink"/>
@@ -5709,8 +6151,8 @@
         </w:r>
       </w:hyperlink>
     </w:p>
-    <w:bookmarkEnd w:id="147"/>
-    <w:bookmarkStart w:id="149" w:name="ref-marwanRecurrencePlotsAnalysis2007"/>
+    <w:bookmarkEnd w:id="163"/>
+    <w:bookmarkStart w:id="165" w:name="ref-marwanRecurrencePlotsAnalysis2007"/>
     <w:p>
       <w:pPr>
         <w:pStyle w:val="Literaturverzeichnis"/>
@@ -5745,7 +6187,7 @@
       <w:r>
         <w:t xml:space="preserve"> </w:t>
       </w:r>
-      <w:hyperlink r:id="rId148">
+      <w:hyperlink r:id="rId164">
         <w:r>
           <w:rPr>
             <w:rStyle w:val="Hyperlink"/>
@@ -5754,8 +6196,8 @@
         </w:r>
       </w:hyperlink>
     </w:p>
-    <w:bookmarkEnd w:id="149"/>
-    <w:bookmarkStart w:id="151" w:name="ref-mathewsWhyStudyComplexity1999"/>
+    <w:bookmarkEnd w:id="165"/>
+    <w:bookmarkStart w:id="167" w:name="ref-mathewsWhyStudyComplexity1999"/>
     <w:p>
       <w:pPr>
         <w:pStyle w:val="Literaturverzeichnis"/>
@@ -5790,7 +6232,7 @@
       <w:r>
         <w:t xml:space="preserve"> </w:t>
       </w:r>
-      <w:hyperlink r:id="rId150">
+      <w:hyperlink r:id="rId166">
         <w:r>
           <w:rPr>
             <w:rStyle w:val="Hyperlink"/>
@@ -5799,8 +6241,8 @@
         </w:r>
       </w:hyperlink>
     </w:p>
-    <w:bookmarkEnd w:id="151"/>
-    <w:bookmarkStart w:id="152" w:name="ref-matthewsSourcesVarianceDaily2002"/>
+    <w:bookmarkEnd w:id="167"/>
+    <w:bookmarkStart w:id="168" w:name="ref-matthewsSourcesVarianceDaily2002"/>
     <w:p>
       <w:pPr>
         <w:pStyle w:val="Literaturverzeichnis"/>
@@ -5833,8 +6275,8 @@
         <w:t xml:space="preserve">(8), 1376–1381.</w:t>
       </w:r>
     </w:p>
-    <w:bookmarkEnd w:id="152"/>
-    <w:bookmarkStart w:id="154" w:name="ref-maySimpleMathematicalModels1976"/>
+    <w:bookmarkEnd w:id="168"/>
+    <w:bookmarkStart w:id="170" w:name="ref-maySimpleMathematicalModels1976"/>
     <w:p>
       <w:pPr>
         <w:pStyle w:val="Literaturverzeichnis"/>
@@ -5869,7 +6311,7 @@
       <w:r>
         <w:t xml:space="preserve"> </w:t>
       </w:r>
-      <w:hyperlink r:id="rId153">
+      <w:hyperlink r:id="rId169">
         <w:r>
           <w:rPr>
             <w:rStyle w:val="Hyperlink"/>
@@ -5878,8 +6320,8 @@
         </w:r>
       </w:hyperlink>
     </w:p>
-    <w:bookmarkEnd w:id="154"/>
-    <w:bookmarkStart w:id="156" w:name="ref-meehlWhySummariesResearch1990"/>
+    <w:bookmarkEnd w:id="170"/>
+    <w:bookmarkStart w:id="172" w:name="ref-meehlWhySummariesResearch1990"/>
     <w:p>
       <w:pPr>
         <w:pStyle w:val="Literaturverzeichnis"/>
@@ -5914,7 +6356,7 @@
       <w:r>
         <w:t xml:space="preserve"> </w:t>
       </w:r>
-      <w:hyperlink r:id="rId155">
+      <w:hyperlink r:id="rId171">
         <w:r>
           <w:rPr>
             <w:rStyle w:val="Hyperlink"/>
@@ -5923,8 +6365,8 @@
         </w:r>
       </w:hyperlink>
     </w:p>
-    <w:bookmarkEnd w:id="156"/>
-    <w:bookmarkStart w:id="157" w:name="ref-michieABCBehaviourChange2014"/>
+    <w:bookmarkEnd w:id="172"/>
+    <w:bookmarkStart w:id="173" w:name="ref-michieABCBehaviourChange2014"/>
     <w:p>
       <w:pPr>
         <w:pStyle w:val="Literaturverzeichnis"/>
@@ -5945,8 +6387,8 @@
         <w:t xml:space="preserve">.</w:t>
       </w:r>
     </w:p>
-    <w:bookmarkEnd w:id="157"/>
-    <w:bookmarkStart w:id="158" w:name="ref-mitchellComplexityGuidedTour2009"/>
+    <w:bookmarkEnd w:id="173"/>
+    <w:bookmarkStart w:id="174" w:name="ref-mitchellComplexityGuidedTour2009"/>
     <w:p>
       <w:pPr>
         <w:pStyle w:val="Literaturverzeichnis"/>
@@ -5967,8 +6409,8 @@
         <w:t xml:space="preserve">. Oxford University Press.</w:t>
       </w:r>
     </w:p>
-    <w:bookmarkEnd w:id="158"/>
-    <w:bookmarkStart w:id="160" w:name="ref-mkhitaryanNetworkApproachHealth2019"/>
+    <w:bookmarkEnd w:id="174"/>
+    <w:bookmarkStart w:id="176" w:name="ref-mkhitaryanNetworkApproachHealth2019"/>
     <w:p>
       <w:pPr>
         <w:pStyle w:val="Literaturverzeichnis"/>
@@ -6003,7 +6445,7 @@
       <w:r>
         <w:t xml:space="preserve"> </w:t>
       </w:r>
-      <w:hyperlink r:id="rId159">
+      <w:hyperlink r:id="rId175">
         <w:r>
           <w:rPr>
             <w:rStyle w:val="Hyperlink"/>
@@ -6012,8 +6454,8 @@
         </w:r>
       </w:hyperlink>
     </w:p>
-    <w:bookmarkEnd w:id="160"/>
-    <w:bookmarkStart w:id="161" w:name="X1ea74ce7cf4b2e3059d48bfb5b627d57c97855c"/>
+    <w:bookmarkEnd w:id="176"/>
+    <w:bookmarkStart w:id="177" w:name="X1ea74ce7cf4b2e3059d48bfb5b627d57c97855c"/>
     <w:p>
       <w:pPr>
         <w:pStyle w:val="Literaturverzeichnis"/>
@@ -6046,8 +6488,8 @@
         <w:t xml:space="preserve">(2), 112–117.</w:t>
       </w:r>
     </w:p>
-    <w:bookmarkEnd w:id="161"/>
-    <w:bookmarkStart w:id="162" w:name="X61e50432ebf6020911fad4fc401cd2f9a37ab27"/>
+    <w:bookmarkEnd w:id="177"/>
+    <w:bookmarkStart w:id="178" w:name="X61e50432ebf6020911fad4fc401cd2f9a37ab27"/>
     <w:p>
       <w:pPr>
         <w:pStyle w:val="Literaturverzeichnis"/>
@@ -6080,8 +6522,8 @@
         <w:t xml:space="preserve">(4), 201–218.</w:t>
       </w:r>
     </w:p>
-    <w:bookmarkEnd w:id="162"/>
-    <w:bookmarkStart w:id="164" w:name="X5738f8f883a84b230e815dbb4da104389004d98"/>
+    <w:bookmarkEnd w:id="178"/>
+    <w:bookmarkStart w:id="180" w:name="X5738f8f883a84b230e815dbb4da104389004d98"/>
     <w:p>
       <w:pPr>
         <w:pStyle w:val="Literaturverzeichnis"/>
@@ -6116,7 +6558,7 @@
       <w:r>
         <w:t xml:space="preserve"> </w:t>
       </w:r>
-      <w:hyperlink r:id="rId163">
+      <w:hyperlink r:id="rId179">
         <w:r>
           <w:rPr>
             <w:rStyle w:val="Hyperlink"/>
@@ -6125,8 +6567,8 @@
         </w:r>
       </w:hyperlink>
     </w:p>
-    <w:bookmarkEnd w:id="164"/>
-    <w:bookmarkStart w:id="166" w:name="X208f1daa59b9a6762ca511bdaf5a12d11728dcb"/>
+    <w:bookmarkEnd w:id="180"/>
+    <w:bookmarkStart w:id="182" w:name="X208f1daa59b9a6762ca511bdaf5a12d11728dcb"/>
     <w:p>
       <w:pPr>
         <w:pStyle w:val="Literaturverzeichnis"/>
@@ -6161,7 +6603,7 @@
       <w:r>
         <w:t xml:space="preserve"> </w:t>
       </w:r>
-      <w:hyperlink r:id="rId165">
+      <w:hyperlink r:id="rId181">
         <w:r>
           <w:rPr>
             <w:rStyle w:val="Hyperlink"/>
@@ -6170,8 +6612,8 @@
         </w:r>
       </w:hyperlink>
     </w:p>
-    <w:bookmarkEnd w:id="166"/>
-    <w:bookmarkStart w:id="167" w:name="ref-navarroApproachStudyDynamics2007"/>
+    <w:bookmarkEnd w:id="182"/>
+    <w:bookmarkStart w:id="183" w:name="ref-navarroApproachStudyDynamics2007"/>
     <w:p>
       <w:pPr>
         <w:pStyle w:val="Literaturverzeichnis"/>
@@ -6204,8 +6646,8 @@
         <w:t xml:space="preserve">(4), 473–498.</w:t>
       </w:r>
     </w:p>
-    <w:bookmarkEnd w:id="167"/>
-    <w:bookmarkStart w:id="169" w:name="ref-navarroTakingTimeSeriously2015"/>
+    <w:bookmarkEnd w:id="183"/>
+    <w:bookmarkStart w:id="185" w:name="ref-navarroTakingTimeSeriously2015"/>
     <w:p>
       <w:pPr>
         <w:pStyle w:val="Literaturverzeichnis"/>
@@ -6240,7 +6682,7 @@
       <w:r>
         <w:t xml:space="preserve"> </w:t>
       </w:r>
-      <w:hyperlink r:id="rId168">
+      <w:hyperlink r:id="rId184">
         <w:r>
           <w:rPr>
             <w:rStyle w:val="Hyperlink"/>
@@ -6249,8 +6691,8 @@
         </w:r>
       </w:hyperlink>
     </w:p>
-    <w:bookmarkEnd w:id="169"/>
-    <w:bookmarkStart w:id="170" w:name="X8a646fbd8c75fea986d21a458840543be87c5f8"/>
+    <w:bookmarkEnd w:id="185"/>
+    <w:bookmarkStart w:id="186" w:name="X8a646fbd8c75fea986d21a458840543be87c5f8"/>
     <w:p>
       <w:pPr>
         <w:pStyle w:val="Literaturverzeichnis"/>
@@ -6283,8 +6725,8 @@
         <w:t xml:space="preserve">(4), 529–552.</w:t>
       </w:r>
     </w:p>
-    <w:bookmarkEnd w:id="170"/>
-    <w:bookmarkStart w:id="172" w:name="X4a36478b051b2f432fcdf50f052d16edbba9d92"/>
+    <w:bookmarkEnd w:id="186"/>
+    <w:bookmarkStart w:id="188" w:name="X4a36478b051b2f432fcdf50f052d16edbba9d92"/>
     <w:p>
       <w:pPr>
         <w:pStyle w:val="Literaturverzeichnis"/>
@@ -6319,7 +6761,7 @@
       <w:r>
         <w:t xml:space="preserve"> </w:t>
       </w:r>
-      <w:hyperlink r:id="rId171">
+      <w:hyperlink r:id="rId187">
         <w:r>
           <w:rPr>
             <w:rStyle w:val="Hyperlink"/>
@@ -6328,8 +6770,8 @@
         </w:r>
       </w:hyperlink>
     </w:p>
-    <w:bookmarkEnd w:id="172"/>
-    <w:bookmarkStart w:id="174" w:name="Xebc4bc786707f86e80a264fd67743a85ac9ece1"/>
+    <w:bookmarkEnd w:id="188"/>
+    <w:bookmarkStart w:id="190" w:name="Xebc4bc786707f86e80a264fd67743a85ac9ece1"/>
     <w:p>
       <w:pPr>
         <w:pStyle w:val="Literaturverzeichnis"/>
@@ -6352,7 +6794,7 @@
       <w:r>
         <w:t xml:space="preserve"> </w:t>
       </w:r>
-      <w:hyperlink r:id="rId173">
+      <w:hyperlink r:id="rId189">
         <w:r>
           <w:rPr>
             <w:rStyle w:val="Hyperlink"/>
@@ -6361,8 +6803,8 @@
         </w:r>
       </w:hyperlink>
     </w:p>
-    <w:bookmarkEnd w:id="174"/>
-    <w:bookmarkStart w:id="176" w:name="ref-olthofPsychologicalDynamicsAre2020"/>
+    <w:bookmarkEnd w:id="190"/>
+    <w:bookmarkStart w:id="192" w:name="ref-olthofPsychologicalDynamicsAre2020"/>
     <w:p>
       <w:pPr>
         <w:pStyle w:val="Literaturverzeichnis"/>
@@ -6388,7 +6830,7 @@
       <w:r>
         <w:t xml:space="preserve"> </w:t>
       </w:r>
-      <w:hyperlink r:id="rId175">
+      <w:hyperlink r:id="rId191">
         <w:r>
           <w:rPr>
             <w:rStyle w:val="Hyperlink"/>
@@ -6397,8 +6839,8 @@
         </w:r>
       </w:hyperlink>
     </w:p>
-    <w:bookmarkEnd w:id="176"/>
-    <w:bookmarkStart w:id="178" w:name="ref-petersPragmaticNihilismHow2017"/>
+    <w:bookmarkEnd w:id="192"/>
+    <w:bookmarkStart w:id="194" w:name="ref-petersPragmaticNihilismHow2017"/>
     <w:p>
       <w:pPr>
         <w:pStyle w:val="Literaturverzeichnis"/>
@@ -6433,7 +6875,7 @@
       <w:r>
         <w:t xml:space="preserve"> </w:t>
       </w:r>
-      <w:hyperlink r:id="rId177">
+      <w:hyperlink r:id="rId193">
         <w:r>
           <w:rPr>
             <w:rStyle w:val="Hyperlink"/>
@@ -6442,8 +6884,8 @@
         </w:r>
       </w:hyperlink>
     </w:p>
-    <w:bookmarkEnd w:id="178"/>
-    <w:bookmarkStart w:id="179" w:name="ref-petersConsensusFearAppeals2018"/>
+    <w:bookmarkEnd w:id="194"/>
+    <w:bookmarkStart w:id="195" w:name="ref-petersConsensusFearAppeals2018"/>
     <w:p>
       <w:pPr>
         <w:pStyle w:val="Literaturverzeichnis"/>
@@ -6476,8 +6918,8 @@
         <w:t xml:space="preserve">(2), 151–156.</w:t>
       </w:r>
     </w:p>
-    <w:bookmarkEnd w:id="179"/>
-    <w:bookmarkStart w:id="181" w:name="ref-petersErgodicityProblemEconomics2019"/>
+    <w:bookmarkEnd w:id="195"/>
+    <w:bookmarkStart w:id="197" w:name="ref-petersErgodicityProblemEconomics2019"/>
     <w:p>
       <w:pPr>
         <w:pStyle w:val="Literaturverzeichnis"/>
@@ -6512,7 +6954,7 @@
       <w:r>
         <w:t xml:space="preserve"> </w:t>
       </w:r>
-      <w:hyperlink r:id="rId180">
+      <w:hyperlink r:id="rId196">
         <w:r>
           <w:rPr>
             <w:rStyle w:val="Hyperlink"/>
@@ -6521,8 +6963,8 @@
         </w:r>
       </w:hyperlink>
     </w:p>
-    <w:bookmarkEnd w:id="181"/>
-    <w:bookmarkStart w:id="183" w:name="ref-resnicowChaoticViewBehavior2006"/>
+    <w:bookmarkEnd w:id="197"/>
+    <w:bookmarkStart w:id="199" w:name="ref-resnicowChaoticViewBehavior2006"/>
     <w:p>
       <w:pPr>
         <w:pStyle w:val="Literaturverzeichnis"/>
@@ -6557,7 +6999,7 @@
       <w:r>
         <w:t xml:space="preserve"> </w:t>
       </w:r>
-      <w:hyperlink r:id="rId182">
+      <w:hyperlink r:id="rId198">
         <w:r>
           <w:rPr>
             <w:rStyle w:val="Hyperlink"/>
@@ -6566,8 +7008,8 @@
         </w:r>
       </w:hyperlink>
     </w:p>
-    <w:bookmarkEnd w:id="183"/>
-    <w:bookmarkStart w:id="184" w:name="X8b0bee3e8db89d413bbe10b4f99ed6127767fec"/>
+    <w:bookmarkEnd w:id="199"/>
+    <w:bookmarkStart w:id="200" w:name="X8b0bee3e8db89d413bbe10b4f99ed6127767fec"/>
     <w:p>
       <w:pPr>
         <w:pStyle w:val="Literaturverzeichnis"/>
@@ -6591,8 +7033,8 @@
         <w:t xml:space="preserve">(pp. 121–142). Routledge.</w:t>
       </w:r>
     </w:p>
-    <w:bookmarkEnd w:id="184"/>
-    <w:bookmarkStart w:id="186" w:name="Xf532b15967a7cfa27c78a041c455736116ef412"/>
+    <w:bookmarkEnd w:id="200"/>
+    <w:bookmarkStart w:id="202" w:name="Xf532b15967a7cfa27c78a041c455736116ef412"/>
     <w:p>
       <w:pPr>
         <w:pStyle w:val="Literaturverzeichnis"/>
@@ -6627,7 +7069,7 @@
       <w:r>
         <w:t xml:space="preserve"> </w:t>
       </w:r>
-      <w:hyperlink r:id="rId185">
+      <w:hyperlink r:id="rId201">
         <w:r>
           <w:rPr>
             <w:rStyle w:val="Hyperlink"/>
@@ -6636,8 +7078,8 @@
         </w:r>
       </w:hyperlink>
     </w:p>
-    <w:bookmarkEnd w:id="186"/>
-    <w:bookmarkStart w:id="188" w:name="ref-ricklesSimpleGuideChaos2007"/>
+    <w:bookmarkEnd w:id="202"/>
+    <w:bookmarkStart w:id="204" w:name="ref-ricklesSimpleGuideChaos2007"/>
     <w:p>
       <w:pPr>
         <w:pStyle w:val="Literaturverzeichnis"/>
@@ -6672,7 +7114,7 @@
       <w:r>
         <w:t xml:space="preserve"> </w:t>
       </w:r>
-      <w:hyperlink r:id="rId187">
+      <w:hyperlink r:id="rId203">
         <w:r>
           <w:rPr>
             <w:rStyle w:val="Hyperlink"/>
@@ -6681,8 +7123,42 @@
         </w:r>
       </w:hyperlink>
     </w:p>
-    <w:bookmarkEnd w:id="188"/>
-    <w:bookmarkStart w:id="190" w:name="ref-rogersUsingProgrammeTheory2008a"/>
+    <w:bookmarkEnd w:id="204"/>
+    <w:bookmarkStart w:id="205" w:name="ref-roeWhatWrongMediators2012"/>
+    <w:p>
+      <w:pPr>
+        <w:pStyle w:val="Literaturverzeichnis"/>
+      </w:pPr>
+      <w:r>
+        <w:t xml:space="preserve">Roe, R. (2012). What is wrong with mediators and moderators?</w:t>
+      </w:r>
+      <w:r>
+        <w:t xml:space="preserve"> </w:t>
+      </w:r>
+      <w:r>
+        <w:rPr>
+          <w:i/>
+        </w:rPr>
+        <w:t xml:space="preserve">European Health Psychologist</w:t>
+      </w:r>
+      <w:r>
+        <w:t xml:space="preserve">,</w:t>
+      </w:r>
+      <w:r>
+        <w:t xml:space="preserve"> </w:t>
+      </w:r>
+      <w:r>
+        <w:rPr>
+          <w:i/>
+        </w:rPr>
+        <w:t xml:space="preserve">14</w:t>
+      </w:r>
+      <w:r>
+        <w:t xml:space="preserve">(1), 4–10.</w:t>
+      </w:r>
+    </w:p>
+    <w:bookmarkEnd w:id="205"/>
+    <w:bookmarkStart w:id="207" w:name="ref-rogersUsingProgrammeTheory2008a"/>
     <w:p>
       <w:pPr>
         <w:pStyle w:val="Literaturverzeichnis"/>
@@ -6717,7 +7193,7 @@
       <w:r>
         <w:t xml:space="preserve"> </w:t>
       </w:r>
-      <w:hyperlink r:id="rId189">
+      <w:hyperlink r:id="rId206">
         <w:r>
           <w:rPr>
             <w:rStyle w:val="Hyperlink"/>
@@ -6726,8 +7202,53 @@
         </w:r>
       </w:hyperlink>
     </w:p>
-    <w:bookmarkEnd w:id="190"/>
-    <w:bookmarkStart w:id="192" w:name="X311e20a1720578b2a044c6650825ded38ff9091"/>
+    <w:bookmarkEnd w:id="207"/>
+    <w:bookmarkStart w:id="209" w:name="X97cc252a6b1377842c107dd4431a6a24a0c82fe"/>
+    <w:p>
+      <w:pPr>
+        <w:pStyle w:val="Literaturverzeichnis"/>
+      </w:pPr>
+      <w:r>
+        <w:t xml:space="preserve">Rohrer, J. M. (2018). Thinking Clearly About Correlations and Causation: Graphical Causal Models for Observational Data.</w:t>
+      </w:r>
+      <w:r>
+        <w:t xml:space="preserve"> </w:t>
+      </w:r>
+      <w:r>
+        <w:rPr>
+          <w:i/>
+        </w:rPr>
+        <w:t xml:space="preserve">Advances in Methods and Practices in Psychological Science</w:t>
+      </w:r>
+      <w:r>
+        <w:t xml:space="preserve">,</w:t>
+      </w:r>
+      <w:r>
+        <w:t xml:space="preserve"> </w:t>
+      </w:r>
+      <w:r>
+        <w:rPr>
+          <w:i/>
+        </w:rPr>
+        <w:t xml:space="preserve">1</w:t>
+      </w:r>
+      <w:r>
+        <w:t xml:space="preserve">(1), 27–42.</w:t>
+      </w:r>
+      <w:r>
+        <w:t xml:space="preserve"> </w:t>
+      </w:r>
+      <w:hyperlink r:id="rId208">
+        <w:r>
+          <w:rPr>
+            <w:rStyle w:val="Hyperlink"/>
+          </w:rPr>
+          <w:t xml:space="preserve">https://doi.org/10.1177/2515245917745629</w:t>
+        </w:r>
+      </w:hyperlink>
+    </w:p>
+    <w:bookmarkEnd w:id="209"/>
+    <w:bookmarkStart w:id="211" w:name="X311e20a1720578b2a044c6650825ded38ff9091"/>
     <w:p>
       <w:pPr>
         <w:pStyle w:val="Literaturverzeichnis"/>
@@ -6750,7 +7271,7 @@
       <w:r>
         <w:t xml:space="preserve"> </w:t>
       </w:r>
-      <w:hyperlink r:id="rId191">
+      <w:hyperlink r:id="rId210">
         <w:r>
           <w:rPr>
             <w:rStyle w:val="Hyperlink"/>
@@ -6759,8 +7280,8 @@
         </w:r>
       </w:hyperlink>
     </w:p>
-    <w:bookmarkEnd w:id="192"/>
-    <w:bookmarkStart w:id="193" w:name="X7922daf5c3248f1b8b9a842c892fb128ecda0c5"/>
+    <w:bookmarkEnd w:id="211"/>
+    <w:bookmarkStart w:id="212" w:name="X7922daf5c3248f1b8b9a842c892fb128ecda0c5"/>
     <w:p>
       <w:pPr>
         <w:pStyle w:val="Literaturverzeichnis"/>
@@ -6793,8 +7314,8 @@
         <w:t xml:space="preserve">, 604.</w:t>
       </w:r>
     </w:p>
-    <w:bookmarkEnd w:id="193"/>
-    <w:bookmarkStart w:id="195" w:name="Xdb53b0f694ca8ee588dc98a1c3b341aab39ad2e"/>
+    <w:bookmarkEnd w:id="212"/>
+    <w:bookmarkStart w:id="214" w:name="Xdb53b0f694ca8ee588dc98a1c3b341aab39ad2e"/>
     <w:p>
       <w:pPr>
         <w:pStyle w:val="Literaturverzeichnis"/>
@@ -6829,7 +7350,7 @@
       <w:r>
         <w:t xml:space="preserve"> </w:t>
       </w:r>
-      <w:hyperlink r:id="rId194">
+      <w:hyperlink r:id="rId213">
         <w:r>
           <w:rPr>
             <w:rStyle w:val="Hyperlink"/>
@@ -6838,8 +7359,41 @@
         </w:r>
       </w:hyperlink>
     </w:p>
-    <w:bookmarkEnd w:id="195"/>
-    <w:bookmarkStart w:id="197" w:name="Xf543c966649c67dd938dfc9b91e3a8d32aca4c6"/>
+    <w:bookmarkEnd w:id="214"/>
+    <w:bookmarkStart w:id="216" w:name="ref-schoemannDeterminingPowerSample2017"/>
+    <w:p>
+      <w:pPr>
+        <w:pStyle w:val="Literaturverzeichnis"/>
+      </w:pPr>
+      <w:r>
+        <w:t xml:space="preserve">Schoemann, A. M., Boulton, A. J., &amp; Short, S. D. (2017). Determining Power and Sample Size for Simple and Complex Mediation Models.</w:t>
+      </w:r>
+      <w:r>
+        <w:t xml:space="preserve"> </w:t>
+      </w:r>
+      <w:r>
+        <w:rPr>
+          <w:i/>
+        </w:rPr>
+        <w:t xml:space="preserve">Social Psychological and Personality Science</w:t>
+      </w:r>
+      <w:r>
+        <w:t xml:space="preserve">, 194855061771506.</w:t>
+      </w:r>
+      <w:r>
+        <w:t xml:space="preserve"> </w:t>
+      </w:r>
+      <w:hyperlink r:id="rId215">
+        <w:r>
+          <w:rPr>
+            <w:rStyle w:val="Hyperlink"/>
+          </w:rPr>
+          <w:t xml:space="preserve">https://doi.org/10.1177/1948550617715068</w:t>
+        </w:r>
+      </w:hyperlink>
+    </w:p>
+    <w:bookmarkEnd w:id="216"/>
+    <w:bookmarkStart w:id="218" w:name="Xf543c966649c67dd938dfc9b91e3a8d32aca4c6"/>
     <w:p>
       <w:pPr>
         <w:pStyle w:val="Literaturverzeichnis"/>
@@ -6862,7 +7416,7 @@
       <w:r>
         <w:t xml:space="preserve"> </w:t>
       </w:r>
-      <w:hyperlink r:id="rId196">
+      <w:hyperlink r:id="rId217">
         <w:r>
           <w:rPr>
             <w:rStyle w:val="Hyperlink"/>
@@ -6871,8 +7425,8 @@
         </w:r>
       </w:hyperlink>
     </w:p>
-    <w:bookmarkEnd w:id="197"/>
-    <w:bookmarkStart w:id="199" w:name="X5e5faf30a2f0f031b8fbad43b9efab6dc5c612d"/>
+    <w:bookmarkEnd w:id="218"/>
+    <w:bookmarkStart w:id="220" w:name="X5e5faf30a2f0f031b8fbad43b9efab6dc5c612d"/>
     <w:p>
       <w:pPr>
         <w:pStyle w:val="Literaturverzeichnis"/>
@@ -6907,7 +7461,7 @@
       <w:r>
         <w:t xml:space="preserve"> </w:t>
       </w:r>
-      <w:hyperlink r:id="rId198">
+      <w:hyperlink r:id="rId219">
         <w:r>
           <w:rPr>
             <w:rStyle w:val="Hyperlink"/>
@@ -6916,8 +7470,8 @@
         </w:r>
       </w:hyperlink>
     </w:p>
-    <w:bookmarkEnd w:id="199"/>
-    <w:bookmarkStart w:id="200" w:name="X0acb90b823de8214e3df6d40f0572059ab9cf27"/>
+    <w:bookmarkEnd w:id="220"/>
+    <w:bookmarkStart w:id="221" w:name="X0acb90b823de8214e3df6d40f0572059ab9cf27"/>
     <w:p>
       <w:pPr>
         <w:pStyle w:val="Literaturverzeichnis"/>
@@ -6938,8 +7492,8 @@
         <w:t xml:space="preserve">.</w:t>
       </w:r>
     </w:p>
-    <w:bookmarkEnd w:id="200"/>
-    <w:bookmarkStart w:id="202" w:name="X1af4ca802439594e618a11fdc3d5bf757009ff3"/>
+    <w:bookmarkEnd w:id="221"/>
+    <w:bookmarkStart w:id="223" w:name="X1af4ca802439594e618a11fdc3d5bf757009ff3"/>
     <w:p>
       <w:pPr>
         <w:pStyle w:val="Literaturverzeichnis"/>
@@ -6974,7 +7528,7 @@
       <w:r>
         <w:t xml:space="preserve"> </w:t>
       </w:r>
-      <w:hyperlink r:id="rId201">
+      <w:hyperlink r:id="rId222">
         <w:r>
           <w:rPr>
             <w:rStyle w:val="Hyperlink"/>
@@ -6983,8 +7537,8 @@
         </w:r>
       </w:hyperlink>
     </w:p>
-    <w:bookmarkEnd w:id="202"/>
-    <w:bookmarkStart w:id="203" w:name="ref-strogatzNonlinearDynamicsChaos2018"/>
+    <w:bookmarkEnd w:id="223"/>
+    <w:bookmarkStart w:id="224" w:name="ref-strogatzNonlinearDynamicsChaos2018"/>
     <w:p>
       <w:pPr>
         <w:pStyle w:val="Literaturverzeichnis"/>
@@ -7005,8 +7559,8 @@
         <w:t xml:space="preserve">.</w:t>
       </w:r>
     </w:p>
-    <w:bookmarkEnd w:id="203"/>
-    <w:bookmarkStart w:id="204" w:name="ref-takensDetectingStrangeAttractors1981"/>
+    <w:bookmarkEnd w:id="224"/>
+    <w:bookmarkStart w:id="225" w:name="ref-takensDetectingStrangeAttractors1981"/>
     <w:p>
       <w:pPr>
         <w:pStyle w:val="Literaturverzeichnis"/>
@@ -7030,8 +7584,8 @@
         <w:t xml:space="preserve">(pp. 366–381). Springer-Verlag.</w:t>
       </w:r>
     </w:p>
-    <w:bookmarkEnd w:id="204"/>
-    <w:bookmarkStart w:id="205" w:name="ref-talebAntifragileThingsThat2012"/>
+    <w:bookmarkEnd w:id="225"/>
+    <w:bookmarkStart w:id="226" w:name="ref-talebAntifragileThingsThat2012"/>
     <w:p>
       <w:pPr>
         <w:pStyle w:val="Literaturverzeichnis"/>
@@ -7055,8 +7609,8 @@
         <w:t xml:space="preserve">(1st ed). Random House.</w:t>
       </w:r>
     </w:p>
-    <w:bookmarkEnd w:id="205"/>
-    <w:bookmarkStart w:id="207" w:name="X45b358aa1f972bb556419387540365358d63ed5"/>
+    <w:bookmarkEnd w:id="226"/>
+    <w:bookmarkStart w:id="228" w:name="X45b358aa1f972bb556419387540365358d63ed5"/>
     <w:p>
       <w:pPr>
         <w:pStyle w:val="Literaturverzeichnis"/>
@@ -7091,7 +7645,7 @@
       <w:r>
         <w:t xml:space="preserve"> </w:t>
       </w:r>
-      <w:hyperlink r:id="rId206">
+      <w:hyperlink r:id="rId227">
         <w:r>
           <w:rPr>
             <w:rStyle w:val="Hyperlink"/>
@@ -7100,8 +7654,8 @@
         </w:r>
       </w:hyperlink>
     </w:p>
-    <w:bookmarkEnd w:id="207"/>
-    <w:bookmarkStart w:id="208" w:name="ref-talebBlackSwanCairo2011"/>
+    <w:bookmarkEnd w:id="228"/>
+    <w:bookmarkStart w:id="229" w:name="ref-talebBlackSwanCairo2011"/>
     <w:p>
       <w:pPr>
         <w:pStyle w:val="Literaturverzeichnis"/>
@@ -7122,8 +7676,8 @@
         <w:t xml:space="preserve">.</w:t>
       </w:r>
     </w:p>
-    <w:bookmarkEnd w:id="208"/>
-    <w:bookmarkStart w:id="210" w:name="ref-trafimowMeansStandardDeviations2018"/>
+    <w:bookmarkEnd w:id="229"/>
+    <w:bookmarkStart w:id="231" w:name="ref-trafimowMeansStandardDeviations2018"/>
     <w:p>
       <w:pPr>
         <w:pStyle w:val="Literaturverzeichnis"/>
@@ -7158,7 +7712,7 @@
       <w:r>
         <w:t xml:space="preserve"> </w:t>
       </w:r>
-      <w:hyperlink r:id="rId209">
+      <w:hyperlink r:id="rId230">
         <w:r>
           <w:rPr>
             <w:rStyle w:val="Hyperlink"/>
@@ -7167,8 +7721,8 @@
         </w:r>
       </w:hyperlink>
     </w:p>
-    <w:bookmarkEnd w:id="210"/>
-    <w:bookmarkStart w:id="212" w:name="X692ade3d6612cfc83ea6e72cc296b102e8d6aa2"/>
+    <w:bookmarkEnd w:id="231"/>
+    <w:bookmarkStart w:id="233" w:name="X692ade3d6612cfc83ea6e72cc296b102e8d6aa2"/>
     <w:p>
       <w:pPr>
         <w:pStyle w:val="Literaturverzeichnis"/>
@@ -7203,7 +7757,7 @@
       <w:r>
         <w:t xml:space="preserve"> </w:t>
       </w:r>
-      <w:hyperlink r:id="rId211">
+      <w:hyperlink r:id="rId232">
         <w:r>
           <w:rPr>
             <w:rStyle w:val="Hyperlink"/>
@@ -7212,8 +7766,8 @@
         </w:r>
       </w:hyperlink>
     </w:p>
-    <w:bookmarkEnd w:id="212"/>
-    <w:bookmarkStart w:id="214" w:name="ref-vanordenHumanCognitionScaling2005"/>
+    <w:bookmarkEnd w:id="233"/>
+    <w:bookmarkStart w:id="235" w:name="ref-vanordenHumanCognitionScaling2005"/>
     <w:p>
       <w:pPr>
         <w:pStyle w:val="Literaturverzeichnis"/>
@@ -7248,7 +7802,7 @@
       <w:r>
         <w:t xml:space="preserve"> </w:t>
       </w:r>
-      <w:hyperlink r:id="rId213">
+      <w:hyperlink r:id="rId234">
         <w:r>
           <w:rPr>
             <w:rStyle w:val="Hyperlink"/>
@@ -7257,8 +7811,8 @@
         </w:r>
       </w:hyperlink>
     </w:p>
-    <w:bookmarkEnd w:id="214"/>
-    <w:bookmarkStart w:id="216" w:name="ref-vanordenLivingPinkIntentionality2011"/>
+    <w:bookmarkEnd w:id="235"/>
+    <w:bookmarkStart w:id="237" w:name="ref-vanordenLivingPinkIntentionality2011"/>
     <w:p>
       <w:pPr>
         <w:pStyle w:val="Literaturverzeichnis"/>
@@ -7284,7 +7838,7 @@
       <w:r>
         <w:t xml:space="preserve"> </w:t>
       </w:r>
-      <w:hyperlink r:id="rId215">
+      <w:hyperlink r:id="rId236">
         <w:r>
           <w:rPr>
             <w:rStyle w:val="Hyperlink"/>
@@ -7293,8 +7847,8 @@
         </w:r>
       </w:hyperlink>
     </w:p>
-    <w:bookmarkEnd w:id="216"/>
-    <w:bookmarkStart w:id="218" w:name="ref-rooijModelingDynamicsRisky2013"/>
+    <w:bookmarkEnd w:id="237"/>
+    <w:bookmarkStart w:id="239" w:name="ref-rooijModelingDynamicsRisky2013"/>
     <w:p>
       <w:pPr>
         <w:pStyle w:val="Literaturverzeichnis"/>
@@ -7329,7 +7883,7 @@
       <w:r>
         <w:t xml:space="preserve"> </w:t>
       </w:r>
-      <w:hyperlink r:id="rId217">
+      <w:hyperlink r:id="rId238">
         <w:r>
           <w:rPr>
             <w:rStyle w:val="Hyperlink"/>
@@ -7338,8 +7892,8 @@
         </w:r>
       </w:hyperlink>
     </w:p>
-    <w:bookmarkEnd w:id="218"/>
-    <w:bookmarkStart w:id="220" w:name="ref-vanrooijFractalApproachDynamic2013"/>
+    <w:bookmarkEnd w:id="239"/>
+    <w:bookmarkStart w:id="241" w:name="ref-vanrooijFractalApproachDynamic2013"/>
     <w:p>
       <w:pPr>
         <w:pStyle w:val="Literaturverzeichnis"/>
@@ -7374,7 +7928,7 @@
       <w:r>
         <w:t xml:space="preserve"> </w:t>
       </w:r>
-      <w:hyperlink r:id="rId219">
+      <w:hyperlink r:id="rId240">
         <w:r>
           <w:rPr>
             <w:rStyle w:val="Hyperlink"/>
@@ -7383,8 +7937,8 @@
         </w:r>
       </w:hyperlink>
     </w:p>
-    <w:bookmarkEnd w:id="220"/>
-    <w:bookmarkStart w:id="222" w:name="X8f6bce8fdbfeafe4841ce043d7ff6e570158473"/>
+    <w:bookmarkEnd w:id="241"/>
+    <w:bookmarkStart w:id="243" w:name="X8f6bce8fdbfeafe4841ce043d7ff6e570158473"/>
     <w:p>
       <w:pPr>
         <w:pStyle w:val="Literaturverzeichnis"/>
@@ -7419,7 +7973,7 @@
       <w:r>
         <w:t xml:space="preserve"> </w:t>
       </w:r>
-      <w:hyperlink r:id="rId221">
+      <w:hyperlink r:id="rId242">
         <w:r>
           <w:rPr>
             <w:rStyle w:val="Hyperlink"/>
@@ -7428,8 +7982,8 @@
         </w:r>
       </w:hyperlink>
     </w:p>
-    <w:bookmarkEnd w:id="222"/>
-    <w:bookmarkStart w:id="224" w:name="X5094a7a7f21caba2fb228cec2a236107edb2be5"/>
+    <w:bookmarkEnd w:id="243"/>
+    <w:bookmarkStart w:id="245" w:name="X5094a7a7f21caba2fb228cec2a236107edb2be5"/>
     <w:p>
       <w:pPr>
         <w:pStyle w:val="Literaturverzeichnis"/>
@@ -7452,7 +8006,7 @@
       <w:r>
         <w:t xml:space="preserve"> </w:t>
       </w:r>
-      <w:hyperlink r:id="rId223">
+      <w:hyperlink r:id="rId244">
         <w:r>
           <w:rPr>
             <w:rStyle w:val="Hyperlink"/>
@@ -7461,8 +8015,8 @@
         </w:r>
       </w:hyperlink>
     </w:p>
-    <w:bookmarkEnd w:id="224"/>
-    <w:bookmarkStart w:id="226" w:name="X42f89ebe8305ff9974766a5803d7d00787a43c3"/>
+    <w:bookmarkEnd w:id="245"/>
+    <w:bookmarkStart w:id="247" w:name="X42f89ebe8305ff9974766a5803d7d00787a43c3"/>
     <w:p>
       <w:pPr>
         <w:pStyle w:val="Literaturverzeichnis"/>
@@ -7497,7 +8051,7 @@
       <w:r>
         <w:t xml:space="preserve"> </w:t>
       </w:r>
-      <w:hyperlink r:id="rId225">
+      <w:hyperlink r:id="rId246">
         <w:r>
           <w:rPr>
             <w:rStyle w:val="Hyperlink"/>
@@ -7506,8 +8060,8 @@
         </w:r>
       </w:hyperlink>
     </w:p>
-    <w:bookmarkEnd w:id="226"/>
-    <w:bookmarkStart w:id="227" w:name="Xdd8241ef61892bcf90aaf768566e76df6470531"/>
+    <w:bookmarkEnd w:id="247"/>
+    <w:bookmarkStart w:id="248" w:name="Xdd8241ef61892bcf90aaf768566e76df6470531"/>
     <w:p>
       <w:pPr>
         <w:pStyle w:val="Literaturverzeichnis"/>
@@ -7531,8 +8085,8 @@
         <w:t xml:space="preserve">(pp. 26–94).</w:t>
       </w:r>
     </w:p>
-    <w:bookmarkEnd w:id="227"/>
-    <w:bookmarkStart w:id="229" w:name="ref-westHomeostasisGaussStatistics2010"/>
+    <w:bookmarkEnd w:id="248"/>
+    <w:bookmarkStart w:id="250" w:name="ref-westHomeostasisGaussStatistics2010"/>
     <w:p>
       <w:pPr>
         <w:pStyle w:val="Literaturverzeichnis"/>
@@ -7567,7 +8121,7 @@
       <w:r>
         <w:t xml:space="preserve"> </w:t>
       </w:r>
-      <w:hyperlink r:id="rId228">
+      <w:hyperlink r:id="rId249">
         <w:r>
           <w:rPr>
             <w:rStyle w:val="Hyperlink"/>
@@ -7576,8 +8130,8 @@
         </w:r>
       </w:hyperlink>
     </w:p>
-    <w:bookmarkEnd w:id="229"/>
-    <w:bookmarkStart w:id="230" w:name="ref-westScaleUniversalLaws2017"/>
+    <w:bookmarkEnd w:id="250"/>
+    <w:bookmarkStart w:id="251" w:name="ref-westScaleUniversalLaws2017"/>
     <w:p>
       <w:pPr>
         <w:pStyle w:val="Literaturverzeichnis"/>
@@ -7601,8 +8155,8 @@
         <w:t xml:space="preserve">(1st ed.). Penguin Press.</w:t>
       </w:r>
     </w:p>
-    <w:bookmarkEnd w:id="230"/>
-    <w:bookmarkStart w:id="232" w:name="X7dd5d97c2d4847d07f4315124d87c9b4d496de1"/>
+    <w:bookmarkEnd w:id="251"/>
+    <w:bookmarkStart w:id="253" w:name="X7dd5d97c2d4847d07f4315124d87c9b4d496de1"/>
     <w:p>
       <w:pPr>
         <w:pStyle w:val="Literaturverzeichnis"/>
@@ -7637,7 +8191,7 @@
       <w:r>
         <w:t xml:space="preserve"> </w:t>
       </w:r>
-      <w:hyperlink r:id="rId231">
+      <w:hyperlink r:id="rId252">
         <w:r>
           <w:rPr>
             <w:rStyle w:val="Hyperlink"/>
@@ -7646,8 +8200,8 @@
         </w:r>
       </w:hyperlink>
     </w:p>
-    <w:bookmarkEnd w:id="232"/>
-    <w:bookmarkStart w:id="234" w:name="X7f1b8ca5c38ff05e8ecdfc1e62e3485a179376e"/>
+    <w:bookmarkEnd w:id="253"/>
+    <w:bookmarkStart w:id="255" w:name="X7f1b8ca5c38ff05e8ecdfc1e62e3485a179376e"/>
     <w:p>
       <w:pPr>
         <w:pStyle w:val="Literaturverzeichnis"/>
@@ -7682,7 +8236,7 @@
       <w:r>
         <w:t xml:space="preserve"> </w:t>
       </w:r>
-      <w:hyperlink r:id="rId233">
+      <w:hyperlink r:id="rId254">
         <w:r>
           <w:rPr>
             <w:rStyle w:val="Hyperlink"/>
@@ -7691,8 +8245,8 @@
         </w:r>
       </w:hyperlink>
     </w:p>
-    <w:bookmarkEnd w:id="234"/>
-    <w:bookmarkStart w:id="236" w:name="X1bda8ad4a4f8bbc879df8403c57f3d94ca21318"/>
+    <w:bookmarkEnd w:id="255"/>
+    <w:bookmarkStart w:id="257" w:name="X1bda8ad4a4f8bbc879df8403c57f3d94ca21318"/>
     <w:p>
       <w:pPr>
         <w:pStyle w:val="Literaturverzeichnis"/>
@@ -7727,7 +8281,7 @@
       <w:r>
         <w:t xml:space="preserve"> </w:t>
       </w:r>
-      <w:hyperlink r:id="rId235">
+      <w:hyperlink r:id="rId256">
         <w:r>
           <w:rPr>
             <w:rStyle w:val="Hyperlink"/>
@@ -7736,8 +8290,8 @@
         </w:r>
       </w:hyperlink>
     </w:p>
-    <w:bookmarkEnd w:id="236"/>
-    <w:bookmarkStart w:id="237" w:name="ref-wrightThinkingSystemsPrimer2009"/>
+    <w:bookmarkEnd w:id="257"/>
+    <w:bookmarkStart w:id="258" w:name="ref-wrightThinkingSystemsPrimer2009"/>
     <w:p>
       <w:pPr>
         <w:pStyle w:val="Literaturverzeichnis"/>
@@ -7761,8 +8315,8 @@
         <w:t xml:space="preserve">(First edition). Routledge.</w:t>
       </w:r>
     </w:p>
-    <w:bookmarkEnd w:id="237"/>
-    <w:bookmarkStart w:id="239" w:name="ref-zhangSocialNetworksHealth2019"/>
+    <w:bookmarkEnd w:id="258"/>
+    <w:bookmarkStart w:id="260" w:name="ref-zhangSocialNetworksHealth2019"/>
     <w:p>
       <w:pPr>
         <w:pStyle w:val="Literaturverzeichnis"/>
@@ -7797,7 +8351,7 @@
       <w:r>
         <w:t xml:space="preserve"> </w:t>
       </w:r>
-      <w:hyperlink r:id="rId238">
+      <w:hyperlink r:id="rId259">
         <w:r>
           <w:rPr>
             <w:rStyle w:val="Hyperlink"/>
@@ -7806,8 +8360,8 @@
         </w:r>
       </w:hyperlink>
     </w:p>
-    <w:bookmarkEnd w:id="239"/>
-    <w:bookmarkStart w:id="241" w:name="ref-zouComplexNetworkApproaches2019"/>
+    <w:bookmarkEnd w:id="260"/>
+    <w:bookmarkStart w:id="262" w:name="ref-zouComplexNetworkApproaches2019"/>
     <w:p>
       <w:pPr>
         <w:pStyle w:val="Literaturverzeichnis"/>
@@ -7842,7 +8396,7 @@
       <w:r>
         <w:t xml:space="preserve"> </w:t>
       </w:r>
-      <w:hyperlink r:id="rId240">
+      <w:hyperlink r:id="rId261">
         <w:r>
           <w:rPr>
             <w:rStyle w:val="Hyperlink"/>
@@ -7851,8 +8405,8 @@
         </w:r>
       </w:hyperlink>
     </w:p>
-    <w:bookmarkEnd w:id="241"/>
-    <w:bookmarkEnd w:id="242"/>
+    <w:bookmarkEnd w:id="262"/>
+    <w:bookmarkEnd w:id="263"/>
     <w:sectPr>
       <w:headerReference w:type="even" r:id="rId11"/>
       <w:headerReference w:type="default" r:id="rId10"/>

</xml_diff>